<commit_message>
pequeños cambios al documento final
</commit_message>
<xml_diff>
--- a/Documentacion/Informe Final.docx
+++ b/Documentacion/Informe Final.docx
@@ -1922,15 +1922,13 @@
         </w:rPr>
         <w:t xml:space="preserve"> </w:t>
       </w:r>
-      <w:proofErr w:type="spellStart"/>
-      <w:r>
-        <w:rPr>
-          <w:sz w:val="28"/>
-          <w:szCs w:val="28"/>
-        </w:rPr>
-        <w:t>comun</w:t>
-      </w:r>
-      <w:proofErr w:type="spellEnd"/>
+      <w:r>
+        <w:rPr>
+          <w:sz w:val="28"/>
+          <w:szCs w:val="28"/>
+        </w:rPr>
+        <w:t>común</w:t>
+      </w:r>
       <w:r>
         <w:rPr>
           <w:sz w:val="28"/>
@@ -1981,37 +1979,33 @@
         <w:tab/>
         <w:t xml:space="preserve">Porque estamos haciendo este </w:t>
       </w:r>
-      <w:proofErr w:type="spellStart"/>
-      <w:r>
-        <w:rPr>
-          <w:sz w:val="28"/>
-          <w:szCs w:val="28"/>
-        </w:rPr>
-        <w:t>tip</w:t>
-      </w:r>
-      <w:proofErr w:type="spellEnd"/>
-      <w:r>
-        <w:rPr>
-          <w:sz w:val="28"/>
-          <w:szCs w:val="28"/>
-        </w:rPr>
-        <w:t>. Que viene a solucionar. Tratar el problema de la “</w:t>
-      </w:r>
-      <w:proofErr w:type="spellStart"/>
-      <w:r>
-        <w:rPr>
-          <w:sz w:val="28"/>
-          <w:szCs w:val="28"/>
-        </w:rPr>
-        <w:t>Desconexion</w:t>
-      </w:r>
-      <w:proofErr w:type="spellEnd"/>
-      <w:r>
-        <w:rPr>
-          <w:sz w:val="28"/>
-          <w:szCs w:val="28"/>
-        </w:rPr>
-        <w:t xml:space="preserve"> entre la automatización y la informaci</w:t>
+      <w:r>
+        <w:rPr>
+          <w:sz w:val="28"/>
+          <w:szCs w:val="28"/>
+        </w:rPr>
+        <w:t>TIP</w:t>
+      </w:r>
+      <w:r>
+        <w:rPr>
+          <w:sz w:val="28"/>
+          <w:szCs w:val="28"/>
+        </w:rPr>
+        <w:t>. Que viene a solucionar. Trat</w:t>
+      </w:r>
+      <w:r>
+        <w:rPr>
+          <w:sz w:val="28"/>
+          <w:szCs w:val="28"/>
+        </w:rPr>
+        <w:t>ar el problema de la “Desconexió</w:t>
+      </w:r>
+      <w:r>
+        <w:rPr>
+          <w:sz w:val="28"/>
+          <w:szCs w:val="28"/>
+        </w:rPr>
+        <w:t>n entre la automatización y la informaci</w:t>
       </w:r>
       <w:r>
         <w:rPr>
@@ -2045,16 +2039,23 @@
         </w:rPr>
       </w:pPr>
       <w:bookmarkStart w:id="3" w:name="_Toc400290864"/>
-      <w:proofErr w:type="spellStart"/>
       <w:r>
         <w:rPr>
           <w:sz w:val="32"/>
           <w:szCs w:val="32"/>
-        </w:rPr>
-        <w:t>Solucion</w:t>
+          <w:u w:val="single"/>
+        </w:rPr>
+        <w:t>Solució</w:t>
+      </w:r>
+      <w:r>
+        <w:rPr>
+          <w:sz w:val="32"/>
+          <w:szCs w:val="32"/>
+          <w:u w:val="single"/>
+        </w:rPr>
+        <w:t>n</w:t>
       </w:r>
       <w:bookmarkEnd w:id="3"/>
-      <w:proofErr w:type="spellEnd"/>
     </w:p>
     <w:p/>
     <w:p>
@@ -2114,8 +2115,8 @@
           <w:szCs w:val="48"/>
         </w:rPr>
       </w:pPr>
-      <w:bookmarkStart w:id="4" w:name="_GoBack"/>
-      <w:bookmarkStart w:id="5" w:name="_Toc400290865"/>
+      <w:bookmarkStart w:id="4" w:name="_Toc400290865"/>
+      <w:bookmarkStart w:id="5" w:name="_GoBack"/>
       <w:r>
         <w:rPr>
           <w:sz w:val="48"/>
@@ -2124,9 +2125,9 @@
         <w:lastRenderedPageBreak/>
         <w:t>Desarrollo de la solución propuesta</w:t>
       </w:r>
-      <w:bookmarkEnd w:id="5"/>
-    </w:p>
-    <w:bookmarkEnd w:id="4"/>
+      <w:bookmarkEnd w:id="4"/>
+    </w:p>
+    <w:bookmarkEnd w:id="5"/>
     <w:p/>
     <w:p>
       <w:pPr>
@@ -2294,37 +2295,217 @@
     <w:p>
       <w:pPr>
         <w:pStyle w:val="Prrafodelista"/>
+        <w:rPr>
+          <w:sz w:val="28"/>
+          <w:szCs w:val="28"/>
+        </w:rPr>
+      </w:pPr>
+    </w:p>
+    <w:p>
+      <w:pPr>
+        <w:rPr>
+          <w:sz w:val="28"/>
+          <w:szCs w:val="28"/>
+        </w:rPr>
+      </w:pPr>
+      <w:r>
+        <w:rPr>
+          <w:sz w:val="28"/>
+          <w:szCs w:val="28"/>
+        </w:rPr>
+        <w:t>El hardware principal  estará basado en la plataforma Arduino.</w:t>
+      </w:r>
+    </w:p>
+    <w:p>
+      <w:pPr>
+        <w:rPr>
+          <w:sz w:val="28"/>
+          <w:szCs w:val="28"/>
+        </w:rPr>
+      </w:pPr>
+      <w:r>
+        <w:rPr>
+          <w:sz w:val="28"/>
+          <w:szCs w:val="28"/>
+        </w:rPr>
+        <w:t>##</w:t>
+      </w:r>
+      <w:r>
+        <w:rPr>
+          <w:sz w:val="28"/>
+          <w:szCs w:val="28"/>
+        </w:rPr>
+        <w:t>como nace</w:t>
+      </w:r>
+    </w:p>
+    <w:p>
+      <w:pPr>
+        <w:rPr>
+          <w:sz w:val="28"/>
+          <w:szCs w:val="28"/>
+        </w:rPr>
+      </w:pPr>
+      <w:r>
+        <w:rPr>
+          <w:sz w:val="28"/>
+          <w:szCs w:val="28"/>
+        </w:rPr>
+        <w:t>##</w:t>
+      </w:r>
+      <w:r>
+        <w:rPr>
+          <w:sz w:val="28"/>
+          <w:szCs w:val="28"/>
+        </w:rPr>
+        <w:t>que es</w:t>
+      </w:r>
+    </w:p>
+    <w:p>
+      <w:pPr>
+        <w:rPr>
+          <w:sz w:val="28"/>
+          <w:szCs w:val="28"/>
+        </w:rPr>
+      </w:pPr>
+      <w:r>
+        <w:rPr>
+          <w:sz w:val="28"/>
+          <w:szCs w:val="28"/>
+        </w:rPr>
+        <w:t xml:space="preserve"> </w:t>
+      </w:r>
+      <w:r>
+        <w:rPr>
+          <w:sz w:val="28"/>
+          <w:szCs w:val="28"/>
+        </w:rPr>
+        <w:t>##</w:t>
+      </w:r>
+      <w:r>
+        <w:rPr>
+          <w:sz w:val="28"/>
+          <w:szCs w:val="28"/>
+        </w:rPr>
+        <w:t>que resuelve</w:t>
+      </w:r>
+    </w:p>
+    <w:p>
+      <w:pPr>
+        <w:rPr>
+          <w:sz w:val="28"/>
+          <w:szCs w:val="28"/>
+        </w:rPr>
+      </w:pPr>
+    </w:p>
+    <w:p>
+      <w:pPr>
+        <w:pStyle w:val="Ttulo3"/>
+        <w:rPr>
+          <w:sz w:val="28"/>
+          <w:szCs w:val="28"/>
+        </w:rPr>
+      </w:pPr>
+      <w:bookmarkStart w:id="8" w:name="_Toc400290868"/>
+      <w:r>
+        <w:rPr>
+          <w:sz w:val="28"/>
+          <w:szCs w:val="28"/>
+        </w:rPr>
+        <w:t>Base</w:t>
+      </w:r>
+      <w:bookmarkEnd w:id="8"/>
+    </w:p>
+    <w:p/>
+    <w:p>
+      <w:pPr>
+        <w:rPr>
+          <w:sz w:val="28"/>
+          <w:szCs w:val="28"/>
+        </w:rPr>
+      </w:pPr>
+      <w:r>
+        <w:rPr>
+          <w:sz w:val="28"/>
+          <w:szCs w:val="28"/>
+        </w:rPr>
+        <w:t xml:space="preserve">Los componentes de base necesarios para que el sistema funcione son: </w:t>
+      </w:r>
+    </w:p>
+    <w:p>
+      <w:pPr>
+        <w:pStyle w:val="Prrafodelista"/>
         <w:numPr>
           <w:ilvl w:val="0"/>
-          <w:numId w:val="2"/>
+          <w:numId w:val="6"/>
         </w:numPr>
         <w:rPr>
           <w:sz w:val="28"/>
           <w:szCs w:val="28"/>
         </w:rPr>
       </w:pPr>
+      <w:r>
+        <w:rPr>
+          <w:sz w:val="28"/>
+          <w:szCs w:val="28"/>
+        </w:rPr>
+        <w:t>Arduino Mega2560.</w:t>
+      </w:r>
+    </w:p>
+    <w:p>
+      <w:pPr>
+        <w:pStyle w:val="Prrafodelista"/>
+        <w:numPr>
+          <w:ilvl w:val="0"/>
+          <w:numId w:val="6"/>
+        </w:numPr>
+        <w:rPr>
+          <w:sz w:val="28"/>
+          <w:szCs w:val="28"/>
+          <w:lang w:val="en-US"/>
+        </w:rPr>
+      </w:pPr>
+      <w:r>
+        <w:rPr>
+          <w:sz w:val="28"/>
+          <w:szCs w:val="28"/>
+          <w:lang w:val="en-US"/>
+        </w:rPr>
+        <w:t xml:space="preserve">Ethernet Shield con chipset </w:t>
+      </w:r>
       <w:proofErr w:type="spellStart"/>
       <w:r>
         <w:rPr>
           <w:sz w:val="28"/>
           <w:szCs w:val="28"/>
-        </w:rPr>
-        <w:t>Descripcion</w:t>
+          <w:lang w:val="en-US"/>
+        </w:rPr>
+        <w:t>Wiznet</w:t>
       </w:r>
       <w:proofErr w:type="spellEnd"/>
       <w:r>
         <w:rPr>
           <w:sz w:val="28"/>
           <w:szCs w:val="28"/>
-        </w:rPr>
-        <w:t xml:space="preserve"> de la tecnología a utilizar (Arduino. como nace, que es, que resuelve).</w:t>
-      </w:r>
-    </w:p>
-    <w:p>
-      <w:pPr>
-        <w:rPr>
-          <w:sz w:val="28"/>
-          <w:szCs w:val="28"/>
+          <w:lang w:val="en-US"/>
+        </w:rPr>
+        <w:t xml:space="preserve"> W5100.</w:t>
+      </w:r>
+    </w:p>
+    <w:p>
+      <w:pPr>
+        <w:rPr>
+          <w:sz w:val="28"/>
+          <w:szCs w:val="28"/>
+          <w:lang w:val="en-US"/>
+        </w:rPr>
+      </w:pPr>
+    </w:p>
+    <w:p>
+      <w:pPr>
+        <w:rPr>
+          <w:sz w:val="28"/>
+          <w:szCs w:val="28"/>
+          <w:lang w:val="en-US"/>
         </w:rPr>
       </w:pPr>
     </w:p>
@@ -2336,78 +2517,77 @@
           <w:szCs w:val="28"/>
         </w:rPr>
       </w:pPr>
-      <w:r>
-        <w:rPr>
-          <w:rStyle w:val="Ttulo3Car"/>
-          <w:sz w:val="28"/>
-          <w:szCs w:val="28"/>
-        </w:rPr>
-        <w:tab/>
-      </w:r>
-      <w:bookmarkStart w:id="8" w:name="_Toc400290868"/>
-      <w:r>
-        <w:rPr>
-          <w:sz w:val="28"/>
-          <w:szCs w:val="28"/>
-        </w:rPr>
-        <w:t>Base</w:t>
-      </w:r>
-      <w:bookmarkEnd w:id="8"/>
-    </w:p>
-    <w:p>
-      <w:pPr>
-        <w:rPr>
-          <w:sz w:val="28"/>
-          <w:szCs w:val="28"/>
-        </w:rPr>
-      </w:pPr>
-      <w:r>
-        <w:rPr>
-          <w:sz w:val="28"/>
-          <w:szCs w:val="28"/>
-        </w:rPr>
-        <w:tab/>
-      </w:r>
-      <w:proofErr w:type="spellStart"/>
-      <w:r>
-        <w:rPr>
-          <w:sz w:val="28"/>
-          <w:szCs w:val="28"/>
-        </w:rPr>
-        <w:t>arduino</w:t>
-      </w:r>
-      <w:proofErr w:type="spellEnd"/>
-      <w:r>
-        <w:rPr>
-          <w:sz w:val="28"/>
-          <w:szCs w:val="28"/>
-        </w:rPr>
-        <w:t xml:space="preserve"> y el </w:t>
-      </w:r>
-      <w:proofErr w:type="spellStart"/>
-      <w:r>
-        <w:rPr>
-          <w:sz w:val="28"/>
-          <w:szCs w:val="28"/>
-        </w:rPr>
-        <w:t>shield</w:t>
-      </w:r>
-      <w:proofErr w:type="spellEnd"/>
-      <w:r>
-        <w:rPr>
-          <w:sz w:val="28"/>
-          <w:szCs w:val="28"/>
-        </w:rPr>
-        <w:t xml:space="preserve"> Ethernet únicamente.</w:t>
-      </w:r>
-    </w:p>
-    <w:p>
-      <w:pPr>
-        <w:rPr>
-          <w:sz w:val="28"/>
-          <w:szCs w:val="28"/>
-        </w:rPr>
-      </w:pPr>
+      <w:bookmarkStart w:id="9" w:name="_Toc400290869"/>
+      <w:r>
+        <w:rPr>
+          <w:sz w:val="28"/>
+          <w:szCs w:val="28"/>
+        </w:rPr>
+        <w:t>Sensores</w:t>
+      </w:r>
+      <w:r>
+        <w:rPr>
+          <w:sz w:val="28"/>
+          <w:szCs w:val="28"/>
+        </w:rPr>
+        <w:t xml:space="preserve"> </w:t>
+      </w:r>
+      <w:r>
+        <w:rPr>
+          <w:sz w:val="28"/>
+          <w:szCs w:val="28"/>
+        </w:rPr>
+        <w:t>específicos</w:t>
+      </w:r>
+      <w:bookmarkEnd w:id="9"/>
+    </w:p>
+    <w:p/>
+    <w:p/>
+    <w:p>
+      <w:pPr>
+        <w:rPr>
+          <w:sz w:val="28"/>
+          <w:szCs w:val="28"/>
+        </w:rPr>
+      </w:pPr>
+      <w:r>
+        <w:rPr>
+          <w:sz w:val="28"/>
+          <w:szCs w:val="28"/>
+        </w:rPr>
+        <w:t>El sensor de temperatura utilizad</w:t>
+      </w:r>
+      <w:r>
+        <w:rPr>
+          <w:sz w:val="28"/>
+          <w:szCs w:val="28"/>
+        </w:rPr>
+        <w:t>o</w:t>
+      </w:r>
+      <w:r>
+        <w:rPr>
+          <w:sz w:val="28"/>
+          <w:szCs w:val="28"/>
+        </w:rPr>
+        <w:t xml:space="preserve"> en el circuito impreso es un LM35DZ</w:t>
+      </w:r>
+      <w:r>
+        <w:rPr>
+          <w:sz w:val="28"/>
+          <w:szCs w:val="28"/>
+        </w:rPr>
+        <w:t xml:space="preserve">. Cuya hoja de datos es la siguiente: </w:t>
+      </w:r>
+      <w:hyperlink r:id="rId7" w:history="1">
+        <w:r>
+          <w:rPr>
+            <w:rStyle w:val="Hipervnculo"/>
+            <w:sz w:val="28"/>
+            <w:szCs w:val="28"/>
+          </w:rPr>
+          <w:t>http://www.ti.com.cn/cn/lit/ds/symlink/lm35.pdf</w:t>
+        </w:r>
+      </w:hyperlink>
     </w:p>
     <w:p>
       <w:pPr>
@@ -2422,33 +2602,10 @@
           <w:sz w:val="28"/>
           <w:szCs w:val="28"/>
         </w:rPr>
-        <w:tab/>
-      </w:r>
-      <w:bookmarkStart w:id="9" w:name="_Toc400290869"/>
-      <w:r>
-        <w:rPr>
-          <w:sz w:val="28"/>
-          <w:szCs w:val="28"/>
-        </w:rPr>
-        <w:t>Sensores</w:t>
-      </w:r>
-      <w:r>
-        <w:rPr>
-          <w:sz w:val="28"/>
-          <w:szCs w:val="28"/>
-        </w:rPr>
-        <w:t xml:space="preserve"> </w:t>
-      </w:r>
-      <w:r>
-        <w:rPr>
-          <w:sz w:val="28"/>
-          <w:szCs w:val="28"/>
-        </w:rPr>
-        <w:t>específicos</w:t>
-      </w:r>
-      <w:bookmarkEnd w:id="9"/>
-    </w:p>
-    <w:p/>
+        <w:lastRenderedPageBreak/>
+        <w:t>Componentes específicos</w:t>
+      </w:r>
+    </w:p>
     <w:p>
       <w:pPr>
         <w:rPr>
@@ -2546,10 +2703,6 @@
     </w:p>
     <w:p/>
     <w:p/>
-    <w:p/>
-    <w:p/>
-    <w:p/>
-    <w:p/>
     <w:p>
       <w:pPr>
         <w:pStyle w:val="Ttulo2"/>
@@ -2564,7 +2717,6 @@
           <w:sz w:val="32"/>
           <w:szCs w:val="32"/>
         </w:rPr>
-        <w:lastRenderedPageBreak/>
         <w:t>Software</w:t>
       </w:r>
       <w:bookmarkEnd w:id="10"/>
@@ -3151,6 +3303,119 @@
     </w:lvl>
   </w:abstractNum>
   <w:abstractNum w:abstractNumId="2">
+    <w:nsid w:val="33B31E45"/>
+    <w:multiLevelType w:val="hybridMultilevel"/>
+    <w:tmpl w:val="ED9AAEBE"/>
+    <w:lvl w:ilvl="0" w:tplc="2C0A0001">
+      <w:start w:val="1"/>
+      <w:numFmt w:val="bullet"/>
+      <w:lvlText w:val=""/>
+      <w:lvlJc w:val="left"/>
+      <w:pPr>
+        <w:ind w:left="720" w:hanging="360"/>
+      </w:pPr>
+      <w:rPr>
+        <w:rFonts w:ascii="Symbol" w:hAnsi="Symbol" w:hint="default"/>
+      </w:rPr>
+    </w:lvl>
+    <w:lvl w:ilvl="1" w:tplc="2C0A0003" w:tentative="1">
+      <w:start w:val="1"/>
+      <w:numFmt w:val="bullet"/>
+      <w:lvlText w:val="o"/>
+      <w:lvlJc w:val="left"/>
+      <w:pPr>
+        <w:ind w:left="1440" w:hanging="360"/>
+      </w:pPr>
+      <w:rPr>
+        <w:rFonts w:ascii="Courier New" w:hAnsi="Courier New" w:cs="Courier New" w:hint="default"/>
+      </w:rPr>
+    </w:lvl>
+    <w:lvl w:ilvl="2" w:tplc="2C0A0005" w:tentative="1">
+      <w:start w:val="1"/>
+      <w:numFmt w:val="bullet"/>
+      <w:lvlText w:val=""/>
+      <w:lvlJc w:val="left"/>
+      <w:pPr>
+        <w:ind w:left="2160" w:hanging="360"/>
+      </w:pPr>
+      <w:rPr>
+        <w:rFonts w:ascii="Wingdings" w:hAnsi="Wingdings" w:hint="default"/>
+      </w:rPr>
+    </w:lvl>
+    <w:lvl w:ilvl="3" w:tplc="2C0A0001" w:tentative="1">
+      <w:start w:val="1"/>
+      <w:numFmt w:val="bullet"/>
+      <w:lvlText w:val=""/>
+      <w:lvlJc w:val="left"/>
+      <w:pPr>
+        <w:ind w:left="2880" w:hanging="360"/>
+      </w:pPr>
+      <w:rPr>
+        <w:rFonts w:ascii="Symbol" w:hAnsi="Symbol" w:hint="default"/>
+      </w:rPr>
+    </w:lvl>
+    <w:lvl w:ilvl="4" w:tplc="2C0A0003" w:tentative="1">
+      <w:start w:val="1"/>
+      <w:numFmt w:val="bullet"/>
+      <w:lvlText w:val="o"/>
+      <w:lvlJc w:val="left"/>
+      <w:pPr>
+        <w:ind w:left="3600" w:hanging="360"/>
+      </w:pPr>
+      <w:rPr>
+        <w:rFonts w:ascii="Courier New" w:hAnsi="Courier New" w:cs="Courier New" w:hint="default"/>
+      </w:rPr>
+    </w:lvl>
+    <w:lvl w:ilvl="5" w:tplc="2C0A0005" w:tentative="1">
+      <w:start w:val="1"/>
+      <w:numFmt w:val="bullet"/>
+      <w:lvlText w:val=""/>
+      <w:lvlJc w:val="left"/>
+      <w:pPr>
+        <w:ind w:left="4320" w:hanging="360"/>
+      </w:pPr>
+      <w:rPr>
+        <w:rFonts w:ascii="Wingdings" w:hAnsi="Wingdings" w:hint="default"/>
+      </w:rPr>
+    </w:lvl>
+    <w:lvl w:ilvl="6" w:tplc="2C0A0001" w:tentative="1">
+      <w:start w:val="1"/>
+      <w:numFmt w:val="bullet"/>
+      <w:lvlText w:val=""/>
+      <w:lvlJc w:val="left"/>
+      <w:pPr>
+        <w:ind w:left="5040" w:hanging="360"/>
+      </w:pPr>
+      <w:rPr>
+        <w:rFonts w:ascii="Symbol" w:hAnsi="Symbol" w:hint="default"/>
+      </w:rPr>
+    </w:lvl>
+    <w:lvl w:ilvl="7" w:tplc="2C0A0003" w:tentative="1">
+      <w:start w:val="1"/>
+      <w:numFmt w:val="bullet"/>
+      <w:lvlText w:val="o"/>
+      <w:lvlJc w:val="left"/>
+      <w:pPr>
+        <w:ind w:left="5760" w:hanging="360"/>
+      </w:pPr>
+      <w:rPr>
+        <w:rFonts w:ascii="Courier New" w:hAnsi="Courier New" w:cs="Courier New" w:hint="default"/>
+      </w:rPr>
+    </w:lvl>
+    <w:lvl w:ilvl="8" w:tplc="2C0A0005" w:tentative="1">
+      <w:start w:val="1"/>
+      <w:numFmt w:val="bullet"/>
+      <w:lvlText w:val=""/>
+      <w:lvlJc w:val="left"/>
+      <w:pPr>
+        <w:ind w:left="6480" w:hanging="360"/>
+      </w:pPr>
+      <w:rPr>
+        <w:rFonts w:ascii="Wingdings" w:hAnsi="Wingdings" w:hint="default"/>
+      </w:rPr>
+    </w:lvl>
+  </w:abstractNum>
+  <w:abstractNum w:abstractNumId="3">
     <w:nsid w:val="49F21BBC"/>
     <w:multiLevelType w:val="hybridMultilevel"/>
     <w:tmpl w:val="E36074FE"/>
@@ -3263,7 +3528,7 @@
       </w:rPr>
     </w:lvl>
   </w:abstractNum>
-  <w:abstractNum w:abstractNumId="3">
+  <w:abstractNum w:abstractNumId="4">
     <w:nsid w:val="60473F53"/>
     <w:multiLevelType w:val="hybridMultilevel"/>
     <w:tmpl w:val="08365A42"/>
@@ -3376,7 +3641,7 @@
       </w:rPr>
     </w:lvl>
   </w:abstractNum>
-  <w:abstractNum w:abstractNumId="4">
+  <w:abstractNum w:abstractNumId="5">
     <w:nsid w:val="6D9776FC"/>
     <w:multiLevelType w:val="hybridMultilevel"/>
     <w:tmpl w:val="0B24E6A6"/>
@@ -3490,19 +3755,22 @@
     </w:lvl>
   </w:abstractNum>
   <w:num w:numId="1">
-    <w:abstractNumId w:val="4"/>
+    <w:abstractNumId w:val="5"/>
   </w:num>
   <w:num w:numId="2">
-    <w:abstractNumId w:val="2"/>
+    <w:abstractNumId w:val="3"/>
   </w:num>
   <w:num w:numId="3">
     <w:abstractNumId w:val="0"/>
   </w:num>
   <w:num w:numId="4">
-    <w:abstractNumId w:val="3"/>
+    <w:abstractNumId w:val="4"/>
   </w:num>
   <w:num w:numId="5">
     <w:abstractNumId w:val="1"/>
+  </w:num>
+  <w:num w:numId="6">
+    <w:abstractNumId w:val="2"/>
   </w:num>
 </w:numbering>
 </file>
@@ -3736,6 +4004,7 @@
   <w:style w:type="character" w:default="1" w:styleId="Fuentedeprrafopredeter">
     <w:name w:val="Default Paragraph Font"/>
     <w:uiPriority w:val="1"/>
+    <w:semiHidden/>
     <w:unhideWhenUsed/>
   </w:style>
   <w:style w:type="table" w:default="1" w:styleId="Tablanormal">
@@ -4168,7 +4437,7 @@
   <a:extraClrSchemeLst/>
   <a:extLst>
     <a:ext uri="{05A4C25C-085E-4340-85A3-A5531E510DB2}">
-      <thm15:themeFamily xmlns="" xmlns:thm15="http://schemas.microsoft.com/office/thememl/2012/main" name="Office Theme" id="{62F939B6-93AF-4DB8-9C6B-D6C7DFDC589F}" vid="{4A3C46E8-61CC-4603-A589-7422A47A8E4A}"/>
+      <thm15:themeFamily xmlns:thm15="http://schemas.microsoft.com/office/thememl/2012/main" xmlns="" name="Office Theme" id="{62F939B6-93AF-4DB8-9C6B-D6C7DFDC589F}" vid="{4A3C46E8-61CC-4603-A589-7422A47A8E4A}"/>
     </a:ext>
   </a:extLst>
 </a:theme>

</xml_diff>

<commit_message>
modificaciones al informe final
</commit_message>
<xml_diff>
--- a/Documentacion/Informe Final.docx
+++ b/Documentacion/Informe Final.docx
@@ -507,7 +507,7 @@
             </w:rPr>
             <w:fldChar w:fldCharType="separate"/>
           </w:r>
-          <w:hyperlink w:anchor="_Toc400290861" w:history="1">
+          <w:hyperlink w:anchor="_Toc401406133" w:history="1">
             <w:r>
               <w:rPr>
                 <w:rStyle w:val="Hipervnculo"/>
@@ -542,7 +542,7 @@
                 <w:sz w:val="32"/>
                 <w:szCs w:val="32"/>
               </w:rPr>
-              <w:instrText xml:space="preserve"> PAGEREF _Toc400290861 \h </w:instrText>
+              <w:instrText xml:space="preserve"> PAGEREF _Toc401406133 \h </w:instrText>
             </w:r>
             <w:r>
               <w:rPr>
@@ -595,7 +595,7 @@
               <w:lang w:eastAsia="es-AR"/>
             </w:rPr>
           </w:pPr>
-          <w:hyperlink w:anchor="_Toc400290862" w:history="1">
+          <w:hyperlink w:anchor="_Toc401406134" w:history="1">
             <w:r>
               <w:rPr>
                 <w:rStyle w:val="Hipervnculo"/>
@@ -630,7 +630,7 @@
                 <w:sz w:val="32"/>
                 <w:szCs w:val="32"/>
               </w:rPr>
-              <w:instrText xml:space="preserve"> PAGEREF _Toc400290862 \h </w:instrText>
+              <w:instrText xml:space="preserve"> PAGEREF _Toc401406134 \h </w:instrText>
             </w:r>
             <w:r>
               <w:rPr>
@@ -683,7 +683,7 @@
               <w:lang w:eastAsia="es-AR"/>
             </w:rPr>
           </w:pPr>
-          <w:hyperlink w:anchor="_Toc400290863" w:history="1">
+          <w:hyperlink w:anchor="_Toc401406135" w:history="1">
             <w:r>
               <w:rPr>
                 <w:rStyle w:val="Hipervnculo"/>
@@ -718,7 +718,7 @@
                 <w:sz w:val="32"/>
                 <w:szCs w:val="32"/>
               </w:rPr>
-              <w:instrText xml:space="preserve"> PAGEREF _Toc400290863 \h </w:instrText>
+              <w:instrText xml:space="preserve"> PAGEREF _Toc401406135 \h </w:instrText>
             </w:r>
             <w:r>
               <w:rPr>
@@ -771,7 +771,7 @@
               <w:lang w:eastAsia="es-AR"/>
             </w:rPr>
           </w:pPr>
-          <w:hyperlink w:anchor="_Toc400290864" w:history="1">
+          <w:hyperlink w:anchor="_Toc401406136" w:history="1">
             <w:r>
               <w:rPr>
                 <w:rStyle w:val="Hipervnculo"/>
@@ -779,7 +779,7 @@
                 <w:sz w:val="32"/>
                 <w:szCs w:val="32"/>
               </w:rPr>
-              <w:t>Solucion</w:t>
+              <w:t>Solución</w:t>
             </w:r>
             <w:r>
               <w:rPr>
@@ -806,7 +806,7 @@
                 <w:sz w:val="32"/>
                 <w:szCs w:val="32"/>
               </w:rPr>
-              <w:instrText xml:space="preserve"> PAGEREF _Toc400290864 \h </w:instrText>
+              <w:instrText xml:space="preserve"> PAGEREF _Toc401406136 \h </w:instrText>
             </w:r>
             <w:r>
               <w:rPr>
@@ -859,7 +859,7 @@
               <w:lang w:eastAsia="es-AR"/>
             </w:rPr>
           </w:pPr>
-          <w:hyperlink w:anchor="_Toc400290865" w:history="1">
+          <w:hyperlink w:anchor="_Toc401406137" w:history="1">
             <w:r>
               <w:rPr>
                 <w:rStyle w:val="Hipervnculo"/>
@@ -894,7 +894,7 @@
                 <w:sz w:val="32"/>
                 <w:szCs w:val="32"/>
               </w:rPr>
-              <w:instrText xml:space="preserve"> PAGEREF _Toc400290865 \h </w:instrText>
+              <w:instrText xml:space="preserve"> PAGEREF _Toc401406137 \h </w:instrText>
             </w:r>
             <w:r>
               <w:rPr>
@@ -947,7 +947,7 @@
               <w:lang w:eastAsia="es-AR"/>
             </w:rPr>
           </w:pPr>
-          <w:hyperlink w:anchor="_Toc400290866" w:history="1">
+          <w:hyperlink w:anchor="_Toc401406138" w:history="1">
             <w:r>
               <w:rPr>
                 <w:rStyle w:val="Hipervnculo"/>
@@ -982,7 +982,271 @@
                 <w:sz w:val="32"/>
                 <w:szCs w:val="32"/>
               </w:rPr>
-              <w:instrText xml:space="preserve"> PAGEREF _Toc400290866 \h </w:instrText>
+              <w:instrText xml:space="preserve"> PAGEREF _Toc401406138 \h </w:instrText>
+            </w:r>
+            <w:r>
+              <w:rPr>
+                <w:noProof/>
+                <w:webHidden/>
+                <w:sz w:val="32"/>
+                <w:szCs w:val="32"/>
+              </w:rPr>
+            </w:r>
+            <w:r>
+              <w:rPr>
+                <w:noProof/>
+                <w:webHidden/>
+                <w:sz w:val="32"/>
+                <w:szCs w:val="32"/>
+              </w:rPr>
+              <w:fldChar w:fldCharType="separate"/>
+            </w:r>
+            <w:r>
+              <w:rPr>
+                <w:noProof/>
+                <w:webHidden/>
+                <w:sz w:val="32"/>
+                <w:szCs w:val="32"/>
+              </w:rPr>
+              <w:t>4</w:t>
+            </w:r>
+            <w:r>
+              <w:rPr>
+                <w:noProof/>
+                <w:webHidden/>
+                <w:sz w:val="32"/>
+                <w:szCs w:val="32"/>
+              </w:rPr>
+              <w:fldChar w:fldCharType="end"/>
+            </w:r>
+          </w:hyperlink>
+        </w:p>
+        <w:p>
+          <w:pPr>
+            <w:pStyle w:val="TDC3"/>
+            <w:tabs>
+              <w:tab w:val="right" w:leader="dot" w:pos="8828"/>
+            </w:tabs>
+            <w:rPr>
+              <w:rFonts w:eastAsiaTheme="minorEastAsia"/>
+              <w:noProof/>
+              <w:sz w:val="32"/>
+              <w:szCs w:val="32"/>
+              <w:lang w:eastAsia="es-AR"/>
+            </w:rPr>
+          </w:pPr>
+          <w:hyperlink w:anchor="_Toc401406139" w:history="1">
+            <w:r>
+              <w:rPr>
+                <w:rStyle w:val="Hipervnculo"/>
+                <w:noProof/>
+                <w:sz w:val="32"/>
+                <w:szCs w:val="32"/>
+              </w:rPr>
+              <w:t>Automatizacion y control de los espacios físicos</w:t>
+            </w:r>
+            <w:r>
+              <w:rPr>
+                <w:noProof/>
+                <w:webHidden/>
+                <w:sz w:val="32"/>
+                <w:szCs w:val="32"/>
+              </w:rPr>
+              <w:tab/>
+            </w:r>
+            <w:r>
+              <w:rPr>
+                <w:noProof/>
+                <w:webHidden/>
+                <w:sz w:val="32"/>
+                <w:szCs w:val="32"/>
+              </w:rPr>
+              <w:fldChar w:fldCharType="begin"/>
+            </w:r>
+            <w:r>
+              <w:rPr>
+                <w:noProof/>
+                <w:webHidden/>
+                <w:sz w:val="32"/>
+                <w:szCs w:val="32"/>
+              </w:rPr>
+              <w:instrText xml:space="preserve"> PAGEREF _Toc401406139 \h </w:instrText>
+            </w:r>
+            <w:r>
+              <w:rPr>
+                <w:noProof/>
+                <w:webHidden/>
+                <w:sz w:val="32"/>
+                <w:szCs w:val="32"/>
+              </w:rPr>
+            </w:r>
+            <w:r>
+              <w:rPr>
+                <w:noProof/>
+                <w:webHidden/>
+                <w:sz w:val="32"/>
+                <w:szCs w:val="32"/>
+              </w:rPr>
+              <w:fldChar w:fldCharType="separate"/>
+            </w:r>
+            <w:r>
+              <w:rPr>
+                <w:noProof/>
+                <w:webHidden/>
+                <w:sz w:val="32"/>
+                <w:szCs w:val="32"/>
+              </w:rPr>
+              <w:t>4</w:t>
+            </w:r>
+            <w:r>
+              <w:rPr>
+                <w:noProof/>
+                <w:webHidden/>
+                <w:sz w:val="32"/>
+                <w:szCs w:val="32"/>
+              </w:rPr>
+              <w:fldChar w:fldCharType="end"/>
+            </w:r>
+          </w:hyperlink>
+        </w:p>
+        <w:p>
+          <w:pPr>
+            <w:pStyle w:val="TDC3"/>
+            <w:tabs>
+              <w:tab w:val="right" w:leader="dot" w:pos="8828"/>
+            </w:tabs>
+            <w:rPr>
+              <w:rFonts w:eastAsiaTheme="minorEastAsia"/>
+              <w:noProof/>
+              <w:sz w:val="32"/>
+              <w:szCs w:val="32"/>
+              <w:lang w:eastAsia="es-AR"/>
+            </w:rPr>
+          </w:pPr>
+          <w:hyperlink w:anchor="_Toc401406140" w:history="1">
+            <w:r>
+              <w:rPr>
+                <w:rStyle w:val="Hipervnculo"/>
+                <w:noProof/>
+                <w:sz w:val="32"/>
+                <w:szCs w:val="32"/>
+              </w:rPr>
+              <w:t>Internet Of Things</w:t>
+            </w:r>
+            <w:r>
+              <w:rPr>
+                <w:noProof/>
+                <w:webHidden/>
+                <w:sz w:val="32"/>
+                <w:szCs w:val="32"/>
+              </w:rPr>
+              <w:tab/>
+            </w:r>
+            <w:r>
+              <w:rPr>
+                <w:noProof/>
+                <w:webHidden/>
+                <w:sz w:val="32"/>
+                <w:szCs w:val="32"/>
+              </w:rPr>
+              <w:fldChar w:fldCharType="begin"/>
+            </w:r>
+            <w:r>
+              <w:rPr>
+                <w:noProof/>
+                <w:webHidden/>
+                <w:sz w:val="32"/>
+                <w:szCs w:val="32"/>
+              </w:rPr>
+              <w:instrText xml:space="preserve"> PAGEREF _Toc401406140 \h </w:instrText>
+            </w:r>
+            <w:r>
+              <w:rPr>
+                <w:noProof/>
+                <w:webHidden/>
+                <w:sz w:val="32"/>
+                <w:szCs w:val="32"/>
+              </w:rPr>
+            </w:r>
+            <w:r>
+              <w:rPr>
+                <w:noProof/>
+                <w:webHidden/>
+                <w:sz w:val="32"/>
+                <w:szCs w:val="32"/>
+              </w:rPr>
+              <w:fldChar w:fldCharType="separate"/>
+            </w:r>
+            <w:r>
+              <w:rPr>
+                <w:noProof/>
+                <w:webHidden/>
+                <w:sz w:val="32"/>
+                <w:szCs w:val="32"/>
+              </w:rPr>
+              <w:t>4</w:t>
+            </w:r>
+            <w:r>
+              <w:rPr>
+                <w:noProof/>
+                <w:webHidden/>
+                <w:sz w:val="32"/>
+                <w:szCs w:val="32"/>
+              </w:rPr>
+              <w:fldChar w:fldCharType="end"/>
+            </w:r>
+          </w:hyperlink>
+        </w:p>
+        <w:p>
+          <w:pPr>
+            <w:pStyle w:val="TDC3"/>
+            <w:tabs>
+              <w:tab w:val="right" w:leader="dot" w:pos="8828"/>
+            </w:tabs>
+            <w:rPr>
+              <w:rFonts w:eastAsiaTheme="minorEastAsia"/>
+              <w:noProof/>
+              <w:sz w:val="32"/>
+              <w:szCs w:val="32"/>
+              <w:lang w:eastAsia="es-AR"/>
+            </w:rPr>
+          </w:pPr>
+          <w:hyperlink w:anchor="_Toc401406141" w:history="1">
+            <w:r>
+              <w:rPr>
+                <w:rStyle w:val="Hipervnculo"/>
+                <w:noProof/>
+                <w:sz w:val="32"/>
+                <w:szCs w:val="32"/>
+              </w:rPr>
+              <w:t>Información del funcionamiento de la aplicación</w:t>
+            </w:r>
+            <w:r>
+              <w:rPr>
+                <w:noProof/>
+                <w:webHidden/>
+                <w:sz w:val="32"/>
+                <w:szCs w:val="32"/>
+              </w:rPr>
+              <w:tab/>
+            </w:r>
+            <w:r>
+              <w:rPr>
+                <w:noProof/>
+                <w:webHidden/>
+                <w:sz w:val="32"/>
+                <w:szCs w:val="32"/>
+              </w:rPr>
+              <w:fldChar w:fldCharType="begin"/>
+            </w:r>
+            <w:r>
+              <w:rPr>
+                <w:noProof/>
+                <w:webHidden/>
+                <w:sz w:val="32"/>
+                <w:szCs w:val="32"/>
+              </w:rPr>
+              <w:instrText xml:space="preserve"> PAGEREF _Toc401406141 \h </w:instrText>
             </w:r>
             <w:r>
               <w:rPr>
@@ -1035,7 +1299,7 @@
               <w:lang w:eastAsia="es-AR"/>
             </w:rPr>
           </w:pPr>
-          <w:hyperlink w:anchor="_Toc400290867" w:history="1">
+          <w:hyperlink w:anchor="_Toc401406142" w:history="1">
             <w:r>
               <w:rPr>
                 <w:rStyle w:val="Hipervnculo"/>
@@ -1070,7 +1334,7 @@
                 <w:sz w:val="32"/>
                 <w:szCs w:val="32"/>
               </w:rPr>
-              <w:instrText xml:space="preserve"> PAGEREF _Toc400290867 \h </w:instrText>
+              <w:instrText xml:space="preserve"> PAGEREF _Toc401406142 \h </w:instrText>
             </w:r>
             <w:r>
               <w:rPr>
@@ -1096,7 +1360,7 @@
                 <w:sz w:val="32"/>
                 <w:szCs w:val="32"/>
               </w:rPr>
-              <w:t>4</w:t>
+              <w:t>5</w:t>
             </w:r>
             <w:r>
               <w:rPr>
@@ -1123,7 +1387,7 @@
               <w:lang w:eastAsia="es-AR"/>
             </w:rPr>
           </w:pPr>
-          <w:hyperlink w:anchor="_Toc400290868" w:history="1">
+          <w:hyperlink w:anchor="_Toc401406143" w:history="1">
             <w:r>
               <w:rPr>
                 <w:rStyle w:val="Hipervnculo"/>
@@ -1131,7 +1395,7 @@
                 <w:sz w:val="32"/>
                 <w:szCs w:val="32"/>
               </w:rPr>
-              <w:t>Base</w:t>
+              <w:t>Como nace</w:t>
             </w:r>
             <w:r>
               <w:rPr>
@@ -1158,7 +1422,7 @@
                 <w:sz w:val="32"/>
                 <w:szCs w:val="32"/>
               </w:rPr>
-              <w:instrText xml:space="preserve"> PAGEREF _Toc400290868 \h </w:instrText>
+              <w:instrText xml:space="preserve"> PAGEREF _Toc401406143 \h </w:instrText>
             </w:r>
             <w:r>
               <w:rPr>
@@ -1184,7 +1448,7 @@
                 <w:sz w:val="32"/>
                 <w:szCs w:val="32"/>
               </w:rPr>
-              <w:t>4</w:t>
+              <w:t>5</w:t>
             </w:r>
             <w:r>
               <w:rPr>
@@ -1211,7 +1475,7 @@
               <w:lang w:eastAsia="es-AR"/>
             </w:rPr>
           </w:pPr>
-          <w:hyperlink w:anchor="_Toc400290869" w:history="1">
+          <w:hyperlink w:anchor="_Toc401406144" w:history="1">
             <w:r>
               <w:rPr>
                 <w:rStyle w:val="Hipervnculo"/>
@@ -1219,6 +1483,270 @@
                 <w:sz w:val="32"/>
                 <w:szCs w:val="32"/>
               </w:rPr>
+              <w:t>¿Qué es?</w:t>
+            </w:r>
+            <w:r>
+              <w:rPr>
+                <w:noProof/>
+                <w:webHidden/>
+                <w:sz w:val="32"/>
+                <w:szCs w:val="32"/>
+              </w:rPr>
+              <w:tab/>
+            </w:r>
+            <w:r>
+              <w:rPr>
+                <w:noProof/>
+                <w:webHidden/>
+                <w:sz w:val="32"/>
+                <w:szCs w:val="32"/>
+              </w:rPr>
+              <w:fldChar w:fldCharType="begin"/>
+            </w:r>
+            <w:r>
+              <w:rPr>
+                <w:noProof/>
+                <w:webHidden/>
+                <w:sz w:val="32"/>
+                <w:szCs w:val="32"/>
+              </w:rPr>
+              <w:instrText xml:space="preserve"> PAGEREF _Toc401406144 \h </w:instrText>
+            </w:r>
+            <w:r>
+              <w:rPr>
+                <w:noProof/>
+                <w:webHidden/>
+                <w:sz w:val="32"/>
+                <w:szCs w:val="32"/>
+              </w:rPr>
+            </w:r>
+            <w:r>
+              <w:rPr>
+                <w:noProof/>
+                <w:webHidden/>
+                <w:sz w:val="32"/>
+                <w:szCs w:val="32"/>
+              </w:rPr>
+              <w:fldChar w:fldCharType="separate"/>
+            </w:r>
+            <w:r>
+              <w:rPr>
+                <w:noProof/>
+                <w:webHidden/>
+                <w:sz w:val="32"/>
+                <w:szCs w:val="32"/>
+              </w:rPr>
+              <w:t>5</w:t>
+            </w:r>
+            <w:r>
+              <w:rPr>
+                <w:noProof/>
+                <w:webHidden/>
+                <w:sz w:val="32"/>
+                <w:szCs w:val="32"/>
+              </w:rPr>
+              <w:fldChar w:fldCharType="end"/>
+            </w:r>
+          </w:hyperlink>
+        </w:p>
+        <w:p>
+          <w:pPr>
+            <w:pStyle w:val="TDC3"/>
+            <w:tabs>
+              <w:tab w:val="right" w:leader="dot" w:pos="8828"/>
+            </w:tabs>
+            <w:rPr>
+              <w:rFonts w:eastAsiaTheme="minorEastAsia"/>
+              <w:noProof/>
+              <w:sz w:val="32"/>
+              <w:szCs w:val="32"/>
+              <w:lang w:eastAsia="es-AR"/>
+            </w:rPr>
+          </w:pPr>
+          <w:hyperlink w:anchor="_Toc401406145" w:history="1">
+            <w:r>
+              <w:rPr>
+                <w:rStyle w:val="Hipervnculo"/>
+                <w:noProof/>
+                <w:sz w:val="32"/>
+                <w:szCs w:val="32"/>
+              </w:rPr>
+              <w:t>¿Qué resuelve?</w:t>
+            </w:r>
+            <w:r>
+              <w:rPr>
+                <w:noProof/>
+                <w:webHidden/>
+                <w:sz w:val="32"/>
+                <w:szCs w:val="32"/>
+              </w:rPr>
+              <w:tab/>
+            </w:r>
+            <w:r>
+              <w:rPr>
+                <w:noProof/>
+                <w:webHidden/>
+                <w:sz w:val="32"/>
+                <w:szCs w:val="32"/>
+              </w:rPr>
+              <w:fldChar w:fldCharType="begin"/>
+            </w:r>
+            <w:r>
+              <w:rPr>
+                <w:noProof/>
+                <w:webHidden/>
+                <w:sz w:val="32"/>
+                <w:szCs w:val="32"/>
+              </w:rPr>
+              <w:instrText xml:space="preserve"> PAGEREF _Toc401406145 \h </w:instrText>
+            </w:r>
+            <w:r>
+              <w:rPr>
+                <w:noProof/>
+                <w:webHidden/>
+                <w:sz w:val="32"/>
+                <w:szCs w:val="32"/>
+              </w:rPr>
+            </w:r>
+            <w:r>
+              <w:rPr>
+                <w:noProof/>
+                <w:webHidden/>
+                <w:sz w:val="32"/>
+                <w:szCs w:val="32"/>
+              </w:rPr>
+              <w:fldChar w:fldCharType="separate"/>
+            </w:r>
+            <w:r>
+              <w:rPr>
+                <w:noProof/>
+                <w:webHidden/>
+                <w:sz w:val="32"/>
+                <w:szCs w:val="32"/>
+              </w:rPr>
+              <w:t>5</w:t>
+            </w:r>
+            <w:r>
+              <w:rPr>
+                <w:noProof/>
+                <w:webHidden/>
+                <w:sz w:val="32"/>
+                <w:szCs w:val="32"/>
+              </w:rPr>
+              <w:fldChar w:fldCharType="end"/>
+            </w:r>
+          </w:hyperlink>
+        </w:p>
+        <w:p>
+          <w:pPr>
+            <w:pStyle w:val="TDC3"/>
+            <w:tabs>
+              <w:tab w:val="right" w:leader="dot" w:pos="8828"/>
+            </w:tabs>
+            <w:rPr>
+              <w:rFonts w:eastAsiaTheme="minorEastAsia"/>
+              <w:noProof/>
+              <w:sz w:val="32"/>
+              <w:szCs w:val="32"/>
+              <w:lang w:eastAsia="es-AR"/>
+            </w:rPr>
+          </w:pPr>
+          <w:hyperlink w:anchor="_Toc401406146" w:history="1">
+            <w:r>
+              <w:rPr>
+                <w:rStyle w:val="Hipervnculo"/>
+                <w:noProof/>
+                <w:sz w:val="32"/>
+                <w:szCs w:val="32"/>
+              </w:rPr>
+              <w:t>Base</w:t>
+            </w:r>
+            <w:r>
+              <w:rPr>
+                <w:noProof/>
+                <w:webHidden/>
+                <w:sz w:val="32"/>
+                <w:szCs w:val="32"/>
+              </w:rPr>
+              <w:tab/>
+            </w:r>
+            <w:r>
+              <w:rPr>
+                <w:noProof/>
+                <w:webHidden/>
+                <w:sz w:val="32"/>
+                <w:szCs w:val="32"/>
+              </w:rPr>
+              <w:fldChar w:fldCharType="begin"/>
+            </w:r>
+            <w:r>
+              <w:rPr>
+                <w:noProof/>
+                <w:webHidden/>
+                <w:sz w:val="32"/>
+                <w:szCs w:val="32"/>
+              </w:rPr>
+              <w:instrText xml:space="preserve"> PAGEREF _Toc401406146 \h </w:instrText>
+            </w:r>
+            <w:r>
+              <w:rPr>
+                <w:noProof/>
+                <w:webHidden/>
+                <w:sz w:val="32"/>
+                <w:szCs w:val="32"/>
+              </w:rPr>
+            </w:r>
+            <w:r>
+              <w:rPr>
+                <w:noProof/>
+                <w:webHidden/>
+                <w:sz w:val="32"/>
+                <w:szCs w:val="32"/>
+              </w:rPr>
+              <w:fldChar w:fldCharType="separate"/>
+            </w:r>
+            <w:r>
+              <w:rPr>
+                <w:noProof/>
+                <w:webHidden/>
+                <w:sz w:val="32"/>
+                <w:szCs w:val="32"/>
+              </w:rPr>
+              <w:t>5</w:t>
+            </w:r>
+            <w:r>
+              <w:rPr>
+                <w:noProof/>
+                <w:webHidden/>
+                <w:sz w:val="32"/>
+                <w:szCs w:val="32"/>
+              </w:rPr>
+              <w:fldChar w:fldCharType="end"/>
+            </w:r>
+          </w:hyperlink>
+        </w:p>
+        <w:p>
+          <w:pPr>
+            <w:pStyle w:val="TDC3"/>
+            <w:tabs>
+              <w:tab w:val="right" w:leader="dot" w:pos="8828"/>
+            </w:tabs>
+            <w:rPr>
+              <w:rFonts w:eastAsiaTheme="minorEastAsia"/>
+              <w:noProof/>
+              <w:sz w:val="32"/>
+              <w:szCs w:val="32"/>
+              <w:lang w:eastAsia="es-AR"/>
+            </w:rPr>
+          </w:pPr>
+          <w:hyperlink w:anchor="_Toc401406147" w:history="1">
+            <w:r>
+              <w:rPr>
+                <w:rStyle w:val="Hipervnculo"/>
+                <w:noProof/>
+                <w:sz w:val="32"/>
+                <w:szCs w:val="32"/>
+              </w:rPr>
               <w:t>Sensores específicos</w:t>
             </w:r>
             <w:r>
@@ -1246,7 +1774,7 @@
                 <w:sz w:val="32"/>
                 <w:szCs w:val="32"/>
               </w:rPr>
-              <w:instrText xml:space="preserve"> PAGEREF _Toc400290869 \h </w:instrText>
+              <w:instrText xml:space="preserve"> PAGEREF _Toc401406147 \h </w:instrText>
             </w:r>
             <w:r>
               <w:rPr>
@@ -1272,7 +1800,95 @@
                 <w:sz w:val="32"/>
                 <w:szCs w:val="32"/>
               </w:rPr>
-              <w:t>4</w:t>
+              <w:t>5</w:t>
+            </w:r>
+            <w:r>
+              <w:rPr>
+                <w:noProof/>
+                <w:webHidden/>
+                <w:sz w:val="32"/>
+                <w:szCs w:val="32"/>
+              </w:rPr>
+              <w:fldChar w:fldCharType="end"/>
+            </w:r>
+          </w:hyperlink>
+        </w:p>
+        <w:p>
+          <w:pPr>
+            <w:pStyle w:val="TDC3"/>
+            <w:tabs>
+              <w:tab w:val="right" w:leader="dot" w:pos="8828"/>
+            </w:tabs>
+            <w:rPr>
+              <w:rFonts w:eastAsiaTheme="minorEastAsia"/>
+              <w:noProof/>
+              <w:sz w:val="32"/>
+              <w:szCs w:val="32"/>
+              <w:lang w:eastAsia="es-AR"/>
+            </w:rPr>
+          </w:pPr>
+          <w:hyperlink w:anchor="_Toc401406148" w:history="1">
+            <w:r>
+              <w:rPr>
+                <w:rStyle w:val="Hipervnculo"/>
+                <w:noProof/>
+                <w:sz w:val="32"/>
+                <w:szCs w:val="32"/>
+              </w:rPr>
+              <w:t>Componentes específicos</w:t>
+            </w:r>
+            <w:r>
+              <w:rPr>
+                <w:noProof/>
+                <w:webHidden/>
+                <w:sz w:val="32"/>
+                <w:szCs w:val="32"/>
+              </w:rPr>
+              <w:tab/>
+            </w:r>
+            <w:r>
+              <w:rPr>
+                <w:noProof/>
+                <w:webHidden/>
+                <w:sz w:val="32"/>
+                <w:szCs w:val="32"/>
+              </w:rPr>
+              <w:fldChar w:fldCharType="begin"/>
+            </w:r>
+            <w:r>
+              <w:rPr>
+                <w:noProof/>
+                <w:webHidden/>
+                <w:sz w:val="32"/>
+                <w:szCs w:val="32"/>
+              </w:rPr>
+              <w:instrText xml:space="preserve"> PAGEREF _Toc401406148 \h </w:instrText>
+            </w:r>
+            <w:r>
+              <w:rPr>
+                <w:noProof/>
+                <w:webHidden/>
+                <w:sz w:val="32"/>
+                <w:szCs w:val="32"/>
+              </w:rPr>
+            </w:r>
+            <w:r>
+              <w:rPr>
+                <w:noProof/>
+                <w:webHidden/>
+                <w:sz w:val="32"/>
+                <w:szCs w:val="32"/>
+              </w:rPr>
+              <w:fldChar w:fldCharType="separate"/>
+            </w:r>
+            <w:r>
+              <w:rPr>
+                <w:noProof/>
+                <w:webHidden/>
+                <w:sz w:val="32"/>
+                <w:szCs w:val="32"/>
+              </w:rPr>
+              <w:t>6</w:t>
             </w:r>
             <w:r>
               <w:rPr>
@@ -1299,7 +1915,7 @@
               <w:lang w:eastAsia="es-AR"/>
             </w:rPr>
           </w:pPr>
-          <w:hyperlink w:anchor="_Toc400290870" w:history="1">
+          <w:hyperlink w:anchor="_Toc401406149" w:history="1">
             <w:r>
               <w:rPr>
                 <w:rStyle w:val="Hipervnculo"/>
@@ -1334,7 +1950,7 @@
                 <w:sz w:val="32"/>
                 <w:szCs w:val="32"/>
               </w:rPr>
-              <w:instrText xml:space="preserve"> PAGEREF _Toc400290870 \h </w:instrText>
+              <w:instrText xml:space="preserve"> PAGEREF _Toc401406149 \h </w:instrText>
             </w:r>
             <w:r>
               <w:rPr>
@@ -1360,7 +1976,7 @@
                 <w:sz w:val="32"/>
                 <w:szCs w:val="32"/>
               </w:rPr>
-              <w:t>5</w:t>
+              <w:t>6</w:t>
             </w:r>
             <w:r>
               <w:rPr>
@@ -1387,7 +2003,7 @@
               <w:lang w:eastAsia="es-AR"/>
             </w:rPr>
           </w:pPr>
-          <w:hyperlink w:anchor="_Toc400290871" w:history="1">
+          <w:hyperlink w:anchor="_Toc401406150" w:history="1">
             <w:r>
               <w:rPr>
                 <w:rStyle w:val="Hipervnculo"/>
@@ -1422,7 +2038,7 @@
                 <w:sz w:val="32"/>
                 <w:szCs w:val="32"/>
               </w:rPr>
-              <w:instrText xml:space="preserve"> PAGEREF _Toc400290871 \h </w:instrText>
+              <w:instrText xml:space="preserve"> PAGEREF _Toc401406150 \h </w:instrText>
             </w:r>
             <w:r>
               <w:rPr>
@@ -1448,7 +2064,7 @@
                 <w:sz w:val="32"/>
                 <w:szCs w:val="32"/>
               </w:rPr>
-              <w:t>5</w:t>
+              <w:t>6</w:t>
             </w:r>
             <w:r>
               <w:rPr>
@@ -1475,7 +2091,7 @@
               <w:lang w:eastAsia="es-AR"/>
             </w:rPr>
           </w:pPr>
-          <w:hyperlink w:anchor="_Toc400290872" w:history="1">
+          <w:hyperlink w:anchor="_Toc401406151" w:history="1">
             <w:r>
               <w:rPr>
                 <w:rStyle w:val="Hipervnculo"/>
@@ -1510,7 +2126,7 @@
                 <w:sz w:val="32"/>
                 <w:szCs w:val="32"/>
               </w:rPr>
-              <w:instrText xml:space="preserve"> PAGEREF _Toc400290872 \h </w:instrText>
+              <w:instrText xml:space="preserve"> PAGEREF _Toc401406151 \h </w:instrText>
             </w:r>
             <w:r>
               <w:rPr>
@@ -1536,7 +2152,7 @@
                 <w:sz w:val="32"/>
                 <w:szCs w:val="32"/>
               </w:rPr>
-              <w:t>5</w:t>
+              <w:t>7</w:t>
             </w:r>
             <w:r>
               <w:rPr>
@@ -1558,12 +2174,10 @@
             <w:rPr>
               <w:rFonts w:eastAsiaTheme="minorEastAsia"/>
               <w:noProof/>
-              <w:sz w:val="32"/>
-              <w:szCs w:val="32"/>
               <w:lang w:eastAsia="es-AR"/>
             </w:rPr>
           </w:pPr>
-          <w:hyperlink w:anchor="_Toc400290873" w:history="1">
+          <w:hyperlink w:anchor="_Toc401406152" w:history="1">
             <w:r>
               <w:rPr>
                 <w:rStyle w:val="Hipervnculo"/>
@@ -1598,7 +2212,7 @@
                 <w:sz w:val="32"/>
                 <w:szCs w:val="32"/>
               </w:rPr>
-              <w:instrText xml:space="preserve"> PAGEREF _Toc400290873 \h </w:instrText>
+              <w:instrText xml:space="preserve"> PAGEREF _Toc401406152 \h </w:instrText>
             </w:r>
             <w:r>
               <w:rPr>
@@ -1624,183 +2238,7 @@
                 <w:sz w:val="32"/>
                 <w:szCs w:val="32"/>
               </w:rPr>
-              <w:t>5</w:t>
-            </w:r>
-            <w:r>
-              <w:rPr>
-                <w:noProof/>
-                <w:webHidden/>
-                <w:sz w:val="32"/>
-                <w:szCs w:val="32"/>
-              </w:rPr>
-              <w:fldChar w:fldCharType="end"/>
-            </w:r>
-          </w:hyperlink>
-        </w:p>
-        <w:p>
-          <w:pPr>
-            <w:pStyle w:val="TDC3"/>
-            <w:tabs>
-              <w:tab w:val="right" w:leader="dot" w:pos="8828"/>
-            </w:tabs>
-            <w:rPr>
-              <w:rFonts w:eastAsiaTheme="minorEastAsia"/>
-              <w:noProof/>
-              <w:sz w:val="32"/>
-              <w:szCs w:val="32"/>
-              <w:lang w:eastAsia="es-AR"/>
-            </w:rPr>
-          </w:pPr>
-          <w:hyperlink w:anchor="_Toc400290874" w:history="1">
-            <w:r>
-              <w:rPr>
-                <w:rStyle w:val="Hipervnculo"/>
-                <w:noProof/>
-                <w:sz w:val="32"/>
-                <w:szCs w:val="32"/>
-              </w:rPr>
-              <w:t>Experiencia Laboral</w:t>
-            </w:r>
-            <w:r>
-              <w:rPr>
-                <w:noProof/>
-                <w:webHidden/>
-                <w:sz w:val="32"/>
-                <w:szCs w:val="32"/>
-              </w:rPr>
-              <w:tab/>
-            </w:r>
-            <w:r>
-              <w:rPr>
-                <w:noProof/>
-                <w:webHidden/>
-                <w:sz w:val="32"/>
-                <w:szCs w:val="32"/>
-              </w:rPr>
-              <w:fldChar w:fldCharType="begin"/>
-            </w:r>
-            <w:r>
-              <w:rPr>
-                <w:noProof/>
-                <w:webHidden/>
-                <w:sz w:val="32"/>
-                <w:szCs w:val="32"/>
-              </w:rPr>
-              <w:instrText xml:space="preserve"> PAGEREF _Toc400290874 \h </w:instrText>
-            </w:r>
-            <w:r>
-              <w:rPr>
-                <w:noProof/>
-                <w:webHidden/>
-                <w:sz w:val="32"/>
-                <w:szCs w:val="32"/>
-              </w:rPr>
-            </w:r>
-            <w:r>
-              <w:rPr>
-                <w:noProof/>
-                <w:webHidden/>
-                <w:sz w:val="32"/>
-                <w:szCs w:val="32"/>
-              </w:rPr>
-              <w:fldChar w:fldCharType="separate"/>
-            </w:r>
-            <w:r>
-              <w:rPr>
-                <w:noProof/>
-                <w:webHidden/>
-                <w:sz w:val="32"/>
-                <w:szCs w:val="32"/>
-              </w:rPr>
-              <w:t>5</w:t>
-            </w:r>
-            <w:r>
-              <w:rPr>
-                <w:noProof/>
-                <w:webHidden/>
-                <w:sz w:val="32"/>
-                <w:szCs w:val="32"/>
-              </w:rPr>
-              <w:fldChar w:fldCharType="end"/>
-            </w:r>
-          </w:hyperlink>
-        </w:p>
-        <w:p>
-          <w:pPr>
-            <w:pStyle w:val="TDC3"/>
-            <w:tabs>
-              <w:tab w:val="right" w:leader="dot" w:pos="8828"/>
-            </w:tabs>
-            <w:rPr>
-              <w:rFonts w:eastAsiaTheme="minorEastAsia"/>
-              <w:noProof/>
-              <w:sz w:val="32"/>
-              <w:szCs w:val="32"/>
-              <w:lang w:eastAsia="es-AR"/>
-            </w:rPr>
-          </w:pPr>
-          <w:hyperlink w:anchor="_Toc400290875" w:history="1">
-            <w:r>
-              <w:rPr>
-                <w:rStyle w:val="Hipervnculo"/>
-                <w:noProof/>
-                <w:sz w:val="32"/>
-                <w:szCs w:val="32"/>
-              </w:rPr>
-              <w:t>Trabajos Futuros</w:t>
-            </w:r>
-            <w:r>
-              <w:rPr>
-                <w:noProof/>
-                <w:webHidden/>
-                <w:sz w:val="32"/>
-                <w:szCs w:val="32"/>
-              </w:rPr>
-              <w:tab/>
-            </w:r>
-            <w:r>
-              <w:rPr>
-                <w:noProof/>
-                <w:webHidden/>
-                <w:sz w:val="32"/>
-                <w:szCs w:val="32"/>
-              </w:rPr>
-              <w:fldChar w:fldCharType="begin"/>
-            </w:r>
-            <w:r>
-              <w:rPr>
-                <w:noProof/>
-                <w:webHidden/>
-                <w:sz w:val="32"/>
-                <w:szCs w:val="32"/>
-              </w:rPr>
-              <w:instrText xml:space="preserve"> PAGEREF _Toc400290875 \h </w:instrText>
-            </w:r>
-            <w:r>
-              <w:rPr>
-                <w:noProof/>
-                <w:webHidden/>
-                <w:sz w:val="32"/>
-                <w:szCs w:val="32"/>
-              </w:rPr>
-            </w:r>
-            <w:r>
-              <w:rPr>
-                <w:noProof/>
-                <w:webHidden/>
-                <w:sz w:val="32"/>
-                <w:szCs w:val="32"/>
-              </w:rPr>
-              <w:fldChar w:fldCharType="separate"/>
-            </w:r>
-            <w:r>
-              <w:rPr>
-                <w:noProof/>
-                <w:webHidden/>
-                <w:sz w:val="32"/>
-                <w:szCs w:val="32"/>
-              </w:rPr>
-              <w:t>5</w:t>
+              <w:t>7</w:t>
             </w:r>
             <w:r>
               <w:rPr>
@@ -1855,7 +2293,7 @@
           <w:szCs w:val="48"/>
         </w:rPr>
       </w:pPr>
-      <w:bookmarkStart w:id="0" w:name="_Toc400290861"/>
+      <w:bookmarkStart w:id="0" w:name="_Toc401406133"/>
       <w:r>
         <w:rPr>
           <w:sz w:val="48"/>
@@ -1889,7 +2327,7 @@
           <w:szCs w:val="32"/>
         </w:rPr>
       </w:pPr>
-      <w:bookmarkStart w:id="1" w:name="_Toc400290862"/>
+      <w:bookmarkStart w:id="1" w:name="_Toc401406134"/>
       <w:r>
         <w:rPr>
           <w:sz w:val="32"/>
@@ -1953,7 +2391,7 @@
           <w:szCs w:val="32"/>
         </w:rPr>
       </w:pPr>
-      <w:bookmarkStart w:id="2" w:name="_Toc400290863"/>
+      <w:bookmarkStart w:id="2" w:name="_Toc401406135"/>
       <w:r>
         <w:rPr>
           <w:sz w:val="32"/>
@@ -2038,12 +2476,11 @@
           <w:szCs w:val="32"/>
         </w:rPr>
       </w:pPr>
-      <w:bookmarkStart w:id="3" w:name="_Toc400290864"/>
+      <w:bookmarkStart w:id="3" w:name="_Toc401406136"/>
       <w:r>
         <w:rPr>
           <w:sz w:val="32"/>
           <w:szCs w:val="32"/>
-          <w:u w:val="single"/>
         </w:rPr>
         <w:t>Solució</w:t>
       </w:r>
@@ -2051,7 +2488,6 @@
         <w:rPr>
           <w:sz w:val="32"/>
           <w:szCs w:val="32"/>
-          <w:u w:val="single"/>
         </w:rPr>
         <w:t>n</w:t>
       </w:r>
@@ -2115,8 +2551,8 @@
           <w:szCs w:val="48"/>
         </w:rPr>
       </w:pPr>
-      <w:bookmarkStart w:id="4" w:name="_Toc400290865"/>
-      <w:bookmarkStart w:id="5" w:name="_GoBack"/>
+      <w:bookmarkStart w:id="4" w:name="_GoBack"/>
+      <w:bookmarkStart w:id="5" w:name="_Toc401406137"/>
       <w:r>
         <w:rPr>
           <w:sz w:val="48"/>
@@ -2125,9 +2561,9 @@
         <w:lastRenderedPageBreak/>
         <w:t>Desarrollo de la solución propuesta</w:t>
       </w:r>
-      <w:bookmarkEnd w:id="4"/>
-    </w:p>
-    <w:bookmarkEnd w:id="5"/>
+      <w:bookmarkEnd w:id="5"/>
+    </w:p>
+    <w:bookmarkEnd w:id="4"/>
     <w:p/>
     <w:p>
       <w:pPr>
@@ -2137,7 +2573,7 @@
           <w:szCs w:val="32"/>
         </w:rPr>
       </w:pPr>
-      <w:bookmarkStart w:id="6" w:name="_Toc400290866"/>
+      <w:bookmarkStart w:id="6" w:name="_Toc401406138"/>
       <w:proofErr w:type="spellStart"/>
       <w:r>
         <w:rPr>
@@ -2158,139 +2594,234 @@
     </w:p>
     <w:p>
       <w:pPr>
-        <w:pStyle w:val="Prrafodelista"/>
-        <w:numPr>
-          <w:ilvl w:val="0"/>
-          <w:numId w:val="4"/>
-        </w:numPr>
-        <w:rPr>
-          <w:sz w:val="28"/>
-          <w:szCs w:val="28"/>
-        </w:rPr>
-      </w:pPr>
-      <w:proofErr w:type="spellStart"/>
-      <w:r>
-        <w:rPr>
-          <w:sz w:val="28"/>
-          <w:szCs w:val="28"/>
-        </w:rPr>
-        <w:t>Automatizacion</w:t>
-      </w:r>
-      <w:proofErr w:type="spellEnd"/>
-      <w:r>
-        <w:rPr>
-          <w:sz w:val="28"/>
-          <w:szCs w:val="28"/>
-        </w:rPr>
-        <w:t xml:space="preserve"> y control de los espacios físicos (</w:t>
-      </w:r>
-      <w:proofErr w:type="spellStart"/>
-      <w:r>
-        <w:rPr>
-          <w:sz w:val="28"/>
-          <w:szCs w:val="28"/>
-        </w:rPr>
-        <w:t>Domotica</w:t>
-      </w:r>
-      <w:proofErr w:type="spellEnd"/>
-      <w:r>
-        <w:rPr>
-          <w:sz w:val="28"/>
-          <w:szCs w:val="28"/>
-        </w:rPr>
-        <w:t>).</w:t>
-      </w:r>
-    </w:p>
-    <w:p>
-      <w:pPr>
-        <w:pStyle w:val="Prrafodelista"/>
-        <w:numPr>
-          <w:ilvl w:val="0"/>
-          <w:numId w:val="4"/>
-        </w:numPr>
-        <w:rPr>
-          <w:sz w:val="28"/>
-          <w:szCs w:val="28"/>
-        </w:rPr>
-      </w:pPr>
-      <w:proofErr w:type="spellStart"/>
-      <w:r>
-        <w:rPr>
-          <w:sz w:val="28"/>
-          <w:szCs w:val="28"/>
-        </w:rPr>
-        <w:t>Internets</w:t>
-      </w:r>
-      <w:proofErr w:type="spellEnd"/>
-      <w:r>
-        <w:rPr>
-          <w:sz w:val="28"/>
-          <w:szCs w:val="28"/>
-        </w:rPr>
-        <w:t xml:space="preserve"> of </w:t>
-      </w:r>
-      <w:proofErr w:type="spellStart"/>
-      <w:r>
-        <w:rPr>
-          <w:sz w:val="28"/>
-          <w:szCs w:val="28"/>
-        </w:rPr>
-        <w:t>things</w:t>
-      </w:r>
-      <w:proofErr w:type="spellEnd"/>
-      <w:r>
-        <w:rPr>
-          <w:sz w:val="28"/>
-          <w:szCs w:val="28"/>
-        </w:rPr>
-        <w:t>(IOT).</w:t>
-      </w:r>
-    </w:p>
-    <w:p>
-      <w:pPr>
-        <w:pStyle w:val="Prrafodelista"/>
-        <w:numPr>
-          <w:ilvl w:val="0"/>
-          <w:numId w:val="4"/>
-        </w:numPr>
-        <w:rPr>
-          <w:sz w:val="28"/>
-          <w:szCs w:val="28"/>
-        </w:rPr>
-      </w:pPr>
-      <w:r>
-        <w:rPr>
-          <w:sz w:val="28"/>
-          <w:szCs w:val="28"/>
-        </w:rPr>
-        <w:t>Información del funcionamiento de la aplicación (Grafico del papel).</w:t>
-      </w:r>
-    </w:p>
-    <w:p>
-      <w:pPr>
-        <w:rPr>
-          <w:sz w:val="28"/>
-          <w:szCs w:val="28"/>
-        </w:rPr>
-      </w:pPr>
-    </w:p>
-    <w:p>
-      <w:pPr>
         <w:pStyle w:val="Ttulo2"/>
         <w:rPr>
           <w:sz w:val="32"/>
           <w:szCs w:val="32"/>
         </w:rPr>
       </w:pPr>
-      <w:bookmarkStart w:id="7" w:name="_Toc400290867"/>
-      <w:r>
+    </w:p>
+    <w:p>
+      <w:pPr>
+        <w:pStyle w:val="Ttulo3"/>
+        <w:rPr>
+          <w:sz w:val="28"/>
+          <w:szCs w:val="28"/>
+        </w:rPr>
+      </w:pPr>
+      <w:bookmarkStart w:id="7" w:name="_Toc401406139"/>
+      <w:proofErr w:type="spellStart"/>
+      <w:r>
+        <w:rPr>
+          <w:sz w:val="28"/>
+          <w:szCs w:val="28"/>
+        </w:rPr>
+        <w:t>Automatizacion</w:t>
+      </w:r>
+      <w:proofErr w:type="spellEnd"/>
+      <w:r>
+        <w:rPr>
+          <w:sz w:val="28"/>
+          <w:szCs w:val="28"/>
+        </w:rPr>
+        <w:t xml:space="preserve"> y control de los espacios físicos</w:t>
+      </w:r>
+      <w:bookmarkEnd w:id="7"/>
+    </w:p>
+    <w:p/>
+    <w:p>
+      <w:pPr>
+        <w:rPr>
+          <w:sz w:val="28"/>
+          <w:szCs w:val="28"/>
+        </w:rPr>
+      </w:pPr>
+      <w:r>
+        <w:rPr>
+          <w:sz w:val="28"/>
+          <w:szCs w:val="28"/>
+        </w:rPr>
+        <w:tab/>
+      </w:r>
+      <w:proofErr w:type="spellStart"/>
+      <w:r>
+        <w:rPr>
+          <w:sz w:val="28"/>
+          <w:szCs w:val="28"/>
+        </w:rPr>
+        <w:t>Explicacion</w:t>
+      </w:r>
+      <w:proofErr w:type="spellEnd"/>
+      <w:r>
+        <w:rPr>
+          <w:sz w:val="28"/>
+          <w:szCs w:val="28"/>
+        </w:rPr>
+        <w:t xml:space="preserve"> de </w:t>
+      </w:r>
+      <w:proofErr w:type="spellStart"/>
+      <w:r>
+        <w:rPr>
+          <w:sz w:val="28"/>
+          <w:szCs w:val="28"/>
+        </w:rPr>
+        <w:t>Domotica</w:t>
+      </w:r>
+      <w:proofErr w:type="spellEnd"/>
+    </w:p>
+    <w:p>
+      <w:pPr>
+        <w:rPr>
+          <w:sz w:val="28"/>
+          <w:szCs w:val="28"/>
+        </w:rPr>
+      </w:pPr>
+    </w:p>
+    <w:p>
+      <w:pPr>
+        <w:pStyle w:val="Ttulo3"/>
+        <w:rPr>
+          <w:sz w:val="28"/>
+          <w:szCs w:val="28"/>
+        </w:rPr>
+      </w:pPr>
+      <w:bookmarkStart w:id="8" w:name="_Toc401406140"/>
+      <w:r>
+        <w:rPr>
+          <w:sz w:val="28"/>
+          <w:szCs w:val="28"/>
+        </w:rPr>
+        <w:t>Internet Of Things</w:t>
+      </w:r>
+      <w:bookmarkEnd w:id="8"/>
+    </w:p>
+    <w:p/>
+    <w:p/>
+    <w:p>
+      <w:r>
+        <w:rPr>
+          <w:noProof/>
+          <w:lang w:eastAsia="es-AR"/>
+        </w:rPr>
+        <w:drawing>
+          <wp:inline distT="0" distB="0" distL="0" distR="0">
+            <wp:extent cx="3962400" cy="3962400"/>
+            <wp:effectExtent l="19050" t="0" r="0" b="0"/>
+            <wp:docPr id="1" name="0 Imagen" descr="Internet_de_las_Cosas.jpg"/>
+            <wp:cNvGraphicFramePr>
+              <a:graphicFrameLocks xmlns:a="http://schemas.openxmlformats.org/drawingml/2006/main" noChangeAspect="1"/>
+            </wp:cNvGraphicFramePr>
+            <a:graphic xmlns:a="http://schemas.openxmlformats.org/drawingml/2006/main">
+              <a:graphicData uri="http://schemas.openxmlformats.org/drawingml/2006/picture">
+                <pic:pic xmlns:pic="http://schemas.openxmlformats.org/drawingml/2006/picture">
+                  <pic:nvPicPr>
+                    <pic:cNvPr id="0" name="Internet_de_las_Cosas.jpg"/>
+                    <pic:cNvPicPr/>
+                  </pic:nvPicPr>
+                  <pic:blipFill>
+                    <a:blip r:embed="rId7"/>
+                    <a:stretch>
+                      <a:fillRect/>
+                    </a:stretch>
+                  </pic:blipFill>
+                  <pic:spPr>
+                    <a:xfrm>
+                      <a:off x="0" y="0"/>
+                      <a:ext cx="3962400" cy="3962400"/>
+                    </a:xfrm>
+                    <a:prstGeom prst="rect">
+                      <a:avLst/>
+                    </a:prstGeom>
+                  </pic:spPr>
+                </pic:pic>
+              </a:graphicData>
+            </a:graphic>
+          </wp:inline>
+        </w:drawing>
+      </w:r>
+    </w:p>
+    <w:p>
+      <w:pPr>
+        <w:pStyle w:val="Ttulo3"/>
+        <w:rPr>
+          <w:sz w:val="28"/>
+          <w:szCs w:val="28"/>
+        </w:rPr>
+      </w:pPr>
+      <w:bookmarkStart w:id="9" w:name="_Toc401406141"/>
+      <w:r>
+        <w:rPr>
+          <w:sz w:val="28"/>
+          <w:szCs w:val="28"/>
+        </w:rPr>
+        <w:t>Información del funcionamiento de la</w:t>
+      </w:r>
+      <w:r>
+        <w:rPr>
+          <w:sz w:val="28"/>
+          <w:szCs w:val="28"/>
+        </w:rPr>
+        <w:t xml:space="preserve"> aplicación</w:t>
+      </w:r>
+      <w:bookmarkEnd w:id="9"/>
+    </w:p>
+    <w:p/>
+    <w:p>
+      <w:pPr>
+        <w:rPr>
+          <w:sz w:val="28"/>
+          <w:szCs w:val="28"/>
+        </w:rPr>
+      </w:pPr>
+      <w:r>
+        <w:rPr>
+          <w:sz w:val="28"/>
+          <w:szCs w:val="28"/>
+        </w:rPr>
+        <w:tab/>
+      </w:r>
+      <w:r>
+        <w:rPr>
+          <w:sz w:val="28"/>
+          <w:szCs w:val="28"/>
+        </w:rPr>
+        <w:t>Grafico del papel</w:t>
+      </w:r>
+      <w:r>
+        <w:rPr>
+          <w:sz w:val="28"/>
+          <w:szCs w:val="28"/>
+        </w:rPr>
+        <w:t xml:space="preserve"> que tengo por </w:t>
+      </w:r>
+      <w:proofErr w:type="spellStart"/>
+      <w:r>
+        <w:rPr>
+          <w:sz w:val="28"/>
+          <w:szCs w:val="28"/>
+        </w:rPr>
+        <w:t>ahi</w:t>
+      </w:r>
+      <w:proofErr w:type="spellEnd"/>
+    </w:p>
+    <w:p/>
+    <w:p>
+      <w:pPr>
+        <w:pStyle w:val="Ttulo2"/>
         <w:rPr>
           <w:sz w:val="32"/>
           <w:szCs w:val="32"/>
         </w:rPr>
+      </w:pPr>
+      <w:bookmarkStart w:id="10" w:name="_Toc401406142"/>
+      <w:r>
+        <w:rPr>
+          <w:sz w:val="32"/>
+          <w:szCs w:val="32"/>
+        </w:rPr>
         <w:t>Hardware</w:t>
       </w:r>
-      <w:bookmarkEnd w:id="7"/>
+      <w:bookmarkEnd w:id="10"/>
     </w:p>
     <w:p>
       <w:pPr>
@@ -2323,45 +2854,97 @@
           <w:szCs w:val="28"/>
         </w:rPr>
       </w:pPr>
-      <w:r>
-        <w:rPr>
-          <w:sz w:val="28"/>
-          <w:szCs w:val="28"/>
-        </w:rPr>
-        <w:t>##</w:t>
-      </w:r>
-      <w:r>
-        <w:rPr>
-          <w:sz w:val="28"/>
-          <w:szCs w:val="28"/>
-        </w:rPr>
-        <w:t>como nace</w:t>
-      </w:r>
-    </w:p>
-    <w:p>
-      <w:pPr>
-        <w:rPr>
-          <w:sz w:val="28"/>
-          <w:szCs w:val="28"/>
-        </w:rPr>
-      </w:pPr>
-      <w:r>
-        <w:rPr>
-          <w:sz w:val="28"/>
-          <w:szCs w:val="28"/>
-        </w:rPr>
-        <w:t>##</w:t>
-      </w:r>
-      <w:r>
-        <w:rPr>
-          <w:sz w:val="28"/>
-          <w:szCs w:val="28"/>
-        </w:rPr>
-        <w:t>que es</w:t>
-      </w:r>
-    </w:p>
-    <w:p>
-      <w:pPr>
+    </w:p>
+    <w:p>
+      <w:pPr>
+        <w:pStyle w:val="Ttulo3"/>
+        <w:rPr>
+          <w:sz w:val="28"/>
+          <w:szCs w:val="28"/>
+        </w:rPr>
+      </w:pPr>
+      <w:bookmarkStart w:id="11" w:name="_Toc401406143"/>
+      <w:r>
+        <w:rPr>
+          <w:sz w:val="28"/>
+          <w:szCs w:val="28"/>
+        </w:rPr>
+        <w:t>C</w:t>
+      </w:r>
+      <w:r>
+        <w:rPr>
+          <w:sz w:val="28"/>
+          <w:szCs w:val="28"/>
+        </w:rPr>
+        <w:t>omo nace</w:t>
+      </w:r>
+      <w:bookmarkEnd w:id="11"/>
+    </w:p>
+    <w:p/>
+    <w:p>
+      <w:pPr>
+        <w:rPr>
+          <w:sz w:val="28"/>
+          <w:szCs w:val="28"/>
+        </w:rPr>
+      </w:pPr>
+      <w:r>
+        <w:tab/>
+      </w:r>
+      <w:r>
+        <w:rPr>
+          <w:sz w:val="28"/>
+          <w:szCs w:val="28"/>
+        </w:rPr>
+        <w:t xml:space="preserve">Explicar cómo nace Arduino. </w:t>
+      </w:r>
+    </w:p>
+    <w:p/>
+    <w:p>
+      <w:pPr>
+        <w:pStyle w:val="Ttulo3"/>
+        <w:rPr>
+          <w:sz w:val="28"/>
+          <w:szCs w:val="28"/>
+        </w:rPr>
+      </w:pPr>
+      <w:bookmarkStart w:id="12" w:name="_Toc401406144"/>
+      <w:r>
+        <w:rPr>
+          <w:sz w:val="28"/>
+          <w:szCs w:val="28"/>
+        </w:rPr>
+        <w:t>¿Qué es?</w:t>
+      </w:r>
+      <w:bookmarkEnd w:id="12"/>
+    </w:p>
+    <w:p/>
+    <w:p>
+      <w:pPr>
+        <w:rPr>
+          <w:sz w:val="28"/>
+          <w:szCs w:val="28"/>
+        </w:rPr>
+      </w:pPr>
+      <w:r>
+        <w:tab/>
+      </w:r>
+      <w:r>
+        <w:rPr>
+          <w:sz w:val="28"/>
+          <w:szCs w:val="28"/>
+        </w:rPr>
+        <w:t>Explicar que es Arduino.</w:t>
+      </w:r>
+    </w:p>
+    <w:p>
+      <w:r>
+        <w:tab/>
+      </w:r>
+    </w:p>
+    <w:p>
+      <w:pPr>
+        <w:pStyle w:val="Ttulo3"/>
         <w:rPr>
           <w:sz w:val="28"/>
           <w:szCs w:val="28"/>
@@ -2374,28 +2957,69 @@
         </w:rPr>
         <w:t xml:space="preserve"> </w:t>
       </w:r>
-      <w:r>
-        <w:rPr>
-          <w:sz w:val="28"/>
-          <w:szCs w:val="28"/>
-        </w:rPr>
-        <w:t>##</w:t>
-      </w:r>
-      <w:r>
-        <w:rPr>
-          <w:sz w:val="28"/>
-          <w:szCs w:val="28"/>
-        </w:rPr>
-        <w:t>que resuelve</w:t>
-      </w:r>
-    </w:p>
-    <w:p>
-      <w:pPr>
-        <w:rPr>
-          <w:sz w:val="28"/>
-          <w:szCs w:val="28"/>
-        </w:rPr>
-      </w:pPr>
+      <w:bookmarkStart w:id="13" w:name="_Toc401406145"/>
+      <w:r>
+        <w:rPr>
+          <w:sz w:val="28"/>
+          <w:szCs w:val="28"/>
+        </w:rPr>
+        <w:t>¿Qué</w:t>
+      </w:r>
+      <w:r>
+        <w:rPr>
+          <w:sz w:val="28"/>
+          <w:szCs w:val="28"/>
+        </w:rPr>
+        <w:t xml:space="preserve"> resuelve</w:t>
+      </w:r>
+      <w:r>
+        <w:rPr>
+          <w:sz w:val="28"/>
+          <w:szCs w:val="28"/>
+        </w:rPr>
+        <w:t>?</w:t>
+      </w:r>
+      <w:bookmarkEnd w:id="13"/>
+    </w:p>
+    <w:p>
+      <w:pPr>
+        <w:rPr>
+          <w:sz w:val="28"/>
+          <w:szCs w:val="28"/>
+        </w:rPr>
+      </w:pPr>
+    </w:p>
+    <w:p>
+      <w:pPr>
+        <w:rPr>
+          <w:sz w:val="28"/>
+          <w:szCs w:val="28"/>
+        </w:rPr>
+      </w:pPr>
+      <w:r>
+        <w:rPr>
+          <w:sz w:val="28"/>
+          <w:szCs w:val="28"/>
+        </w:rPr>
+        <w:tab/>
+        <w:t xml:space="preserve">Explicar que resuelve en mi </w:t>
+      </w:r>
+      <w:proofErr w:type="spellStart"/>
+      <w:r>
+        <w:rPr>
+          <w:sz w:val="28"/>
+          <w:szCs w:val="28"/>
+        </w:rPr>
+        <w:t>tip</w:t>
+      </w:r>
+      <w:proofErr w:type="spellEnd"/>
+      <w:r>
+        <w:rPr>
+          <w:sz w:val="28"/>
+          <w:szCs w:val="28"/>
+        </w:rPr>
+        <w:t>.</w:t>
+      </w:r>
     </w:p>
     <w:p>
       <w:pPr>
@@ -2405,7 +3029,7 @@
           <w:szCs w:val="28"/>
         </w:rPr>
       </w:pPr>
-      <w:bookmarkStart w:id="8" w:name="_Toc400290868"/>
+      <w:bookmarkStart w:id="14" w:name="_Toc401406146"/>
       <w:r>
         <w:rPr>
           <w:sz w:val="28"/>
@@ -2413,7 +3037,7 @@
         </w:rPr>
         <w:t>Base</w:t>
       </w:r>
-      <w:bookmarkEnd w:id="8"/>
+      <w:bookmarkEnd w:id="14"/>
     </w:p>
     <w:p/>
     <w:p>
@@ -2470,43 +3094,25 @@
           <w:szCs w:val="28"/>
           <w:lang w:val="en-US"/>
         </w:rPr>
-        <w:t xml:space="preserve">Ethernet Shield con chipset </w:t>
-      </w:r>
-      <w:proofErr w:type="spellStart"/>
-      <w:r>
+        <w:t>Ethernet Shield con chipset Wiznet W5100.</w:t>
+      </w:r>
+    </w:p>
+    <w:p>
+      <w:pPr>
         <w:rPr>
           <w:sz w:val="28"/>
           <w:szCs w:val="28"/>
           <w:lang w:val="en-US"/>
         </w:rPr>
-        <w:t>Wiznet</w:t>
-      </w:r>
-      <w:proofErr w:type="spellEnd"/>
-      <w:r>
+      </w:pPr>
+    </w:p>
+    <w:p>
+      <w:pPr>
         <w:rPr>
           <w:sz w:val="28"/>
           <w:szCs w:val="28"/>
           <w:lang w:val="en-US"/>
         </w:rPr>
-        <w:t xml:space="preserve"> W5100.</w:t>
-      </w:r>
-    </w:p>
-    <w:p>
-      <w:pPr>
-        <w:rPr>
-          <w:sz w:val="28"/>
-          <w:szCs w:val="28"/>
-          <w:lang w:val="en-US"/>
-        </w:rPr>
-      </w:pPr>
-    </w:p>
-    <w:p>
-      <w:pPr>
-        <w:rPr>
-          <w:sz w:val="28"/>
-          <w:szCs w:val="28"/>
-          <w:lang w:val="en-US"/>
-        </w:rPr>
       </w:pPr>
     </w:p>
     <w:p>
@@ -2517,7 +3123,7 @@
           <w:szCs w:val="28"/>
         </w:rPr>
       </w:pPr>
-      <w:bookmarkStart w:id="9" w:name="_Toc400290869"/>
+      <w:bookmarkStart w:id="15" w:name="_Toc401406147"/>
       <w:r>
         <w:rPr>
           <w:sz w:val="28"/>
@@ -2539,17 +3145,19 @@
         </w:rPr>
         <w:t>específicos</w:t>
       </w:r>
-      <w:bookmarkEnd w:id="9"/>
+      <w:bookmarkEnd w:id="15"/>
     </w:p>
     <w:p/>
     <w:p/>
     <w:p>
-      <w:pPr>
-        <w:rPr>
-          <w:sz w:val="28"/>
-          <w:szCs w:val="28"/>
-        </w:rPr>
-      </w:pPr>
+      <w:r>
+        <w:rPr>
+          <w:sz w:val="28"/>
+          <w:szCs w:val="28"/>
+        </w:rPr>
+        <w:lastRenderedPageBreak/>
+        <w:tab/>
+      </w:r>
       <w:r>
         <w:rPr>
           <w:sz w:val="28"/>
@@ -2578,7 +3186,7 @@
         </w:rPr>
         <w:t xml:space="preserve">. Cuya hoja de datos es la siguiente: </w:t>
       </w:r>
-      <w:hyperlink r:id="rId7" w:history="1">
+      <w:hyperlink r:id="rId8" w:history="1">
         <w:r>
           <w:rPr>
             <w:rStyle w:val="Hipervnculo"/>
@@ -2591,20 +3199,29 @@
     </w:p>
     <w:p>
       <w:pPr>
+        <w:rPr>
+          <w:sz w:val="28"/>
+          <w:szCs w:val="28"/>
+        </w:rPr>
+      </w:pPr>
+    </w:p>
+    <w:p>
+      <w:pPr>
         <w:pStyle w:val="Ttulo3"/>
         <w:rPr>
           <w:sz w:val="28"/>
           <w:szCs w:val="28"/>
         </w:rPr>
       </w:pPr>
-      <w:r>
-        <w:rPr>
-          <w:sz w:val="28"/>
-          <w:szCs w:val="28"/>
-        </w:rPr>
-        <w:lastRenderedPageBreak/>
+      <w:bookmarkStart w:id="16" w:name="_Toc401406148"/>
+      <w:r>
+        <w:rPr>
+          <w:sz w:val="28"/>
+          <w:szCs w:val="28"/>
+        </w:rPr>
         <w:t>Componentes específicos</w:t>
       </w:r>
+      <w:bookmarkEnd w:id="16"/>
     </w:p>
     <w:p>
       <w:pPr>
@@ -2701,8 +3318,6 @@
         <w:t>).</w:t>
       </w:r>
     </w:p>
-    <w:p/>
-    <w:p/>
     <w:p>
       <w:pPr>
         <w:pStyle w:val="Ttulo2"/>
@@ -2711,7 +3326,7 @@
           <w:szCs w:val="32"/>
         </w:rPr>
       </w:pPr>
-      <w:bookmarkStart w:id="10" w:name="_Toc400290870"/>
+      <w:bookmarkStart w:id="17" w:name="_Toc401406149"/>
       <w:r>
         <w:rPr>
           <w:sz w:val="32"/>
@@ -2719,7 +3334,95 @@
         </w:rPr>
         <w:t>Software</w:t>
       </w:r>
-      <w:bookmarkEnd w:id="10"/>
+      <w:bookmarkEnd w:id="17"/>
+    </w:p>
+    <w:p/>
+    <w:p>
+      <w:pPr>
+        <w:rPr>
+          <w:sz w:val="28"/>
+          <w:szCs w:val="28"/>
+        </w:rPr>
+      </w:pPr>
+      <w:r>
+        <w:rPr>
+          <w:sz w:val="28"/>
+          <w:szCs w:val="28"/>
+        </w:rPr>
+        <w:tab/>
+        <w:t>Explicar</w:t>
+      </w:r>
+      <w:r>
+        <w:rPr>
+          <w:sz w:val="28"/>
+          <w:szCs w:val="28"/>
+        </w:rPr>
+        <w:t xml:space="preserve"> </w:t>
+      </w:r>
+      <w:proofErr w:type="spellStart"/>
+      <w:r>
+        <w:rPr>
+          <w:sz w:val="28"/>
+          <w:szCs w:val="28"/>
+        </w:rPr>
+        <w:t>como</w:t>
+      </w:r>
+      <w:proofErr w:type="spellEnd"/>
+      <w:r>
+        <w:rPr>
+          <w:sz w:val="28"/>
+          <w:szCs w:val="28"/>
+        </w:rPr>
+        <w:t xml:space="preserve"> </w:t>
+      </w:r>
+      <w:proofErr w:type="spellStart"/>
+      <w:r>
+        <w:rPr>
+          <w:sz w:val="28"/>
+          <w:szCs w:val="28"/>
+        </w:rPr>
+        <w:t>esta</w:t>
+      </w:r>
+      <w:proofErr w:type="spellEnd"/>
+      <w:r>
+        <w:rPr>
+          <w:sz w:val="28"/>
+          <w:szCs w:val="28"/>
+        </w:rPr>
+        <w:t xml:space="preserve"> compuesta la </w:t>
+      </w:r>
+      <w:proofErr w:type="spellStart"/>
+      <w:r>
+        <w:rPr>
+          <w:sz w:val="28"/>
+          <w:szCs w:val="28"/>
+        </w:rPr>
+        <w:t>aplicacion</w:t>
+      </w:r>
+      <w:proofErr w:type="spellEnd"/>
+      <w:r>
+        <w:rPr>
+          <w:sz w:val="28"/>
+          <w:szCs w:val="28"/>
+        </w:rPr>
+        <w:t xml:space="preserve"> entera y describir todos sus </w:t>
+      </w:r>
+      <w:proofErr w:type="spellStart"/>
+      <w:r>
+        <w:rPr>
+          <w:sz w:val="28"/>
+          <w:szCs w:val="28"/>
+        </w:rPr>
+        <w:t>modulos</w:t>
+      </w:r>
+      <w:proofErr w:type="spellEnd"/>
+      <w:r>
+        <w:rPr>
+          <w:sz w:val="28"/>
+          <w:szCs w:val="28"/>
+        </w:rPr>
+        <w:t xml:space="preserve"> por separado.</w:t>
+      </w:r>
     </w:p>
     <w:p>
       <w:pPr>
@@ -2860,7 +3563,7 @@
           <w:szCs w:val="32"/>
         </w:rPr>
       </w:pPr>
-      <w:bookmarkStart w:id="11" w:name="_Toc400290871"/>
+      <w:bookmarkStart w:id="18" w:name="_Toc401406150"/>
       <w:r>
         <w:rPr>
           <w:sz w:val="32"/>
@@ -2868,7 +3571,56 @@
         </w:rPr>
         <w:t>Firmware</w:t>
       </w:r>
-      <w:bookmarkEnd w:id="11"/>
+      <w:bookmarkEnd w:id="18"/>
+    </w:p>
+    <w:p/>
+    <w:p>
+      <w:pPr>
+        <w:rPr>
+          <w:sz w:val="28"/>
+          <w:szCs w:val="28"/>
+        </w:rPr>
+      </w:pPr>
+      <w:r>
+        <w:rPr>
+          <w:sz w:val="28"/>
+          <w:szCs w:val="28"/>
+        </w:rPr>
+        <w:tab/>
+        <w:t xml:space="preserve">Explicar </w:t>
+      </w:r>
+      <w:proofErr w:type="spellStart"/>
+      <w:r>
+        <w:rPr>
+          <w:sz w:val="28"/>
+          <w:szCs w:val="28"/>
+        </w:rPr>
+        <w:t>como</w:t>
+      </w:r>
+      <w:proofErr w:type="spellEnd"/>
+      <w:r>
+        <w:rPr>
+          <w:sz w:val="28"/>
+          <w:szCs w:val="28"/>
+        </w:rPr>
+        <w:t xml:space="preserve"> </w:t>
+      </w:r>
+      <w:proofErr w:type="spellStart"/>
+      <w:r>
+        <w:rPr>
+          <w:sz w:val="28"/>
+          <w:szCs w:val="28"/>
+        </w:rPr>
+        <w:t>esta</w:t>
+      </w:r>
+      <w:proofErr w:type="spellEnd"/>
+      <w:r>
+        <w:rPr>
+          <w:sz w:val="28"/>
+          <w:szCs w:val="28"/>
+        </w:rPr>
+        <w:t xml:space="preserve"> compuesto el firmware y describir todas sus partes por separado.</w:t>
+      </w:r>
     </w:p>
     <w:p>
       <w:pPr>
@@ -2919,15 +3671,16 @@
           <w:szCs w:val="48"/>
         </w:rPr>
       </w:pPr>
-      <w:bookmarkStart w:id="12" w:name="_Toc400290872"/>
+      <w:bookmarkStart w:id="19" w:name="_Toc401406151"/>
       <w:r>
         <w:rPr>
           <w:sz w:val="48"/>
           <w:szCs w:val="48"/>
         </w:rPr>
+        <w:lastRenderedPageBreak/>
         <w:t>Conclusiones</w:t>
       </w:r>
-      <w:bookmarkEnd w:id="12"/>
+      <w:bookmarkEnd w:id="19"/>
     </w:p>
     <w:p>
       <w:pPr>
@@ -2943,7 +3696,7 @@
           <w:szCs w:val="32"/>
         </w:rPr>
       </w:pPr>
-      <w:bookmarkStart w:id="13" w:name="_Toc400290873"/>
+      <w:bookmarkStart w:id="20" w:name="_Toc401406152"/>
       <w:r>
         <w:rPr>
           <w:rStyle w:val="Ttulo2Car"/>
@@ -2967,101 +3720,7 @@
         </w:rPr>
         <w:t>Obtenidos</w:t>
       </w:r>
-      <w:bookmarkEnd w:id="13"/>
-    </w:p>
-    <w:p>
-      <w:pPr>
-        <w:pStyle w:val="Prrafodelista"/>
-        <w:ind w:left="765"/>
-        <w:rPr>
-          <w:sz w:val="32"/>
-          <w:szCs w:val="32"/>
-        </w:rPr>
-      </w:pPr>
-    </w:p>
-    <w:p>
-      <w:pPr>
-        <w:pStyle w:val="Ttulo3"/>
-        <w:rPr>
-          <w:sz w:val="32"/>
-          <w:szCs w:val="32"/>
-        </w:rPr>
-      </w:pPr>
-      <w:bookmarkStart w:id="14" w:name="_Toc400290874"/>
-      <w:r>
-        <w:rPr>
-          <w:rStyle w:val="Ttulo2Car"/>
-          <w:sz w:val="32"/>
-          <w:szCs w:val="32"/>
-        </w:rPr>
-        <w:t>E</w:t>
-      </w:r>
-      <w:r>
-        <w:rPr>
-          <w:rStyle w:val="Ttulo2Car"/>
-          <w:sz w:val="32"/>
-          <w:szCs w:val="32"/>
-        </w:rPr>
-        <w:t>xperiencia</w:t>
-      </w:r>
-      <w:r>
-        <w:rPr>
-          <w:sz w:val="32"/>
-          <w:szCs w:val="32"/>
-        </w:rPr>
-        <w:t xml:space="preserve"> </w:t>
-      </w:r>
-      <w:r>
-        <w:rPr>
-          <w:rStyle w:val="Ttulo2Car"/>
-          <w:sz w:val="32"/>
-          <w:szCs w:val="32"/>
-        </w:rPr>
-        <w:t>Laboral</w:t>
-      </w:r>
-      <w:bookmarkEnd w:id="14"/>
-    </w:p>
-    <w:p>
-      <w:pPr>
-        <w:rPr>
-          <w:sz w:val="32"/>
-          <w:szCs w:val="32"/>
-        </w:rPr>
-      </w:pPr>
-    </w:p>
-    <w:p>
-      <w:pPr>
-        <w:pStyle w:val="Ttulo3"/>
-        <w:rPr>
-          <w:sz w:val="32"/>
-          <w:szCs w:val="32"/>
-        </w:rPr>
-      </w:pPr>
-      <w:bookmarkStart w:id="15" w:name="_Toc400290875"/>
-      <w:r>
-        <w:rPr>
-          <w:rStyle w:val="Ttulo2Car"/>
-          <w:sz w:val="32"/>
-          <w:szCs w:val="32"/>
-        </w:rPr>
-        <w:t>Trabajos</w:t>
-      </w:r>
-      <w:r>
-        <w:rPr>
-          <w:sz w:val="32"/>
-          <w:szCs w:val="32"/>
-        </w:rPr>
-        <w:t xml:space="preserve"> </w:t>
-      </w:r>
-      <w:r>
-        <w:rPr>
-          <w:rStyle w:val="Ttulo2Car"/>
-          <w:sz w:val="32"/>
-          <w:szCs w:val="32"/>
-        </w:rPr>
-        <w:t>Futuros</w:t>
-      </w:r>
-      <w:bookmarkEnd w:id="15"/>
+      <w:bookmarkEnd w:id="20"/>
     </w:p>
     <w:p/>
     <w:sectPr>

</xml_diff>

<commit_message>
Mas modificaciones al modulo de Tareas Automaticas. Modifique el Informe final
</commit_message>
<xml_diff>
--- a/Documentacion/Informe Final.docx
+++ b/Documentacion/Informe Final.docx
@@ -2513,23 +2513,7 @@
           <w:sz w:val="28"/>
           <w:szCs w:val="28"/>
         </w:rPr>
-        <w:t xml:space="preserve">Crear un dispositivo electrónico independiente, uso de protocolos de comunicación y desarrollo de Front </w:t>
-      </w:r>
-      <w:proofErr w:type="spellStart"/>
-      <w:r>
-        <w:rPr>
-          <w:sz w:val="28"/>
-          <w:szCs w:val="28"/>
-        </w:rPr>
-        <w:t>End</w:t>
-      </w:r>
-      <w:proofErr w:type="spellEnd"/>
-      <w:r>
-        <w:rPr>
-          <w:sz w:val="28"/>
-          <w:szCs w:val="28"/>
-        </w:rPr>
-        <w:t xml:space="preserve"> de web</w:t>
+        <w:t>Crear un dispositivo electrónico independiente, uso de protocolos de comunicación y desarrollo de Front End de web</w:t>
       </w:r>
     </w:p>
     <w:p/>
@@ -2551,8 +2535,8 @@
           <w:szCs w:val="48"/>
         </w:rPr>
       </w:pPr>
-      <w:bookmarkStart w:id="4" w:name="_GoBack"/>
-      <w:bookmarkStart w:id="5" w:name="_Toc401406137"/>
+      <w:bookmarkStart w:id="4" w:name="_Toc401406137"/>
+      <w:bookmarkStart w:id="5" w:name="_GoBack"/>
       <w:r>
         <w:rPr>
           <w:sz w:val="48"/>
@@ -2561,9 +2545,9 @@
         <w:lastRenderedPageBreak/>
         <w:t>Desarrollo de la solución propuesta</w:t>
       </w:r>
-      <w:bookmarkEnd w:id="5"/>
-    </w:p>
-    <w:bookmarkEnd w:id="4"/>
+      <w:bookmarkEnd w:id="4"/>
+    </w:p>
+    <w:bookmarkEnd w:id="5"/>
     <w:p/>
     <w:p>
       <w:pPr>
@@ -2896,7 +2880,56 @@
           <w:sz w:val="28"/>
           <w:szCs w:val="28"/>
         </w:rPr>
-        <w:t xml:space="preserve">Explicar cómo nace Arduino. </w:t>
+        <w:t>La creaci</w:t>
+      </w:r>
+      <w:r>
+        <w:rPr>
+          <w:sz w:val="28"/>
+          <w:szCs w:val="28"/>
+        </w:rPr>
+        <w:t>ó</w:t>
+      </w:r>
+      <w:r>
+        <w:rPr>
+          <w:sz w:val="28"/>
+          <w:szCs w:val="28"/>
+        </w:rPr>
+        <w:t xml:space="preserve">n de Arduino se inicio en el año 2005 y fue un proyecto para los estudiantes de un instituto en Ivrea Italia. Este proyecto </w:t>
+      </w:r>
+      <w:r>
+        <w:rPr>
+          <w:sz w:val="28"/>
+          <w:szCs w:val="28"/>
+        </w:rPr>
+        <w:t>surgió</w:t>
+      </w:r>
+      <w:r>
+        <w:rPr>
+          <w:sz w:val="28"/>
+          <w:szCs w:val="28"/>
+        </w:rPr>
+        <w:t xml:space="preserve"> de la necesidad de contar con un disp</w:t>
+      </w:r>
+      <w:r>
+        <w:rPr>
+          <w:sz w:val="28"/>
+          <w:szCs w:val="28"/>
+        </w:rPr>
+        <w:t>o</w:t>
+      </w:r>
+      <w:r>
+        <w:rPr>
+          <w:sz w:val="28"/>
+          <w:szCs w:val="28"/>
+        </w:rPr>
+        <w:t>sitivo de bajo costo y que se pueda utilizar con cualquier sistema operativ</w:t>
+      </w:r>
+      <w:r>
+        <w:rPr>
+          <w:sz w:val="28"/>
+          <w:szCs w:val="28"/>
+        </w:rPr>
+        <w:t>o.</w:t>
       </w:r>
     </w:p>
     <w:p/>
@@ -3117,6 +3150,15 @@
     </w:p>
     <w:p>
       <w:pPr>
+        <w:rPr>
+          <w:sz w:val="28"/>
+          <w:szCs w:val="28"/>
+          <w:lang w:val="en-US"/>
+        </w:rPr>
+      </w:pPr>
+    </w:p>
+    <w:p>
+      <w:pPr>
         <w:pStyle w:val="Ttulo3"/>
         <w:rPr>
           <w:sz w:val="28"/>
@@ -3129,6 +3171,7 @@
           <w:sz w:val="28"/>
           <w:szCs w:val="28"/>
         </w:rPr>
+        <w:lastRenderedPageBreak/>
         <w:t>Sensores</w:t>
       </w:r>
       <w:r>
@@ -3155,7 +3198,6 @@
           <w:sz w:val="28"/>
           <w:szCs w:val="28"/>
         </w:rPr>
-        <w:lastRenderedPageBreak/>
         <w:tab/>
       </w:r>
       <w:r>
@@ -3320,6 +3362,14 @@
     </w:p>
     <w:p>
       <w:pPr>
+        <w:rPr>
+          <w:sz w:val="28"/>
+          <w:szCs w:val="28"/>
+        </w:rPr>
+      </w:pPr>
+    </w:p>
+    <w:p>
+      <w:pPr>
         <w:pStyle w:val="Ttulo2"/>
         <w:rPr>
           <w:sz w:val="32"/>
@@ -3350,7 +3400,41 @@
           <w:szCs w:val="28"/>
         </w:rPr>
         <w:tab/>
-        <w:t>Explicar</w:t>
+      </w:r>
+      <w:r>
+        <w:rPr>
+          <w:sz w:val="28"/>
+          <w:szCs w:val="28"/>
+        </w:rPr>
+        <w:t xml:space="preserve">El software que compone a la aplicación se encuentre separado en 2 partes. Una </w:t>
+      </w:r>
+      <w:r>
+        <w:rPr>
+          <w:sz w:val="28"/>
+          <w:szCs w:val="28"/>
+        </w:rPr>
+        <w:t>de ellas e</w:t>
+      </w:r>
+      <w:r>
+        <w:rPr>
+          <w:sz w:val="28"/>
+          <w:szCs w:val="28"/>
+        </w:rPr>
+        <w:t xml:space="preserve">s el </w:t>
+      </w:r>
+      <w:r>
+        <w:rPr>
+          <w:sz w:val="28"/>
+          <w:szCs w:val="28"/>
+        </w:rPr>
+        <w:t xml:space="preserve">Back-End </w:t>
+      </w:r>
+      <w:r>
+        <w:rPr>
+          <w:sz w:val="28"/>
+          <w:szCs w:val="28"/>
+        </w:rPr>
+        <w:t>y la otra es el</w:t>
       </w:r>
       <w:r>
         <w:rPr>
@@ -3359,13 +3443,84 @@
         </w:rPr>
         <w:t xml:space="preserve"> </w:t>
       </w:r>
+      <w:r>
+        <w:rPr>
+          <w:sz w:val="28"/>
+          <w:szCs w:val="28"/>
+        </w:rPr>
+        <w:t>Front-End.</w:t>
+      </w:r>
+    </w:p>
+    <w:p>
+      <w:pPr>
+        <w:rPr>
+          <w:sz w:val="28"/>
+          <w:szCs w:val="28"/>
+        </w:rPr>
+      </w:pPr>
+    </w:p>
+    <w:p>
+      <w:pPr>
+        <w:pStyle w:val="Ttulo3"/>
+        <w:rPr>
+          <w:sz w:val="30"/>
+          <w:szCs w:val="30"/>
+        </w:rPr>
+      </w:pPr>
+      <w:r>
+        <w:rPr>
+          <w:sz w:val="30"/>
+          <w:szCs w:val="30"/>
+        </w:rPr>
+        <w:t>Back-End</w:t>
+      </w:r>
+    </w:p>
+    <w:p/>
+    <w:p>
+      <w:pPr>
+        <w:rPr>
+          <w:sz w:val="28"/>
+          <w:szCs w:val="28"/>
+        </w:rPr>
+      </w:pPr>
+      <w:r>
+        <w:tab/>
+      </w:r>
+      <w:r>
+        <w:rPr>
+          <w:sz w:val="28"/>
+          <w:szCs w:val="28"/>
+        </w:rPr>
+        <w:t xml:space="preserve">Este se encuentra programado </w:t>
+      </w:r>
+      <w:r>
+        <w:rPr>
+          <w:sz w:val="28"/>
+          <w:szCs w:val="28"/>
+        </w:rPr>
+        <w:t xml:space="preserve">principalmente </w:t>
+      </w:r>
+      <w:r>
+        <w:rPr>
+          <w:sz w:val="28"/>
+          <w:szCs w:val="28"/>
+        </w:rPr>
+        <w:t>utilizando NodeJS</w:t>
+      </w:r>
+      <w:r>
+        <w:rPr>
+          <w:sz w:val="28"/>
+          <w:szCs w:val="28"/>
+        </w:rPr>
+        <w:t xml:space="preserve">, el cual está basado en Javascript. También se utilizan las siguientes </w:t>
+      </w:r>
       <w:proofErr w:type="spellStart"/>
       <w:r>
         <w:rPr>
           <w:sz w:val="28"/>
           <w:szCs w:val="28"/>
         </w:rPr>
-        <w:t>como</w:t>
+        <w:t>libreria</w:t>
       </w:r>
       <w:proofErr w:type="spellEnd"/>
       <w:r>
@@ -3373,55 +3528,7 @@
           <w:sz w:val="28"/>
           <w:szCs w:val="28"/>
         </w:rPr>
-        <w:t xml:space="preserve"> </w:t>
-      </w:r>
-      <w:proofErr w:type="spellStart"/>
-      <w:r>
-        <w:rPr>
-          <w:sz w:val="28"/>
-          <w:szCs w:val="28"/>
-        </w:rPr>
-        <w:t>esta</w:t>
-      </w:r>
-      <w:proofErr w:type="spellEnd"/>
-      <w:r>
-        <w:rPr>
-          <w:sz w:val="28"/>
-          <w:szCs w:val="28"/>
-        </w:rPr>
-        <w:t xml:space="preserve"> compuesta la </w:t>
-      </w:r>
-      <w:proofErr w:type="spellStart"/>
-      <w:r>
-        <w:rPr>
-          <w:sz w:val="28"/>
-          <w:szCs w:val="28"/>
-        </w:rPr>
-        <w:t>aplicacion</w:t>
-      </w:r>
-      <w:proofErr w:type="spellEnd"/>
-      <w:r>
-        <w:rPr>
-          <w:sz w:val="28"/>
-          <w:szCs w:val="28"/>
-        </w:rPr>
-        <w:t xml:space="preserve"> entera y describir todos sus </w:t>
-      </w:r>
-      <w:proofErr w:type="spellStart"/>
-      <w:r>
-        <w:rPr>
-          <w:sz w:val="28"/>
-          <w:szCs w:val="28"/>
-        </w:rPr>
-        <w:t>modulos</w:t>
-      </w:r>
-      <w:proofErr w:type="spellEnd"/>
-      <w:r>
-        <w:rPr>
-          <w:sz w:val="28"/>
-          <w:szCs w:val="28"/>
-        </w:rPr>
-        <w:t xml:space="preserve"> por separado.</w:t>
+        <w:t xml:space="preserve"> y/o Frameworks:</w:t>
       </w:r>
     </w:p>
     <w:p>
@@ -3429,7 +3536,7 @@
         <w:pStyle w:val="Prrafodelista"/>
         <w:numPr>
           <w:ilvl w:val="0"/>
-          <w:numId w:val="5"/>
+          <w:numId w:val="9"/>
         </w:numPr>
         <w:rPr>
           <w:sz w:val="28"/>
@@ -3441,14 +3548,7 @@
           <w:sz w:val="28"/>
           <w:szCs w:val="28"/>
         </w:rPr>
-        <w:t>Desarrollo de la aplicación Front-EndHTML5(AngularJS)</w:t>
-      </w:r>
-      <w:r>
-        <w:rPr>
-          <w:sz w:val="28"/>
-          <w:szCs w:val="28"/>
-        </w:rPr>
-        <w:t>.</w:t>
+        <w:t>MongoDB.</w:t>
       </w:r>
     </w:p>
     <w:p>
@@ -3456,7 +3556,7 @@
         <w:pStyle w:val="Prrafodelista"/>
         <w:numPr>
           <w:ilvl w:val="0"/>
-          <w:numId w:val="5"/>
+          <w:numId w:val="9"/>
         </w:numPr>
         <w:rPr>
           <w:sz w:val="28"/>
@@ -3468,7 +3568,7 @@
           <w:sz w:val="28"/>
           <w:szCs w:val="28"/>
         </w:rPr>
-        <w:t>Capturas de pantalla de la aplicación funcionando.(Con sus explicaciones).</w:t>
+        <w:t>Mongoose.</w:t>
       </w:r>
     </w:p>
     <w:p>
@@ -3476,7 +3576,7 @@
         <w:pStyle w:val="Prrafodelista"/>
         <w:numPr>
           <w:ilvl w:val="0"/>
-          <w:numId w:val="5"/>
+          <w:numId w:val="9"/>
         </w:numPr>
         <w:rPr>
           <w:sz w:val="28"/>
@@ -3488,55 +3588,483 @@
           <w:sz w:val="28"/>
           <w:szCs w:val="28"/>
         </w:rPr>
-        <w:t xml:space="preserve">Desarrollo de la aplicación Servidor </w:t>
-      </w:r>
-      <w:proofErr w:type="spellStart"/>
-      <w:r>
-        <w:rPr>
-          <w:sz w:val="28"/>
-          <w:szCs w:val="28"/>
-        </w:rPr>
-        <w:t>NodeJs</w:t>
-      </w:r>
-      <w:proofErr w:type="spellEnd"/>
-      <w:r>
-        <w:rPr>
-          <w:sz w:val="28"/>
-          <w:szCs w:val="28"/>
-        </w:rPr>
-        <w:t>(</w:t>
-      </w:r>
-      <w:proofErr w:type="spellStart"/>
-      <w:r>
-        <w:rPr>
-          <w:sz w:val="28"/>
-          <w:szCs w:val="28"/>
-        </w:rPr>
-        <w:t>MongoDB</w:t>
-      </w:r>
-      <w:proofErr w:type="spellEnd"/>
-      <w:r>
-        <w:rPr>
-          <w:sz w:val="28"/>
-          <w:szCs w:val="28"/>
-        </w:rPr>
-        <w:t xml:space="preserve">, Socket.io, </w:t>
-      </w:r>
-      <w:proofErr w:type="spellStart"/>
-      <w:r>
-        <w:rPr>
-          <w:sz w:val="28"/>
-          <w:szCs w:val="28"/>
-        </w:rPr>
-        <w:t>etc</w:t>
-      </w:r>
-      <w:proofErr w:type="spellEnd"/>
-      <w:r>
-        <w:rPr>
-          <w:sz w:val="28"/>
-          <w:szCs w:val="28"/>
-        </w:rPr>
-        <w:t>)</w:t>
+        <w:t>Express.</w:t>
+      </w:r>
+    </w:p>
+    <w:p>
+      <w:pPr>
+        <w:pStyle w:val="Prrafodelista"/>
+        <w:numPr>
+          <w:ilvl w:val="0"/>
+          <w:numId w:val="9"/>
+        </w:numPr>
+        <w:rPr>
+          <w:sz w:val="28"/>
+          <w:szCs w:val="28"/>
+        </w:rPr>
+      </w:pPr>
+      <w:r>
+        <w:rPr>
+          <w:sz w:val="28"/>
+          <w:szCs w:val="28"/>
+        </w:rPr>
+        <w:t>Mqtt.</w:t>
+      </w:r>
+    </w:p>
+    <w:p>
+      <w:pPr>
+        <w:pStyle w:val="Prrafodelista"/>
+        <w:numPr>
+          <w:ilvl w:val="0"/>
+          <w:numId w:val="9"/>
+        </w:numPr>
+        <w:rPr>
+          <w:sz w:val="28"/>
+          <w:szCs w:val="28"/>
+        </w:rPr>
+      </w:pPr>
+      <w:r>
+        <w:rPr>
+          <w:sz w:val="28"/>
+          <w:szCs w:val="28"/>
+        </w:rPr>
+        <w:t>Socket.io.</w:t>
+      </w:r>
+    </w:p>
+    <w:p>
+      <w:pPr>
+        <w:pStyle w:val="Prrafodelista"/>
+        <w:numPr>
+          <w:ilvl w:val="0"/>
+          <w:numId w:val="9"/>
+        </w:numPr>
+        <w:rPr>
+          <w:sz w:val="28"/>
+          <w:szCs w:val="28"/>
+        </w:rPr>
+      </w:pPr>
+      <w:r>
+        <w:rPr>
+          <w:sz w:val="28"/>
+          <w:szCs w:val="28"/>
+        </w:rPr>
+        <w:t>Mosca.</w:t>
+      </w:r>
+    </w:p>
+    <w:p>
+      <w:pPr>
+        <w:pStyle w:val="Prrafodelista"/>
+        <w:numPr>
+          <w:ilvl w:val="0"/>
+          <w:numId w:val="9"/>
+        </w:numPr>
+        <w:rPr>
+          <w:sz w:val="28"/>
+          <w:szCs w:val="28"/>
+        </w:rPr>
+      </w:pPr>
+      <w:r>
+        <w:rPr>
+          <w:sz w:val="28"/>
+          <w:szCs w:val="28"/>
+        </w:rPr>
+        <w:lastRenderedPageBreak/>
+        <w:t>node-schedule</w:t>
+      </w:r>
+      <w:r>
+        <w:rPr>
+          <w:sz w:val="28"/>
+          <w:szCs w:val="28"/>
+        </w:rPr>
+        <w:t>.</w:t>
+      </w:r>
+    </w:p>
+    <w:p>
+      <w:pPr>
+        <w:pStyle w:val="Prrafodelista"/>
+        <w:rPr>
+          <w:sz w:val="28"/>
+          <w:szCs w:val="28"/>
+        </w:rPr>
+      </w:pPr>
+    </w:p>
+    <w:p/>
+    <w:p/>
+    <w:p/>
+    <w:p/>
+    <w:p/>
+    <w:p/>
+    <w:p>
+      <w:pPr>
+        <w:pStyle w:val="Ttulo3"/>
+        <w:rPr>
+          <w:sz w:val="30"/>
+          <w:szCs w:val="30"/>
+        </w:rPr>
+      </w:pPr>
+      <w:r>
+        <w:rPr>
+          <w:sz w:val="30"/>
+          <w:szCs w:val="30"/>
+        </w:rPr>
+        <w:t xml:space="preserve">Front-End  </w:t>
+      </w:r>
+    </w:p>
+    <w:p/>
+    <w:p>
+      <w:pPr>
+        <w:rPr>
+          <w:sz w:val="28"/>
+          <w:szCs w:val="28"/>
+        </w:rPr>
+      </w:pPr>
+      <w:r>
+        <w:rPr>
+          <w:sz w:val="28"/>
+          <w:szCs w:val="28"/>
+        </w:rPr>
+        <w:tab/>
+        <w:t>Este se encuentra programado principalmente utilizando AngularJS, un Framework para Javascript. También se utilizaron las siguientes librerías:</w:t>
+      </w:r>
+    </w:p>
+    <w:p>
+      <w:pPr>
+        <w:pStyle w:val="Prrafodelista"/>
+        <w:numPr>
+          <w:ilvl w:val="0"/>
+          <w:numId w:val="8"/>
+        </w:numPr>
+        <w:rPr>
+          <w:sz w:val="28"/>
+          <w:szCs w:val="28"/>
+        </w:rPr>
+      </w:pPr>
+      <w:r>
+        <w:rPr>
+          <w:sz w:val="28"/>
+          <w:szCs w:val="28"/>
+        </w:rPr>
+        <w:t>Jquery.</w:t>
+      </w:r>
+    </w:p>
+    <w:p>
+      <w:pPr>
+        <w:pStyle w:val="Prrafodelista"/>
+        <w:numPr>
+          <w:ilvl w:val="0"/>
+          <w:numId w:val="8"/>
+        </w:numPr>
+        <w:rPr>
+          <w:sz w:val="28"/>
+          <w:szCs w:val="28"/>
+        </w:rPr>
+      </w:pPr>
+      <w:r>
+        <w:rPr>
+          <w:sz w:val="28"/>
+          <w:szCs w:val="28"/>
+        </w:rPr>
+        <w:t>B</w:t>
+      </w:r>
+      <w:r>
+        <w:rPr>
+          <w:sz w:val="28"/>
+          <w:szCs w:val="28"/>
+        </w:rPr>
+        <w:t>ootstrap</w:t>
+      </w:r>
+      <w:r>
+        <w:rPr>
+          <w:sz w:val="28"/>
+          <w:szCs w:val="28"/>
+        </w:rPr>
+        <w:t>.</w:t>
+      </w:r>
+    </w:p>
+    <w:p>
+      <w:pPr>
+        <w:pStyle w:val="Prrafodelista"/>
+        <w:numPr>
+          <w:ilvl w:val="0"/>
+          <w:numId w:val="8"/>
+        </w:numPr>
+        <w:rPr>
+          <w:sz w:val="28"/>
+          <w:szCs w:val="28"/>
+        </w:rPr>
+      </w:pPr>
+      <w:r>
+        <w:rPr>
+          <w:sz w:val="28"/>
+          <w:szCs w:val="28"/>
+        </w:rPr>
+        <w:t>socket.io-client</w:t>
+      </w:r>
+      <w:r>
+        <w:rPr>
+          <w:sz w:val="28"/>
+          <w:szCs w:val="28"/>
+        </w:rPr>
+        <w:t>.</w:t>
+      </w:r>
+    </w:p>
+    <w:p>
+      <w:pPr>
+        <w:pStyle w:val="Prrafodelista"/>
+        <w:numPr>
+          <w:ilvl w:val="0"/>
+          <w:numId w:val="8"/>
+        </w:numPr>
+        <w:rPr>
+          <w:sz w:val="28"/>
+          <w:szCs w:val="28"/>
+        </w:rPr>
+      </w:pPr>
+      <w:r>
+        <w:rPr>
+          <w:sz w:val="28"/>
+          <w:szCs w:val="28"/>
+        </w:rPr>
+        <w:t>malhar-angular-widgets</w:t>
+      </w:r>
+      <w:r>
+        <w:rPr>
+          <w:sz w:val="28"/>
+          <w:szCs w:val="28"/>
+        </w:rPr>
+        <w:t>.</w:t>
+      </w:r>
+    </w:p>
+    <w:p>
+      <w:pPr>
+        <w:pStyle w:val="Prrafodelista"/>
+        <w:numPr>
+          <w:ilvl w:val="0"/>
+          <w:numId w:val="8"/>
+        </w:numPr>
+        <w:rPr>
+          <w:sz w:val="28"/>
+          <w:szCs w:val="28"/>
+        </w:rPr>
+      </w:pPr>
+      <w:r>
+        <w:rPr>
+          <w:sz w:val="28"/>
+          <w:szCs w:val="28"/>
+        </w:rPr>
+        <w:t>malhar-angular-</w:t>
+      </w:r>
+      <w:r>
+        <w:rPr>
+          <w:sz w:val="28"/>
+          <w:szCs w:val="28"/>
+        </w:rPr>
+        <w:t>dashboard.</w:t>
+      </w:r>
+    </w:p>
+    <w:p>
+      <w:pPr>
+        <w:pStyle w:val="Prrafodelista"/>
+        <w:numPr>
+          <w:ilvl w:val="0"/>
+          <w:numId w:val="8"/>
+        </w:numPr>
+        <w:rPr>
+          <w:sz w:val="28"/>
+          <w:szCs w:val="28"/>
+        </w:rPr>
+      </w:pPr>
+      <w:r>
+        <w:rPr>
+          <w:sz w:val="28"/>
+          <w:szCs w:val="28"/>
+        </w:rPr>
+        <w:t>font-awesome</w:t>
+      </w:r>
+      <w:r>
+        <w:rPr>
+          <w:sz w:val="28"/>
+          <w:szCs w:val="28"/>
+        </w:rPr>
+        <w:t>.</w:t>
+      </w:r>
+    </w:p>
+    <w:p>
+      <w:pPr>
+        <w:pStyle w:val="Prrafodelista"/>
+        <w:numPr>
+          <w:ilvl w:val="0"/>
+          <w:numId w:val="8"/>
+        </w:numPr>
+        <w:rPr>
+          <w:sz w:val="28"/>
+          <w:szCs w:val="28"/>
+        </w:rPr>
+      </w:pPr>
+      <w:r>
+        <w:rPr>
+          <w:sz w:val="28"/>
+          <w:szCs w:val="28"/>
+        </w:rPr>
+        <w:t>ngDialog</w:t>
+      </w:r>
+      <w:r>
+        <w:rPr>
+          <w:sz w:val="28"/>
+          <w:szCs w:val="28"/>
+        </w:rPr>
+        <w:t>.</w:t>
+      </w:r>
+    </w:p>
+    <w:p>
+      <w:pPr>
+        <w:pStyle w:val="Prrafodelista"/>
+        <w:numPr>
+          <w:ilvl w:val="0"/>
+          <w:numId w:val="8"/>
+        </w:numPr>
+        <w:rPr>
+          <w:sz w:val="28"/>
+          <w:szCs w:val="28"/>
+        </w:rPr>
+      </w:pPr>
+      <w:r>
+        <w:rPr>
+          <w:sz w:val="28"/>
+          <w:szCs w:val="28"/>
+        </w:rPr>
+        <w:t>L</w:t>
+      </w:r>
+      <w:r>
+        <w:rPr>
+          <w:sz w:val="28"/>
+          <w:szCs w:val="28"/>
+        </w:rPr>
+        <w:t>ater</w:t>
+      </w:r>
+      <w:r>
+        <w:rPr>
+          <w:sz w:val="28"/>
+          <w:szCs w:val="28"/>
+        </w:rPr>
+        <w:t>.</w:t>
+      </w:r>
+    </w:p>
+    <w:p>
+      <w:pPr>
+        <w:pStyle w:val="Prrafodelista"/>
+        <w:numPr>
+          <w:ilvl w:val="0"/>
+          <w:numId w:val="8"/>
+        </w:numPr>
+        <w:rPr>
+          <w:sz w:val="28"/>
+          <w:szCs w:val="28"/>
+        </w:rPr>
+      </w:pPr>
+      <w:r>
+        <w:rPr>
+          <w:sz w:val="28"/>
+          <w:szCs w:val="28"/>
+        </w:rPr>
+        <w:t>Schedule.</w:t>
+      </w:r>
+    </w:p>
+    <w:p>
+      <w:pPr>
+        <w:pStyle w:val="Prrafodelista"/>
+        <w:numPr>
+          <w:ilvl w:val="0"/>
+          <w:numId w:val="8"/>
+        </w:numPr>
+        <w:rPr>
+          <w:sz w:val="28"/>
+          <w:szCs w:val="28"/>
+        </w:rPr>
+      </w:pPr>
+      <w:r>
+        <w:rPr>
+          <w:sz w:val="28"/>
+          <w:szCs w:val="28"/>
+        </w:rPr>
+        <w:t>es5-shim</w:t>
+      </w:r>
+      <w:r>
+        <w:rPr>
+          <w:sz w:val="28"/>
+          <w:szCs w:val="28"/>
+        </w:rPr>
+        <w:t>.</w:t>
+      </w:r>
+    </w:p>
+    <w:p>
+      <w:pPr>
+        <w:pStyle w:val="Prrafodelista"/>
+        <w:numPr>
+          <w:ilvl w:val="0"/>
+          <w:numId w:val="8"/>
+        </w:numPr>
+        <w:rPr>
+          <w:sz w:val="28"/>
+          <w:szCs w:val="28"/>
+        </w:rPr>
+      </w:pPr>
+      <w:r>
+        <w:rPr>
+          <w:sz w:val="28"/>
+          <w:szCs w:val="28"/>
+        </w:rPr>
+        <w:t>d3</w:t>
+      </w:r>
+      <w:r>
+        <w:rPr>
+          <w:sz w:val="28"/>
+          <w:szCs w:val="28"/>
+        </w:rPr>
+        <w:t>.</w:t>
+      </w:r>
+    </w:p>
+    <w:p>
+      <w:pPr>
+        <w:pStyle w:val="Prrafodelista"/>
+        <w:rPr>
+          <w:sz w:val="28"/>
+          <w:szCs w:val="28"/>
+        </w:rPr>
+      </w:pPr>
+    </w:p>
+    <w:p>
+      <w:pPr>
+        <w:pStyle w:val="Prrafodelista"/>
+        <w:rPr>
+          <w:sz w:val="28"/>
+          <w:szCs w:val="28"/>
+        </w:rPr>
+      </w:pPr>
+    </w:p>
+    <w:p>
+      <w:pPr>
+        <w:pStyle w:val="Prrafodelista"/>
+        <w:rPr>
+          <w:sz w:val="28"/>
+          <w:szCs w:val="28"/>
+        </w:rPr>
+      </w:pPr>
+    </w:p>
+    <w:p>
+      <w:pPr>
+        <w:pStyle w:val="Prrafodelista"/>
+        <w:rPr>
+          <w:sz w:val="28"/>
+          <w:szCs w:val="28"/>
+        </w:rPr>
+      </w:pPr>
+      <w:r>
+        <w:rPr>
+          <w:sz w:val="28"/>
+          <w:szCs w:val="28"/>
+        </w:rPr>
+        <w:t>Capturas de pantalla de la aplicación funcionando.(Con sus explicaciones).</w:t>
       </w:r>
     </w:p>
     <w:p>
@@ -3569,6 +4097,7 @@
           <w:sz w:val="32"/>
           <w:szCs w:val="32"/>
         </w:rPr>
+        <w:lastRenderedPageBreak/>
         <w:t>Firmware</w:t>
       </w:r>
       <w:bookmarkEnd w:id="18"/>
@@ -3662,7 +4191,6 @@
         <w:t>Estructura del protocolo de comunicación.</w:t>
       </w:r>
     </w:p>
-    <w:p/>
     <w:p>
       <w:pPr>
         <w:pStyle w:val="Ttulo1"/>
@@ -3677,7 +4205,6 @@
           <w:sz w:val="48"/>
           <w:szCs w:val="48"/>
         </w:rPr>
-        <w:lastRenderedPageBreak/>
         <w:t>Conclusiones</w:t>
       </w:r>
       <w:bookmarkEnd w:id="19"/>
@@ -3849,6 +4376,119 @@
     </w:lvl>
   </w:abstractNum>
   <w:abstractNum w:abstractNumId="1">
+    <w:nsid w:val="1ADB7F78"/>
+    <w:multiLevelType w:val="hybridMultilevel"/>
+    <w:tmpl w:val="DE8650E6"/>
+    <w:lvl w:ilvl="0" w:tplc="2C0A0001">
+      <w:start w:val="1"/>
+      <w:numFmt w:val="bullet"/>
+      <w:lvlText w:val=""/>
+      <w:lvlJc w:val="left"/>
+      <w:pPr>
+        <w:ind w:left="720" w:hanging="360"/>
+      </w:pPr>
+      <w:rPr>
+        <w:rFonts w:ascii="Symbol" w:hAnsi="Symbol" w:hint="default"/>
+      </w:rPr>
+    </w:lvl>
+    <w:lvl w:ilvl="1" w:tplc="2C0A0003" w:tentative="1">
+      <w:start w:val="1"/>
+      <w:numFmt w:val="bullet"/>
+      <w:lvlText w:val="o"/>
+      <w:lvlJc w:val="left"/>
+      <w:pPr>
+        <w:ind w:left="1440" w:hanging="360"/>
+      </w:pPr>
+      <w:rPr>
+        <w:rFonts w:ascii="Courier New" w:hAnsi="Courier New" w:cs="Courier New" w:hint="default"/>
+      </w:rPr>
+    </w:lvl>
+    <w:lvl w:ilvl="2" w:tplc="2C0A0005" w:tentative="1">
+      <w:start w:val="1"/>
+      <w:numFmt w:val="bullet"/>
+      <w:lvlText w:val=""/>
+      <w:lvlJc w:val="left"/>
+      <w:pPr>
+        <w:ind w:left="2160" w:hanging="360"/>
+      </w:pPr>
+      <w:rPr>
+        <w:rFonts w:ascii="Wingdings" w:hAnsi="Wingdings" w:hint="default"/>
+      </w:rPr>
+    </w:lvl>
+    <w:lvl w:ilvl="3" w:tplc="2C0A0001" w:tentative="1">
+      <w:start w:val="1"/>
+      <w:numFmt w:val="bullet"/>
+      <w:lvlText w:val=""/>
+      <w:lvlJc w:val="left"/>
+      <w:pPr>
+        <w:ind w:left="2880" w:hanging="360"/>
+      </w:pPr>
+      <w:rPr>
+        <w:rFonts w:ascii="Symbol" w:hAnsi="Symbol" w:hint="default"/>
+      </w:rPr>
+    </w:lvl>
+    <w:lvl w:ilvl="4" w:tplc="2C0A0003" w:tentative="1">
+      <w:start w:val="1"/>
+      <w:numFmt w:val="bullet"/>
+      <w:lvlText w:val="o"/>
+      <w:lvlJc w:val="left"/>
+      <w:pPr>
+        <w:ind w:left="3600" w:hanging="360"/>
+      </w:pPr>
+      <w:rPr>
+        <w:rFonts w:ascii="Courier New" w:hAnsi="Courier New" w:cs="Courier New" w:hint="default"/>
+      </w:rPr>
+    </w:lvl>
+    <w:lvl w:ilvl="5" w:tplc="2C0A0005" w:tentative="1">
+      <w:start w:val="1"/>
+      <w:numFmt w:val="bullet"/>
+      <w:lvlText w:val=""/>
+      <w:lvlJc w:val="left"/>
+      <w:pPr>
+        <w:ind w:left="4320" w:hanging="360"/>
+      </w:pPr>
+      <w:rPr>
+        <w:rFonts w:ascii="Wingdings" w:hAnsi="Wingdings" w:hint="default"/>
+      </w:rPr>
+    </w:lvl>
+    <w:lvl w:ilvl="6" w:tplc="2C0A0001" w:tentative="1">
+      <w:start w:val="1"/>
+      <w:numFmt w:val="bullet"/>
+      <w:lvlText w:val=""/>
+      <w:lvlJc w:val="left"/>
+      <w:pPr>
+        <w:ind w:left="5040" w:hanging="360"/>
+      </w:pPr>
+      <w:rPr>
+        <w:rFonts w:ascii="Symbol" w:hAnsi="Symbol" w:hint="default"/>
+      </w:rPr>
+    </w:lvl>
+    <w:lvl w:ilvl="7" w:tplc="2C0A0003" w:tentative="1">
+      <w:start w:val="1"/>
+      <w:numFmt w:val="bullet"/>
+      <w:lvlText w:val="o"/>
+      <w:lvlJc w:val="left"/>
+      <w:pPr>
+        <w:ind w:left="5760" w:hanging="360"/>
+      </w:pPr>
+      <w:rPr>
+        <w:rFonts w:ascii="Courier New" w:hAnsi="Courier New" w:cs="Courier New" w:hint="default"/>
+      </w:rPr>
+    </w:lvl>
+    <w:lvl w:ilvl="8" w:tplc="2C0A0005" w:tentative="1">
+      <w:start w:val="1"/>
+      <w:numFmt w:val="bullet"/>
+      <w:lvlText w:val=""/>
+      <w:lvlJc w:val="left"/>
+      <w:pPr>
+        <w:ind w:left="6480" w:hanging="360"/>
+      </w:pPr>
+      <w:rPr>
+        <w:rFonts w:ascii="Wingdings" w:hAnsi="Wingdings" w:hint="default"/>
+      </w:rPr>
+    </w:lvl>
+  </w:abstractNum>
+  <w:abstractNum w:abstractNumId="2">
     <w:nsid w:val="30C0020F"/>
     <w:multiLevelType w:val="hybridMultilevel"/>
     <w:tmpl w:val="48821130"/>
@@ -3961,7 +4601,7 @@
       </w:rPr>
     </w:lvl>
   </w:abstractNum>
-  <w:abstractNum w:abstractNumId="2">
+  <w:abstractNum w:abstractNumId="3">
     <w:nsid w:val="33B31E45"/>
     <w:multiLevelType w:val="hybridMultilevel"/>
     <w:tmpl w:val="ED9AAEBE"/>
@@ -4074,7 +4714,7 @@
       </w:rPr>
     </w:lvl>
   </w:abstractNum>
-  <w:abstractNum w:abstractNumId="3">
+  <w:abstractNum w:abstractNumId="4">
     <w:nsid w:val="49F21BBC"/>
     <w:multiLevelType w:val="hybridMultilevel"/>
     <w:tmpl w:val="E36074FE"/>
@@ -4187,7 +4827,120 @@
       </w:rPr>
     </w:lvl>
   </w:abstractNum>
-  <w:abstractNum w:abstractNumId="4">
+  <w:abstractNum w:abstractNumId="5">
+    <w:nsid w:val="578D0B44"/>
+    <w:multiLevelType w:val="hybridMultilevel"/>
+    <w:tmpl w:val="DF8A4CDC"/>
+    <w:lvl w:ilvl="0" w:tplc="2C0A0001">
+      <w:start w:val="1"/>
+      <w:numFmt w:val="bullet"/>
+      <w:lvlText w:val=""/>
+      <w:lvlJc w:val="left"/>
+      <w:pPr>
+        <w:ind w:left="720" w:hanging="360"/>
+      </w:pPr>
+      <w:rPr>
+        <w:rFonts w:ascii="Symbol" w:hAnsi="Symbol" w:hint="default"/>
+      </w:rPr>
+    </w:lvl>
+    <w:lvl w:ilvl="1" w:tplc="2C0A0003" w:tentative="1">
+      <w:start w:val="1"/>
+      <w:numFmt w:val="bullet"/>
+      <w:lvlText w:val="o"/>
+      <w:lvlJc w:val="left"/>
+      <w:pPr>
+        <w:ind w:left="1440" w:hanging="360"/>
+      </w:pPr>
+      <w:rPr>
+        <w:rFonts w:ascii="Courier New" w:hAnsi="Courier New" w:cs="Courier New" w:hint="default"/>
+      </w:rPr>
+    </w:lvl>
+    <w:lvl w:ilvl="2" w:tplc="2C0A0005" w:tentative="1">
+      <w:start w:val="1"/>
+      <w:numFmt w:val="bullet"/>
+      <w:lvlText w:val=""/>
+      <w:lvlJc w:val="left"/>
+      <w:pPr>
+        <w:ind w:left="2160" w:hanging="360"/>
+      </w:pPr>
+      <w:rPr>
+        <w:rFonts w:ascii="Wingdings" w:hAnsi="Wingdings" w:hint="default"/>
+      </w:rPr>
+    </w:lvl>
+    <w:lvl w:ilvl="3" w:tplc="2C0A0001" w:tentative="1">
+      <w:start w:val="1"/>
+      <w:numFmt w:val="bullet"/>
+      <w:lvlText w:val=""/>
+      <w:lvlJc w:val="left"/>
+      <w:pPr>
+        <w:ind w:left="2880" w:hanging="360"/>
+      </w:pPr>
+      <w:rPr>
+        <w:rFonts w:ascii="Symbol" w:hAnsi="Symbol" w:hint="default"/>
+      </w:rPr>
+    </w:lvl>
+    <w:lvl w:ilvl="4" w:tplc="2C0A0003" w:tentative="1">
+      <w:start w:val="1"/>
+      <w:numFmt w:val="bullet"/>
+      <w:lvlText w:val="o"/>
+      <w:lvlJc w:val="left"/>
+      <w:pPr>
+        <w:ind w:left="3600" w:hanging="360"/>
+      </w:pPr>
+      <w:rPr>
+        <w:rFonts w:ascii="Courier New" w:hAnsi="Courier New" w:cs="Courier New" w:hint="default"/>
+      </w:rPr>
+    </w:lvl>
+    <w:lvl w:ilvl="5" w:tplc="2C0A0005" w:tentative="1">
+      <w:start w:val="1"/>
+      <w:numFmt w:val="bullet"/>
+      <w:lvlText w:val=""/>
+      <w:lvlJc w:val="left"/>
+      <w:pPr>
+        <w:ind w:left="4320" w:hanging="360"/>
+      </w:pPr>
+      <w:rPr>
+        <w:rFonts w:ascii="Wingdings" w:hAnsi="Wingdings" w:hint="default"/>
+      </w:rPr>
+    </w:lvl>
+    <w:lvl w:ilvl="6" w:tplc="2C0A0001" w:tentative="1">
+      <w:start w:val="1"/>
+      <w:numFmt w:val="bullet"/>
+      <w:lvlText w:val=""/>
+      <w:lvlJc w:val="left"/>
+      <w:pPr>
+        <w:ind w:left="5040" w:hanging="360"/>
+      </w:pPr>
+      <w:rPr>
+        <w:rFonts w:ascii="Symbol" w:hAnsi="Symbol" w:hint="default"/>
+      </w:rPr>
+    </w:lvl>
+    <w:lvl w:ilvl="7" w:tplc="2C0A0003" w:tentative="1">
+      <w:start w:val="1"/>
+      <w:numFmt w:val="bullet"/>
+      <w:lvlText w:val="o"/>
+      <w:lvlJc w:val="left"/>
+      <w:pPr>
+        <w:ind w:left="5760" w:hanging="360"/>
+      </w:pPr>
+      <w:rPr>
+        <w:rFonts w:ascii="Courier New" w:hAnsi="Courier New" w:cs="Courier New" w:hint="default"/>
+      </w:rPr>
+    </w:lvl>
+    <w:lvl w:ilvl="8" w:tplc="2C0A0005" w:tentative="1">
+      <w:start w:val="1"/>
+      <w:numFmt w:val="bullet"/>
+      <w:lvlText w:val=""/>
+      <w:lvlJc w:val="left"/>
+      <w:pPr>
+        <w:ind w:left="6480" w:hanging="360"/>
+      </w:pPr>
+      <w:rPr>
+        <w:rFonts w:ascii="Wingdings" w:hAnsi="Wingdings" w:hint="default"/>
+      </w:rPr>
+    </w:lvl>
+  </w:abstractNum>
+  <w:abstractNum w:abstractNumId="6">
     <w:nsid w:val="60473F53"/>
     <w:multiLevelType w:val="hybridMultilevel"/>
     <w:tmpl w:val="08365A42"/>
@@ -4300,7 +5053,120 @@
       </w:rPr>
     </w:lvl>
   </w:abstractNum>
-  <w:abstractNum w:abstractNumId="5">
+  <w:abstractNum w:abstractNumId="7">
+    <w:nsid w:val="605B3F89"/>
+    <w:multiLevelType w:val="hybridMultilevel"/>
+    <w:tmpl w:val="38625B94"/>
+    <w:lvl w:ilvl="0" w:tplc="2C0A0001">
+      <w:start w:val="1"/>
+      <w:numFmt w:val="bullet"/>
+      <w:lvlText w:val=""/>
+      <w:lvlJc w:val="left"/>
+      <w:pPr>
+        <w:ind w:left="720" w:hanging="360"/>
+      </w:pPr>
+      <w:rPr>
+        <w:rFonts w:ascii="Symbol" w:hAnsi="Symbol" w:hint="default"/>
+      </w:rPr>
+    </w:lvl>
+    <w:lvl w:ilvl="1" w:tplc="2C0A0003" w:tentative="1">
+      <w:start w:val="1"/>
+      <w:numFmt w:val="bullet"/>
+      <w:lvlText w:val="o"/>
+      <w:lvlJc w:val="left"/>
+      <w:pPr>
+        <w:ind w:left="1440" w:hanging="360"/>
+      </w:pPr>
+      <w:rPr>
+        <w:rFonts w:ascii="Courier New" w:hAnsi="Courier New" w:cs="Courier New" w:hint="default"/>
+      </w:rPr>
+    </w:lvl>
+    <w:lvl w:ilvl="2" w:tplc="2C0A0005" w:tentative="1">
+      <w:start w:val="1"/>
+      <w:numFmt w:val="bullet"/>
+      <w:lvlText w:val=""/>
+      <w:lvlJc w:val="left"/>
+      <w:pPr>
+        <w:ind w:left="2160" w:hanging="360"/>
+      </w:pPr>
+      <w:rPr>
+        <w:rFonts w:ascii="Wingdings" w:hAnsi="Wingdings" w:hint="default"/>
+      </w:rPr>
+    </w:lvl>
+    <w:lvl w:ilvl="3" w:tplc="2C0A0001" w:tentative="1">
+      <w:start w:val="1"/>
+      <w:numFmt w:val="bullet"/>
+      <w:lvlText w:val=""/>
+      <w:lvlJc w:val="left"/>
+      <w:pPr>
+        <w:ind w:left="2880" w:hanging="360"/>
+      </w:pPr>
+      <w:rPr>
+        <w:rFonts w:ascii="Symbol" w:hAnsi="Symbol" w:hint="default"/>
+      </w:rPr>
+    </w:lvl>
+    <w:lvl w:ilvl="4" w:tplc="2C0A0003" w:tentative="1">
+      <w:start w:val="1"/>
+      <w:numFmt w:val="bullet"/>
+      <w:lvlText w:val="o"/>
+      <w:lvlJc w:val="left"/>
+      <w:pPr>
+        <w:ind w:left="3600" w:hanging="360"/>
+      </w:pPr>
+      <w:rPr>
+        <w:rFonts w:ascii="Courier New" w:hAnsi="Courier New" w:cs="Courier New" w:hint="default"/>
+      </w:rPr>
+    </w:lvl>
+    <w:lvl w:ilvl="5" w:tplc="2C0A0005" w:tentative="1">
+      <w:start w:val="1"/>
+      <w:numFmt w:val="bullet"/>
+      <w:lvlText w:val=""/>
+      <w:lvlJc w:val="left"/>
+      <w:pPr>
+        <w:ind w:left="4320" w:hanging="360"/>
+      </w:pPr>
+      <w:rPr>
+        <w:rFonts w:ascii="Wingdings" w:hAnsi="Wingdings" w:hint="default"/>
+      </w:rPr>
+    </w:lvl>
+    <w:lvl w:ilvl="6" w:tplc="2C0A0001" w:tentative="1">
+      <w:start w:val="1"/>
+      <w:numFmt w:val="bullet"/>
+      <w:lvlText w:val=""/>
+      <w:lvlJc w:val="left"/>
+      <w:pPr>
+        <w:ind w:left="5040" w:hanging="360"/>
+      </w:pPr>
+      <w:rPr>
+        <w:rFonts w:ascii="Symbol" w:hAnsi="Symbol" w:hint="default"/>
+      </w:rPr>
+    </w:lvl>
+    <w:lvl w:ilvl="7" w:tplc="2C0A0003" w:tentative="1">
+      <w:start w:val="1"/>
+      <w:numFmt w:val="bullet"/>
+      <w:lvlText w:val="o"/>
+      <w:lvlJc w:val="left"/>
+      <w:pPr>
+        <w:ind w:left="5760" w:hanging="360"/>
+      </w:pPr>
+      <w:rPr>
+        <w:rFonts w:ascii="Courier New" w:hAnsi="Courier New" w:cs="Courier New" w:hint="default"/>
+      </w:rPr>
+    </w:lvl>
+    <w:lvl w:ilvl="8" w:tplc="2C0A0005" w:tentative="1">
+      <w:start w:val="1"/>
+      <w:numFmt w:val="bullet"/>
+      <w:lvlText w:val=""/>
+      <w:lvlJc w:val="left"/>
+      <w:pPr>
+        <w:ind w:left="6480" w:hanging="360"/>
+      </w:pPr>
+      <w:rPr>
+        <w:rFonts w:ascii="Wingdings" w:hAnsi="Wingdings" w:hint="default"/>
+      </w:rPr>
+    </w:lvl>
+  </w:abstractNum>
+  <w:abstractNum w:abstractNumId="8">
     <w:nsid w:val="6D9776FC"/>
     <w:multiLevelType w:val="hybridMultilevel"/>
     <w:tmpl w:val="0B24E6A6"/>
@@ -4414,22 +5280,31 @@
     </w:lvl>
   </w:abstractNum>
   <w:num w:numId="1">
-    <w:abstractNumId w:val="5"/>
+    <w:abstractNumId w:val="8"/>
   </w:num>
   <w:num w:numId="2">
-    <w:abstractNumId w:val="3"/>
+    <w:abstractNumId w:val="4"/>
   </w:num>
   <w:num w:numId="3">
     <w:abstractNumId w:val="0"/>
   </w:num>
   <w:num w:numId="4">
-    <w:abstractNumId w:val="4"/>
+    <w:abstractNumId w:val="6"/>
   </w:num>
   <w:num w:numId="5">
+    <w:abstractNumId w:val="2"/>
+  </w:num>
+  <w:num w:numId="6">
+    <w:abstractNumId w:val="3"/>
+  </w:num>
+  <w:num w:numId="7">
+    <w:abstractNumId w:val="5"/>
+  </w:num>
+  <w:num w:numId="8">
     <w:abstractNumId w:val="1"/>
   </w:num>
-  <w:num w:numId="6">
-    <w:abstractNumId w:val="2"/>
+  <w:num w:numId="9">
+    <w:abstractNumId w:val="7"/>
   </w:num>
 </w:numbering>
 </file>

</xml_diff>

<commit_message>
un poco mas de info al informe final
</commit_message>
<xml_diff>
--- a/Documentacion/Informe Final.docx
+++ b/Documentacion/Informe Final.docx
@@ -478,8 +478,8 @@
             <w:rPr>
               <w:rFonts w:eastAsiaTheme="minorEastAsia"/>
               <w:noProof/>
-              <w:sz w:val="32"/>
-              <w:szCs w:val="32"/>
+              <w:sz w:val="24"/>
+              <w:szCs w:val="24"/>
               <w:lang w:eastAsia="es-AR"/>
             </w:rPr>
           </w:pPr>
@@ -507,13 +507,13 @@
             </w:rPr>
             <w:fldChar w:fldCharType="separate"/>
           </w:r>
-          <w:hyperlink w:anchor="_Toc401406133" w:history="1">
+          <w:hyperlink w:anchor="_Toc402561085" w:history="1">
             <w:r>
               <w:rPr>
                 <w:rStyle w:val="Hipervnculo"/>
                 <w:noProof/>
-                <w:sz w:val="32"/>
-                <w:szCs w:val="32"/>
+                <w:sz w:val="24"/>
+                <w:szCs w:val="24"/>
               </w:rPr>
               <w:t>Introducción</w:t>
             </w:r>
@@ -521,8 +521,8 @@
               <w:rPr>
                 <w:noProof/>
                 <w:webHidden/>
-                <w:sz w:val="32"/>
-                <w:szCs w:val="32"/>
+                <w:sz w:val="24"/>
+                <w:szCs w:val="24"/>
               </w:rPr>
               <w:tab/>
             </w:r>
@@ -530,8 +530,8 @@
               <w:rPr>
                 <w:noProof/>
                 <w:webHidden/>
-                <w:sz w:val="32"/>
-                <w:szCs w:val="32"/>
+                <w:sz w:val="24"/>
+                <w:szCs w:val="24"/>
               </w:rPr>
               <w:fldChar w:fldCharType="begin"/>
             </w:r>
@@ -539,25 +539,25 @@
               <w:rPr>
                 <w:noProof/>
                 <w:webHidden/>
-                <w:sz w:val="32"/>
-                <w:szCs w:val="32"/>
-              </w:rPr>
-              <w:instrText xml:space="preserve"> PAGEREF _Toc401406133 \h </w:instrText>
-            </w:r>
-            <w:r>
-              <w:rPr>
-                <w:noProof/>
-                <w:webHidden/>
-                <w:sz w:val="32"/>
-                <w:szCs w:val="32"/>
-              </w:rPr>
-            </w:r>
-            <w:r>
-              <w:rPr>
-                <w:noProof/>
-                <w:webHidden/>
-                <w:sz w:val="32"/>
-                <w:szCs w:val="32"/>
+                <w:sz w:val="24"/>
+                <w:szCs w:val="24"/>
+              </w:rPr>
+              <w:instrText xml:space="preserve"> PAGEREF _Toc402561085 \h </w:instrText>
+            </w:r>
+            <w:r>
+              <w:rPr>
+                <w:noProof/>
+                <w:webHidden/>
+                <w:sz w:val="24"/>
+                <w:szCs w:val="24"/>
+              </w:rPr>
+            </w:r>
+            <w:r>
+              <w:rPr>
+                <w:noProof/>
+                <w:webHidden/>
+                <w:sz w:val="24"/>
+                <w:szCs w:val="24"/>
               </w:rPr>
               <w:fldChar w:fldCharType="separate"/>
             </w:r>
@@ -565,8 +565,8 @@
               <w:rPr>
                 <w:noProof/>
                 <w:webHidden/>
-                <w:sz w:val="32"/>
-                <w:szCs w:val="32"/>
+                <w:sz w:val="24"/>
+                <w:szCs w:val="24"/>
               </w:rPr>
               <w:t>3</w:t>
             </w:r>
@@ -574,8 +574,8 @@
               <w:rPr>
                 <w:noProof/>
                 <w:webHidden/>
-                <w:sz w:val="32"/>
-                <w:szCs w:val="32"/>
+                <w:sz w:val="24"/>
+                <w:szCs w:val="24"/>
               </w:rPr>
               <w:fldChar w:fldCharType="end"/>
             </w:r>
@@ -590,18 +590,18 @@
             <w:rPr>
               <w:rFonts w:eastAsiaTheme="minorEastAsia"/>
               <w:noProof/>
-              <w:sz w:val="32"/>
-              <w:szCs w:val="32"/>
+              <w:sz w:val="24"/>
+              <w:szCs w:val="24"/>
               <w:lang w:eastAsia="es-AR"/>
             </w:rPr>
           </w:pPr>
-          <w:hyperlink w:anchor="_Toc401406134" w:history="1">
+          <w:hyperlink w:anchor="_Toc402561086" w:history="1">
             <w:r>
               <w:rPr>
                 <w:rStyle w:val="Hipervnculo"/>
                 <w:noProof/>
-                <w:sz w:val="32"/>
-                <w:szCs w:val="32"/>
+                <w:sz w:val="24"/>
+                <w:szCs w:val="24"/>
               </w:rPr>
               <w:t>Contexto</w:t>
             </w:r>
@@ -609,8 +609,8 @@
               <w:rPr>
                 <w:noProof/>
                 <w:webHidden/>
-                <w:sz w:val="32"/>
-                <w:szCs w:val="32"/>
+                <w:sz w:val="24"/>
+                <w:szCs w:val="24"/>
               </w:rPr>
               <w:tab/>
             </w:r>
@@ -618,8 +618,8 @@
               <w:rPr>
                 <w:noProof/>
                 <w:webHidden/>
-                <w:sz w:val="32"/>
-                <w:szCs w:val="32"/>
+                <w:sz w:val="24"/>
+                <w:szCs w:val="24"/>
               </w:rPr>
               <w:fldChar w:fldCharType="begin"/>
             </w:r>
@@ -627,25 +627,25 @@
               <w:rPr>
                 <w:noProof/>
                 <w:webHidden/>
-                <w:sz w:val="32"/>
-                <w:szCs w:val="32"/>
-              </w:rPr>
-              <w:instrText xml:space="preserve"> PAGEREF _Toc401406134 \h </w:instrText>
-            </w:r>
-            <w:r>
-              <w:rPr>
-                <w:noProof/>
-                <w:webHidden/>
-                <w:sz w:val="32"/>
-                <w:szCs w:val="32"/>
-              </w:rPr>
-            </w:r>
-            <w:r>
-              <w:rPr>
-                <w:noProof/>
-                <w:webHidden/>
-                <w:sz w:val="32"/>
-                <w:szCs w:val="32"/>
+                <w:sz w:val="24"/>
+                <w:szCs w:val="24"/>
+              </w:rPr>
+              <w:instrText xml:space="preserve"> PAGEREF _Toc402561086 \h </w:instrText>
+            </w:r>
+            <w:r>
+              <w:rPr>
+                <w:noProof/>
+                <w:webHidden/>
+                <w:sz w:val="24"/>
+                <w:szCs w:val="24"/>
+              </w:rPr>
+            </w:r>
+            <w:r>
+              <w:rPr>
+                <w:noProof/>
+                <w:webHidden/>
+                <w:sz w:val="24"/>
+                <w:szCs w:val="24"/>
               </w:rPr>
               <w:fldChar w:fldCharType="separate"/>
             </w:r>
@@ -653,8 +653,8 @@
               <w:rPr>
                 <w:noProof/>
                 <w:webHidden/>
-                <w:sz w:val="32"/>
-                <w:szCs w:val="32"/>
+                <w:sz w:val="24"/>
+                <w:szCs w:val="24"/>
               </w:rPr>
               <w:t>3</w:t>
             </w:r>
@@ -662,8 +662,8 @@
               <w:rPr>
                 <w:noProof/>
                 <w:webHidden/>
-                <w:sz w:val="32"/>
-                <w:szCs w:val="32"/>
+                <w:sz w:val="24"/>
+                <w:szCs w:val="24"/>
               </w:rPr>
               <w:fldChar w:fldCharType="end"/>
             </w:r>
@@ -678,18 +678,18 @@
             <w:rPr>
               <w:rFonts w:eastAsiaTheme="minorEastAsia"/>
               <w:noProof/>
-              <w:sz w:val="32"/>
-              <w:szCs w:val="32"/>
+              <w:sz w:val="24"/>
+              <w:szCs w:val="24"/>
               <w:lang w:eastAsia="es-AR"/>
             </w:rPr>
           </w:pPr>
-          <w:hyperlink w:anchor="_Toc401406135" w:history="1">
+          <w:hyperlink w:anchor="_Toc402561087" w:history="1">
             <w:r>
               <w:rPr>
                 <w:rStyle w:val="Hipervnculo"/>
                 <w:noProof/>
-                <w:sz w:val="32"/>
-                <w:szCs w:val="32"/>
+                <w:sz w:val="24"/>
+                <w:szCs w:val="24"/>
               </w:rPr>
               <w:t>Problemática</w:t>
             </w:r>
@@ -697,8 +697,8 @@
               <w:rPr>
                 <w:noProof/>
                 <w:webHidden/>
-                <w:sz w:val="32"/>
-                <w:szCs w:val="32"/>
+                <w:sz w:val="24"/>
+                <w:szCs w:val="24"/>
               </w:rPr>
               <w:tab/>
             </w:r>
@@ -706,8 +706,8 @@
               <w:rPr>
                 <w:noProof/>
                 <w:webHidden/>
-                <w:sz w:val="32"/>
-                <w:szCs w:val="32"/>
+                <w:sz w:val="24"/>
+                <w:szCs w:val="24"/>
               </w:rPr>
               <w:fldChar w:fldCharType="begin"/>
             </w:r>
@@ -715,25 +715,25 @@
               <w:rPr>
                 <w:noProof/>
                 <w:webHidden/>
-                <w:sz w:val="32"/>
-                <w:szCs w:val="32"/>
-              </w:rPr>
-              <w:instrText xml:space="preserve"> PAGEREF _Toc401406135 \h </w:instrText>
-            </w:r>
-            <w:r>
-              <w:rPr>
-                <w:noProof/>
-                <w:webHidden/>
-                <w:sz w:val="32"/>
-                <w:szCs w:val="32"/>
-              </w:rPr>
-            </w:r>
-            <w:r>
-              <w:rPr>
-                <w:noProof/>
-                <w:webHidden/>
-                <w:sz w:val="32"/>
-                <w:szCs w:val="32"/>
+                <w:sz w:val="24"/>
+                <w:szCs w:val="24"/>
+              </w:rPr>
+              <w:instrText xml:space="preserve"> PAGEREF _Toc402561087 \h </w:instrText>
+            </w:r>
+            <w:r>
+              <w:rPr>
+                <w:noProof/>
+                <w:webHidden/>
+                <w:sz w:val="24"/>
+                <w:szCs w:val="24"/>
+              </w:rPr>
+            </w:r>
+            <w:r>
+              <w:rPr>
+                <w:noProof/>
+                <w:webHidden/>
+                <w:sz w:val="24"/>
+                <w:szCs w:val="24"/>
               </w:rPr>
               <w:fldChar w:fldCharType="separate"/>
             </w:r>
@@ -741,8 +741,8 @@
               <w:rPr>
                 <w:noProof/>
                 <w:webHidden/>
-                <w:sz w:val="32"/>
-                <w:szCs w:val="32"/>
+                <w:sz w:val="24"/>
+                <w:szCs w:val="24"/>
               </w:rPr>
               <w:t>3</w:t>
             </w:r>
@@ -750,8 +750,8 @@
               <w:rPr>
                 <w:noProof/>
                 <w:webHidden/>
-                <w:sz w:val="32"/>
-                <w:szCs w:val="32"/>
+                <w:sz w:val="24"/>
+                <w:szCs w:val="24"/>
               </w:rPr>
               <w:fldChar w:fldCharType="end"/>
             </w:r>
@@ -766,18 +766,18 @@
             <w:rPr>
               <w:rFonts w:eastAsiaTheme="minorEastAsia"/>
               <w:noProof/>
-              <w:sz w:val="32"/>
-              <w:szCs w:val="32"/>
+              <w:sz w:val="24"/>
+              <w:szCs w:val="24"/>
               <w:lang w:eastAsia="es-AR"/>
             </w:rPr>
           </w:pPr>
-          <w:hyperlink w:anchor="_Toc401406136" w:history="1">
+          <w:hyperlink w:anchor="_Toc402561088" w:history="1">
             <w:r>
               <w:rPr>
                 <w:rStyle w:val="Hipervnculo"/>
                 <w:noProof/>
-                <w:sz w:val="32"/>
-                <w:szCs w:val="32"/>
+                <w:sz w:val="24"/>
+                <w:szCs w:val="24"/>
               </w:rPr>
               <w:t>Solución</w:t>
             </w:r>
@@ -785,8 +785,8 @@
               <w:rPr>
                 <w:noProof/>
                 <w:webHidden/>
-                <w:sz w:val="32"/>
-                <w:szCs w:val="32"/>
+                <w:sz w:val="24"/>
+                <w:szCs w:val="24"/>
               </w:rPr>
               <w:tab/>
             </w:r>
@@ -794,8 +794,8 @@
               <w:rPr>
                 <w:noProof/>
                 <w:webHidden/>
-                <w:sz w:val="32"/>
-                <w:szCs w:val="32"/>
+                <w:sz w:val="24"/>
+                <w:szCs w:val="24"/>
               </w:rPr>
               <w:fldChar w:fldCharType="begin"/>
             </w:r>
@@ -803,25 +803,25 @@
               <w:rPr>
                 <w:noProof/>
                 <w:webHidden/>
-                <w:sz w:val="32"/>
-                <w:szCs w:val="32"/>
-              </w:rPr>
-              <w:instrText xml:space="preserve"> PAGEREF _Toc401406136 \h </w:instrText>
-            </w:r>
-            <w:r>
-              <w:rPr>
-                <w:noProof/>
-                <w:webHidden/>
-                <w:sz w:val="32"/>
-                <w:szCs w:val="32"/>
-              </w:rPr>
-            </w:r>
-            <w:r>
-              <w:rPr>
-                <w:noProof/>
-                <w:webHidden/>
-                <w:sz w:val="32"/>
-                <w:szCs w:val="32"/>
+                <w:sz w:val="24"/>
+                <w:szCs w:val="24"/>
+              </w:rPr>
+              <w:instrText xml:space="preserve"> PAGEREF _Toc402561088 \h </w:instrText>
+            </w:r>
+            <w:r>
+              <w:rPr>
+                <w:noProof/>
+                <w:webHidden/>
+                <w:sz w:val="24"/>
+                <w:szCs w:val="24"/>
+              </w:rPr>
+            </w:r>
+            <w:r>
+              <w:rPr>
+                <w:noProof/>
+                <w:webHidden/>
+                <w:sz w:val="24"/>
+                <w:szCs w:val="24"/>
               </w:rPr>
               <w:fldChar w:fldCharType="separate"/>
             </w:r>
@@ -829,8 +829,8 @@
               <w:rPr>
                 <w:noProof/>
                 <w:webHidden/>
-                <w:sz w:val="32"/>
-                <w:szCs w:val="32"/>
+                <w:sz w:val="24"/>
+                <w:szCs w:val="24"/>
               </w:rPr>
               <w:t>3</w:t>
             </w:r>
@@ -838,8 +838,8 @@
               <w:rPr>
                 <w:noProof/>
                 <w:webHidden/>
-                <w:sz w:val="32"/>
-                <w:szCs w:val="32"/>
+                <w:sz w:val="24"/>
+                <w:szCs w:val="24"/>
               </w:rPr>
               <w:fldChar w:fldCharType="end"/>
             </w:r>
@@ -854,18 +854,18 @@
             <w:rPr>
               <w:rFonts w:eastAsiaTheme="minorEastAsia"/>
               <w:noProof/>
-              <w:sz w:val="32"/>
-              <w:szCs w:val="32"/>
+              <w:sz w:val="24"/>
+              <w:szCs w:val="24"/>
               <w:lang w:eastAsia="es-AR"/>
             </w:rPr>
           </w:pPr>
-          <w:hyperlink w:anchor="_Toc401406137" w:history="1">
+          <w:hyperlink w:anchor="_Toc402561089" w:history="1">
             <w:r>
               <w:rPr>
                 <w:rStyle w:val="Hipervnculo"/>
                 <w:noProof/>
-                <w:sz w:val="32"/>
-                <w:szCs w:val="32"/>
+                <w:sz w:val="24"/>
+                <w:szCs w:val="24"/>
               </w:rPr>
               <w:t>Desarrollo de la solución propuesta</w:t>
             </w:r>
@@ -873,8 +873,8 @@
               <w:rPr>
                 <w:noProof/>
                 <w:webHidden/>
-                <w:sz w:val="32"/>
-                <w:szCs w:val="32"/>
+                <w:sz w:val="24"/>
+                <w:szCs w:val="24"/>
               </w:rPr>
               <w:tab/>
             </w:r>
@@ -882,8 +882,8 @@
               <w:rPr>
                 <w:noProof/>
                 <w:webHidden/>
-                <w:sz w:val="32"/>
-                <w:szCs w:val="32"/>
+                <w:sz w:val="24"/>
+                <w:szCs w:val="24"/>
               </w:rPr>
               <w:fldChar w:fldCharType="begin"/>
             </w:r>
@@ -891,25 +891,25 @@
               <w:rPr>
                 <w:noProof/>
                 <w:webHidden/>
-                <w:sz w:val="32"/>
-                <w:szCs w:val="32"/>
-              </w:rPr>
-              <w:instrText xml:space="preserve"> PAGEREF _Toc401406137 \h </w:instrText>
-            </w:r>
-            <w:r>
-              <w:rPr>
-                <w:noProof/>
-                <w:webHidden/>
-                <w:sz w:val="32"/>
-                <w:szCs w:val="32"/>
-              </w:rPr>
-            </w:r>
-            <w:r>
-              <w:rPr>
-                <w:noProof/>
-                <w:webHidden/>
-                <w:sz w:val="32"/>
-                <w:szCs w:val="32"/>
+                <w:sz w:val="24"/>
+                <w:szCs w:val="24"/>
+              </w:rPr>
+              <w:instrText xml:space="preserve"> PAGEREF _Toc402561089 \h </w:instrText>
+            </w:r>
+            <w:r>
+              <w:rPr>
+                <w:noProof/>
+                <w:webHidden/>
+                <w:sz w:val="24"/>
+                <w:szCs w:val="24"/>
+              </w:rPr>
+            </w:r>
+            <w:r>
+              <w:rPr>
+                <w:noProof/>
+                <w:webHidden/>
+                <w:sz w:val="24"/>
+                <w:szCs w:val="24"/>
               </w:rPr>
               <w:fldChar w:fldCharType="separate"/>
             </w:r>
@@ -917,8 +917,8 @@
               <w:rPr>
                 <w:noProof/>
                 <w:webHidden/>
-                <w:sz w:val="32"/>
-                <w:szCs w:val="32"/>
+                <w:sz w:val="24"/>
+                <w:szCs w:val="24"/>
               </w:rPr>
               <w:t>4</w:t>
             </w:r>
@@ -926,8 +926,8 @@
               <w:rPr>
                 <w:noProof/>
                 <w:webHidden/>
-                <w:sz w:val="32"/>
-                <w:szCs w:val="32"/>
+                <w:sz w:val="24"/>
+                <w:szCs w:val="24"/>
               </w:rPr>
               <w:fldChar w:fldCharType="end"/>
             </w:r>
@@ -942,18 +942,18 @@
             <w:rPr>
               <w:rFonts w:eastAsiaTheme="minorEastAsia"/>
               <w:noProof/>
-              <w:sz w:val="32"/>
-              <w:szCs w:val="32"/>
+              <w:sz w:val="24"/>
+              <w:szCs w:val="24"/>
               <w:lang w:eastAsia="es-AR"/>
             </w:rPr>
           </w:pPr>
-          <w:hyperlink w:anchor="_Toc401406138" w:history="1">
+          <w:hyperlink w:anchor="_Toc402561090" w:history="1">
             <w:r>
               <w:rPr>
                 <w:rStyle w:val="Hipervnculo"/>
                 <w:noProof/>
-                <w:sz w:val="32"/>
-                <w:szCs w:val="32"/>
+                <w:sz w:val="24"/>
+                <w:szCs w:val="24"/>
               </w:rPr>
               <w:t>Descripcion/Contexto General</w:t>
             </w:r>
@@ -961,8 +961,8 @@
               <w:rPr>
                 <w:noProof/>
                 <w:webHidden/>
-                <w:sz w:val="32"/>
-                <w:szCs w:val="32"/>
+                <w:sz w:val="24"/>
+                <w:szCs w:val="24"/>
               </w:rPr>
               <w:tab/>
             </w:r>
@@ -970,8 +970,8 @@
               <w:rPr>
                 <w:noProof/>
                 <w:webHidden/>
-                <w:sz w:val="32"/>
-                <w:szCs w:val="32"/>
+                <w:sz w:val="24"/>
+                <w:szCs w:val="24"/>
               </w:rPr>
               <w:fldChar w:fldCharType="begin"/>
             </w:r>
@@ -979,25 +979,25 @@
               <w:rPr>
                 <w:noProof/>
                 <w:webHidden/>
-                <w:sz w:val="32"/>
-                <w:szCs w:val="32"/>
-              </w:rPr>
-              <w:instrText xml:space="preserve"> PAGEREF _Toc401406138 \h </w:instrText>
-            </w:r>
-            <w:r>
-              <w:rPr>
-                <w:noProof/>
-                <w:webHidden/>
-                <w:sz w:val="32"/>
-                <w:szCs w:val="32"/>
-              </w:rPr>
-            </w:r>
-            <w:r>
-              <w:rPr>
-                <w:noProof/>
-                <w:webHidden/>
-                <w:sz w:val="32"/>
-                <w:szCs w:val="32"/>
+                <w:sz w:val="24"/>
+                <w:szCs w:val="24"/>
+              </w:rPr>
+              <w:instrText xml:space="preserve"> PAGEREF _Toc402561090 \h </w:instrText>
+            </w:r>
+            <w:r>
+              <w:rPr>
+                <w:noProof/>
+                <w:webHidden/>
+                <w:sz w:val="24"/>
+                <w:szCs w:val="24"/>
+              </w:rPr>
+            </w:r>
+            <w:r>
+              <w:rPr>
+                <w:noProof/>
+                <w:webHidden/>
+                <w:sz w:val="24"/>
+                <w:szCs w:val="24"/>
               </w:rPr>
               <w:fldChar w:fldCharType="separate"/>
             </w:r>
@@ -1005,8 +1005,8 @@
               <w:rPr>
                 <w:noProof/>
                 <w:webHidden/>
-                <w:sz w:val="32"/>
-                <w:szCs w:val="32"/>
+                <w:sz w:val="24"/>
+                <w:szCs w:val="24"/>
               </w:rPr>
               <w:t>4</w:t>
             </w:r>
@@ -1014,8 +1014,8 @@
               <w:rPr>
                 <w:noProof/>
                 <w:webHidden/>
-                <w:sz w:val="32"/>
-                <w:szCs w:val="32"/>
+                <w:sz w:val="24"/>
+                <w:szCs w:val="24"/>
               </w:rPr>
               <w:fldChar w:fldCharType="end"/>
             </w:r>
@@ -1030,18 +1030,18 @@
             <w:rPr>
               <w:rFonts w:eastAsiaTheme="minorEastAsia"/>
               <w:noProof/>
-              <w:sz w:val="32"/>
-              <w:szCs w:val="32"/>
+              <w:sz w:val="24"/>
+              <w:szCs w:val="24"/>
               <w:lang w:eastAsia="es-AR"/>
             </w:rPr>
           </w:pPr>
-          <w:hyperlink w:anchor="_Toc401406139" w:history="1">
+          <w:hyperlink w:anchor="_Toc402561091" w:history="1">
             <w:r>
               <w:rPr>
                 <w:rStyle w:val="Hipervnculo"/>
                 <w:noProof/>
-                <w:sz w:val="32"/>
-                <w:szCs w:val="32"/>
+                <w:sz w:val="24"/>
+                <w:szCs w:val="24"/>
               </w:rPr>
               <w:t>Automatizacion y control de los espacios físicos</w:t>
             </w:r>
@@ -1049,8 +1049,8 @@
               <w:rPr>
                 <w:noProof/>
                 <w:webHidden/>
-                <w:sz w:val="32"/>
-                <w:szCs w:val="32"/>
+                <w:sz w:val="24"/>
+                <w:szCs w:val="24"/>
               </w:rPr>
               <w:tab/>
             </w:r>
@@ -1058,8 +1058,8 @@
               <w:rPr>
                 <w:noProof/>
                 <w:webHidden/>
-                <w:sz w:val="32"/>
-                <w:szCs w:val="32"/>
+                <w:sz w:val="24"/>
+                <w:szCs w:val="24"/>
               </w:rPr>
               <w:fldChar w:fldCharType="begin"/>
             </w:r>
@@ -1067,25 +1067,25 @@
               <w:rPr>
                 <w:noProof/>
                 <w:webHidden/>
-                <w:sz w:val="32"/>
-                <w:szCs w:val="32"/>
-              </w:rPr>
-              <w:instrText xml:space="preserve"> PAGEREF _Toc401406139 \h </w:instrText>
-            </w:r>
-            <w:r>
-              <w:rPr>
-                <w:noProof/>
-                <w:webHidden/>
-                <w:sz w:val="32"/>
-                <w:szCs w:val="32"/>
-              </w:rPr>
-            </w:r>
-            <w:r>
-              <w:rPr>
-                <w:noProof/>
-                <w:webHidden/>
-                <w:sz w:val="32"/>
-                <w:szCs w:val="32"/>
+                <w:sz w:val="24"/>
+                <w:szCs w:val="24"/>
+              </w:rPr>
+              <w:instrText xml:space="preserve"> PAGEREF _Toc402561091 \h </w:instrText>
+            </w:r>
+            <w:r>
+              <w:rPr>
+                <w:noProof/>
+                <w:webHidden/>
+                <w:sz w:val="24"/>
+                <w:szCs w:val="24"/>
+              </w:rPr>
+            </w:r>
+            <w:r>
+              <w:rPr>
+                <w:noProof/>
+                <w:webHidden/>
+                <w:sz w:val="24"/>
+                <w:szCs w:val="24"/>
               </w:rPr>
               <w:fldChar w:fldCharType="separate"/>
             </w:r>
@@ -1093,8 +1093,8 @@
               <w:rPr>
                 <w:noProof/>
                 <w:webHidden/>
-                <w:sz w:val="32"/>
-                <w:szCs w:val="32"/>
+                <w:sz w:val="24"/>
+                <w:szCs w:val="24"/>
               </w:rPr>
               <w:t>4</w:t>
             </w:r>
@@ -1102,8 +1102,8 @@
               <w:rPr>
                 <w:noProof/>
                 <w:webHidden/>
-                <w:sz w:val="32"/>
-                <w:szCs w:val="32"/>
+                <w:sz w:val="24"/>
+                <w:szCs w:val="24"/>
               </w:rPr>
               <w:fldChar w:fldCharType="end"/>
             </w:r>
@@ -1118,18 +1118,18 @@
             <w:rPr>
               <w:rFonts w:eastAsiaTheme="minorEastAsia"/>
               <w:noProof/>
-              <w:sz w:val="32"/>
-              <w:szCs w:val="32"/>
+              <w:sz w:val="24"/>
+              <w:szCs w:val="24"/>
               <w:lang w:eastAsia="es-AR"/>
             </w:rPr>
           </w:pPr>
-          <w:hyperlink w:anchor="_Toc401406140" w:history="1">
+          <w:hyperlink w:anchor="_Toc402561092" w:history="1">
             <w:r>
               <w:rPr>
                 <w:rStyle w:val="Hipervnculo"/>
                 <w:noProof/>
-                <w:sz w:val="32"/>
-                <w:szCs w:val="32"/>
+                <w:sz w:val="24"/>
+                <w:szCs w:val="24"/>
               </w:rPr>
               <w:t>Internet Of Things</w:t>
             </w:r>
@@ -1137,8 +1137,8 @@
               <w:rPr>
                 <w:noProof/>
                 <w:webHidden/>
-                <w:sz w:val="32"/>
-                <w:szCs w:val="32"/>
+                <w:sz w:val="24"/>
+                <w:szCs w:val="24"/>
               </w:rPr>
               <w:tab/>
             </w:r>
@@ -1146,8 +1146,8 @@
               <w:rPr>
                 <w:noProof/>
                 <w:webHidden/>
-                <w:sz w:val="32"/>
-                <w:szCs w:val="32"/>
+                <w:sz w:val="24"/>
+                <w:szCs w:val="24"/>
               </w:rPr>
               <w:fldChar w:fldCharType="begin"/>
             </w:r>
@@ -1155,25 +1155,25 @@
               <w:rPr>
                 <w:noProof/>
                 <w:webHidden/>
-                <w:sz w:val="32"/>
-                <w:szCs w:val="32"/>
-              </w:rPr>
-              <w:instrText xml:space="preserve"> PAGEREF _Toc401406140 \h </w:instrText>
-            </w:r>
-            <w:r>
-              <w:rPr>
-                <w:noProof/>
-                <w:webHidden/>
-                <w:sz w:val="32"/>
-                <w:szCs w:val="32"/>
-              </w:rPr>
-            </w:r>
-            <w:r>
-              <w:rPr>
-                <w:noProof/>
-                <w:webHidden/>
-                <w:sz w:val="32"/>
-                <w:szCs w:val="32"/>
+                <w:sz w:val="24"/>
+                <w:szCs w:val="24"/>
+              </w:rPr>
+              <w:instrText xml:space="preserve"> PAGEREF _Toc402561092 \h </w:instrText>
+            </w:r>
+            <w:r>
+              <w:rPr>
+                <w:noProof/>
+                <w:webHidden/>
+                <w:sz w:val="24"/>
+                <w:szCs w:val="24"/>
+              </w:rPr>
+            </w:r>
+            <w:r>
+              <w:rPr>
+                <w:noProof/>
+                <w:webHidden/>
+                <w:sz w:val="24"/>
+                <w:szCs w:val="24"/>
               </w:rPr>
               <w:fldChar w:fldCharType="separate"/>
             </w:r>
@@ -1181,8 +1181,8 @@
               <w:rPr>
                 <w:noProof/>
                 <w:webHidden/>
-                <w:sz w:val="32"/>
-                <w:szCs w:val="32"/>
+                <w:sz w:val="24"/>
+                <w:szCs w:val="24"/>
               </w:rPr>
               <w:t>4</w:t>
             </w:r>
@@ -1190,8 +1190,8 @@
               <w:rPr>
                 <w:noProof/>
                 <w:webHidden/>
-                <w:sz w:val="32"/>
-                <w:szCs w:val="32"/>
+                <w:sz w:val="24"/>
+                <w:szCs w:val="24"/>
               </w:rPr>
               <w:fldChar w:fldCharType="end"/>
             </w:r>
@@ -1206,18 +1206,18 @@
             <w:rPr>
               <w:rFonts w:eastAsiaTheme="minorEastAsia"/>
               <w:noProof/>
-              <w:sz w:val="32"/>
-              <w:szCs w:val="32"/>
+              <w:sz w:val="24"/>
+              <w:szCs w:val="24"/>
               <w:lang w:eastAsia="es-AR"/>
             </w:rPr>
           </w:pPr>
-          <w:hyperlink w:anchor="_Toc401406141" w:history="1">
+          <w:hyperlink w:anchor="_Toc402561093" w:history="1">
             <w:r>
               <w:rPr>
                 <w:rStyle w:val="Hipervnculo"/>
                 <w:noProof/>
-                <w:sz w:val="32"/>
-                <w:szCs w:val="32"/>
+                <w:sz w:val="24"/>
+                <w:szCs w:val="24"/>
               </w:rPr>
               <w:t>Información del funcionamiento de la aplicación</w:t>
             </w:r>
@@ -1225,8 +1225,8 @@
               <w:rPr>
                 <w:noProof/>
                 <w:webHidden/>
-                <w:sz w:val="32"/>
-                <w:szCs w:val="32"/>
+                <w:sz w:val="24"/>
+                <w:szCs w:val="24"/>
               </w:rPr>
               <w:tab/>
             </w:r>
@@ -1234,8 +1234,8 @@
               <w:rPr>
                 <w:noProof/>
                 <w:webHidden/>
-                <w:sz w:val="32"/>
-                <w:szCs w:val="32"/>
+                <w:sz w:val="24"/>
+                <w:szCs w:val="24"/>
               </w:rPr>
               <w:fldChar w:fldCharType="begin"/>
             </w:r>
@@ -1243,25 +1243,25 @@
               <w:rPr>
                 <w:noProof/>
                 <w:webHidden/>
-                <w:sz w:val="32"/>
-                <w:szCs w:val="32"/>
-              </w:rPr>
-              <w:instrText xml:space="preserve"> PAGEREF _Toc401406141 \h </w:instrText>
-            </w:r>
-            <w:r>
-              <w:rPr>
-                <w:noProof/>
-                <w:webHidden/>
-                <w:sz w:val="32"/>
-                <w:szCs w:val="32"/>
-              </w:rPr>
-            </w:r>
-            <w:r>
-              <w:rPr>
-                <w:noProof/>
-                <w:webHidden/>
-                <w:sz w:val="32"/>
-                <w:szCs w:val="32"/>
+                <w:sz w:val="24"/>
+                <w:szCs w:val="24"/>
+              </w:rPr>
+              <w:instrText xml:space="preserve"> PAGEREF _Toc402561093 \h </w:instrText>
+            </w:r>
+            <w:r>
+              <w:rPr>
+                <w:noProof/>
+                <w:webHidden/>
+                <w:sz w:val="24"/>
+                <w:szCs w:val="24"/>
+              </w:rPr>
+            </w:r>
+            <w:r>
+              <w:rPr>
+                <w:noProof/>
+                <w:webHidden/>
+                <w:sz w:val="24"/>
+                <w:szCs w:val="24"/>
               </w:rPr>
               <w:fldChar w:fldCharType="separate"/>
             </w:r>
@@ -1269,8 +1269,8 @@
               <w:rPr>
                 <w:noProof/>
                 <w:webHidden/>
-                <w:sz w:val="32"/>
-                <w:szCs w:val="32"/>
+                <w:sz w:val="24"/>
+                <w:szCs w:val="24"/>
               </w:rPr>
               <w:t>4</w:t>
             </w:r>
@@ -1278,8 +1278,8 @@
               <w:rPr>
                 <w:noProof/>
                 <w:webHidden/>
-                <w:sz w:val="32"/>
-                <w:szCs w:val="32"/>
+                <w:sz w:val="24"/>
+                <w:szCs w:val="24"/>
               </w:rPr>
               <w:fldChar w:fldCharType="end"/>
             </w:r>
@@ -1294,18 +1294,18 @@
             <w:rPr>
               <w:rFonts w:eastAsiaTheme="minorEastAsia"/>
               <w:noProof/>
-              <w:sz w:val="32"/>
-              <w:szCs w:val="32"/>
+              <w:sz w:val="24"/>
+              <w:szCs w:val="24"/>
               <w:lang w:eastAsia="es-AR"/>
             </w:rPr>
           </w:pPr>
-          <w:hyperlink w:anchor="_Toc401406142" w:history="1">
+          <w:hyperlink w:anchor="_Toc402561094" w:history="1">
             <w:r>
               <w:rPr>
                 <w:rStyle w:val="Hipervnculo"/>
                 <w:noProof/>
-                <w:sz w:val="32"/>
-                <w:szCs w:val="32"/>
+                <w:sz w:val="24"/>
+                <w:szCs w:val="24"/>
               </w:rPr>
               <w:t>Hardware</w:t>
             </w:r>
@@ -1313,8 +1313,8 @@
               <w:rPr>
                 <w:noProof/>
                 <w:webHidden/>
-                <w:sz w:val="32"/>
-                <w:szCs w:val="32"/>
+                <w:sz w:val="24"/>
+                <w:szCs w:val="24"/>
               </w:rPr>
               <w:tab/>
             </w:r>
@@ -1322,8 +1322,8 @@
               <w:rPr>
                 <w:noProof/>
                 <w:webHidden/>
-                <w:sz w:val="32"/>
-                <w:szCs w:val="32"/>
+                <w:sz w:val="24"/>
+                <w:szCs w:val="24"/>
               </w:rPr>
               <w:fldChar w:fldCharType="begin"/>
             </w:r>
@@ -1331,25 +1331,25 @@
               <w:rPr>
                 <w:noProof/>
                 <w:webHidden/>
-                <w:sz w:val="32"/>
-                <w:szCs w:val="32"/>
-              </w:rPr>
-              <w:instrText xml:space="preserve"> PAGEREF _Toc401406142 \h </w:instrText>
-            </w:r>
-            <w:r>
-              <w:rPr>
-                <w:noProof/>
-                <w:webHidden/>
-                <w:sz w:val="32"/>
-                <w:szCs w:val="32"/>
-              </w:rPr>
-            </w:r>
-            <w:r>
-              <w:rPr>
-                <w:noProof/>
-                <w:webHidden/>
-                <w:sz w:val="32"/>
-                <w:szCs w:val="32"/>
+                <w:sz w:val="24"/>
+                <w:szCs w:val="24"/>
+              </w:rPr>
+              <w:instrText xml:space="preserve"> PAGEREF _Toc402561094 \h </w:instrText>
+            </w:r>
+            <w:r>
+              <w:rPr>
+                <w:noProof/>
+                <w:webHidden/>
+                <w:sz w:val="24"/>
+                <w:szCs w:val="24"/>
+              </w:rPr>
+            </w:r>
+            <w:r>
+              <w:rPr>
+                <w:noProof/>
+                <w:webHidden/>
+                <w:sz w:val="24"/>
+                <w:szCs w:val="24"/>
               </w:rPr>
               <w:fldChar w:fldCharType="separate"/>
             </w:r>
@@ -1357,8 +1357,8 @@
               <w:rPr>
                 <w:noProof/>
                 <w:webHidden/>
-                <w:sz w:val="32"/>
-                <w:szCs w:val="32"/>
+                <w:sz w:val="24"/>
+                <w:szCs w:val="24"/>
               </w:rPr>
               <w:t>5</w:t>
             </w:r>
@@ -1366,8 +1366,8 @@
               <w:rPr>
                 <w:noProof/>
                 <w:webHidden/>
-                <w:sz w:val="32"/>
-                <w:szCs w:val="32"/>
+                <w:sz w:val="24"/>
+                <w:szCs w:val="24"/>
               </w:rPr>
               <w:fldChar w:fldCharType="end"/>
             </w:r>
@@ -1382,18 +1382,18 @@
             <w:rPr>
               <w:rFonts w:eastAsiaTheme="minorEastAsia"/>
               <w:noProof/>
-              <w:sz w:val="32"/>
-              <w:szCs w:val="32"/>
+              <w:sz w:val="24"/>
+              <w:szCs w:val="24"/>
               <w:lang w:eastAsia="es-AR"/>
             </w:rPr>
           </w:pPr>
-          <w:hyperlink w:anchor="_Toc401406143" w:history="1">
+          <w:hyperlink w:anchor="_Toc402561095" w:history="1">
             <w:r>
               <w:rPr>
                 <w:rStyle w:val="Hipervnculo"/>
                 <w:noProof/>
-                <w:sz w:val="32"/>
-                <w:szCs w:val="32"/>
+                <w:sz w:val="24"/>
+                <w:szCs w:val="24"/>
               </w:rPr>
               <w:t>Como nace</w:t>
             </w:r>
@@ -1401,8 +1401,8 @@
               <w:rPr>
                 <w:noProof/>
                 <w:webHidden/>
-                <w:sz w:val="32"/>
-                <w:szCs w:val="32"/>
+                <w:sz w:val="24"/>
+                <w:szCs w:val="24"/>
               </w:rPr>
               <w:tab/>
             </w:r>
@@ -1410,8 +1410,8 @@
               <w:rPr>
                 <w:noProof/>
                 <w:webHidden/>
-                <w:sz w:val="32"/>
-                <w:szCs w:val="32"/>
+                <w:sz w:val="24"/>
+                <w:szCs w:val="24"/>
               </w:rPr>
               <w:fldChar w:fldCharType="begin"/>
             </w:r>
@@ -1419,25 +1419,25 @@
               <w:rPr>
                 <w:noProof/>
                 <w:webHidden/>
-                <w:sz w:val="32"/>
-                <w:szCs w:val="32"/>
-              </w:rPr>
-              <w:instrText xml:space="preserve"> PAGEREF _Toc401406143 \h </w:instrText>
-            </w:r>
-            <w:r>
-              <w:rPr>
-                <w:noProof/>
-                <w:webHidden/>
-                <w:sz w:val="32"/>
-                <w:szCs w:val="32"/>
-              </w:rPr>
-            </w:r>
-            <w:r>
-              <w:rPr>
-                <w:noProof/>
-                <w:webHidden/>
-                <w:sz w:val="32"/>
-                <w:szCs w:val="32"/>
+                <w:sz w:val="24"/>
+                <w:szCs w:val="24"/>
+              </w:rPr>
+              <w:instrText xml:space="preserve"> PAGEREF _Toc402561095 \h </w:instrText>
+            </w:r>
+            <w:r>
+              <w:rPr>
+                <w:noProof/>
+                <w:webHidden/>
+                <w:sz w:val="24"/>
+                <w:szCs w:val="24"/>
+              </w:rPr>
+            </w:r>
+            <w:r>
+              <w:rPr>
+                <w:noProof/>
+                <w:webHidden/>
+                <w:sz w:val="24"/>
+                <w:szCs w:val="24"/>
               </w:rPr>
               <w:fldChar w:fldCharType="separate"/>
             </w:r>
@@ -1445,8 +1445,8 @@
               <w:rPr>
                 <w:noProof/>
                 <w:webHidden/>
-                <w:sz w:val="32"/>
-                <w:szCs w:val="32"/>
+                <w:sz w:val="24"/>
+                <w:szCs w:val="24"/>
               </w:rPr>
               <w:t>5</w:t>
             </w:r>
@@ -1454,8 +1454,8 @@
               <w:rPr>
                 <w:noProof/>
                 <w:webHidden/>
-                <w:sz w:val="32"/>
-                <w:szCs w:val="32"/>
+                <w:sz w:val="24"/>
+                <w:szCs w:val="24"/>
               </w:rPr>
               <w:fldChar w:fldCharType="end"/>
             </w:r>
@@ -1470,18 +1470,18 @@
             <w:rPr>
               <w:rFonts w:eastAsiaTheme="minorEastAsia"/>
               <w:noProof/>
-              <w:sz w:val="32"/>
-              <w:szCs w:val="32"/>
+              <w:sz w:val="24"/>
+              <w:szCs w:val="24"/>
               <w:lang w:eastAsia="es-AR"/>
             </w:rPr>
           </w:pPr>
-          <w:hyperlink w:anchor="_Toc401406144" w:history="1">
+          <w:hyperlink w:anchor="_Toc402561096" w:history="1">
             <w:r>
               <w:rPr>
                 <w:rStyle w:val="Hipervnculo"/>
                 <w:noProof/>
-                <w:sz w:val="32"/>
-                <w:szCs w:val="32"/>
+                <w:sz w:val="24"/>
+                <w:szCs w:val="24"/>
               </w:rPr>
               <w:t>¿Qué es?</w:t>
             </w:r>
@@ -1489,8 +1489,8 @@
               <w:rPr>
                 <w:noProof/>
                 <w:webHidden/>
-                <w:sz w:val="32"/>
-                <w:szCs w:val="32"/>
+                <w:sz w:val="24"/>
+                <w:szCs w:val="24"/>
               </w:rPr>
               <w:tab/>
             </w:r>
@@ -1498,8 +1498,8 @@
               <w:rPr>
                 <w:noProof/>
                 <w:webHidden/>
-                <w:sz w:val="32"/>
-                <w:szCs w:val="32"/>
+                <w:sz w:val="24"/>
+                <w:szCs w:val="24"/>
               </w:rPr>
               <w:fldChar w:fldCharType="begin"/>
             </w:r>
@@ -1507,25 +1507,25 @@
               <w:rPr>
                 <w:noProof/>
                 <w:webHidden/>
-                <w:sz w:val="32"/>
-                <w:szCs w:val="32"/>
-              </w:rPr>
-              <w:instrText xml:space="preserve"> PAGEREF _Toc401406144 \h </w:instrText>
-            </w:r>
-            <w:r>
-              <w:rPr>
-                <w:noProof/>
-                <w:webHidden/>
-                <w:sz w:val="32"/>
-                <w:szCs w:val="32"/>
-              </w:rPr>
-            </w:r>
-            <w:r>
-              <w:rPr>
-                <w:noProof/>
-                <w:webHidden/>
-                <w:sz w:val="32"/>
-                <w:szCs w:val="32"/>
+                <w:sz w:val="24"/>
+                <w:szCs w:val="24"/>
+              </w:rPr>
+              <w:instrText xml:space="preserve"> PAGEREF _Toc402561096 \h </w:instrText>
+            </w:r>
+            <w:r>
+              <w:rPr>
+                <w:noProof/>
+                <w:webHidden/>
+                <w:sz w:val="24"/>
+                <w:szCs w:val="24"/>
+              </w:rPr>
+            </w:r>
+            <w:r>
+              <w:rPr>
+                <w:noProof/>
+                <w:webHidden/>
+                <w:sz w:val="24"/>
+                <w:szCs w:val="24"/>
               </w:rPr>
               <w:fldChar w:fldCharType="separate"/>
             </w:r>
@@ -1533,8 +1533,8 @@
               <w:rPr>
                 <w:noProof/>
                 <w:webHidden/>
-                <w:sz w:val="32"/>
-                <w:szCs w:val="32"/>
+                <w:sz w:val="24"/>
+                <w:szCs w:val="24"/>
               </w:rPr>
               <w:t>5</w:t>
             </w:r>
@@ -1542,8 +1542,8 @@
               <w:rPr>
                 <w:noProof/>
                 <w:webHidden/>
-                <w:sz w:val="32"/>
-                <w:szCs w:val="32"/>
+                <w:sz w:val="24"/>
+                <w:szCs w:val="24"/>
               </w:rPr>
               <w:fldChar w:fldCharType="end"/>
             </w:r>
@@ -1558,18 +1558,18 @@
             <w:rPr>
               <w:rFonts w:eastAsiaTheme="minorEastAsia"/>
               <w:noProof/>
-              <w:sz w:val="32"/>
-              <w:szCs w:val="32"/>
+              <w:sz w:val="24"/>
+              <w:szCs w:val="24"/>
               <w:lang w:eastAsia="es-AR"/>
             </w:rPr>
           </w:pPr>
-          <w:hyperlink w:anchor="_Toc401406145" w:history="1">
+          <w:hyperlink w:anchor="_Toc402561097" w:history="1">
             <w:r>
               <w:rPr>
                 <w:rStyle w:val="Hipervnculo"/>
                 <w:noProof/>
-                <w:sz w:val="32"/>
-                <w:szCs w:val="32"/>
+                <w:sz w:val="24"/>
+                <w:szCs w:val="24"/>
               </w:rPr>
               <w:t>¿Qué resuelve?</w:t>
             </w:r>
@@ -1577,8 +1577,8 @@
               <w:rPr>
                 <w:noProof/>
                 <w:webHidden/>
-                <w:sz w:val="32"/>
-                <w:szCs w:val="32"/>
+                <w:sz w:val="24"/>
+                <w:szCs w:val="24"/>
               </w:rPr>
               <w:tab/>
             </w:r>
@@ -1586,8 +1586,8 @@
               <w:rPr>
                 <w:noProof/>
                 <w:webHidden/>
-                <w:sz w:val="32"/>
-                <w:szCs w:val="32"/>
+                <w:sz w:val="24"/>
+                <w:szCs w:val="24"/>
               </w:rPr>
               <w:fldChar w:fldCharType="begin"/>
             </w:r>
@@ -1595,25 +1595,25 @@
               <w:rPr>
                 <w:noProof/>
                 <w:webHidden/>
-                <w:sz w:val="32"/>
-                <w:szCs w:val="32"/>
-              </w:rPr>
-              <w:instrText xml:space="preserve"> PAGEREF _Toc401406145 \h </w:instrText>
-            </w:r>
-            <w:r>
-              <w:rPr>
-                <w:noProof/>
-                <w:webHidden/>
-                <w:sz w:val="32"/>
-                <w:szCs w:val="32"/>
-              </w:rPr>
-            </w:r>
-            <w:r>
-              <w:rPr>
-                <w:noProof/>
-                <w:webHidden/>
-                <w:sz w:val="32"/>
-                <w:szCs w:val="32"/>
+                <w:sz w:val="24"/>
+                <w:szCs w:val="24"/>
+              </w:rPr>
+              <w:instrText xml:space="preserve"> PAGEREF _Toc402561097 \h </w:instrText>
+            </w:r>
+            <w:r>
+              <w:rPr>
+                <w:noProof/>
+                <w:webHidden/>
+                <w:sz w:val="24"/>
+                <w:szCs w:val="24"/>
+              </w:rPr>
+            </w:r>
+            <w:r>
+              <w:rPr>
+                <w:noProof/>
+                <w:webHidden/>
+                <w:sz w:val="24"/>
+                <w:szCs w:val="24"/>
               </w:rPr>
               <w:fldChar w:fldCharType="separate"/>
             </w:r>
@@ -1621,8 +1621,8 @@
               <w:rPr>
                 <w:noProof/>
                 <w:webHidden/>
-                <w:sz w:val="32"/>
-                <w:szCs w:val="32"/>
+                <w:sz w:val="24"/>
+                <w:szCs w:val="24"/>
               </w:rPr>
               <w:t>5</w:t>
             </w:r>
@@ -1630,8 +1630,8 @@
               <w:rPr>
                 <w:noProof/>
                 <w:webHidden/>
-                <w:sz w:val="32"/>
-                <w:szCs w:val="32"/>
+                <w:sz w:val="24"/>
+                <w:szCs w:val="24"/>
               </w:rPr>
               <w:fldChar w:fldCharType="end"/>
             </w:r>
@@ -1646,18 +1646,18 @@
             <w:rPr>
               <w:rFonts w:eastAsiaTheme="minorEastAsia"/>
               <w:noProof/>
-              <w:sz w:val="32"/>
-              <w:szCs w:val="32"/>
+              <w:sz w:val="24"/>
+              <w:szCs w:val="24"/>
               <w:lang w:eastAsia="es-AR"/>
             </w:rPr>
           </w:pPr>
-          <w:hyperlink w:anchor="_Toc401406146" w:history="1">
+          <w:hyperlink w:anchor="_Toc402561098" w:history="1">
             <w:r>
               <w:rPr>
                 <w:rStyle w:val="Hipervnculo"/>
                 <w:noProof/>
-                <w:sz w:val="32"/>
-                <w:szCs w:val="32"/>
+                <w:sz w:val="24"/>
+                <w:szCs w:val="24"/>
               </w:rPr>
               <w:t>Base</w:t>
             </w:r>
@@ -1665,8 +1665,8 @@
               <w:rPr>
                 <w:noProof/>
                 <w:webHidden/>
-                <w:sz w:val="32"/>
-                <w:szCs w:val="32"/>
+                <w:sz w:val="24"/>
+                <w:szCs w:val="24"/>
               </w:rPr>
               <w:tab/>
             </w:r>
@@ -1674,8 +1674,8 @@
               <w:rPr>
                 <w:noProof/>
                 <w:webHidden/>
-                <w:sz w:val="32"/>
-                <w:szCs w:val="32"/>
+                <w:sz w:val="24"/>
+                <w:szCs w:val="24"/>
               </w:rPr>
               <w:fldChar w:fldCharType="begin"/>
             </w:r>
@@ -1683,25 +1683,25 @@
               <w:rPr>
                 <w:noProof/>
                 <w:webHidden/>
-                <w:sz w:val="32"/>
-                <w:szCs w:val="32"/>
-              </w:rPr>
-              <w:instrText xml:space="preserve"> PAGEREF _Toc401406146 \h </w:instrText>
-            </w:r>
-            <w:r>
-              <w:rPr>
-                <w:noProof/>
-                <w:webHidden/>
-                <w:sz w:val="32"/>
-                <w:szCs w:val="32"/>
-              </w:rPr>
-            </w:r>
-            <w:r>
-              <w:rPr>
-                <w:noProof/>
-                <w:webHidden/>
-                <w:sz w:val="32"/>
-                <w:szCs w:val="32"/>
+                <w:sz w:val="24"/>
+                <w:szCs w:val="24"/>
+              </w:rPr>
+              <w:instrText xml:space="preserve"> PAGEREF _Toc402561098 \h </w:instrText>
+            </w:r>
+            <w:r>
+              <w:rPr>
+                <w:noProof/>
+                <w:webHidden/>
+                <w:sz w:val="24"/>
+                <w:szCs w:val="24"/>
+              </w:rPr>
+            </w:r>
+            <w:r>
+              <w:rPr>
+                <w:noProof/>
+                <w:webHidden/>
+                <w:sz w:val="24"/>
+                <w:szCs w:val="24"/>
               </w:rPr>
               <w:fldChar w:fldCharType="separate"/>
             </w:r>
@@ -1709,8 +1709,8 @@
               <w:rPr>
                 <w:noProof/>
                 <w:webHidden/>
-                <w:sz w:val="32"/>
-                <w:szCs w:val="32"/>
+                <w:sz w:val="24"/>
+                <w:szCs w:val="24"/>
               </w:rPr>
               <w:t>5</w:t>
             </w:r>
@@ -1718,8 +1718,8 @@
               <w:rPr>
                 <w:noProof/>
                 <w:webHidden/>
-                <w:sz w:val="32"/>
-                <w:szCs w:val="32"/>
+                <w:sz w:val="24"/>
+                <w:szCs w:val="24"/>
               </w:rPr>
               <w:fldChar w:fldCharType="end"/>
             </w:r>
@@ -1734,18 +1734,18 @@
             <w:rPr>
               <w:rFonts w:eastAsiaTheme="minorEastAsia"/>
               <w:noProof/>
-              <w:sz w:val="32"/>
-              <w:szCs w:val="32"/>
+              <w:sz w:val="24"/>
+              <w:szCs w:val="24"/>
               <w:lang w:eastAsia="es-AR"/>
             </w:rPr>
           </w:pPr>
-          <w:hyperlink w:anchor="_Toc401406147" w:history="1">
+          <w:hyperlink w:anchor="_Toc402561099" w:history="1">
             <w:r>
               <w:rPr>
                 <w:rStyle w:val="Hipervnculo"/>
                 <w:noProof/>
-                <w:sz w:val="32"/>
-                <w:szCs w:val="32"/>
+                <w:sz w:val="24"/>
+                <w:szCs w:val="24"/>
               </w:rPr>
               <w:t>Sensores específicos</w:t>
             </w:r>
@@ -1753,8 +1753,8 @@
               <w:rPr>
                 <w:noProof/>
                 <w:webHidden/>
-                <w:sz w:val="32"/>
-                <w:szCs w:val="32"/>
+                <w:sz w:val="24"/>
+                <w:szCs w:val="24"/>
               </w:rPr>
               <w:tab/>
             </w:r>
@@ -1762,8 +1762,8 @@
               <w:rPr>
                 <w:noProof/>
                 <w:webHidden/>
-                <w:sz w:val="32"/>
-                <w:szCs w:val="32"/>
+                <w:sz w:val="24"/>
+                <w:szCs w:val="24"/>
               </w:rPr>
               <w:fldChar w:fldCharType="begin"/>
             </w:r>
@@ -1771,25 +1771,25 @@
               <w:rPr>
                 <w:noProof/>
                 <w:webHidden/>
-                <w:sz w:val="32"/>
-                <w:szCs w:val="32"/>
-              </w:rPr>
-              <w:instrText xml:space="preserve"> PAGEREF _Toc401406147 \h </w:instrText>
-            </w:r>
-            <w:r>
-              <w:rPr>
-                <w:noProof/>
-                <w:webHidden/>
-                <w:sz w:val="32"/>
-                <w:szCs w:val="32"/>
-              </w:rPr>
-            </w:r>
-            <w:r>
-              <w:rPr>
-                <w:noProof/>
-                <w:webHidden/>
-                <w:sz w:val="32"/>
-                <w:szCs w:val="32"/>
+                <w:sz w:val="24"/>
+                <w:szCs w:val="24"/>
+              </w:rPr>
+              <w:instrText xml:space="preserve"> PAGEREF _Toc402561099 \h </w:instrText>
+            </w:r>
+            <w:r>
+              <w:rPr>
+                <w:noProof/>
+                <w:webHidden/>
+                <w:sz w:val="24"/>
+                <w:szCs w:val="24"/>
+              </w:rPr>
+            </w:r>
+            <w:r>
+              <w:rPr>
+                <w:noProof/>
+                <w:webHidden/>
+                <w:sz w:val="24"/>
+                <w:szCs w:val="24"/>
               </w:rPr>
               <w:fldChar w:fldCharType="separate"/>
             </w:r>
@@ -1797,8 +1797,8 @@
               <w:rPr>
                 <w:noProof/>
                 <w:webHidden/>
-                <w:sz w:val="32"/>
-                <w:szCs w:val="32"/>
+                <w:sz w:val="24"/>
+                <w:szCs w:val="24"/>
               </w:rPr>
               <w:t>5</w:t>
             </w:r>
@@ -1806,8 +1806,8 @@
               <w:rPr>
                 <w:noProof/>
                 <w:webHidden/>
-                <w:sz w:val="32"/>
-                <w:szCs w:val="32"/>
+                <w:sz w:val="24"/>
+                <w:szCs w:val="24"/>
               </w:rPr>
               <w:fldChar w:fldCharType="end"/>
             </w:r>
@@ -1822,18 +1822,18 @@
             <w:rPr>
               <w:rFonts w:eastAsiaTheme="minorEastAsia"/>
               <w:noProof/>
-              <w:sz w:val="32"/>
-              <w:szCs w:val="32"/>
+              <w:sz w:val="24"/>
+              <w:szCs w:val="24"/>
               <w:lang w:eastAsia="es-AR"/>
             </w:rPr>
           </w:pPr>
-          <w:hyperlink w:anchor="_Toc401406148" w:history="1">
+          <w:hyperlink w:anchor="_Toc402561100" w:history="1">
             <w:r>
               <w:rPr>
                 <w:rStyle w:val="Hipervnculo"/>
                 <w:noProof/>
-                <w:sz w:val="32"/>
-                <w:szCs w:val="32"/>
+                <w:sz w:val="24"/>
+                <w:szCs w:val="24"/>
               </w:rPr>
               <w:t>Componentes específicos</w:t>
             </w:r>
@@ -1841,8 +1841,8 @@
               <w:rPr>
                 <w:noProof/>
                 <w:webHidden/>
-                <w:sz w:val="32"/>
-                <w:szCs w:val="32"/>
+                <w:sz w:val="24"/>
+                <w:szCs w:val="24"/>
               </w:rPr>
               <w:tab/>
             </w:r>
@@ -1850,8 +1850,8 @@
               <w:rPr>
                 <w:noProof/>
                 <w:webHidden/>
-                <w:sz w:val="32"/>
-                <w:szCs w:val="32"/>
+                <w:sz w:val="24"/>
+                <w:szCs w:val="24"/>
               </w:rPr>
               <w:fldChar w:fldCharType="begin"/>
             </w:r>
@@ -1859,25 +1859,25 @@
               <w:rPr>
                 <w:noProof/>
                 <w:webHidden/>
-                <w:sz w:val="32"/>
-                <w:szCs w:val="32"/>
-              </w:rPr>
-              <w:instrText xml:space="preserve"> PAGEREF _Toc401406148 \h </w:instrText>
-            </w:r>
-            <w:r>
-              <w:rPr>
-                <w:noProof/>
-                <w:webHidden/>
-                <w:sz w:val="32"/>
-                <w:szCs w:val="32"/>
-              </w:rPr>
-            </w:r>
-            <w:r>
-              <w:rPr>
-                <w:noProof/>
-                <w:webHidden/>
-                <w:sz w:val="32"/>
-                <w:szCs w:val="32"/>
+                <w:sz w:val="24"/>
+                <w:szCs w:val="24"/>
+              </w:rPr>
+              <w:instrText xml:space="preserve"> PAGEREF _Toc402561100 \h </w:instrText>
+            </w:r>
+            <w:r>
+              <w:rPr>
+                <w:noProof/>
+                <w:webHidden/>
+                <w:sz w:val="24"/>
+                <w:szCs w:val="24"/>
+              </w:rPr>
+            </w:r>
+            <w:r>
+              <w:rPr>
+                <w:noProof/>
+                <w:webHidden/>
+                <w:sz w:val="24"/>
+                <w:szCs w:val="24"/>
               </w:rPr>
               <w:fldChar w:fldCharType="separate"/>
             </w:r>
@@ -1885,8 +1885,8 @@
               <w:rPr>
                 <w:noProof/>
                 <w:webHidden/>
-                <w:sz w:val="32"/>
-                <w:szCs w:val="32"/>
+                <w:sz w:val="24"/>
+                <w:szCs w:val="24"/>
               </w:rPr>
               <w:t>6</w:t>
             </w:r>
@@ -1894,8 +1894,8 @@
               <w:rPr>
                 <w:noProof/>
                 <w:webHidden/>
-                <w:sz w:val="32"/>
-                <w:szCs w:val="32"/>
+                <w:sz w:val="24"/>
+                <w:szCs w:val="24"/>
               </w:rPr>
               <w:fldChar w:fldCharType="end"/>
             </w:r>
@@ -1910,18 +1910,18 @@
             <w:rPr>
               <w:rFonts w:eastAsiaTheme="minorEastAsia"/>
               <w:noProof/>
-              <w:sz w:val="32"/>
-              <w:szCs w:val="32"/>
+              <w:sz w:val="24"/>
+              <w:szCs w:val="24"/>
               <w:lang w:eastAsia="es-AR"/>
             </w:rPr>
           </w:pPr>
-          <w:hyperlink w:anchor="_Toc401406149" w:history="1">
+          <w:hyperlink w:anchor="_Toc402561101" w:history="1">
             <w:r>
               <w:rPr>
                 <w:rStyle w:val="Hipervnculo"/>
                 <w:noProof/>
-                <w:sz w:val="32"/>
-                <w:szCs w:val="32"/>
+                <w:sz w:val="24"/>
+                <w:szCs w:val="24"/>
               </w:rPr>
               <w:t>Software</w:t>
             </w:r>
@@ -1929,8 +1929,8 @@
               <w:rPr>
                 <w:noProof/>
                 <w:webHidden/>
-                <w:sz w:val="32"/>
-                <w:szCs w:val="32"/>
+                <w:sz w:val="24"/>
+                <w:szCs w:val="24"/>
               </w:rPr>
               <w:tab/>
             </w:r>
@@ -1938,8 +1938,8 @@
               <w:rPr>
                 <w:noProof/>
                 <w:webHidden/>
-                <w:sz w:val="32"/>
-                <w:szCs w:val="32"/>
+                <w:sz w:val="24"/>
+                <w:szCs w:val="24"/>
               </w:rPr>
               <w:fldChar w:fldCharType="begin"/>
             </w:r>
@@ -1947,25 +1947,25 @@
               <w:rPr>
                 <w:noProof/>
                 <w:webHidden/>
-                <w:sz w:val="32"/>
-                <w:szCs w:val="32"/>
-              </w:rPr>
-              <w:instrText xml:space="preserve"> PAGEREF _Toc401406149 \h </w:instrText>
-            </w:r>
-            <w:r>
-              <w:rPr>
-                <w:noProof/>
-                <w:webHidden/>
-                <w:sz w:val="32"/>
-                <w:szCs w:val="32"/>
-              </w:rPr>
-            </w:r>
-            <w:r>
-              <w:rPr>
-                <w:noProof/>
-                <w:webHidden/>
-                <w:sz w:val="32"/>
-                <w:szCs w:val="32"/>
+                <w:sz w:val="24"/>
+                <w:szCs w:val="24"/>
+              </w:rPr>
+              <w:instrText xml:space="preserve"> PAGEREF _Toc402561101 \h </w:instrText>
+            </w:r>
+            <w:r>
+              <w:rPr>
+                <w:noProof/>
+                <w:webHidden/>
+                <w:sz w:val="24"/>
+                <w:szCs w:val="24"/>
+              </w:rPr>
+            </w:r>
+            <w:r>
+              <w:rPr>
+                <w:noProof/>
+                <w:webHidden/>
+                <w:sz w:val="24"/>
+                <w:szCs w:val="24"/>
               </w:rPr>
               <w:fldChar w:fldCharType="separate"/>
             </w:r>
@@ -1973,8 +1973,8 @@
               <w:rPr>
                 <w:noProof/>
                 <w:webHidden/>
-                <w:sz w:val="32"/>
-                <w:szCs w:val="32"/>
+                <w:sz w:val="24"/>
+                <w:szCs w:val="24"/>
               </w:rPr>
               <w:t>6</w:t>
             </w:r>
@@ -1982,8 +1982,272 @@
               <w:rPr>
                 <w:noProof/>
                 <w:webHidden/>
-                <w:sz w:val="32"/>
-                <w:szCs w:val="32"/>
+                <w:sz w:val="24"/>
+                <w:szCs w:val="24"/>
+              </w:rPr>
+              <w:fldChar w:fldCharType="end"/>
+            </w:r>
+          </w:hyperlink>
+        </w:p>
+        <w:p>
+          <w:pPr>
+            <w:pStyle w:val="TDC3"/>
+            <w:tabs>
+              <w:tab w:val="right" w:leader="dot" w:pos="8828"/>
+            </w:tabs>
+            <w:rPr>
+              <w:rFonts w:eastAsiaTheme="minorEastAsia"/>
+              <w:noProof/>
+              <w:sz w:val="24"/>
+              <w:szCs w:val="24"/>
+              <w:lang w:eastAsia="es-AR"/>
+            </w:rPr>
+          </w:pPr>
+          <w:hyperlink w:anchor="_Toc402561102" w:history="1">
+            <w:r>
+              <w:rPr>
+                <w:rStyle w:val="Hipervnculo"/>
+                <w:noProof/>
+                <w:sz w:val="24"/>
+                <w:szCs w:val="24"/>
+              </w:rPr>
+              <w:t>Back-End</w:t>
+            </w:r>
+            <w:r>
+              <w:rPr>
+                <w:noProof/>
+                <w:webHidden/>
+                <w:sz w:val="24"/>
+                <w:szCs w:val="24"/>
+              </w:rPr>
+              <w:tab/>
+            </w:r>
+            <w:r>
+              <w:rPr>
+                <w:noProof/>
+                <w:webHidden/>
+                <w:sz w:val="24"/>
+                <w:szCs w:val="24"/>
+              </w:rPr>
+              <w:fldChar w:fldCharType="begin"/>
+            </w:r>
+            <w:r>
+              <w:rPr>
+                <w:noProof/>
+                <w:webHidden/>
+                <w:sz w:val="24"/>
+                <w:szCs w:val="24"/>
+              </w:rPr>
+              <w:instrText xml:space="preserve"> PAGEREF _Toc402561102 \h </w:instrText>
+            </w:r>
+            <w:r>
+              <w:rPr>
+                <w:noProof/>
+                <w:webHidden/>
+                <w:sz w:val="24"/>
+                <w:szCs w:val="24"/>
+              </w:rPr>
+            </w:r>
+            <w:r>
+              <w:rPr>
+                <w:noProof/>
+                <w:webHidden/>
+                <w:sz w:val="24"/>
+                <w:szCs w:val="24"/>
+              </w:rPr>
+              <w:fldChar w:fldCharType="separate"/>
+            </w:r>
+            <w:r>
+              <w:rPr>
+                <w:noProof/>
+                <w:webHidden/>
+                <w:sz w:val="24"/>
+                <w:szCs w:val="24"/>
+              </w:rPr>
+              <w:t>6</w:t>
+            </w:r>
+            <w:r>
+              <w:rPr>
+                <w:noProof/>
+                <w:webHidden/>
+                <w:sz w:val="24"/>
+                <w:szCs w:val="24"/>
+              </w:rPr>
+              <w:fldChar w:fldCharType="end"/>
+            </w:r>
+          </w:hyperlink>
+        </w:p>
+        <w:p>
+          <w:pPr>
+            <w:pStyle w:val="TDC3"/>
+            <w:tabs>
+              <w:tab w:val="right" w:leader="dot" w:pos="8828"/>
+            </w:tabs>
+            <w:rPr>
+              <w:rFonts w:eastAsiaTheme="minorEastAsia"/>
+              <w:noProof/>
+              <w:sz w:val="24"/>
+              <w:szCs w:val="24"/>
+              <w:lang w:eastAsia="es-AR"/>
+            </w:rPr>
+          </w:pPr>
+          <w:hyperlink w:anchor="_Toc402561103" w:history="1">
+            <w:r>
+              <w:rPr>
+                <w:rStyle w:val="Hipervnculo"/>
+                <w:noProof/>
+                <w:sz w:val="24"/>
+                <w:szCs w:val="24"/>
+              </w:rPr>
+              <w:t>Midle-End</w:t>
+            </w:r>
+            <w:r>
+              <w:rPr>
+                <w:noProof/>
+                <w:webHidden/>
+                <w:sz w:val="24"/>
+                <w:szCs w:val="24"/>
+              </w:rPr>
+              <w:tab/>
+            </w:r>
+            <w:r>
+              <w:rPr>
+                <w:noProof/>
+                <w:webHidden/>
+                <w:sz w:val="24"/>
+                <w:szCs w:val="24"/>
+              </w:rPr>
+              <w:fldChar w:fldCharType="begin"/>
+            </w:r>
+            <w:r>
+              <w:rPr>
+                <w:noProof/>
+                <w:webHidden/>
+                <w:sz w:val="24"/>
+                <w:szCs w:val="24"/>
+              </w:rPr>
+              <w:instrText xml:space="preserve"> PAGEREF _Toc402561103 \h </w:instrText>
+            </w:r>
+            <w:r>
+              <w:rPr>
+                <w:noProof/>
+                <w:webHidden/>
+                <w:sz w:val="24"/>
+                <w:szCs w:val="24"/>
+              </w:rPr>
+            </w:r>
+            <w:r>
+              <w:rPr>
+                <w:noProof/>
+                <w:webHidden/>
+                <w:sz w:val="24"/>
+                <w:szCs w:val="24"/>
+              </w:rPr>
+              <w:fldChar w:fldCharType="separate"/>
+            </w:r>
+            <w:r>
+              <w:rPr>
+                <w:noProof/>
+                <w:webHidden/>
+                <w:sz w:val="24"/>
+                <w:szCs w:val="24"/>
+              </w:rPr>
+              <w:t>7</w:t>
+            </w:r>
+            <w:r>
+              <w:rPr>
+                <w:noProof/>
+                <w:webHidden/>
+                <w:sz w:val="24"/>
+                <w:szCs w:val="24"/>
+              </w:rPr>
+              <w:fldChar w:fldCharType="end"/>
+            </w:r>
+          </w:hyperlink>
+        </w:p>
+        <w:p>
+          <w:pPr>
+            <w:pStyle w:val="TDC3"/>
+            <w:tabs>
+              <w:tab w:val="right" w:leader="dot" w:pos="8828"/>
+            </w:tabs>
+            <w:rPr>
+              <w:rFonts w:eastAsiaTheme="minorEastAsia"/>
+              <w:noProof/>
+              <w:sz w:val="24"/>
+              <w:szCs w:val="24"/>
+              <w:lang w:eastAsia="es-AR"/>
+            </w:rPr>
+          </w:pPr>
+          <w:hyperlink w:anchor="_Toc402561104" w:history="1">
+            <w:r>
+              <w:rPr>
+                <w:rStyle w:val="Hipervnculo"/>
+                <w:noProof/>
+                <w:sz w:val="24"/>
+                <w:szCs w:val="24"/>
+              </w:rPr>
+              <w:t>Front-End</w:t>
+            </w:r>
+            <w:r>
+              <w:rPr>
+                <w:noProof/>
+                <w:webHidden/>
+                <w:sz w:val="24"/>
+                <w:szCs w:val="24"/>
+              </w:rPr>
+              <w:tab/>
+            </w:r>
+            <w:r>
+              <w:rPr>
+                <w:noProof/>
+                <w:webHidden/>
+                <w:sz w:val="24"/>
+                <w:szCs w:val="24"/>
+              </w:rPr>
+              <w:fldChar w:fldCharType="begin"/>
+            </w:r>
+            <w:r>
+              <w:rPr>
+                <w:noProof/>
+                <w:webHidden/>
+                <w:sz w:val="24"/>
+                <w:szCs w:val="24"/>
+              </w:rPr>
+              <w:instrText xml:space="preserve"> PAGEREF _Toc402561104 \h </w:instrText>
+            </w:r>
+            <w:r>
+              <w:rPr>
+                <w:noProof/>
+                <w:webHidden/>
+                <w:sz w:val="24"/>
+                <w:szCs w:val="24"/>
+              </w:rPr>
+            </w:r>
+            <w:r>
+              <w:rPr>
+                <w:noProof/>
+                <w:webHidden/>
+                <w:sz w:val="24"/>
+                <w:szCs w:val="24"/>
+              </w:rPr>
+              <w:fldChar w:fldCharType="separate"/>
+            </w:r>
+            <w:r>
+              <w:rPr>
+                <w:noProof/>
+                <w:webHidden/>
+                <w:sz w:val="24"/>
+                <w:szCs w:val="24"/>
+              </w:rPr>
+              <w:t>7</w:t>
+            </w:r>
+            <w:r>
+              <w:rPr>
+                <w:noProof/>
+                <w:webHidden/>
+                <w:sz w:val="24"/>
+                <w:szCs w:val="24"/>
               </w:rPr>
               <w:fldChar w:fldCharType="end"/>
             </w:r>
@@ -1998,18 +2262,18 @@
             <w:rPr>
               <w:rFonts w:eastAsiaTheme="minorEastAsia"/>
               <w:noProof/>
-              <w:sz w:val="32"/>
-              <w:szCs w:val="32"/>
+              <w:sz w:val="24"/>
+              <w:szCs w:val="24"/>
               <w:lang w:eastAsia="es-AR"/>
             </w:rPr>
           </w:pPr>
-          <w:hyperlink w:anchor="_Toc401406150" w:history="1">
+          <w:hyperlink w:anchor="_Toc402561105" w:history="1">
             <w:r>
               <w:rPr>
                 <w:rStyle w:val="Hipervnculo"/>
                 <w:noProof/>
-                <w:sz w:val="32"/>
-                <w:szCs w:val="32"/>
+                <w:sz w:val="24"/>
+                <w:szCs w:val="24"/>
               </w:rPr>
               <w:t>Firmware</w:t>
             </w:r>
@@ -2017,8 +2281,8 @@
               <w:rPr>
                 <w:noProof/>
                 <w:webHidden/>
-                <w:sz w:val="32"/>
-                <w:szCs w:val="32"/>
+                <w:sz w:val="24"/>
+                <w:szCs w:val="24"/>
               </w:rPr>
               <w:tab/>
             </w:r>
@@ -2026,8 +2290,8 @@
               <w:rPr>
                 <w:noProof/>
                 <w:webHidden/>
-                <w:sz w:val="32"/>
-                <w:szCs w:val="32"/>
+                <w:sz w:val="24"/>
+                <w:szCs w:val="24"/>
               </w:rPr>
               <w:fldChar w:fldCharType="begin"/>
             </w:r>
@@ -2035,25 +2299,25 @@
               <w:rPr>
                 <w:noProof/>
                 <w:webHidden/>
-                <w:sz w:val="32"/>
-                <w:szCs w:val="32"/>
-              </w:rPr>
-              <w:instrText xml:space="preserve"> PAGEREF _Toc401406150 \h </w:instrText>
-            </w:r>
-            <w:r>
-              <w:rPr>
-                <w:noProof/>
-                <w:webHidden/>
-                <w:sz w:val="32"/>
-                <w:szCs w:val="32"/>
-              </w:rPr>
-            </w:r>
-            <w:r>
-              <w:rPr>
-                <w:noProof/>
-                <w:webHidden/>
-                <w:sz w:val="32"/>
-                <w:szCs w:val="32"/>
+                <w:sz w:val="24"/>
+                <w:szCs w:val="24"/>
+              </w:rPr>
+              <w:instrText xml:space="preserve"> PAGEREF _Toc402561105 \h </w:instrText>
+            </w:r>
+            <w:r>
+              <w:rPr>
+                <w:noProof/>
+                <w:webHidden/>
+                <w:sz w:val="24"/>
+                <w:szCs w:val="24"/>
+              </w:rPr>
+            </w:r>
+            <w:r>
+              <w:rPr>
+                <w:noProof/>
+                <w:webHidden/>
+                <w:sz w:val="24"/>
+                <w:szCs w:val="24"/>
               </w:rPr>
               <w:fldChar w:fldCharType="separate"/>
             </w:r>
@@ -2061,17 +2325,193 @@
               <w:rPr>
                 <w:noProof/>
                 <w:webHidden/>
-                <w:sz w:val="32"/>
-                <w:szCs w:val="32"/>
-              </w:rPr>
-              <w:t>6</w:t>
-            </w:r>
-            <w:r>
-              <w:rPr>
-                <w:noProof/>
-                <w:webHidden/>
-                <w:sz w:val="32"/>
-                <w:szCs w:val="32"/>
+                <w:sz w:val="24"/>
+                <w:szCs w:val="24"/>
+              </w:rPr>
+              <w:t>8</w:t>
+            </w:r>
+            <w:r>
+              <w:rPr>
+                <w:noProof/>
+                <w:webHidden/>
+                <w:sz w:val="24"/>
+                <w:szCs w:val="24"/>
+              </w:rPr>
+              <w:fldChar w:fldCharType="end"/>
+            </w:r>
+          </w:hyperlink>
+        </w:p>
+        <w:p>
+          <w:pPr>
+            <w:pStyle w:val="TDC3"/>
+            <w:tabs>
+              <w:tab w:val="right" w:leader="dot" w:pos="8828"/>
+            </w:tabs>
+            <w:rPr>
+              <w:rFonts w:eastAsiaTheme="minorEastAsia"/>
+              <w:noProof/>
+              <w:sz w:val="24"/>
+              <w:szCs w:val="24"/>
+              <w:lang w:eastAsia="es-AR"/>
+            </w:rPr>
+          </w:pPr>
+          <w:hyperlink w:anchor="_Toc402561106" w:history="1">
+            <w:r>
+              <w:rPr>
+                <w:rStyle w:val="Hipervnculo"/>
+                <w:noProof/>
+                <w:sz w:val="24"/>
+                <w:szCs w:val="24"/>
+              </w:rPr>
+              <w:t>MQTT</w:t>
+            </w:r>
+            <w:r>
+              <w:rPr>
+                <w:noProof/>
+                <w:webHidden/>
+                <w:sz w:val="24"/>
+                <w:szCs w:val="24"/>
+              </w:rPr>
+              <w:tab/>
+            </w:r>
+            <w:r>
+              <w:rPr>
+                <w:noProof/>
+                <w:webHidden/>
+                <w:sz w:val="24"/>
+                <w:szCs w:val="24"/>
+              </w:rPr>
+              <w:fldChar w:fldCharType="begin"/>
+            </w:r>
+            <w:r>
+              <w:rPr>
+                <w:noProof/>
+                <w:webHidden/>
+                <w:sz w:val="24"/>
+                <w:szCs w:val="24"/>
+              </w:rPr>
+              <w:instrText xml:space="preserve"> PAGEREF _Toc402561106 \h </w:instrText>
+            </w:r>
+            <w:r>
+              <w:rPr>
+                <w:noProof/>
+                <w:webHidden/>
+                <w:sz w:val="24"/>
+                <w:szCs w:val="24"/>
+              </w:rPr>
+            </w:r>
+            <w:r>
+              <w:rPr>
+                <w:noProof/>
+                <w:webHidden/>
+                <w:sz w:val="24"/>
+                <w:szCs w:val="24"/>
+              </w:rPr>
+              <w:fldChar w:fldCharType="separate"/>
+            </w:r>
+            <w:r>
+              <w:rPr>
+                <w:noProof/>
+                <w:webHidden/>
+                <w:sz w:val="24"/>
+                <w:szCs w:val="24"/>
+              </w:rPr>
+              <w:t>8</w:t>
+            </w:r>
+            <w:r>
+              <w:rPr>
+                <w:noProof/>
+                <w:webHidden/>
+                <w:sz w:val="24"/>
+                <w:szCs w:val="24"/>
+              </w:rPr>
+              <w:fldChar w:fldCharType="end"/>
+            </w:r>
+          </w:hyperlink>
+        </w:p>
+        <w:p>
+          <w:pPr>
+            <w:pStyle w:val="TDC3"/>
+            <w:tabs>
+              <w:tab w:val="right" w:leader="dot" w:pos="8828"/>
+            </w:tabs>
+            <w:rPr>
+              <w:rFonts w:eastAsiaTheme="minorEastAsia"/>
+              <w:noProof/>
+              <w:sz w:val="24"/>
+              <w:szCs w:val="24"/>
+              <w:lang w:eastAsia="es-AR"/>
+            </w:rPr>
+          </w:pPr>
+          <w:hyperlink w:anchor="_Toc402561107" w:history="1">
+            <w:r>
+              <w:rPr>
+                <w:rStyle w:val="Hipervnculo"/>
+                <w:noProof/>
+                <w:sz w:val="24"/>
+                <w:szCs w:val="24"/>
+              </w:rPr>
+              <w:t>Mosca</w:t>
+            </w:r>
+            <w:r>
+              <w:rPr>
+                <w:noProof/>
+                <w:webHidden/>
+                <w:sz w:val="24"/>
+                <w:szCs w:val="24"/>
+              </w:rPr>
+              <w:tab/>
+            </w:r>
+            <w:r>
+              <w:rPr>
+                <w:noProof/>
+                <w:webHidden/>
+                <w:sz w:val="24"/>
+                <w:szCs w:val="24"/>
+              </w:rPr>
+              <w:fldChar w:fldCharType="begin"/>
+            </w:r>
+            <w:r>
+              <w:rPr>
+                <w:noProof/>
+                <w:webHidden/>
+                <w:sz w:val="24"/>
+                <w:szCs w:val="24"/>
+              </w:rPr>
+              <w:instrText xml:space="preserve"> PAGEREF _Toc402561107 \h </w:instrText>
+            </w:r>
+            <w:r>
+              <w:rPr>
+                <w:noProof/>
+                <w:webHidden/>
+                <w:sz w:val="24"/>
+                <w:szCs w:val="24"/>
+              </w:rPr>
+            </w:r>
+            <w:r>
+              <w:rPr>
+                <w:noProof/>
+                <w:webHidden/>
+                <w:sz w:val="24"/>
+                <w:szCs w:val="24"/>
+              </w:rPr>
+              <w:fldChar w:fldCharType="separate"/>
+            </w:r>
+            <w:r>
+              <w:rPr>
+                <w:noProof/>
+                <w:webHidden/>
+                <w:sz w:val="24"/>
+                <w:szCs w:val="24"/>
+              </w:rPr>
+              <w:t>8</w:t>
+            </w:r>
+            <w:r>
+              <w:rPr>
+                <w:noProof/>
+                <w:webHidden/>
+                <w:sz w:val="24"/>
+                <w:szCs w:val="24"/>
               </w:rPr>
               <w:fldChar w:fldCharType="end"/>
             </w:r>
@@ -2086,18 +2526,18 @@
             <w:rPr>
               <w:rFonts w:eastAsiaTheme="minorEastAsia"/>
               <w:noProof/>
-              <w:sz w:val="32"/>
-              <w:szCs w:val="32"/>
+              <w:sz w:val="24"/>
+              <w:szCs w:val="24"/>
               <w:lang w:eastAsia="es-AR"/>
             </w:rPr>
           </w:pPr>
-          <w:hyperlink w:anchor="_Toc401406151" w:history="1">
+          <w:hyperlink w:anchor="_Toc402561108" w:history="1">
             <w:r>
               <w:rPr>
                 <w:rStyle w:val="Hipervnculo"/>
                 <w:noProof/>
-                <w:sz w:val="32"/>
-                <w:szCs w:val="32"/>
+                <w:sz w:val="24"/>
+                <w:szCs w:val="24"/>
               </w:rPr>
               <w:t>Conclusiones</w:t>
             </w:r>
@@ -2105,8 +2545,8 @@
               <w:rPr>
                 <w:noProof/>
                 <w:webHidden/>
-                <w:sz w:val="32"/>
-                <w:szCs w:val="32"/>
+                <w:sz w:val="24"/>
+                <w:szCs w:val="24"/>
               </w:rPr>
               <w:tab/>
             </w:r>
@@ -2114,8 +2554,8 @@
               <w:rPr>
                 <w:noProof/>
                 <w:webHidden/>
-                <w:sz w:val="32"/>
-                <w:szCs w:val="32"/>
+                <w:sz w:val="24"/>
+                <w:szCs w:val="24"/>
               </w:rPr>
               <w:fldChar w:fldCharType="begin"/>
             </w:r>
@@ -2123,25 +2563,25 @@
               <w:rPr>
                 <w:noProof/>
                 <w:webHidden/>
-                <w:sz w:val="32"/>
-                <w:szCs w:val="32"/>
-              </w:rPr>
-              <w:instrText xml:space="preserve"> PAGEREF _Toc401406151 \h </w:instrText>
-            </w:r>
-            <w:r>
-              <w:rPr>
-                <w:noProof/>
-                <w:webHidden/>
-                <w:sz w:val="32"/>
-                <w:szCs w:val="32"/>
-              </w:rPr>
-            </w:r>
-            <w:r>
-              <w:rPr>
-                <w:noProof/>
-                <w:webHidden/>
-                <w:sz w:val="32"/>
-                <w:szCs w:val="32"/>
+                <w:sz w:val="24"/>
+                <w:szCs w:val="24"/>
+              </w:rPr>
+              <w:instrText xml:space="preserve"> PAGEREF _Toc402561108 \h </w:instrText>
+            </w:r>
+            <w:r>
+              <w:rPr>
+                <w:noProof/>
+                <w:webHidden/>
+                <w:sz w:val="24"/>
+                <w:szCs w:val="24"/>
+              </w:rPr>
+            </w:r>
+            <w:r>
+              <w:rPr>
+                <w:noProof/>
+                <w:webHidden/>
+                <w:sz w:val="24"/>
+                <w:szCs w:val="24"/>
               </w:rPr>
               <w:fldChar w:fldCharType="separate"/>
             </w:r>
@@ -2149,17 +2589,17 @@
               <w:rPr>
                 <w:noProof/>
                 <w:webHidden/>
-                <w:sz w:val="32"/>
-                <w:szCs w:val="32"/>
-              </w:rPr>
-              <w:t>7</w:t>
-            </w:r>
-            <w:r>
-              <w:rPr>
-                <w:noProof/>
-                <w:webHidden/>
-                <w:sz w:val="32"/>
-                <w:szCs w:val="32"/>
+                <w:sz w:val="24"/>
+                <w:szCs w:val="24"/>
+              </w:rPr>
+              <w:t>9</w:t>
+            </w:r>
+            <w:r>
+              <w:rPr>
+                <w:noProof/>
+                <w:webHidden/>
+                <w:sz w:val="24"/>
+                <w:szCs w:val="24"/>
               </w:rPr>
               <w:fldChar w:fldCharType="end"/>
             </w:r>
@@ -2177,13 +2617,13 @@
               <w:lang w:eastAsia="es-AR"/>
             </w:rPr>
           </w:pPr>
-          <w:hyperlink w:anchor="_Toc401406152" w:history="1">
+          <w:hyperlink w:anchor="_Toc402561109" w:history="1">
             <w:r>
               <w:rPr>
                 <w:rStyle w:val="Hipervnculo"/>
                 <w:noProof/>
-                <w:sz w:val="32"/>
-                <w:szCs w:val="32"/>
+                <w:sz w:val="24"/>
+                <w:szCs w:val="24"/>
               </w:rPr>
               <w:t>Resultados Obtenidos</w:t>
             </w:r>
@@ -2191,8 +2631,8 @@
               <w:rPr>
                 <w:noProof/>
                 <w:webHidden/>
-                <w:sz w:val="32"/>
-                <w:szCs w:val="32"/>
+                <w:sz w:val="24"/>
+                <w:szCs w:val="24"/>
               </w:rPr>
               <w:tab/>
             </w:r>
@@ -2200,8 +2640,8 @@
               <w:rPr>
                 <w:noProof/>
                 <w:webHidden/>
-                <w:sz w:val="32"/>
-                <w:szCs w:val="32"/>
+                <w:sz w:val="24"/>
+                <w:szCs w:val="24"/>
               </w:rPr>
               <w:fldChar w:fldCharType="begin"/>
             </w:r>
@@ -2209,25 +2649,25 @@
               <w:rPr>
                 <w:noProof/>
                 <w:webHidden/>
-                <w:sz w:val="32"/>
-                <w:szCs w:val="32"/>
-              </w:rPr>
-              <w:instrText xml:space="preserve"> PAGEREF _Toc401406152 \h </w:instrText>
-            </w:r>
-            <w:r>
-              <w:rPr>
-                <w:noProof/>
-                <w:webHidden/>
-                <w:sz w:val="32"/>
-                <w:szCs w:val="32"/>
-              </w:rPr>
-            </w:r>
-            <w:r>
-              <w:rPr>
-                <w:noProof/>
-                <w:webHidden/>
-                <w:sz w:val="32"/>
-                <w:szCs w:val="32"/>
+                <w:sz w:val="24"/>
+                <w:szCs w:val="24"/>
+              </w:rPr>
+              <w:instrText xml:space="preserve"> PAGEREF _Toc402561109 \h </w:instrText>
+            </w:r>
+            <w:r>
+              <w:rPr>
+                <w:noProof/>
+                <w:webHidden/>
+                <w:sz w:val="24"/>
+                <w:szCs w:val="24"/>
+              </w:rPr>
+            </w:r>
+            <w:r>
+              <w:rPr>
+                <w:noProof/>
+                <w:webHidden/>
+                <w:sz w:val="24"/>
+                <w:szCs w:val="24"/>
               </w:rPr>
               <w:fldChar w:fldCharType="separate"/>
             </w:r>
@@ -2235,17 +2675,17 @@
               <w:rPr>
                 <w:noProof/>
                 <w:webHidden/>
-                <w:sz w:val="32"/>
-                <w:szCs w:val="32"/>
-              </w:rPr>
-              <w:t>7</w:t>
-            </w:r>
-            <w:r>
-              <w:rPr>
-                <w:noProof/>
-                <w:webHidden/>
-                <w:sz w:val="32"/>
-                <w:szCs w:val="32"/>
+                <w:sz w:val="24"/>
+                <w:szCs w:val="24"/>
+              </w:rPr>
+              <w:t>9</w:t>
+            </w:r>
+            <w:r>
+              <w:rPr>
+                <w:noProof/>
+                <w:webHidden/>
+                <w:sz w:val="24"/>
+                <w:szCs w:val="24"/>
               </w:rPr>
               <w:fldChar w:fldCharType="end"/>
             </w:r>
@@ -2293,7 +2733,7 @@
           <w:szCs w:val="48"/>
         </w:rPr>
       </w:pPr>
-      <w:bookmarkStart w:id="0" w:name="_Toc401406133"/>
+      <w:bookmarkStart w:id="0" w:name="_Toc402561085"/>
       <w:r>
         <w:rPr>
           <w:sz w:val="48"/>
@@ -2327,7 +2767,7 @@
           <w:szCs w:val="32"/>
         </w:rPr>
       </w:pPr>
-      <w:bookmarkStart w:id="1" w:name="_Toc401406134"/>
+      <w:bookmarkStart w:id="1" w:name="_Toc402561086"/>
       <w:r>
         <w:rPr>
           <w:sz w:val="32"/>
@@ -2391,7 +2831,7 @@
           <w:szCs w:val="32"/>
         </w:rPr>
       </w:pPr>
-      <w:bookmarkStart w:id="2" w:name="_Toc401406135"/>
+      <w:bookmarkStart w:id="2" w:name="_Toc402561087"/>
       <w:r>
         <w:rPr>
           <w:sz w:val="32"/>
@@ -2476,7 +2916,7 @@
           <w:szCs w:val="32"/>
         </w:rPr>
       </w:pPr>
-      <w:bookmarkStart w:id="3" w:name="_Toc401406136"/>
+      <w:bookmarkStart w:id="3" w:name="_Toc402561088"/>
       <w:r>
         <w:rPr>
           <w:sz w:val="32"/>
@@ -2535,8 +2975,8 @@
           <w:szCs w:val="48"/>
         </w:rPr>
       </w:pPr>
-      <w:bookmarkStart w:id="4" w:name="_Toc401406137"/>
-      <w:bookmarkStart w:id="5" w:name="_GoBack"/>
+      <w:bookmarkStart w:id="4" w:name="_GoBack"/>
+      <w:bookmarkStart w:id="5" w:name="_Toc402561089"/>
       <w:r>
         <w:rPr>
           <w:sz w:val="48"/>
@@ -2545,9 +2985,9 @@
         <w:lastRenderedPageBreak/>
         <w:t>Desarrollo de la solución propuesta</w:t>
       </w:r>
-      <w:bookmarkEnd w:id="4"/>
-    </w:p>
-    <w:bookmarkEnd w:id="5"/>
+      <w:bookmarkEnd w:id="5"/>
+    </w:p>
+    <w:bookmarkEnd w:id="4"/>
     <w:p/>
     <w:p>
       <w:pPr>
@@ -2557,16 +2997,14 @@
           <w:szCs w:val="32"/>
         </w:rPr>
       </w:pPr>
-      <w:bookmarkStart w:id="6" w:name="_Toc401406138"/>
-      <w:proofErr w:type="spellStart"/>
+      <w:bookmarkStart w:id="6" w:name="_Toc402561090"/>
       <w:r>
         <w:rPr>
           <w:sz w:val="32"/>
           <w:szCs w:val="32"/>
         </w:rPr>
-        <w:t>Descripcion</w:t>
-      </w:r>
-      <w:proofErr w:type="spellEnd"/>
+        <w:t>Descripción</w:t>
+      </w:r>
       <w:r>
         <w:rPr>
           <w:sz w:val="32"/>
@@ -2593,14 +3031,45 @@
           <w:szCs w:val="28"/>
         </w:rPr>
       </w:pPr>
-      <w:bookmarkStart w:id="7" w:name="_Toc401406139"/>
+      <w:bookmarkStart w:id="7" w:name="_Toc402561091"/>
+      <w:r>
+        <w:rPr>
+          <w:sz w:val="28"/>
+          <w:szCs w:val="28"/>
+        </w:rPr>
+        <w:t>Automatización</w:t>
+      </w:r>
+      <w:r>
+        <w:rPr>
+          <w:sz w:val="28"/>
+          <w:szCs w:val="28"/>
+        </w:rPr>
+        <w:t xml:space="preserve"> y control de los espacios físicos</w:t>
+      </w:r>
+      <w:bookmarkEnd w:id="7"/>
+    </w:p>
+    <w:p/>
+    <w:p>
+      <w:pPr>
+        <w:rPr>
+          <w:sz w:val="28"/>
+          <w:szCs w:val="28"/>
+        </w:rPr>
+      </w:pPr>
+      <w:r>
+        <w:rPr>
+          <w:sz w:val="28"/>
+          <w:szCs w:val="28"/>
+        </w:rPr>
+        <w:tab/>
+      </w:r>
       <w:proofErr w:type="spellStart"/>
       <w:r>
         <w:rPr>
           <w:sz w:val="28"/>
           <w:szCs w:val="28"/>
         </w:rPr>
-        <w:t>Automatizacion</w:t>
+        <w:t>Explicacion</w:t>
       </w:r>
       <w:proofErr w:type="spellEnd"/>
       <w:r>
@@ -2608,24 +3077,7 @@
           <w:sz w:val="28"/>
           <w:szCs w:val="28"/>
         </w:rPr>
-        <w:t xml:space="preserve"> y control de los espacios físicos</w:t>
-      </w:r>
-      <w:bookmarkEnd w:id="7"/>
-    </w:p>
-    <w:p/>
-    <w:p>
-      <w:pPr>
-        <w:rPr>
-          <w:sz w:val="28"/>
-          <w:szCs w:val="28"/>
-        </w:rPr>
-      </w:pPr>
-      <w:r>
-        <w:rPr>
-          <w:sz w:val="28"/>
-          <w:szCs w:val="28"/>
-        </w:rPr>
-        <w:tab/>
+        <w:t xml:space="preserve"> de </w:t>
       </w:r>
       <w:proofErr w:type="spellStart"/>
       <w:r>
@@ -2633,25 +3085,9 @@
           <w:sz w:val="28"/>
           <w:szCs w:val="28"/>
         </w:rPr>
-        <w:t>Explicacion</w:t>
+        <w:t>Domotica</w:t>
       </w:r>
       <w:proofErr w:type="spellEnd"/>
-      <w:r>
-        <w:rPr>
-          <w:sz w:val="28"/>
-          <w:szCs w:val="28"/>
-        </w:rPr>
-        <w:t xml:space="preserve"> de </w:t>
-      </w:r>
-      <w:proofErr w:type="spellStart"/>
-      <w:r>
-        <w:rPr>
-          <w:sz w:val="28"/>
-          <w:szCs w:val="28"/>
-        </w:rPr>
-        <w:t>Domotica</w:t>
-      </w:r>
-      <w:proofErr w:type="spellEnd"/>
     </w:p>
     <w:p>
       <w:pPr>
@@ -2669,7 +3105,7 @@
           <w:szCs w:val="28"/>
         </w:rPr>
       </w:pPr>
-      <w:bookmarkStart w:id="8" w:name="_Toc401406140"/>
+      <w:bookmarkStart w:id="8" w:name="_Toc402561092"/>
       <w:r>
         <w:rPr>
           <w:sz w:val="28"/>
@@ -2732,7 +3168,7 @@
           <w:szCs w:val="28"/>
         </w:rPr>
       </w:pPr>
-      <w:bookmarkStart w:id="9" w:name="_Toc401406141"/>
+      <w:bookmarkStart w:id="9" w:name="_Toc402561093"/>
       <w:r>
         <w:rPr>
           <w:sz w:val="28"/>
@@ -2788,7 +3224,6 @@
       </w:r>
       <w:proofErr w:type="spellEnd"/>
     </w:p>
-    <w:p/>
     <w:p>
       <w:pPr>
         <w:pStyle w:val="Ttulo2"/>
@@ -2797,12 +3232,13 @@
           <w:szCs w:val="32"/>
         </w:rPr>
       </w:pPr>
-      <w:bookmarkStart w:id="10" w:name="_Toc401406142"/>
+      <w:bookmarkStart w:id="10" w:name="_Toc402561094"/>
       <w:r>
         <w:rPr>
           <w:sz w:val="32"/>
           <w:szCs w:val="32"/>
         </w:rPr>
+        <w:lastRenderedPageBreak/>
         <w:t>Hardware</w:t>
       </w:r>
       <w:bookmarkEnd w:id="10"/>
@@ -2847,7 +3283,7 @@
           <w:szCs w:val="28"/>
         </w:rPr>
       </w:pPr>
-      <w:bookmarkStart w:id="11" w:name="_Toc401406143"/>
+      <w:bookmarkStart w:id="11" w:name="_Toc402561095"/>
       <w:r>
         <w:rPr>
           <w:sz w:val="28"/>
@@ -2941,7 +3377,7 @@
           <w:szCs w:val="28"/>
         </w:rPr>
       </w:pPr>
-      <w:bookmarkStart w:id="12" w:name="_Toc401406144"/>
+      <w:bookmarkStart w:id="12" w:name="_Toc402561096"/>
       <w:r>
         <w:rPr>
           <w:sz w:val="28"/>
@@ -2990,7 +3426,7 @@
         </w:rPr>
         <w:t xml:space="preserve"> </w:t>
       </w:r>
-      <w:bookmarkStart w:id="13" w:name="_Toc401406145"/>
+      <w:bookmarkStart w:id="13" w:name="_Toc402561097"/>
       <w:r>
         <w:rPr>
           <w:sz w:val="28"/>
@@ -3062,7 +3498,7 @@
           <w:szCs w:val="28"/>
         </w:rPr>
       </w:pPr>
-      <w:bookmarkStart w:id="14" w:name="_Toc401406146"/>
+      <w:bookmarkStart w:id="14" w:name="_Toc402561098"/>
       <w:r>
         <w:rPr>
           <w:sz w:val="28"/>
@@ -3165,13 +3601,12 @@
           <w:szCs w:val="28"/>
         </w:rPr>
       </w:pPr>
-      <w:bookmarkStart w:id="15" w:name="_Toc401406147"/>
-      <w:r>
-        <w:rPr>
-          <w:sz w:val="28"/>
-          <w:szCs w:val="28"/>
-        </w:rPr>
-        <w:lastRenderedPageBreak/>
+      <w:bookmarkStart w:id="15" w:name="_Toc402561099"/>
+      <w:r>
+        <w:rPr>
+          <w:sz w:val="28"/>
+          <w:szCs w:val="28"/>
+        </w:rPr>
         <w:t>Sensores</w:t>
       </w:r>
       <w:r>
@@ -3255,7 +3690,7 @@
           <w:szCs w:val="28"/>
         </w:rPr>
       </w:pPr>
-      <w:bookmarkStart w:id="16" w:name="_Toc401406148"/>
+      <w:bookmarkStart w:id="16" w:name="_Toc402561100"/>
       <w:r>
         <w:rPr>
           <w:sz w:val="28"/>
@@ -3327,15 +3762,13 @@
         </w:rPr>
         <w:t xml:space="preserve">Relevamiento de componentes en uso en </w:t>
       </w:r>
-      <w:proofErr w:type="spellStart"/>
-      <w:r>
-        <w:rPr>
-          <w:sz w:val="28"/>
-          <w:szCs w:val="28"/>
-        </w:rPr>
-        <w:t>arduino</w:t>
-      </w:r>
-      <w:proofErr w:type="spellEnd"/>
+      <w:r>
+        <w:rPr>
+          <w:sz w:val="28"/>
+          <w:szCs w:val="28"/>
+        </w:rPr>
+        <w:t>Arduino</w:t>
+      </w:r>
       <w:r>
         <w:rPr>
           <w:sz w:val="28"/>
@@ -3376,7 +3809,7 @@
           <w:szCs w:val="32"/>
         </w:rPr>
       </w:pPr>
-      <w:bookmarkStart w:id="17" w:name="_Toc401406149"/>
+      <w:bookmarkStart w:id="17" w:name="_Toc402561101"/>
       <w:r>
         <w:rPr>
           <w:sz w:val="32"/>
@@ -3406,35 +3839,57 @@
           <w:sz w:val="28"/>
           <w:szCs w:val="28"/>
         </w:rPr>
-        <w:t xml:space="preserve">El software que compone a la aplicación se encuentre separado en 2 partes. Una </w:t>
-      </w:r>
-      <w:r>
-        <w:rPr>
-          <w:sz w:val="28"/>
-          <w:szCs w:val="28"/>
-        </w:rPr>
-        <w:t>de ellas e</w:t>
-      </w:r>
-      <w:r>
-        <w:rPr>
-          <w:sz w:val="28"/>
-          <w:szCs w:val="28"/>
-        </w:rPr>
-        <w:t xml:space="preserve">s el </w:t>
-      </w:r>
-      <w:r>
-        <w:rPr>
-          <w:sz w:val="28"/>
-          <w:szCs w:val="28"/>
-        </w:rPr>
-        <w:t xml:space="preserve">Back-End </w:t>
-      </w:r>
-      <w:r>
-        <w:rPr>
-          <w:sz w:val="28"/>
-          <w:szCs w:val="28"/>
-        </w:rPr>
-        <w:t>y la otra es el</w:t>
+        <w:t>El software que compone a la aplic</w:t>
+      </w:r>
+      <w:r>
+        <w:rPr>
+          <w:sz w:val="28"/>
+          <w:szCs w:val="28"/>
+        </w:rPr>
+        <w:t>ación se encuentre separado en 3</w:t>
+      </w:r>
+      <w:r>
+        <w:rPr>
+          <w:sz w:val="28"/>
+          <w:szCs w:val="28"/>
+        </w:rPr>
+        <w:t xml:space="preserve"> partes. </w:t>
+      </w:r>
+      <w:r>
+        <w:rPr>
+          <w:sz w:val="28"/>
+          <w:szCs w:val="28"/>
+        </w:rPr>
+        <w:t xml:space="preserve"> Estas son : Back-End, Midle-End y Front-End</w:t>
+      </w:r>
+    </w:p>
+    <w:p>
+      <w:pPr>
+        <w:rPr>
+          <w:sz w:val="28"/>
+          <w:szCs w:val="28"/>
+        </w:rPr>
+      </w:pPr>
+      <w:r>
+        <w:rPr>
+          <w:sz w:val="28"/>
+          <w:szCs w:val="28"/>
+        </w:rPr>
+        <w:t xml:space="preserve">Tanto el Back-End como el Front-End </w:t>
+      </w:r>
+      <w:r>
+        <w:rPr>
+          <w:sz w:val="28"/>
+          <w:szCs w:val="28"/>
+        </w:rPr>
+        <w:t>se encuentra</w:t>
+      </w:r>
+      <w:r>
+        <w:rPr>
+          <w:sz w:val="28"/>
+          <w:szCs w:val="28"/>
+        </w:rPr>
+        <w:t>n</w:t>
       </w:r>
       <w:r>
         <w:rPr>
@@ -3448,7 +3903,56 @@
           <w:sz w:val="28"/>
           <w:szCs w:val="28"/>
         </w:rPr>
-        <w:t>Front-End.</w:t>
+        <w:t>construidas</w:t>
+      </w:r>
+      <w:r>
+        <w:rPr>
+          <w:sz w:val="28"/>
+          <w:szCs w:val="28"/>
+        </w:rPr>
+        <w:t xml:space="preserve"> </w:t>
+      </w:r>
+      <w:r>
+        <w:rPr>
+          <w:sz w:val="28"/>
+          <w:szCs w:val="28"/>
+        </w:rPr>
+        <w:t>a partir</w:t>
+      </w:r>
+      <w:r>
+        <w:rPr>
+          <w:sz w:val="28"/>
+          <w:szCs w:val="28"/>
+        </w:rPr>
+        <w:t xml:space="preserve"> del generador MeanJs. El cual permite generar aplicaciones web utilizando MongoDB, Express, </w:t>
+      </w:r>
+      <w:r>
+        <w:rPr>
+          <w:sz w:val="28"/>
+          <w:szCs w:val="28"/>
+        </w:rPr>
+        <w:t>AngularJS</w:t>
+      </w:r>
+      <w:r>
+        <w:rPr>
+          <w:sz w:val="28"/>
+          <w:szCs w:val="28"/>
+        </w:rPr>
+        <w:t xml:space="preserve"> y </w:t>
+      </w:r>
+      <w:r>
+        <w:rPr>
+          <w:sz w:val="28"/>
+          <w:szCs w:val="28"/>
+        </w:rPr>
+        <w:t>NodeJS</w:t>
+      </w:r>
+      <w:r>
+        <w:rPr>
+          <w:sz w:val="28"/>
+          <w:szCs w:val="28"/>
+        </w:rPr>
+        <w:t>.</w:t>
       </w:r>
     </w:p>
     <w:p>
@@ -3467,6 +3971,7 @@
           <w:szCs w:val="30"/>
         </w:rPr>
       </w:pPr>
+      <w:bookmarkStart w:id="18" w:name="_Toc402561102"/>
       <w:r>
         <w:rPr>
           <w:sz w:val="30"/>
@@ -3474,6 +3979,7 @@
         </w:rPr>
         <w:t>Back-End</w:t>
       </w:r>
+      <w:bookmarkEnd w:id="18"/>
     </w:p>
     <w:p/>
     <w:p>
@@ -3608,7 +4114,87 @@
           <w:sz w:val="28"/>
           <w:szCs w:val="28"/>
         </w:rPr>
-        <w:t>Mqtt.</w:t>
+        <w:t>node-schedule</w:t>
+      </w:r>
+      <w:r>
+        <w:rPr>
+          <w:sz w:val="28"/>
+          <w:szCs w:val="28"/>
+        </w:rPr>
+        <w:t>.</w:t>
+      </w:r>
+    </w:p>
+    <w:p>
+      <w:pPr>
+        <w:pStyle w:val="Ttulo3"/>
+        <w:rPr>
+          <w:sz w:val="30"/>
+          <w:szCs w:val="30"/>
+        </w:rPr>
+      </w:pPr>
+      <w:bookmarkStart w:id="19" w:name="_Toc402561103"/>
+      <w:r>
+        <w:rPr>
+          <w:sz w:val="30"/>
+          <w:szCs w:val="30"/>
+        </w:rPr>
+        <w:lastRenderedPageBreak/>
+        <w:t>Midle</w:t>
+      </w:r>
+      <w:r>
+        <w:rPr>
+          <w:sz w:val="30"/>
+          <w:szCs w:val="30"/>
+        </w:rPr>
+        <w:t>-End</w:t>
+      </w:r>
+      <w:bookmarkEnd w:id="19"/>
+    </w:p>
+    <w:p/>
+    <w:p>
+      <w:r>
+        <w:rPr>
+          <w:sz w:val="28"/>
+          <w:szCs w:val="28"/>
+        </w:rPr>
+        <w:t xml:space="preserve">Este se encuentra programado </w:t>
+      </w:r>
+      <w:r>
+        <w:rPr>
+          <w:sz w:val="28"/>
+          <w:szCs w:val="28"/>
+        </w:rPr>
+        <w:t>en</w:t>
+      </w:r>
+      <w:r>
+        <w:rPr>
+          <w:sz w:val="28"/>
+          <w:szCs w:val="28"/>
+        </w:rPr>
+        <w:t xml:space="preserve"> NodeJS</w:t>
+      </w:r>
+      <w:r>
+        <w:rPr>
+          <w:sz w:val="28"/>
+          <w:szCs w:val="28"/>
+        </w:rPr>
+        <w:t xml:space="preserve"> y utiliza las siguientes </w:t>
+      </w:r>
+      <w:proofErr w:type="spellStart"/>
+      <w:r>
+        <w:rPr>
+          <w:sz w:val="28"/>
+          <w:szCs w:val="28"/>
+        </w:rPr>
+        <w:t>librerias</w:t>
+      </w:r>
+      <w:proofErr w:type="spellEnd"/>
+      <w:r>
+        <w:rPr>
+          <w:sz w:val="28"/>
+          <w:szCs w:val="28"/>
+        </w:rPr>
+        <w:t>:</w:t>
       </w:r>
     </w:p>
     <w:p>
@@ -3628,7 +4214,7 @@
           <w:sz w:val="28"/>
           <w:szCs w:val="28"/>
         </w:rPr>
-        <w:t>Socket.io.</w:t>
+        <w:t>Mqtt.</w:t>
       </w:r>
     </w:p>
     <w:p>
@@ -3648,7 +4234,7 @@
           <w:sz w:val="28"/>
           <w:szCs w:val="28"/>
         </w:rPr>
-        <w:t>Mosca.</w:t>
+        <w:t>Socket.io.</w:t>
       </w:r>
     </w:p>
     <w:p>
@@ -3668,32 +4254,13 @@
           <w:sz w:val="28"/>
           <w:szCs w:val="28"/>
         </w:rPr>
-        <w:lastRenderedPageBreak/>
-        <w:t>node-schedule</w:t>
-      </w:r>
-      <w:r>
-        <w:rPr>
-          <w:sz w:val="28"/>
-          <w:szCs w:val="28"/>
-        </w:rPr>
-        <w:t>.</w:t>
-      </w:r>
-    </w:p>
-    <w:p>
-      <w:pPr>
-        <w:pStyle w:val="Prrafodelista"/>
-        <w:rPr>
-          <w:sz w:val="28"/>
-          <w:szCs w:val="28"/>
-        </w:rPr>
-      </w:pPr>
+        <w:t>Mosca.</w:t>
+      </w:r>
     </w:p>
     <w:p/>
     <w:p/>
     <w:p/>
     <w:p/>
-    <w:p/>
-    <w:p/>
     <w:p>
       <w:pPr>
         <w:pStyle w:val="Ttulo3"/>
@@ -3702,12 +4269,21 @@
           <w:szCs w:val="30"/>
         </w:rPr>
       </w:pPr>
+      <w:bookmarkStart w:id="20" w:name="_Toc402561104"/>
       <w:r>
         <w:rPr>
           <w:sz w:val="30"/>
           <w:szCs w:val="30"/>
         </w:rPr>
-        <w:t xml:space="preserve">Front-End  </w:t>
+        <w:t>Front-End</w:t>
+      </w:r>
+      <w:bookmarkEnd w:id="20"/>
+      <w:r>
+        <w:rPr>
+          <w:sz w:val="30"/>
+          <w:szCs w:val="30"/>
+        </w:rPr>
+        <w:t xml:space="preserve">  </w:t>
       </w:r>
     </w:p>
     <w:p/>
@@ -3724,7 +4300,7 @@
           <w:szCs w:val="28"/>
         </w:rPr>
         <w:tab/>
-        <w:t>Este se encuentra programado principalmente utilizando AngularJS, un Framework para Javascript. También se utilizaron las siguientes librerías:</w:t>
+        <w:t>Este se encuentra programado principalmente utilizando AngularJS, un Framework Javascript. También se utilizaron las siguientes librerías:</w:t>
       </w:r>
     </w:p>
     <w:p>
@@ -4059,21 +4635,6 @@
           <w:szCs w:val="28"/>
         </w:rPr>
       </w:pPr>
-      <w:r>
-        <w:rPr>
-          <w:sz w:val="28"/>
-          <w:szCs w:val="28"/>
-        </w:rPr>
-        <w:t>Capturas de pantalla de la aplicación funcionando.(Con sus explicaciones).</w:t>
-      </w:r>
-    </w:p>
-    <w:p>
-      <w:pPr>
-        <w:rPr>
-          <w:sz w:val="28"/>
-          <w:szCs w:val="28"/>
-        </w:rPr>
-      </w:pPr>
     </w:p>
     <w:p>
       <w:pPr>
@@ -4091,7 +4652,7 @@
           <w:szCs w:val="32"/>
         </w:rPr>
       </w:pPr>
-      <w:bookmarkStart w:id="18" w:name="_Toc401406150"/>
+      <w:bookmarkStart w:id="21" w:name="_Toc402561105"/>
       <w:r>
         <w:rPr>
           <w:sz w:val="32"/>
@@ -4100,7 +4661,7 @@
         <w:lastRenderedPageBreak/>
         <w:t>Firmware</w:t>
       </w:r>
-      <w:bookmarkEnd w:id="18"/>
+      <w:bookmarkEnd w:id="21"/>
     </w:p>
     <w:p/>
     <w:p>
@@ -4115,40 +4676,35 @@
           <w:sz w:val="28"/>
           <w:szCs w:val="28"/>
         </w:rPr>
+        <w:t>El firmware que se utiliza en el microcontrolador está programado en el lenguaje C.</w:t>
+      </w:r>
+      <w:r>
+        <w:rPr>
+          <w:sz w:val="28"/>
+          <w:szCs w:val="28"/>
+        </w:rPr>
         <w:tab/>
-        <w:t xml:space="preserve">Explicar </w:t>
-      </w:r>
-      <w:proofErr w:type="spellStart"/>
-      <w:r>
-        <w:rPr>
-          <w:sz w:val="28"/>
-          <w:szCs w:val="28"/>
-        </w:rPr>
-        <w:t>como</w:t>
-      </w:r>
-      <w:proofErr w:type="spellEnd"/>
-      <w:r>
-        <w:rPr>
-          <w:sz w:val="28"/>
-          <w:szCs w:val="28"/>
-        </w:rPr>
-        <w:t xml:space="preserve"> </w:t>
-      </w:r>
-      <w:proofErr w:type="spellStart"/>
-      <w:r>
-        <w:rPr>
-          <w:sz w:val="28"/>
-          <w:szCs w:val="28"/>
-        </w:rPr>
-        <w:t>esta</w:t>
-      </w:r>
-      <w:proofErr w:type="spellEnd"/>
-      <w:r>
-        <w:rPr>
-          <w:sz w:val="28"/>
-          <w:szCs w:val="28"/>
-        </w:rPr>
-        <w:t xml:space="preserve"> compuesto el firmware y describir todas sus partes por separado.</w:t>
+      </w:r>
+      <w:r>
+        <w:rPr>
+          <w:sz w:val="28"/>
+          <w:szCs w:val="28"/>
+        </w:rPr>
+        <w:t xml:space="preserve">En el mismo se incluyen las siguientes </w:t>
+      </w:r>
+      <w:r>
+        <w:rPr>
+          <w:sz w:val="28"/>
+          <w:szCs w:val="28"/>
+        </w:rPr>
+        <w:t>librerías</w:t>
+      </w:r>
+      <w:r>
+        <w:rPr>
+          <w:sz w:val="28"/>
+          <w:szCs w:val="28"/>
+        </w:rPr>
+        <w:t>:</w:t>
       </w:r>
     </w:p>
     <w:p>
@@ -4156,7 +4712,7 @@
         <w:pStyle w:val="Prrafodelista"/>
         <w:numPr>
           <w:ilvl w:val="0"/>
-          <w:numId w:val="2"/>
+          <w:numId w:val="10"/>
         </w:numPr>
         <w:rPr>
           <w:sz w:val="28"/>
@@ -4168,7 +4724,7 @@
           <w:sz w:val="28"/>
           <w:szCs w:val="28"/>
         </w:rPr>
-        <w:t>Protocolos que se utilizan.(MQTT, DHCP, WEBSOCKET)</w:t>
+        <w:t>MQTT:</w:t>
       </w:r>
     </w:p>
     <w:p>
@@ -4176,7 +4732,7 @@
         <w:pStyle w:val="Prrafodelista"/>
         <w:numPr>
           <w:ilvl w:val="0"/>
-          <w:numId w:val="2"/>
+          <w:numId w:val="10"/>
         </w:numPr>
         <w:rPr>
           <w:sz w:val="28"/>
@@ -4188,9 +4744,292 @@
           <w:sz w:val="28"/>
           <w:szCs w:val="28"/>
         </w:rPr>
-        <w:t>Estructura del protocolo de comunicación.</w:t>
-      </w:r>
-    </w:p>
+        <w:t>Mosca.</w:t>
+      </w:r>
+    </w:p>
+    <w:p>
+      <w:pPr>
+        <w:pStyle w:val="Prrafodelista"/>
+        <w:numPr>
+          <w:ilvl w:val="0"/>
+          <w:numId w:val="10"/>
+        </w:numPr>
+        <w:rPr>
+          <w:sz w:val="28"/>
+          <w:szCs w:val="28"/>
+        </w:rPr>
+      </w:pPr>
+      <w:r>
+        <w:rPr>
+          <w:sz w:val="28"/>
+          <w:szCs w:val="28"/>
+        </w:rPr>
+        <w:t>etc.</w:t>
+      </w:r>
+    </w:p>
+    <w:p>
+      <w:pPr>
+        <w:rPr>
+          <w:sz w:val="28"/>
+          <w:szCs w:val="28"/>
+        </w:rPr>
+      </w:pPr>
+    </w:p>
+    <w:p>
+      <w:pPr>
+        <w:pStyle w:val="Ttulo3"/>
+        <w:rPr>
+          <w:sz w:val="30"/>
+          <w:szCs w:val="30"/>
+        </w:rPr>
+      </w:pPr>
+      <w:bookmarkStart w:id="22" w:name="_Toc402561106"/>
+      <w:r>
+        <w:rPr>
+          <w:sz w:val="30"/>
+          <w:szCs w:val="30"/>
+        </w:rPr>
+        <w:t>MQTT</w:t>
+      </w:r>
+      <w:bookmarkEnd w:id="22"/>
+    </w:p>
+    <w:p/>
+    <w:p>
+      <w:pPr>
+        <w:rPr>
+          <w:sz w:val="28"/>
+          <w:szCs w:val="28"/>
+        </w:rPr>
+      </w:pPr>
+      <w:r>
+        <w:rPr>
+          <w:sz w:val="28"/>
+          <w:szCs w:val="28"/>
+        </w:rPr>
+        <w:tab/>
+      </w:r>
+      <w:hyperlink r:id="rId9" w:history="1">
+        <w:r>
+          <w:rPr>
+            <w:rStyle w:val="Hipervnculo"/>
+            <w:bCs/>
+            <w:color w:val="auto"/>
+            <w:sz w:val="28"/>
+            <w:szCs w:val="28"/>
+            <w:u w:val="none"/>
+          </w:rPr>
+          <w:t>Message Queue Telemetry Transport (MQTT)</w:t>
+        </w:r>
+      </w:hyperlink>
+      <w:r>
+        <w:rPr>
+          <w:sz w:val="28"/>
+          <w:szCs w:val="28"/>
+        </w:rPr>
+        <w:t xml:space="preserve"> e</w:t>
+      </w:r>
+      <w:r>
+        <w:rPr>
+          <w:sz w:val="28"/>
+          <w:szCs w:val="28"/>
+        </w:rPr>
+        <w:t>s un protocolo de conectividad enfocado a M2M (machine-to-machine) y al IOT (Internet of Things) ya que se ha diseñado para ser un protocolo de mensajería extremadamente ligero basado en TCP.</w:t>
+      </w:r>
+    </w:p>
+    <w:p>
+      <w:pPr>
+        <w:rPr>
+          <w:sz w:val="28"/>
+          <w:szCs w:val="28"/>
+        </w:rPr>
+      </w:pPr>
+      <w:r>
+        <w:rPr>
+          <w:sz w:val="28"/>
+          <w:szCs w:val="28"/>
+        </w:rPr>
+        <w:t xml:space="preserve">Es útil para conexiones con sitios remotos donde </w:t>
+      </w:r>
+      <w:r>
+        <w:rPr>
+          <w:sz w:val="28"/>
+          <w:szCs w:val="28"/>
+        </w:rPr>
+        <w:t>se posee una alta latencia</w:t>
+      </w:r>
+      <w:r>
+        <w:rPr>
+          <w:sz w:val="28"/>
+          <w:szCs w:val="28"/>
+        </w:rPr>
+        <w:t xml:space="preserve"> y el ancho de banda es muy importante.</w:t>
+      </w:r>
+    </w:p>
+    <w:p>
+      <w:pPr>
+        <w:rPr>
+          <w:sz w:val="28"/>
+          <w:szCs w:val="28"/>
+        </w:rPr>
+      </w:pPr>
+      <w:r>
+        <w:rPr>
+          <w:sz w:val="28"/>
+          <w:szCs w:val="28"/>
+        </w:rPr>
+        <w:t>Una característica muy importante es que al ser un protocolo tan ligero existen clientes y servidores MQTT en diversos lenguajes</w:t>
+      </w:r>
+      <w:r>
+        <w:rPr>
+          <w:sz w:val="28"/>
+          <w:szCs w:val="28"/>
+        </w:rPr>
+        <w:t>.</w:t>
+      </w:r>
+      <w:r>
+        <w:rPr>
+          <w:sz w:val="28"/>
+          <w:szCs w:val="28"/>
+        </w:rPr>
+        <w:t xml:space="preserve"> </w:t>
+      </w:r>
+    </w:p>
+    <w:p>
+      <w:pPr>
+        <w:rPr>
+          <w:sz w:val="28"/>
+          <w:szCs w:val="28"/>
+        </w:rPr>
+      </w:pPr>
+    </w:p>
+    <w:p>
+      <w:pPr>
+        <w:pStyle w:val="Ttulo3"/>
+        <w:rPr>
+          <w:sz w:val="30"/>
+          <w:szCs w:val="30"/>
+        </w:rPr>
+      </w:pPr>
+      <w:bookmarkStart w:id="23" w:name="_Toc402561107"/>
+      <w:r>
+        <w:rPr>
+          <w:sz w:val="30"/>
+          <w:szCs w:val="30"/>
+        </w:rPr>
+        <w:t>Mosca</w:t>
+      </w:r>
+      <w:bookmarkEnd w:id="23"/>
+    </w:p>
+    <w:p/>
+    <w:p>
+      <w:pPr>
+        <w:rPr>
+          <w:sz w:val="28"/>
+          <w:szCs w:val="28"/>
+        </w:rPr>
+      </w:pPr>
+      <w:r>
+        <w:rPr>
+          <w:sz w:val="28"/>
+          <w:szCs w:val="28"/>
+        </w:rPr>
+        <w:tab/>
+        <w:t xml:space="preserve">Es </w:t>
+      </w:r>
+      <w:r>
+        <w:rPr>
+          <w:sz w:val="28"/>
+          <w:szCs w:val="28"/>
+        </w:rPr>
+        <w:t>un </w:t>
+      </w:r>
+      <w:r>
+        <w:rPr>
+          <w:bCs/>
+          <w:sz w:val="28"/>
+          <w:szCs w:val="28"/>
+        </w:rPr>
+        <w:t>bróker de mensajería</w:t>
+      </w:r>
+      <w:r>
+        <w:rPr>
+          <w:sz w:val="28"/>
+          <w:szCs w:val="28"/>
+        </w:rPr>
+        <w:t xml:space="preserve">, con lo cual </w:t>
+      </w:r>
+      <w:r>
+        <w:rPr>
+          <w:sz w:val="28"/>
+          <w:szCs w:val="28"/>
+        </w:rPr>
+        <w:t>es un mecanismo mediador de la comunicación entre aplicaciones</w:t>
+      </w:r>
+      <w:r>
+        <w:rPr>
+          <w:sz w:val="28"/>
+          <w:szCs w:val="28"/>
+        </w:rPr>
+        <w:t xml:space="preserve"> y/o dispositivos</w:t>
+      </w:r>
+      <w:r>
+        <w:rPr>
+          <w:sz w:val="28"/>
+          <w:szCs w:val="28"/>
+        </w:rPr>
+        <w:t>, permitiendo minimizar el grado de conocimiento mutuo que est</w:t>
+      </w:r>
+      <w:r>
+        <w:rPr>
+          <w:sz w:val="28"/>
+          <w:szCs w:val="28"/>
+        </w:rPr>
+        <w:t>o</w:t>
+      </w:r>
+      <w:r>
+        <w:rPr>
+          <w:sz w:val="28"/>
+          <w:szCs w:val="28"/>
+        </w:rPr>
+        <w:t xml:space="preserve">s necesitan tener, para poder intercambiar mensajes, implementando así efectivamente su </w:t>
+      </w:r>
+      <w:hyperlink r:id="rId10" w:anchor="Acoplamiento" w:tooltip="Diseño estructurado" w:history="1">
+        <w:r>
+          <w:rPr>
+            <w:rStyle w:val="Hipervnculo"/>
+            <w:color w:val="auto"/>
+            <w:sz w:val="28"/>
+            <w:szCs w:val="28"/>
+            <w:u w:val="none"/>
+          </w:rPr>
+          <w:t>desacoplamiento</w:t>
+        </w:r>
+      </w:hyperlink>
+      <w:r>
+        <w:rPr>
+          <w:sz w:val="28"/>
+          <w:szCs w:val="28"/>
+        </w:rPr>
+        <w:t>.</w:t>
+      </w:r>
+    </w:p>
+    <w:p>
+      <w:pPr>
+        <w:rPr>
+          <w:sz w:val="28"/>
+          <w:szCs w:val="28"/>
+        </w:rPr>
+      </w:pPr>
+      <w:r>
+        <w:rPr>
+          <w:sz w:val="28"/>
+          <w:szCs w:val="28"/>
+        </w:rPr>
+        <w:t>El propósito del bróker es recibir los mensajes entrantes desde las aplicaciones y llevar a cabo determinadas acciones con ellas.</w:t>
+      </w:r>
+    </w:p>
+    <w:p/>
+    <w:p/>
     <w:p>
       <w:pPr>
         <w:pStyle w:val="Ttulo1"/>
@@ -4199,15 +5038,16 @@
           <w:szCs w:val="48"/>
         </w:rPr>
       </w:pPr>
-      <w:bookmarkStart w:id="19" w:name="_Toc401406151"/>
+      <w:bookmarkStart w:id="24" w:name="_Toc402561108"/>
       <w:r>
         <w:rPr>
           <w:sz w:val="48"/>
           <w:szCs w:val="48"/>
         </w:rPr>
+        <w:lastRenderedPageBreak/>
         <w:t>Conclusiones</w:t>
       </w:r>
-      <w:bookmarkEnd w:id="19"/>
+      <w:bookmarkEnd w:id="24"/>
     </w:p>
     <w:p>
       <w:pPr>
@@ -4223,7 +5063,7 @@
           <w:szCs w:val="32"/>
         </w:rPr>
       </w:pPr>
-      <w:bookmarkStart w:id="20" w:name="_Toc401406152"/>
+      <w:bookmarkStart w:id="25" w:name="_Toc402561109"/>
       <w:r>
         <w:rPr>
           <w:rStyle w:val="Ttulo2Car"/>
@@ -4247,7 +5087,7 @@
         </w:rPr>
         <w:t>Obtenidos</w:t>
       </w:r>
-      <w:bookmarkEnd w:id="20"/>
+      <w:bookmarkEnd w:id="25"/>
     </w:p>
     <w:p/>
     <w:sectPr>
@@ -4828,6 +5668,119 @@
     </w:lvl>
   </w:abstractNum>
   <w:abstractNum w:abstractNumId="5">
+    <w:nsid w:val="55765BF4"/>
+    <w:multiLevelType w:val="hybridMultilevel"/>
+    <w:tmpl w:val="EB884F8E"/>
+    <w:lvl w:ilvl="0" w:tplc="2C0A0001">
+      <w:start w:val="1"/>
+      <w:numFmt w:val="bullet"/>
+      <w:lvlText w:val=""/>
+      <w:lvlJc w:val="left"/>
+      <w:pPr>
+        <w:ind w:left="720" w:hanging="360"/>
+      </w:pPr>
+      <w:rPr>
+        <w:rFonts w:ascii="Symbol" w:hAnsi="Symbol" w:hint="default"/>
+      </w:rPr>
+    </w:lvl>
+    <w:lvl w:ilvl="1" w:tplc="2C0A0003" w:tentative="1">
+      <w:start w:val="1"/>
+      <w:numFmt w:val="bullet"/>
+      <w:lvlText w:val="o"/>
+      <w:lvlJc w:val="left"/>
+      <w:pPr>
+        <w:ind w:left="1440" w:hanging="360"/>
+      </w:pPr>
+      <w:rPr>
+        <w:rFonts w:ascii="Courier New" w:hAnsi="Courier New" w:cs="Courier New" w:hint="default"/>
+      </w:rPr>
+    </w:lvl>
+    <w:lvl w:ilvl="2" w:tplc="2C0A0005" w:tentative="1">
+      <w:start w:val="1"/>
+      <w:numFmt w:val="bullet"/>
+      <w:lvlText w:val=""/>
+      <w:lvlJc w:val="left"/>
+      <w:pPr>
+        <w:ind w:left="2160" w:hanging="360"/>
+      </w:pPr>
+      <w:rPr>
+        <w:rFonts w:ascii="Wingdings" w:hAnsi="Wingdings" w:hint="default"/>
+      </w:rPr>
+    </w:lvl>
+    <w:lvl w:ilvl="3" w:tplc="2C0A0001" w:tentative="1">
+      <w:start w:val="1"/>
+      <w:numFmt w:val="bullet"/>
+      <w:lvlText w:val=""/>
+      <w:lvlJc w:val="left"/>
+      <w:pPr>
+        <w:ind w:left="2880" w:hanging="360"/>
+      </w:pPr>
+      <w:rPr>
+        <w:rFonts w:ascii="Symbol" w:hAnsi="Symbol" w:hint="default"/>
+      </w:rPr>
+    </w:lvl>
+    <w:lvl w:ilvl="4" w:tplc="2C0A0003" w:tentative="1">
+      <w:start w:val="1"/>
+      <w:numFmt w:val="bullet"/>
+      <w:lvlText w:val="o"/>
+      <w:lvlJc w:val="left"/>
+      <w:pPr>
+        <w:ind w:left="3600" w:hanging="360"/>
+      </w:pPr>
+      <w:rPr>
+        <w:rFonts w:ascii="Courier New" w:hAnsi="Courier New" w:cs="Courier New" w:hint="default"/>
+      </w:rPr>
+    </w:lvl>
+    <w:lvl w:ilvl="5" w:tplc="2C0A0005" w:tentative="1">
+      <w:start w:val="1"/>
+      <w:numFmt w:val="bullet"/>
+      <w:lvlText w:val=""/>
+      <w:lvlJc w:val="left"/>
+      <w:pPr>
+        <w:ind w:left="4320" w:hanging="360"/>
+      </w:pPr>
+      <w:rPr>
+        <w:rFonts w:ascii="Wingdings" w:hAnsi="Wingdings" w:hint="default"/>
+      </w:rPr>
+    </w:lvl>
+    <w:lvl w:ilvl="6" w:tplc="2C0A0001" w:tentative="1">
+      <w:start w:val="1"/>
+      <w:numFmt w:val="bullet"/>
+      <w:lvlText w:val=""/>
+      <w:lvlJc w:val="left"/>
+      <w:pPr>
+        <w:ind w:left="5040" w:hanging="360"/>
+      </w:pPr>
+      <w:rPr>
+        <w:rFonts w:ascii="Symbol" w:hAnsi="Symbol" w:hint="default"/>
+      </w:rPr>
+    </w:lvl>
+    <w:lvl w:ilvl="7" w:tplc="2C0A0003" w:tentative="1">
+      <w:start w:val="1"/>
+      <w:numFmt w:val="bullet"/>
+      <w:lvlText w:val="o"/>
+      <w:lvlJc w:val="left"/>
+      <w:pPr>
+        <w:ind w:left="5760" w:hanging="360"/>
+      </w:pPr>
+      <w:rPr>
+        <w:rFonts w:ascii="Courier New" w:hAnsi="Courier New" w:cs="Courier New" w:hint="default"/>
+      </w:rPr>
+    </w:lvl>
+    <w:lvl w:ilvl="8" w:tplc="2C0A0005" w:tentative="1">
+      <w:start w:val="1"/>
+      <w:numFmt w:val="bullet"/>
+      <w:lvlText w:val=""/>
+      <w:lvlJc w:val="left"/>
+      <w:pPr>
+        <w:ind w:left="6480" w:hanging="360"/>
+      </w:pPr>
+      <w:rPr>
+        <w:rFonts w:ascii="Wingdings" w:hAnsi="Wingdings" w:hint="default"/>
+      </w:rPr>
+    </w:lvl>
+  </w:abstractNum>
+  <w:abstractNum w:abstractNumId="6">
     <w:nsid w:val="578D0B44"/>
     <w:multiLevelType w:val="hybridMultilevel"/>
     <w:tmpl w:val="DF8A4CDC"/>
@@ -4940,7 +5893,7 @@
       </w:rPr>
     </w:lvl>
   </w:abstractNum>
-  <w:abstractNum w:abstractNumId="6">
+  <w:abstractNum w:abstractNumId="7">
     <w:nsid w:val="60473F53"/>
     <w:multiLevelType w:val="hybridMultilevel"/>
     <w:tmpl w:val="08365A42"/>
@@ -5053,7 +6006,7 @@
       </w:rPr>
     </w:lvl>
   </w:abstractNum>
-  <w:abstractNum w:abstractNumId="7">
+  <w:abstractNum w:abstractNumId="8">
     <w:nsid w:val="605B3F89"/>
     <w:multiLevelType w:val="hybridMultilevel"/>
     <w:tmpl w:val="38625B94"/>
@@ -5166,7 +6119,7 @@
       </w:rPr>
     </w:lvl>
   </w:abstractNum>
-  <w:abstractNum w:abstractNumId="8">
+  <w:abstractNum w:abstractNumId="9">
     <w:nsid w:val="6D9776FC"/>
     <w:multiLevelType w:val="hybridMultilevel"/>
     <w:tmpl w:val="0B24E6A6"/>
@@ -5280,7 +6233,7 @@
     </w:lvl>
   </w:abstractNum>
   <w:num w:numId="1">
-    <w:abstractNumId w:val="8"/>
+    <w:abstractNumId w:val="9"/>
   </w:num>
   <w:num w:numId="2">
     <w:abstractNumId w:val="4"/>
@@ -5289,7 +6242,7 @@
     <w:abstractNumId w:val="0"/>
   </w:num>
   <w:num w:numId="4">
-    <w:abstractNumId w:val="6"/>
+    <w:abstractNumId w:val="7"/>
   </w:num>
   <w:num w:numId="5">
     <w:abstractNumId w:val="2"/>
@@ -5298,13 +6251,16 @@
     <w:abstractNumId w:val="3"/>
   </w:num>
   <w:num w:numId="7">
-    <w:abstractNumId w:val="5"/>
+    <w:abstractNumId w:val="6"/>
   </w:num>
   <w:num w:numId="8">
     <w:abstractNumId w:val="1"/>
   </w:num>
   <w:num w:numId="9">
-    <w:abstractNumId w:val="7"/>
+    <w:abstractNumId w:val="8"/>
+  </w:num>
+  <w:num w:numId="10">
+    <w:abstractNumId w:val="5"/>
   </w:num>
 </w:numbering>
 </file>
@@ -5538,7 +6494,6 @@
   <w:style w:type="character" w:default="1" w:styleId="Fuentedeprrafopredeter">
     <w:name w:val="Default Paragraph Font"/>
     <w:uiPriority w:val="1"/>
-    <w:semiHidden/>
     <w:unhideWhenUsed/>
   </w:style>
   <w:style w:type="table" w:default="1" w:styleId="Tablanormal">
@@ -5971,7 +6926,7 @@
   <a:extraClrSchemeLst/>
   <a:extLst>
     <a:ext uri="{05A4C25C-085E-4340-85A3-A5531E510DB2}">
-      <thm15:themeFamily xmlns:thm15="http://schemas.microsoft.com/office/thememl/2012/main" xmlns="" name="Office Theme" id="{62F939B6-93AF-4DB8-9C6B-D6C7DFDC589F}" vid="{4A3C46E8-61CC-4603-A589-7422A47A8E4A}"/>
+      <thm15:themeFamily xmlns="" xmlns:thm15="http://schemas.microsoft.com/office/thememl/2012/main" name="Office Theme" id="{62F939B6-93AF-4DB8-9C6B-D6C7DFDC589F}" vid="{4A3C46E8-61CC-4603-A589-7422A47A8E4A}"/>
     </a:ext>
   </a:extLst>
 </a:theme>

</xml_diff>

<commit_message>
modificaciones al schema de fritzing y al manual
</commit_message>
<xml_diff>
--- a/Documentacion/Informe Final.docx
+++ b/Documentacion/Informe Final.docx
@@ -15,6 +15,7 @@
     </w:p>
     <w:p>
       <w:pPr>
+        <w:jc w:val="center"/>
         <w:rPr>
           <w:sz w:val="44"/>
           <w:szCs w:val="44"/>
@@ -25,10 +26,21 @@
           <w:sz w:val="44"/>
           <w:szCs w:val="44"/>
         </w:rPr>
-        <w:t>Propuesta de Trabajo de Inserción Profesional</w:t>
-      </w:r>
-    </w:p>
-    <w:p/>
+        <w:t>Trabajo de Inserción Profesional</w:t>
+      </w:r>
+    </w:p>
+    <w:p>
+      <w:pPr>
+        <w:jc w:val="center"/>
+      </w:pPr>
+      <w:r>
+        <w:rPr>
+          <w:sz w:val="44"/>
+          <w:szCs w:val="44"/>
+        </w:rPr>
+        <w:t>Informe Final</w:t>
+      </w:r>
+    </w:p>
     <w:p/>
     <w:p/>
     <w:p/>
@@ -505,7 +517,7 @@
             </w:rPr>
             <w:fldChar w:fldCharType="separate"/>
           </w:r>
-          <w:hyperlink w:anchor="_Toc402720897" w:history="1">
+          <w:hyperlink w:anchor="_Toc403073873" w:history="1">
             <w:r>
               <w:rPr>
                 <w:rStyle w:val="Hipervnculo"/>
@@ -532,7 +544,7 @@
                 <w:noProof/>
                 <w:webHidden/>
               </w:rPr>
-              <w:instrText xml:space="preserve"> PAGEREF _Toc402720897 \h </w:instrText>
+              <w:instrText xml:space="preserve"> PAGEREF _Toc403073873 \h </w:instrText>
             </w:r>
             <w:r>
               <w:rPr>
@@ -575,7 +587,7 @@
               <w:lang w:eastAsia="es-AR"/>
             </w:rPr>
           </w:pPr>
-          <w:hyperlink w:anchor="_Toc402720898" w:history="1">
+          <w:hyperlink w:anchor="_Toc403073874" w:history="1">
             <w:r>
               <w:rPr>
                 <w:rStyle w:val="Hipervnculo"/>
@@ -602,7 +614,7 @@
                 <w:noProof/>
                 <w:webHidden/>
               </w:rPr>
-              <w:instrText xml:space="preserve"> PAGEREF _Toc402720898 \h </w:instrText>
+              <w:instrText xml:space="preserve"> PAGEREF _Toc403073874 \h </w:instrText>
             </w:r>
             <w:r>
               <w:rPr>
@@ -645,7 +657,7 @@
               <w:lang w:eastAsia="es-AR"/>
             </w:rPr>
           </w:pPr>
-          <w:hyperlink w:anchor="_Toc402720899" w:history="1">
+          <w:hyperlink w:anchor="_Toc403073875" w:history="1">
             <w:r>
               <w:rPr>
                 <w:rStyle w:val="Hipervnculo"/>
@@ -672,7 +684,7 @@
                 <w:noProof/>
                 <w:webHidden/>
               </w:rPr>
-              <w:instrText xml:space="preserve"> PAGEREF _Toc402720899 \h </w:instrText>
+              <w:instrText xml:space="preserve"> PAGEREF _Toc403073875 \h </w:instrText>
             </w:r>
             <w:r>
               <w:rPr>
@@ -715,7 +727,7 @@
               <w:lang w:eastAsia="es-AR"/>
             </w:rPr>
           </w:pPr>
-          <w:hyperlink w:anchor="_Toc402720900" w:history="1">
+          <w:hyperlink w:anchor="_Toc403073876" w:history="1">
             <w:r>
               <w:rPr>
                 <w:rStyle w:val="Hipervnculo"/>
@@ -742,7 +754,7 @@
                 <w:noProof/>
                 <w:webHidden/>
               </w:rPr>
-              <w:instrText xml:space="preserve"> PAGEREF _Toc402720900 \h </w:instrText>
+              <w:instrText xml:space="preserve"> PAGEREF _Toc403073876 \h </w:instrText>
             </w:r>
             <w:r>
               <w:rPr>
@@ -785,7 +797,7 @@
               <w:lang w:eastAsia="es-AR"/>
             </w:rPr>
           </w:pPr>
-          <w:hyperlink w:anchor="_Toc402720901" w:history="1">
+          <w:hyperlink w:anchor="_Toc403073877" w:history="1">
             <w:r>
               <w:rPr>
                 <w:rStyle w:val="Hipervnculo"/>
@@ -812,7 +824,7 @@
                 <w:noProof/>
                 <w:webHidden/>
               </w:rPr>
-              <w:instrText xml:space="preserve"> PAGEREF _Toc402720901 \h </w:instrText>
+              <w:instrText xml:space="preserve"> PAGEREF _Toc403073877 \h </w:instrText>
             </w:r>
             <w:r>
               <w:rPr>
@@ -855,7 +867,7 @@
               <w:lang w:eastAsia="es-AR"/>
             </w:rPr>
           </w:pPr>
-          <w:hyperlink w:anchor="_Toc402720902" w:history="1">
+          <w:hyperlink w:anchor="_Toc403073878" w:history="1">
             <w:r>
               <w:rPr>
                 <w:rStyle w:val="Hipervnculo"/>
@@ -882,7 +894,7 @@
                 <w:noProof/>
                 <w:webHidden/>
               </w:rPr>
-              <w:instrText xml:space="preserve"> PAGEREF _Toc402720902 \h </w:instrText>
+              <w:instrText xml:space="preserve"> PAGEREF _Toc403073878 \h </w:instrText>
             </w:r>
             <w:r>
               <w:rPr>
@@ -925,7 +937,7 @@
               <w:lang w:eastAsia="es-AR"/>
             </w:rPr>
           </w:pPr>
-          <w:hyperlink w:anchor="_Toc402720903" w:history="1">
+          <w:hyperlink w:anchor="_Toc403073879" w:history="1">
             <w:r>
               <w:rPr>
                 <w:rStyle w:val="Hipervnculo"/>
@@ -952,7 +964,7 @@
                 <w:noProof/>
                 <w:webHidden/>
               </w:rPr>
-              <w:instrText xml:space="preserve"> PAGEREF _Toc402720903 \h </w:instrText>
+              <w:instrText xml:space="preserve"> PAGEREF _Toc403073879 \h </w:instrText>
             </w:r>
             <w:r>
               <w:rPr>
@@ -995,7 +1007,7 @@
               <w:lang w:eastAsia="es-AR"/>
             </w:rPr>
           </w:pPr>
-          <w:hyperlink w:anchor="_Toc402720904" w:history="1">
+          <w:hyperlink w:anchor="_Toc403073880" w:history="1">
             <w:r>
               <w:rPr>
                 <w:rStyle w:val="Hipervnculo"/>
@@ -1022,7 +1034,7 @@
                 <w:noProof/>
                 <w:webHidden/>
               </w:rPr>
-              <w:instrText xml:space="preserve"> PAGEREF _Toc402720904 \h </w:instrText>
+              <w:instrText xml:space="preserve"> PAGEREF _Toc403073880 \h </w:instrText>
             </w:r>
             <w:r>
               <w:rPr>
@@ -1065,7 +1077,7 @@
               <w:lang w:eastAsia="es-AR"/>
             </w:rPr>
           </w:pPr>
-          <w:hyperlink w:anchor="_Toc402720905" w:history="1">
+          <w:hyperlink w:anchor="_Toc403073881" w:history="1">
             <w:r>
               <w:rPr>
                 <w:rStyle w:val="Hipervnculo"/>
@@ -1092,7 +1104,7 @@
                 <w:noProof/>
                 <w:webHidden/>
               </w:rPr>
-              <w:instrText xml:space="preserve"> PAGEREF _Toc402720905 \h </w:instrText>
+              <w:instrText xml:space="preserve"> PAGEREF _Toc403073881 \h </w:instrText>
             </w:r>
             <w:r>
               <w:rPr>
@@ -1135,7 +1147,7 @@
               <w:lang w:eastAsia="es-AR"/>
             </w:rPr>
           </w:pPr>
-          <w:hyperlink w:anchor="_Toc402720906" w:history="1">
+          <w:hyperlink w:anchor="_Toc403073882" w:history="1">
             <w:r>
               <w:rPr>
                 <w:rStyle w:val="Hipervnculo"/>
@@ -1162,7 +1174,7 @@
                 <w:noProof/>
                 <w:webHidden/>
               </w:rPr>
-              <w:instrText xml:space="preserve"> PAGEREF _Toc402720906 \h </w:instrText>
+              <w:instrText xml:space="preserve"> PAGEREF _Toc403073882 \h </w:instrText>
             </w:r>
             <w:r>
               <w:rPr>
@@ -1205,7 +1217,7 @@
               <w:lang w:eastAsia="es-AR"/>
             </w:rPr>
           </w:pPr>
-          <w:hyperlink w:anchor="_Toc402720907" w:history="1">
+          <w:hyperlink w:anchor="_Toc403073883" w:history="1">
             <w:r>
               <w:rPr>
                 <w:rStyle w:val="Hipervnculo"/>
@@ -1232,7 +1244,7 @@
                 <w:noProof/>
                 <w:webHidden/>
               </w:rPr>
-              <w:instrText xml:space="preserve"> PAGEREF _Toc402720907 \h </w:instrText>
+              <w:instrText xml:space="preserve"> PAGEREF _Toc403073883 \h </w:instrText>
             </w:r>
             <w:r>
               <w:rPr>
@@ -1275,7 +1287,7 @@
               <w:lang w:eastAsia="es-AR"/>
             </w:rPr>
           </w:pPr>
-          <w:hyperlink w:anchor="_Toc402720908" w:history="1">
+          <w:hyperlink w:anchor="_Toc403073884" w:history="1">
             <w:r>
               <w:rPr>
                 <w:rStyle w:val="Hipervnculo"/>
@@ -1302,7 +1314,7 @@
                 <w:noProof/>
                 <w:webHidden/>
               </w:rPr>
-              <w:instrText xml:space="preserve"> PAGEREF _Toc402720908 \h </w:instrText>
+              <w:instrText xml:space="preserve"> PAGEREF _Toc403073884 \h </w:instrText>
             </w:r>
             <w:r>
               <w:rPr>
@@ -1345,7 +1357,7 @@
               <w:lang w:eastAsia="es-AR"/>
             </w:rPr>
           </w:pPr>
-          <w:hyperlink w:anchor="_Toc402720909" w:history="1">
+          <w:hyperlink w:anchor="_Toc403073885" w:history="1">
             <w:r>
               <w:rPr>
                 <w:rStyle w:val="Hipervnculo"/>
@@ -1372,7 +1384,7 @@
                 <w:noProof/>
                 <w:webHidden/>
               </w:rPr>
-              <w:instrText xml:space="preserve"> PAGEREF _Toc402720909 \h </w:instrText>
+              <w:instrText xml:space="preserve"> PAGEREF _Toc403073885 \h </w:instrText>
             </w:r>
             <w:r>
               <w:rPr>
@@ -1415,7 +1427,7 @@
               <w:lang w:eastAsia="es-AR"/>
             </w:rPr>
           </w:pPr>
-          <w:hyperlink w:anchor="_Toc402720910" w:history="1">
+          <w:hyperlink w:anchor="_Toc403073886" w:history="1">
             <w:r>
               <w:rPr>
                 <w:rStyle w:val="Hipervnculo"/>
@@ -1442,7 +1454,7 @@
                 <w:noProof/>
                 <w:webHidden/>
               </w:rPr>
-              <w:instrText xml:space="preserve"> PAGEREF _Toc402720910 \h </w:instrText>
+              <w:instrText xml:space="preserve"> PAGEREF _Toc403073886 \h </w:instrText>
             </w:r>
             <w:r>
               <w:rPr>
@@ -1485,7 +1497,7 @@
               <w:lang w:eastAsia="es-AR"/>
             </w:rPr>
           </w:pPr>
-          <w:hyperlink w:anchor="_Toc402720911" w:history="1">
+          <w:hyperlink w:anchor="_Toc403073887" w:history="1">
             <w:r>
               <w:rPr>
                 <w:rStyle w:val="Hipervnculo"/>
@@ -1512,7 +1524,7 @@
                 <w:noProof/>
                 <w:webHidden/>
               </w:rPr>
-              <w:instrText xml:space="preserve"> PAGEREF _Toc402720911 \h </w:instrText>
+              <w:instrText xml:space="preserve"> PAGEREF _Toc403073887 \h </w:instrText>
             </w:r>
             <w:r>
               <w:rPr>
@@ -1555,7 +1567,7 @@
               <w:lang w:eastAsia="es-AR"/>
             </w:rPr>
           </w:pPr>
-          <w:hyperlink w:anchor="_Toc402720912" w:history="1">
+          <w:hyperlink w:anchor="_Toc403073888" w:history="1">
             <w:r>
               <w:rPr>
                 <w:rStyle w:val="Hipervnculo"/>
@@ -1582,7 +1594,7 @@
                 <w:noProof/>
                 <w:webHidden/>
               </w:rPr>
-              <w:instrText xml:space="preserve"> PAGEREF _Toc402720912 \h </w:instrText>
+              <w:instrText xml:space="preserve"> PAGEREF _Toc403073888 \h </w:instrText>
             </w:r>
             <w:r>
               <w:rPr>
@@ -1625,7 +1637,7 @@
               <w:lang w:eastAsia="es-AR"/>
             </w:rPr>
           </w:pPr>
-          <w:hyperlink w:anchor="_Toc402720913" w:history="1">
+          <w:hyperlink w:anchor="_Toc403073889" w:history="1">
             <w:r>
               <w:rPr>
                 <w:rStyle w:val="Hipervnculo"/>
@@ -1652,7 +1664,7 @@
                 <w:noProof/>
                 <w:webHidden/>
               </w:rPr>
-              <w:instrText xml:space="preserve"> PAGEREF _Toc402720913 \h </w:instrText>
+              <w:instrText xml:space="preserve"> PAGEREF _Toc403073889 \h </w:instrText>
             </w:r>
             <w:r>
               <w:rPr>
@@ -1695,7 +1707,7 @@
               <w:lang w:eastAsia="es-AR"/>
             </w:rPr>
           </w:pPr>
-          <w:hyperlink w:anchor="_Toc402720914" w:history="1">
+          <w:hyperlink w:anchor="_Toc403073890" w:history="1">
             <w:r>
               <w:rPr>
                 <w:rStyle w:val="Hipervnculo"/>
@@ -1722,7 +1734,7 @@
                 <w:noProof/>
                 <w:webHidden/>
               </w:rPr>
-              <w:instrText xml:space="preserve"> PAGEREF _Toc402720914 \h </w:instrText>
+              <w:instrText xml:space="preserve"> PAGEREF _Toc403073890 \h </w:instrText>
             </w:r>
             <w:r>
               <w:rPr>
@@ -1765,7 +1777,7 @@
               <w:lang w:eastAsia="es-AR"/>
             </w:rPr>
           </w:pPr>
-          <w:hyperlink w:anchor="_Toc402720915" w:history="1">
+          <w:hyperlink w:anchor="_Toc403073891" w:history="1">
             <w:r>
               <w:rPr>
                 <w:rStyle w:val="Hipervnculo"/>
@@ -1792,7 +1804,7 @@
                 <w:noProof/>
                 <w:webHidden/>
               </w:rPr>
-              <w:instrText xml:space="preserve"> PAGEREF _Toc402720915 \h </w:instrText>
+              <w:instrText xml:space="preserve"> PAGEREF _Toc403073891 \h </w:instrText>
             </w:r>
             <w:r>
               <w:rPr>
@@ -1835,7 +1847,7 @@
               <w:lang w:eastAsia="es-AR"/>
             </w:rPr>
           </w:pPr>
-          <w:hyperlink w:anchor="_Toc402720916" w:history="1">
+          <w:hyperlink w:anchor="_Toc403073892" w:history="1">
             <w:r>
               <w:rPr>
                 <w:rStyle w:val="Hipervnculo"/>
@@ -1862,7 +1874,7 @@
                 <w:noProof/>
                 <w:webHidden/>
               </w:rPr>
-              <w:instrText xml:space="preserve"> PAGEREF _Toc402720916 \h </w:instrText>
+              <w:instrText xml:space="preserve"> PAGEREF _Toc403073892 \h </w:instrText>
             </w:r>
             <w:r>
               <w:rPr>
@@ -1905,7 +1917,7 @@
               <w:lang w:eastAsia="es-AR"/>
             </w:rPr>
           </w:pPr>
-          <w:hyperlink w:anchor="_Toc402720917" w:history="1">
+          <w:hyperlink w:anchor="_Toc403073893" w:history="1">
             <w:r>
               <w:rPr>
                 <w:rStyle w:val="Hipervnculo"/>
@@ -1932,7 +1944,7 @@
                 <w:noProof/>
                 <w:webHidden/>
               </w:rPr>
-              <w:instrText xml:space="preserve"> PAGEREF _Toc402720917 \h </w:instrText>
+              <w:instrText xml:space="preserve"> PAGEREF _Toc403073893 \h </w:instrText>
             </w:r>
             <w:r>
               <w:rPr>
@@ -1975,7 +1987,7 @@
               <w:lang w:eastAsia="es-AR"/>
             </w:rPr>
           </w:pPr>
-          <w:hyperlink w:anchor="_Toc402720918" w:history="1">
+          <w:hyperlink w:anchor="_Toc403073894" w:history="1">
             <w:r>
               <w:rPr>
                 <w:rStyle w:val="Hipervnculo"/>
@@ -2002,7 +2014,7 @@
                 <w:noProof/>
                 <w:webHidden/>
               </w:rPr>
-              <w:instrText xml:space="preserve"> PAGEREF _Toc402720918 \h </w:instrText>
+              <w:instrText xml:space="preserve"> PAGEREF _Toc403073894 \h </w:instrText>
             </w:r>
             <w:r>
               <w:rPr>
@@ -2045,7 +2057,7 @@
               <w:lang w:eastAsia="es-AR"/>
             </w:rPr>
           </w:pPr>
-          <w:hyperlink w:anchor="_Toc402720919" w:history="1">
+          <w:hyperlink w:anchor="_Toc403073895" w:history="1">
             <w:r>
               <w:rPr>
                 <w:rStyle w:val="Hipervnculo"/>
@@ -2072,7 +2084,7 @@
                 <w:noProof/>
                 <w:webHidden/>
               </w:rPr>
-              <w:instrText xml:space="preserve"> PAGEREF _Toc402720919 \h </w:instrText>
+              <w:instrText xml:space="preserve"> PAGEREF _Toc403073895 \h </w:instrText>
             </w:r>
             <w:r>
               <w:rPr>
@@ -2115,7 +2127,7 @@
               <w:lang w:eastAsia="es-AR"/>
             </w:rPr>
           </w:pPr>
-          <w:hyperlink w:anchor="_Toc402720920" w:history="1">
+          <w:hyperlink w:anchor="_Toc403073896" w:history="1">
             <w:r>
               <w:rPr>
                 <w:rStyle w:val="Hipervnculo"/>
@@ -2142,7 +2154,7 @@
                 <w:noProof/>
                 <w:webHidden/>
               </w:rPr>
-              <w:instrText xml:space="preserve"> PAGEREF _Toc402720920 \h </w:instrText>
+              <w:instrText xml:space="preserve"> PAGEREF _Toc403073896 \h </w:instrText>
             </w:r>
             <w:r>
               <w:rPr>
@@ -2185,7 +2197,7 @@
               <w:lang w:eastAsia="es-AR"/>
             </w:rPr>
           </w:pPr>
-          <w:hyperlink w:anchor="_Toc402720921" w:history="1">
+          <w:hyperlink w:anchor="_Toc403073897" w:history="1">
             <w:r>
               <w:rPr>
                 <w:rStyle w:val="Hipervnculo"/>
@@ -2212,7 +2224,7 @@
                 <w:noProof/>
                 <w:webHidden/>
               </w:rPr>
-              <w:instrText xml:space="preserve"> PAGEREF _Toc402720921 \h </w:instrText>
+              <w:instrText xml:space="preserve"> PAGEREF _Toc403073897 \h </w:instrText>
             </w:r>
             <w:r>
               <w:rPr>
@@ -2255,7 +2267,7 @@
               <w:lang w:eastAsia="es-AR"/>
             </w:rPr>
           </w:pPr>
-          <w:hyperlink w:anchor="_Toc402720922" w:history="1">
+          <w:hyperlink w:anchor="_Toc403073898" w:history="1">
             <w:r>
               <w:rPr>
                 <w:rStyle w:val="Hipervnculo"/>
@@ -2282,7 +2294,7 @@
                 <w:noProof/>
                 <w:webHidden/>
               </w:rPr>
-              <w:instrText xml:space="preserve"> PAGEREF _Toc402720922 \h </w:instrText>
+              <w:instrText xml:space="preserve"> PAGEREF _Toc403073898 \h </w:instrText>
             </w:r>
             <w:r>
               <w:rPr>
@@ -2355,7 +2367,7 @@
           <w:szCs w:val="48"/>
         </w:rPr>
       </w:pPr>
-      <w:bookmarkStart w:id="0" w:name="_Toc402720897"/>
+      <w:bookmarkStart w:id="0" w:name="_Toc403073873"/>
       <w:r>
         <w:rPr>
           <w:sz w:val="48"/>
@@ -2389,7 +2401,7 @@
           <w:szCs w:val="32"/>
         </w:rPr>
       </w:pPr>
-      <w:bookmarkStart w:id="1" w:name="_Toc402720898"/>
+      <w:bookmarkStart w:id="1" w:name="_Toc403073874"/>
       <w:r>
         <w:rPr>
           <w:sz w:val="32"/>
@@ -2453,7 +2465,7 @@
           <w:szCs w:val="32"/>
         </w:rPr>
       </w:pPr>
-      <w:bookmarkStart w:id="2" w:name="_Toc402720899"/>
+      <w:bookmarkStart w:id="2" w:name="_Toc403073875"/>
       <w:r>
         <w:rPr>
           <w:sz w:val="32"/>
@@ -2538,7 +2550,7 @@
           <w:szCs w:val="32"/>
         </w:rPr>
       </w:pPr>
-      <w:bookmarkStart w:id="3" w:name="_Toc402720900"/>
+      <w:bookmarkStart w:id="3" w:name="_Toc403073876"/>
       <w:r>
         <w:rPr>
           <w:sz w:val="32"/>
@@ -2598,7 +2610,7 @@
         </w:rPr>
       </w:pPr>
       <w:bookmarkStart w:id="4" w:name="_GoBack"/>
-      <w:bookmarkStart w:id="5" w:name="_Toc402720901"/>
+      <w:bookmarkStart w:id="5" w:name="_Toc403073877"/>
       <w:r>
         <w:rPr>
           <w:sz w:val="48"/>
@@ -2619,7 +2631,7 @@
           <w:szCs w:val="32"/>
         </w:rPr>
       </w:pPr>
-      <w:bookmarkStart w:id="6" w:name="_Toc402720902"/>
+      <w:bookmarkStart w:id="6" w:name="_Toc403073878"/>
       <w:r>
         <w:rPr>
           <w:sz w:val="32"/>
@@ -2653,7 +2665,7 @@
           <w:szCs w:val="28"/>
         </w:rPr>
       </w:pPr>
-      <w:bookmarkStart w:id="7" w:name="_Toc402720903"/>
+      <w:bookmarkStart w:id="7" w:name="_Toc403073879"/>
       <w:r>
         <w:rPr>
           <w:sz w:val="28"/>
@@ -2697,21 +2709,7 @@
           <w:sz w:val="28"/>
           <w:szCs w:val="28"/>
         </w:rPr>
-        <w:t xml:space="preserve"> también conocida como Domotica, la cual es un  conjunto de sistemas capaces de auto</w:t>
-      </w:r>
-      <w:r>
-        <w:rPr>
-          <w:sz w:val="28"/>
-          <w:szCs w:val="28"/>
-        </w:rPr>
-        <w:t>m</w:t>
-      </w:r>
-      <w:r>
-        <w:rPr>
-          <w:sz w:val="28"/>
-          <w:szCs w:val="28"/>
-        </w:rPr>
-        <w:t xml:space="preserve">atizar una vivienda, aportando servicios de gestión energética, seguridad, bienestar y comunicación, y que pueden estar integrados por medio de redes interiores y exteriores de comunicación, cableadas o inalámbricas, y cuyo control goza de cierta ubicuidad, desde dentro y fuera del hogar. Se podría definir como la </w:t>
+        <w:t xml:space="preserve"> también conocida como Domotica, la cual es un  conjunto de sistemas capaces de automatizar una vivienda, aportando servicios de gestión energética, seguridad, bienestar y comunicación, y que pueden estar integrados por medio de redes interiores y exteriores de comunicación, cableadas o inalámbricas, y cuyo control goza de cierta ubicuidad, desde dentro y fuera del hogar. Se podría definir como la </w:t>
       </w:r>
       <w:r>
         <w:rPr>
@@ -2752,7 +2750,7 @@
           <w:szCs w:val="28"/>
         </w:rPr>
       </w:pPr>
-      <w:bookmarkStart w:id="8" w:name="_Toc402720904"/>
+      <w:bookmarkStart w:id="8" w:name="_Toc403073880"/>
       <w:r>
         <w:rPr>
           <w:sz w:val="28"/>
@@ -2766,6 +2764,10 @@
     <w:p/>
     <w:p>
       <w:r>
+        <w:rPr>
+          <w:noProof/>
+          <w:lang w:eastAsia="es-AR"/>
+        </w:rPr>
         <w:drawing>
           <wp:inline distT="0" distB="0" distL="0" distR="0">
             <wp:extent cx="3962400" cy="3962400"/>
@@ -2927,7 +2929,7 @@
           <w:szCs w:val="32"/>
         </w:rPr>
       </w:pPr>
-      <w:bookmarkStart w:id="9" w:name="_Toc402720905"/>
+      <w:bookmarkStart w:id="9" w:name="_Toc403073881"/>
       <w:r>
         <w:rPr>
           <w:sz w:val="32"/>
@@ -2977,7 +2979,7 @@
           <w:szCs w:val="28"/>
         </w:rPr>
       </w:pPr>
-      <w:bookmarkStart w:id="10" w:name="_Toc402720906"/>
+      <w:bookmarkStart w:id="10" w:name="_Toc403073882"/>
       <w:r>
         <w:rPr>
           <w:sz w:val="28"/>
@@ -3076,7 +3078,7 @@
           <w:szCs w:val="28"/>
         </w:rPr>
       </w:pPr>
-      <w:bookmarkStart w:id="11" w:name="_Toc402720907"/>
+      <w:bookmarkStart w:id="11" w:name="_Toc403073883"/>
       <w:r>
         <w:rPr>
           <w:sz w:val="28"/>
@@ -3290,7 +3292,7 @@
         <w:lastRenderedPageBreak/>
         <w:t xml:space="preserve"> </w:t>
       </w:r>
-      <w:bookmarkStart w:id="12" w:name="_Toc402720908"/>
+      <w:bookmarkStart w:id="12" w:name="_Toc403073884"/>
       <w:r>
         <w:rPr>
           <w:sz w:val="28"/>
@@ -3368,7 +3370,7 @@
           <w:szCs w:val="28"/>
         </w:rPr>
       </w:pPr>
-      <w:bookmarkStart w:id="13" w:name="_Toc402720909"/>
+      <w:bookmarkStart w:id="13" w:name="_Toc403073885"/>
       <w:r>
         <w:rPr>
           <w:sz w:val="28"/>
@@ -3496,7 +3498,7 @@
           <w:szCs w:val="28"/>
         </w:rPr>
       </w:pPr>
-      <w:bookmarkStart w:id="14" w:name="_Toc402720910"/>
+      <w:bookmarkStart w:id="14" w:name="_Toc403073886"/>
       <w:r>
         <w:rPr>
           <w:sz w:val="28"/>
@@ -3579,7 +3581,7 @@
           <w:szCs w:val="28"/>
         </w:rPr>
       </w:pPr>
-      <w:bookmarkStart w:id="15" w:name="_Toc402720911"/>
+      <w:bookmarkStart w:id="15" w:name="_Toc403073887"/>
       <w:r>
         <w:rPr>
           <w:sz w:val="28"/>
@@ -3848,7 +3850,7 @@
           <w:szCs w:val="28"/>
         </w:rPr>
       </w:pPr>
-      <w:bookmarkStart w:id="16" w:name="_Toc402720912"/>
+      <w:bookmarkStart w:id="16" w:name="_Toc403073888"/>
       <w:r>
         <w:rPr>
           <w:sz w:val="28"/>
@@ -4075,15 +4077,15 @@
               <wp:posOffset>-441325</wp:posOffset>
             </wp:positionH>
             <wp:positionV relativeFrom="paragraph">
-              <wp:posOffset>334010</wp:posOffset>
+              <wp:posOffset>337185</wp:posOffset>
             </wp:positionV>
-            <wp:extent cx="6477000" cy="2886075"/>
+            <wp:extent cx="6477000" cy="2880360"/>
             <wp:effectExtent l="19050" t="0" r="0" b="0"/>
             <wp:wrapThrough wrapText="bothSides">
               <wp:wrapPolygon edited="0">
                 <wp:start x="-64" y="0"/>
-                <wp:lineTo x="-64" y="21529"/>
-                <wp:lineTo x="21600" y="21529"/>
+                <wp:lineTo x="-64" y="21429"/>
+                <wp:lineTo x="21600" y="21429"/>
                 <wp:lineTo x="21600" y="0"/>
                 <wp:lineTo x="-64" y="0"/>
               </wp:wrapPolygon>
@@ -4108,7 +4110,7 @@
                   <pic:spPr>
                     <a:xfrm>
                       <a:off x="0" y="0"/>
-                      <a:ext cx="6477000" cy="2886075"/>
+                      <a:ext cx="6477000" cy="2880360"/>
                     </a:xfrm>
                     <a:prstGeom prst="rect">
                       <a:avLst/>
@@ -4153,8 +4155,8 @@
         <w:lastRenderedPageBreak/>
         <w:drawing>
           <wp:inline distT="0" distB="0" distL="0" distR="0">
-            <wp:extent cx="5612130" cy="5194935"/>
-            <wp:effectExtent l="19050" t="0" r="7620" b="0"/>
+            <wp:extent cx="5612087" cy="5194935"/>
+            <wp:effectExtent l="19050" t="0" r="7663" b="0"/>
             <wp:docPr id="5" name="4 Imagen" descr="Protoboard.png"/>
             <wp:cNvGraphicFramePr>
               <a:graphicFrameLocks xmlns:a="http://schemas.openxmlformats.org/drawingml/2006/main" noChangeAspect="1"/>
@@ -4175,7 +4177,7 @@
                   <pic:spPr>
                     <a:xfrm>
                       <a:off x="0" y="0"/>
-                      <a:ext cx="5612130" cy="5194935"/>
+                      <a:ext cx="5612087" cy="5194935"/>
                     </a:xfrm>
                     <a:prstGeom prst="rect">
                       <a:avLst/>
@@ -4204,7 +4206,7 @@
           <w:szCs w:val="32"/>
         </w:rPr>
       </w:pPr>
-      <w:bookmarkStart w:id="17" w:name="_Toc402720913"/>
+      <w:bookmarkStart w:id="17" w:name="_Toc403073889"/>
       <w:r>
         <w:rPr>
           <w:sz w:val="32"/>
@@ -4366,7 +4368,7 @@
           <w:szCs w:val="30"/>
         </w:rPr>
       </w:pPr>
-      <w:bookmarkStart w:id="18" w:name="_Toc402720914"/>
+      <w:bookmarkStart w:id="18" w:name="_Toc403073890"/>
       <w:r>
         <w:rPr>
           <w:sz w:val="30"/>
@@ -4534,7 +4536,7 @@
           <w:szCs w:val="30"/>
         </w:rPr>
       </w:pPr>
-      <w:bookmarkStart w:id="19" w:name="_Toc402720915"/>
+      <w:bookmarkStart w:id="19" w:name="_Toc403073891"/>
       <w:r>
         <w:rPr>
           <w:sz w:val="30"/>
@@ -4680,7 +4682,7 @@
           <w:szCs w:val="30"/>
         </w:rPr>
       </w:pPr>
-      <w:bookmarkStart w:id="20" w:name="_Toc402720916"/>
+      <w:bookmarkStart w:id="20" w:name="_Toc403073892"/>
       <w:r>
         <w:rPr>
           <w:sz w:val="30"/>
@@ -5064,7 +5066,7 @@
           <w:szCs w:val="32"/>
         </w:rPr>
       </w:pPr>
-      <w:bookmarkStart w:id="21" w:name="_Toc402720917"/>
+      <w:bookmarkStart w:id="21" w:name="_Toc403073893"/>
       <w:r>
         <w:rPr>
           <w:sz w:val="32"/>
@@ -5194,7 +5196,7 @@
           <w:szCs w:val="30"/>
         </w:rPr>
       </w:pPr>
-      <w:bookmarkStart w:id="22" w:name="_Toc402720918"/>
+      <w:bookmarkStart w:id="22" w:name="_Toc403073894"/>
       <w:r>
         <w:rPr>
           <w:sz w:val="30"/>
@@ -5321,7 +5323,7 @@
           <w:szCs w:val="30"/>
         </w:rPr>
       </w:pPr>
-      <w:bookmarkStart w:id="23" w:name="_Toc402720919"/>
+      <w:bookmarkStart w:id="23" w:name="_Toc403073895"/>
       <w:r>
         <w:rPr>
           <w:sz w:val="30"/>
@@ -5449,7 +5451,7 @@
           <w:szCs w:val="32"/>
         </w:rPr>
       </w:pPr>
-      <w:bookmarkStart w:id="24" w:name="_Toc402720920"/>
+      <w:bookmarkStart w:id="24" w:name="_Toc403073896"/>
       <w:r>
         <w:rPr>
           <w:sz w:val="32"/>
@@ -5510,7 +5512,7 @@
           <w:szCs w:val="48"/>
         </w:rPr>
       </w:pPr>
-      <w:bookmarkStart w:id="25" w:name="_Toc402720921"/>
+      <w:bookmarkStart w:id="25" w:name="_Toc403073897"/>
       <w:r>
         <w:rPr>
           <w:sz w:val="48"/>
@@ -5534,7 +5536,7 @@
           <w:szCs w:val="32"/>
         </w:rPr>
       </w:pPr>
-      <w:bookmarkStart w:id="26" w:name="_Toc402720922"/>
+      <w:bookmarkStart w:id="26" w:name="_Toc403073898"/>
       <w:r>
         <w:rPr>
           <w:rStyle w:val="Ttulo2Car"/>
@@ -7081,6 +7083,7 @@
   <w:style w:type="character" w:default="1" w:styleId="Fuentedeprrafopredeter">
     <w:name w:val="Default Paragraph Font"/>
     <w:uiPriority w:val="1"/>
+    <w:semiHidden/>
     <w:unhideWhenUsed/>
   </w:style>
   <w:style w:type="table" w:default="1" w:styleId="Tablanormal">

</xml_diff>

<commit_message>
modifique el schema de fritzing y el informe final
</commit_message>
<xml_diff>
--- a/Documentacion/Informe Final.docx
+++ b/Documentacion/Informe Final.docx
@@ -2609,8 +2609,8 @@
           <w:szCs w:val="48"/>
         </w:rPr>
       </w:pPr>
-      <w:bookmarkStart w:id="4" w:name="_GoBack"/>
-      <w:bookmarkStart w:id="5" w:name="_Toc403073877"/>
+      <w:bookmarkStart w:id="4" w:name="_Toc403073877"/>
+      <w:bookmarkStart w:id="5" w:name="_GoBack"/>
       <w:r>
         <w:rPr>
           <w:sz w:val="48"/>
@@ -2619,9 +2619,9 @@
         <w:lastRenderedPageBreak/>
         <w:t>Desarrollo de la solución propuesta</w:t>
       </w:r>
-      <w:bookmarkEnd w:id="5"/>
-    </w:p>
-    <w:bookmarkEnd w:id="4"/>
+      <w:bookmarkEnd w:id="4"/>
+    </w:p>
+    <w:bookmarkEnd w:id="5"/>
     <w:p/>
     <w:p>
       <w:pPr>
@@ -4047,22 +4047,6 @@
           <w:szCs w:val="28"/>
         </w:rPr>
       </w:pPr>
-    </w:p>
-    <w:p>
-      <w:pPr>
-        <w:rPr>
-          <w:sz w:val="28"/>
-          <w:szCs w:val="28"/>
-        </w:rPr>
-      </w:pPr>
-    </w:p>
-    <w:p>
-      <w:pPr>
-        <w:rPr>
-          <w:sz w:val="28"/>
-          <w:szCs w:val="28"/>
-        </w:rPr>
-      </w:pPr>
       <w:r>
         <w:rPr>
           <w:noProof/>
@@ -4074,20 +4058,20 @@
           <wp:anchor distT="0" distB="0" distL="114300" distR="114300" simplePos="0" relativeHeight="251658240" behindDoc="0" locked="0" layoutInCell="1" allowOverlap="1">
             <wp:simplePos x="0" y="0"/>
             <wp:positionH relativeFrom="column">
-              <wp:posOffset>-441325</wp:posOffset>
+              <wp:posOffset>-473075</wp:posOffset>
             </wp:positionH>
             <wp:positionV relativeFrom="paragraph">
-              <wp:posOffset>337185</wp:posOffset>
+              <wp:posOffset>457200</wp:posOffset>
             </wp:positionV>
-            <wp:extent cx="6477000" cy="2880360"/>
+            <wp:extent cx="6651625" cy="3943350"/>
             <wp:effectExtent l="19050" t="0" r="0" b="0"/>
             <wp:wrapThrough wrapText="bothSides">
               <wp:wrapPolygon edited="0">
-                <wp:start x="-64" y="0"/>
-                <wp:lineTo x="-64" y="21429"/>
-                <wp:lineTo x="21600" y="21429"/>
-                <wp:lineTo x="21600" y="0"/>
-                <wp:lineTo x="-64" y="0"/>
+                <wp:start x="-62" y="0"/>
+                <wp:lineTo x="-62" y="21496"/>
+                <wp:lineTo x="21590" y="21496"/>
+                <wp:lineTo x="21590" y="0"/>
+                <wp:lineTo x="-62" y="0"/>
               </wp:wrapPolygon>
             </wp:wrapThrough>
             <wp:docPr id="3" name="2 Imagen" descr="Esquema.png"/>
@@ -4110,7 +4094,7 @@
                   <pic:spPr>
                     <a:xfrm>
                       <a:off x="0" y="0"/>
-                      <a:ext cx="6477000" cy="2880360"/>
+                      <a:ext cx="6651625" cy="3943350"/>
                     </a:xfrm>
                     <a:prstGeom prst="rect">
                       <a:avLst/>
@@ -4122,6 +4106,22 @@
           </wp:anchor>
         </w:drawing>
       </w:r>
+    </w:p>
+    <w:p>
+      <w:pPr>
+        <w:rPr>
+          <w:sz w:val="28"/>
+          <w:szCs w:val="28"/>
+        </w:rPr>
+      </w:pPr>
+    </w:p>
+    <w:p>
+      <w:pPr>
+        <w:rPr>
+          <w:sz w:val="28"/>
+          <w:szCs w:val="28"/>
+        </w:rPr>
+      </w:pPr>
       <w:r>
         <w:rPr>
           <w:sz w:val="28"/>
@@ -4152,11 +4152,10 @@
           <w:szCs w:val="28"/>
           <w:lang w:eastAsia="es-AR"/>
         </w:rPr>
-        <w:lastRenderedPageBreak/>
         <w:drawing>
           <wp:inline distT="0" distB="0" distL="0" distR="0">
-            <wp:extent cx="5612087" cy="5194935"/>
-            <wp:effectExtent l="19050" t="0" r="7663" b="0"/>
+            <wp:extent cx="5888770" cy="5192009"/>
+            <wp:effectExtent l="19050" t="0" r="0" b="0"/>
             <wp:docPr id="5" name="4 Imagen" descr="Protoboard.png"/>
             <wp:cNvGraphicFramePr>
               <a:graphicFrameLocks xmlns:a="http://schemas.openxmlformats.org/drawingml/2006/main" noChangeAspect="1"/>
@@ -4177,7 +4176,7 @@
                   <pic:spPr>
                     <a:xfrm>
                       <a:off x="0" y="0"/>
-                      <a:ext cx="5612087" cy="5194935"/>
+                      <a:ext cx="5892089" cy="5194935"/>
                     </a:xfrm>
                     <a:prstGeom prst="rect">
                       <a:avLst/>
@@ -7541,7 +7540,7 @@
   <a:extraClrSchemeLst/>
   <a:extLst>
     <a:ext uri="{05A4C25C-085E-4340-85A3-A5531E510DB2}">
-      <thm15:themeFamily xmlns:thm15="http://schemas.microsoft.com/office/thememl/2012/main" xmlns="" name="Office Theme" id="{62F939B6-93AF-4DB8-9C6B-D6C7DFDC589F}" vid="{4A3C46E8-61CC-4603-A589-7422A47A8E4A}"/>
+      <thm15:themeFamily xmlns="" xmlns:thm15="http://schemas.microsoft.com/office/thememl/2012/main" name="Office Theme" id="{62F939B6-93AF-4DB8-9C6B-D6C7DFDC589F}" vid="{4A3C46E8-61CC-4603-A589-7422A47A8E4A}"/>
     </a:ext>
   </a:extLst>
 </a:theme>

</xml_diff>

<commit_message>
mas data al informe final
</commit_message>
<xml_diff>
--- a/Documentacion/Informe Final.docx
+++ b/Documentacion/Informe Final.docx
@@ -2425,7 +2425,27 @@
           <w:szCs w:val="28"/>
         </w:rPr>
         <w:tab/>
-        <w:t>En la actualidad cada vez es mas</w:t>
+      </w:r>
+      <w:r>
+        <w:rPr>
+          <w:sz w:val="28"/>
+          <w:szCs w:val="28"/>
+        </w:rPr>
+        <w:t xml:space="preserve">En la actualidad es cada vez mas </w:t>
+      </w:r>
+      <w:r>
+        <w:rPr>
+          <w:sz w:val="28"/>
+          <w:szCs w:val="28"/>
+        </w:rPr>
+        <w:t>común</w:t>
+      </w:r>
+      <w:r>
+        <w:rPr>
+          <w:sz w:val="28"/>
+          <w:szCs w:val="28"/>
+        </w:rPr>
+        <w:t xml:space="preserve"> y frecuente ver dispositivos inteligentes  en nuestras</w:t>
       </w:r>
       <w:r>
         <w:rPr>
@@ -2439,14 +2459,52 @@
           <w:sz w:val="28"/>
           <w:szCs w:val="28"/>
         </w:rPr>
-        <w:t>común</w:t>
-      </w:r>
-      <w:r>
-        <w:rPr>
-          <w:sz w:val="28"/>
-          <w:szCs w:val="28"/>
-        </w:rPr>
-        <w:t xml:space="preserve"> ver dispositivos inteligentes en nuestras vidas.</w:t>
+        <w:t xml:space="preserve">vidas. Desde </w:t>
+      </w:r>
+      <w:proofErr w:type="spellStart"/>
+      <w:r>
+        <w:rPr>
+          <w:sz w:val="28"/>
+          <w:szCs w:val="28"/>
+        </w:rPr>
+        <w:t>Smartphones</w:t>
+      </w:r>
+      <w:proofErr w:type="spellEnd"/>
+      <w:r>
+        <w:rPr>
+          <w:sz w:val="28"/>
+          <w:szCs w:val="28"/>
+        </w:rPr>
+        <w:t>, etc.</w:t>
+      </w:r>
+    </w:p>
+    <w:p>
+      <w:pPr>
+        <w:rPr>
+          <w:sz w:val="28"/>
+          <w:szCs w:val="28"/>
+        </w:rPr>
+      </w:pPr>
+      <w:r>
+        <w:rPr>
+          <w:sz w:val="28"/>
+          <w:szCs w:val="28"/>
+        </w:rPr>
+        <w:t xml:space="preserve">Una breve </w:t>
+      </w:r>
+      <w:r>
+        <w:rPr>
+          <w:sz w:val="28"/>
+          <w:szCs w:val="28"/>
+        </w:rPr>
+        <w:t>introducción</w:t>
+      </w:r>
+      <w:r>
+        <w:rPr>
+          <w:sz w:val="28"/>
+          <w:szCs w:val="28"/>
+        </w:rPr>
+        <w:t xml:space="preserve"> al presente y la forma de vida que llevamos.</w:t>
       </w:r>
     </w:p>
     <w:p>
@@ -2489,49 +2547,90 @@
           <w:szCs w:val="28"/>
         </w:rPr>
         <w:tab/>
-        <w:t xml:space="preserve">Porque estamos haciendo este </w:t>
-      </w:r>
-      <w:r>
-        <w:rPr>
-          <w:sz w:val="28"/>
-          <w:szCs w:val="28"/>
-        </w:rPr>
-        <w:t>TIP</w:t>
-      </w:r>
-      <w:r>
-        <w:rPr>
-          <w:sz w:val="28"/>
-          <w:szCs w:val="28"/>
-        </w:rPr>
-        <w:t>. Que viene a solucionar. Trat</w:t>
-      </w:r>
-      <w:r>
-        <w:rPr>
-          <w:sz w:val="28"/>
-          <w:szCs w:val="28"/>
-        </w:rPr>
-        <w:t>ar el problema de la “Desconexió</w:t>
-      </w:r>
-      <w:r>
-        <w:rPr>
-          <w:sz w:val="28"/>
-          <w:szCs w:val="28"/>
-        </w:rPr>
-        <w:t>n entre la automatización y la informaci</w:t>
-      </w:r>
-      <w:r>
-        <w:rPr>
-          <w:sz w:val="28"/>
-          <w:szCs w:val="28"/>
-        </w:rPr>
-        <w:t>ó</w:t>
-      </w:r>
-      <w:r>
-        <w:rPr>
-          <w:sz w:val="28"/>
-          <w:szCs w:val="28"/>
-        </w:rPr>
-        <w:t>n”</w:t>
+      </w:r>
+      <w:r>
+        <w:rPr>
+          <w:sz w:val="28"/>
+          <w:szCs w:val="28"/>
+        </w:rPr>
+        <w:t xml:space="preserve">Dado el contexto denotar que todos estos dispositivos electrónicos pueden estar interconectados atravez de un sistema </w:t>
+      </w:r>
+      <w:r>
+        <w:rPr>
+          <w:sz w:val="28"/>
+          <w:szCs w:val="28"/>
+        </w:rPr>
+        <w:t>informátic</w:t>
+      </w:r>
+      <w:r>
+        <w:rPr>
+          <w:sz w:val="28"/>
+          <w:szCs w:val="28"/>
+        </w:rPr>
+        <w:t>o</w:t>
+      </w:r>
+      <w:r>
+        <w:rPr>
+          <w:sz w:val="28"/>
+          <w:szCs w:val="28"/>
+        </w:rPr>
+        <w:t xml:space="preserve"> que los una. </w:t>
+      </w:r>
+      <w:r>
+        <w:rPr>
+          <w:sz w:val="28"/>
+          <w:szCs w:val="28"/>
+        </w:rPr>
+        <w:t>Además</w:t>
+      </w:r>
+      <w:r>
+        <w:rPr>
+          <w:sz w:val="28"/>
+          <w:szCs w:val="28"/>
+        </w:rPr>
+        <w:t xml:space="preserve"> este sistema </w:t>
+      </w:r>
+      <w:r>
+        <w:rPr>
+          <w:sz w:val="28"/>
+          <w:szCs w:val="28"/>
+        </w:rPr>
+        <w:t>informático</w:t>
+      </w:r>
+      <w:r>
+        <w:rPr>
+          <w:sz w:val="28"/>
+          <w:szCs w:val="28"/>
+        </w:rPr>
+        <w:t xml:space="preserve"> </w:t>
+      </w:r>
+      <w:r>
+        <w:rPr>
+          <w:sz w:val="28"/>
+          <w:szCs w:val="28"/>
+        </w:rPr>
+        <w:t>puede interactuar con ellos para hacerlos</w:t>
+      </w:r>
+      <w:r>
+        <w:rPr>
+          <w:sz w:val="28"/>
+          <w:szCs w:val="28"/>
+        </w:rPr>
+        <w:t xml:space="preserve"> realizar ciertas tareas o recolectar </w:t>
+      </w:r>
+      <w:r>
+        <w:rPr>
+          <w:sz w:val="28"/>
+          <w:szCs w:val="28"/>
+        </w:rPr>
+        <w:t>información</w:t>
+      </w:r>
+      <w:r>
+        <w:rPr>
+          <w:sz w:val="28"/>
+          <w:szCs w:val="28"/>
+        </w:rPr>
+        <w:t xml:space="preserve"> de ellos.</w:t>
       </w:r>
     </w:p>
     <w:p>
@@ -2569,12 +2668,6 @@
     </w:p>
     <w:p/>
     <w:p>
-      <w:pPr>
-        <w:rPr>
-          <w:sz w:val="28"/>
-          <w:szCs w:val="28"/>
-        </w:rPr>
-      </w:pPr>
       <w:r>
         <w:rPr>
           <w:sz w:val="28"/>
@@ -2587,15 +2680,72 @@
           <w:sz w:val="28"/>
           <w:szCs w:val="28"/>
         </w:rPr>
-        <w:t>Crear un dispositivo electrónico independiente, uso de protocolos de comunicación y desarrollo de Front End de web</w:t>
-      </w:r>
-    </w:p>
-    <w:p/>
-    <w:p/>
-    <w:p/>
-    <w:p/>
-    <w:p/>
-    <w:p/>
+        <w:t xml:space="preserve">La solución propuesta es la de desarrollar una herramienta la cual logre unir la electrónica y la programación para formar una solución capaz de simplificar tareas que </w:t>
+      </w:r>
+      <w:r>
+        <w:rPr>
+          <w:sz w:val="28"/>
+          <w:szCs w:val="28"/>
+        </w:rPr>
+        <w:t>día</w:t>
+      </w:r>
+      <w:r>
+        <w:rPr>
+          <w:sz w:val="28"/>
+          <w:szCs w:val="28"/>
+        </w:rPr>
+        <w:t xml:space="preserve"> a </w:t>
+      </w:r>
+      <w:r>
+        <w:rPr>
+          <w:sz w:val="28"/>
+          <w:szCs w:val="28"/>
+        </w:rPr>
+        <w:t>día</w:t>
+      </w:r>
+      <w:r>
+        <w:rPr>
+          <w:sz w:val="28"/>
+          <w:szCs w:val="28"/>
+        </w:rPr>
+        <w:t xml:space="preserve"> se realizan de forma presencial. Como por ejemplo verificar el estado de una puerta, encender</w:t>
+      </w:r>
+      <w:r>
+        <w:rPr>
+          <w:sz w:val="28"/>
+          <w:szCs w:val="28"/>
+        </w:rPr>
+        <w:t xml:space="preserve"> o apagar</w:t>
+      </w:r>
+      <w:r>
+        <w:rPr>
+          <w:sz w:val="28"/>
+          <w:szCs w:val="28"/>
+        </w:rPr>
+        <w:t xml:space="preserve"> </w:t>
+      </w:r>
+      <w:r>
+        <w:rPr>
+          <w:sz w:val="28"/>
+          <w:szCs w:val="28"/>
+        </w:rPr>
+        <w:t>luces,</w:t>
+      </w:r>
+      <w:r>
+        <w:rPr>
+          <w:sz w:val="28"/>
+          <w:szCs w:val="28"/>
+        </w:rPr>
+        <w:t xml:space="preserve"> obtener diferentes datos atravez de sensores que se encuentren en el recinto, etc.</w:t>
+      </w:r>
+      <w:r>
+        <w:rPr>
+          <w:sz w:val="28"/>
+          <w:szCs w:val="28"/>
+        </w:rPr>
+        <w:t xml:space="preserve"> Todos estos se va a unir utilizando protocolos de comunicación entre los dispositivos y el programa central con el cual se van a comunicar. El usuario que utilice el sistema se podrá comunicar atravez de un sitio web(Front-End).</w:t>
+      </w:r>
+    </w:p>
     <w:p/>
     <w:p/>
     <w:p/>
@@ -7082,7 +7232,6 @@
   <w:style w:type="character" w:default="1" w:styleId="Fuentedeprrafopredeter">
     <w:name w:val="Default Paragraph Font"/>
     <w:uiPriority w:val="1"/>
-    <w:semiHidden/>
     <w:unhideWhenUsed/>
   </w:style>
   <w:style w:type="table" w:default="1" w:styleId="Tablanormal">

</xml_diff>

<commit_message>
modificaciones al tamaño de los diagramas del informe final
</commit_message>
<xml_diff>
--- a/Documentacion/Informe Final.docx
+++ b/Documentacion/Informe Final.docx
@@ -517,7 +517,7 @@
             </w:rPr>
             <w:fldChar w:fldCharType="separate"/>
           </w:r>
-          <w:hyperlink w:anchor="_Toc403073873" w:history="1">
+          <w:hyperlink w:anchor="_Toc404105181" w:history="1">
             <w:r>
               <w:rPr>
                 <w:rStyle w:val="Hipervnculo"/>
@@ -544,7 +544,7 @@
                 <w:noProof/>
                 <w:webHidden/>
               </w:rPr>
-              <w:instrText xml:space="preserve"> PAGEREF _Toc403073873 \h </w:instrText>
+              <w:instrText xml:space="preserve"> PAGEREF _Toc404105181 \h </w:instrText>
             </w:r>
             <w:r>
               <w:rPr>
@@ -587,7 +587,7 @@
               <w:lang w:eastAsia="es-AR"/>
             </w:rPr>
           </w:pPr>
-          <w:hyperlink w:anchor="_Toc403073874" w:history="1">
+          <w:hyperlink w:anchor="_Toc404105182" w:history="1">
             <w:r>
               <w:rPr>
                 <w:rStyle w:val="Hipervnculo"/>
@@ -614,7 +614,7 @@
                 <w:noProof/>
                 <w:webHidden/>
               </w:rPr>
-              <w:instrText xml:space="preserve"> PAGEREF _Toc403073874 \h </w:instrText>
+              <w:instrText xml:space="preserve"> PAGEREF _Toc404105182 \h </w:instrText>
             </w:r>
             <w:r>
               <w:rPr>
@@ -657,7 +657,7 @@
               <w:lang w:eastAsia="es-AR"/>
             </w:rPr>
           </w:pPr>
-          <w:hyperlink w:anchor="_Toc403073875" w:history="1">
+          <w:hyperlink w:anchor="_Toc404105183" w:history="1">
             <w:r>
               <w:rPr>
                 <w:rStyle w:val="Hipervnculo"/>
@@ -684,7 +684,7 @@
                 <w:noProof/>
                 <w:webHidden/>
               </w:rPr>
-              <w:instrText xml:space="preserve"> PAGEREF _Toc403073875 \h </w:instrText>
+              <w:instrText xml:space="preserve"> PAGEREF _Toc404105183 \h </w:instrText>
             </w:r>
             <w:r>
               <w:rPr>
@@ -727,7 +727,7 @@
               <w:lang w:eastAsia="es-AR"/>
             </w:rPr>
           </w:pPr>
-          <w:hyperlink w:anchor="_Toc403073876" w:history="1">
+          <w:hyperlink w:anchor="_Toc404105184" w:history="1">
             <w:r>
               <w:rPr>
                 <w:rStyle w:val="Hipervnculo"/>
@@ -754,7 +754,7 @@
                 <w:noProof/>
                 <w:webHidden/>
               </w:rPr>
-              <w:instrText xml:space="preserve"> PAGEREF _Toc403073876 \h </w:instrText>
+              <w:instrText xml:space="preserve"> PAGEREF _Toc404105184 \h </w:instrText>
             </w:r>
             <w:r>
               <w:rPr>
@@ -797,7 +797,7 @@
               <w:lang w:eastAsia="es-AR"/>
             </w:rPr>
           </w:pPr>
-          <w:hyperlink w:anchor="_Toc403073877" w:history="1">
+          <w:hyperlink w:anchor="_Toc404105185" w:history="1">
             <w:r>
               <w:rPr>
                 <w:rStyle w:val="Hipervnculo"/>
@@ -824,7 +824,7 @@
                 <w:noProof/>
                 <w:webHidden/>
               </w:rPr>
-              <w:instrText xml:space="preserve"> PAGEREF _Toc403073877 \h </w:instrText>
+              <w:instrText xml:space="preserve"> PAGEREF _Toc404105185 \h </w:instrText>
             </w:r>
             <w:r>
               <w:rPr>
@@ -867,7 +867,7 @@
               <w:lang w:eastAsia="es-AR"/>
             </w:rPr>
           </w:pPr>
-          <w:hyperlink w:anchor="_Toc403073878" w:history="1">
+          <w:hyperlink w:anchor="_Toc404105186" w:history="1">
             <w:r>
               <w:rPr>
                 <w:rStyle w:val="Hipervnculo"/>
@@ -894,7 +894,7 @@
                 <w:noProof/>
                 <w:webHidden/>
               </w:rPr>
-              <w:instrText xml:space="preserve"> PAGEREF _Toc403073878 \h </w:instrText>
+              <w:instrText xml:space="preserve"> PAGEREF _Toc404105186 \h </w:instrText>
             </w:r>
             <w:r>
               <w:rPr>
@@ -937,7 +937,7 @@
               <w:lang w:eastAsia="es-AR"/>
             </w:rPr>
           </w:pPr>
-          <w:hyperlink w:anchor="_Toc403073879" w:history="1">
+          <w:hyperlink w:anchor="_Toc404105187" w:history="1">
             <w:r>
               <w:rPr>
                 <w:rStyle w:val="Hipervnculo"/>
@@ -964,7 +964,7 @@
                 <w:noProof/>
                 <w:webHidden/>
               </w:rPr>
-              <w:instrText xml:space="preserve"> PAGEREF _Toc403073879 \h </w:instrText>
+              <w:instrText xml:space="preserve"> PAGEREF _Toc404105187 \h </w:instrText>
             </w:r>
             <w:r>
               <w:rPr>
@@ -1007,7 +1007,7 @@
               <w:lang w:eastAsia="es-AR"/>
             </w:rPr>
           </w:pPr>
-          <w:hyperlink w:anchor="_Toc403073880" w:history="1">
+          <w:hyperlink w:anchor="_Toc404105188" w:history="1">
             <w:r>
               <w:rPr>
                 <w:rStyle w:val="Hipervnculo"/>
@@ -1034,7 +1034,7 @@
                 <w:noProof/>
                 <w:webHidden/>
               </w:rPr>
-              <w:instrText xml:space="preserve"> PAGEREF _Toc403073880 \h </w:instrText>
+              <w:instrText xml:space="preserve"> PAGEREF _Toc404105188 \h </w:instrText>
             </w:r>
             <w:r>
               <w:rPr>
@@ -1077,7 +1077,7 @@
               <w:lang w:eastAsia="es-AR"/>
             </w:rPr>
           </w:pPr>
-          <w:hyperlink w:anchor="_Toc403073881" w:history="1">
+          <w:hyperlink w:anchor="_Toc404105189" w:history="1">
             <w:r>
               <w:rPr>
                 <w:rStyle w:val="Hipervnculo"/>
@@ -1104,7 +1104,7 @@
                 <w:noProof/>
                 <w:webHidden/>
               </w:rPr>
-              <w:instrText xml:space="preserve"> PAGEREF _Toc403073881 \h </w:instrText>
+              <w:instrText xml:space="preserve"> PAGEREF _Toc404105189 \h </w:instrText>
             </w:r>
             <w:r>
               <w:rPr>
@@ -1147,7 +1147,7 @@
               <w:lang w:eastAsia="es-AR"/>
             </w:rPr>
           </w:pPr>
-          <w:hyperlink w:anchor="_Toc403073882" w:history="1">
+          <w:hyperlink w:anchor="_Toc404105190" w:history="1">
             <w:r>
               <w:rPr>
                 <w:rStyle w:val="Hipervnculo"/>
@@ -1174,7 +1174,7 @@
                 <w:noProof/>
                 <w:webHidden/>
               </w:rPr>
-              <w:instrText xml:space="preserve"> PAGEREF _Toc403073882 \h </w:instrText>
+              <w:instrText xml:space="preserve"> PAGEREF _Toc404105190 \h </w:instrText>
             </w:r>
             <w:r>
               <w:rPr>
@@ -1217,7 +1217,7 @@
               <w:lang w:eastAsia="es-AR"/>
             </w:rPr>
           </w:pPr>
-          <w:hyperlink w:anchor="_Toc403073883" w:history="1">
+          <w:hyperlink w:anchor="_Toc404105191" w:history="1">
             <w:r>
               <w:rPr>
                 <w:rStyle w:val="Hipervnculo"/>
@@ -1244,7 +1244,7 @@
                 <w:noProof/>
                 <w:webHidden/>
               </w:rPr>
-              <w:instrText xml:space="preserve"> PAGEREF _Toc403073883 \h </w:instrText>
+              <w:instrText xml:space="preserve"> PAGEREF _Toc404105191 \h </w:instrText>
             </w:r>
             <w:r>
               <w:rPr>
@@ -1287,7 +1287,7 @@
               <w:lang w:eastAsia="es-AR"/>
             </w:rPr>
           </w:pPr>
-          <w:hyperlink w:anchor="_Toc403073884" w:history="1">
+          <w:hyperlink w:anchor="_Toc404105192" w:history="1">
             <w:r>
               <w:rPr>
                 <w:rStyle w:val="Hipervnculo"/>
@@ -1314,7 +1314,7 @@
                 <w:noProof/>
                 <w:webHidden/>
               </w:rPr>
-              <w:instrText xml:space="preserve"> PAGEREF _Toc403073884 \h </w:instrText>
+              <w:instrText xml:space="preserve"> PAGEREF _Toc404105192 \h </w:instrText>
             </w:r>
             <w:r>
               <w:rPr>
@@ -1357,7 +1357,7 @@
               <w:lang w:eastAsia="es-AR"/>
             </w:rPr>
           </w:pPr>
-          <w:hyperlink w:anchor="_Toc403073885" w:history="1">
+          <w:hyperlink w:anchor="_Toc404105193" w:history="1">
             <w:r>
               <w:rPr>
                 <w:rStyle w:val="Hipervnculo"/>
@@ -1384,7 +1384,7 @@
                 <w:noProof/>
                 <w:webHidden/>
               </w:rPr>
-              <w:instrText xml:space="preserve"> PAGEREF _Toc403073885 \h </w:instrText>
+              <w:instrText xml:space="preserve"> PAGEREF _Toc404105193 \h </w:instrText>
             </w:r>
             <w:r>
               <w:rPr>
@@ -1427,7 +1427,7 @@
               <w:lang w:eastAsia="es-AR"/>
             </w:rPr>
           </w:pPr>
-          <w:hyperlink w:anchor="_Toc403073886" w:history="1">
+          <w:hyperlink w:anchor="_Toc404105194" w:history="1">
             <w:r>
               <w:rPr>
                 <w:rStyle w:val="Hipervnculo"/>
@@ -1454,7 +1454,7 @@
                 <w:noProof/>
                 <w:webHidden/>
               </w:rPr>
-              <w:instrText xml:space="preserve"> PAGEREF _Toc403073886 \h </w:instrText>
+              <w:instrText xml:space="preserve"> PAGEREF _Toc404105194 \h </w:instrText>
             </w:r>
             <w:r>
               <w:rPr>
@@ -1497,7 +1497,7 @@
               <w:lang w:eastAsia="es-AR"/>
             </w:rPr>
           </w:pPr>
-          <w:hyperlink w:anchor="_Toc403073887" w:history="1">
+          <w:hyperlink w:anchor="_Toc404105195" w:history="1">
             <w:r>
               <w:rPr>
                 <w:rStyle w:val="Hipervnculo"/>
@@ -1524,7 +1524,7 @@
                 <w:noProof/>
                 <w:webHidden/>
               </w:rPr>
-              <w:instrText xml:space="preserve"> PAGEREF _Toc403073887 \h </w:instrText>
+              <w:instrText xml:space="preserve"> PAGEREF _Toc404105195 \h </w:instrText>
             </w:r>
             <w:r>
               <w:rPr>
@@ -1567,7 +1567,7 @@
               <w:lang w:eastAsia="es-AR"/>
             </w:rPr>
           </w:pPr>
-          <w:hyperlink w:anchor="_Toc403073888" w:history="1">
+          <w:hyperlink w:anchor="_Toc404105196" w:history="1">
             <w:r>
               <w:rPr>
                 <w:rStyle w:val="Hipervnculo"/>
@@ -1594,7 +1594,7 @@
                 <w:noProof/>
                 <w:webHidden/>
               </w:rPr>
-              <w:instrText xml:space="preserve"> PAGEREF _Toc403073888 \h </w:instrText>
+              <w:instrText xml:space="preserve"> PAGEREF _Toc404105196 \h </w:instrText>
             </w:r>
             <w:r>
               <w:rPr>
@@ -1637,7 +1637,7 @@
               <w:lang w:eastAsia="es-AR"/>
             </w:rPr>
           </w:pPr>
-          <w:hyperlink w:anchor="_Toc403073889" w:history="1">
+          <w:hyperlink w:anchor="_Toc404105197" w:history="1">
             <w:r>
               <w:rPr>
                 <w:rStyle w:val="Hipervnculo"/>
@@ -1664,7 +1664,7 @@
                 <w:noProof/>
                 <w:webHidden/>
               </w:rPr>
-              <w:instrText xml:space="preserve"> PAGEREF _Toc403073889 \h </w:instrText>
+              <w:instrText xml:space="preserve"> PAGEREF _Toc404105197 \h </w:instrText>
             </w:r>
             <w:r>
               <w:rPr>
@@ -1684,7 +1684,7 @@
                 <w:noProof/>
                 <w:webHidden/>
               </w:rPr>
-              <w:t>11</w:t>
+              <w:t>13</w:t>
             </w:r>
             <w:r>
               <w:rPr>
@@ -1707,7 +1707,7 @@
               <w:lang w:eastAsia="es-AR"/>
             </w:rPr>
           </w:pPr>
-          <w:hyperlink w:anchor="_Toc403073890" w:history="1">
+          <w:hyperlink w:anchor="_Toc404105198" w:history="1">
             <w:r>
               <w:rPr>
                 <w:rStyle w:val="Hipervnculo"/>
@@ -1734,7 +1734,7 @@
                 <w:noProof/>
                 <w:webHidden/>
               </w:rPr>
-              <w:instrText xml:space="preserve"> PAGEREF _Toc403073890 \h </w:instrText>
+              <w:instrText xml:space="preserve"> PAGEREF _Toc404105198 \h </w:instrText>
             </w:r>
             <w:r>
               <w:rPr>
@@ -1754,7 +1754,7 @@
                 <w:noProof/>
                 <w:webHidden/>
               </w:rPr>
-              <w:t>12</w:t>
+              <w:t>13</w:t>
             </w:r>
             <w:r>
               <w:rPr>
@@ -1777,7 +1777,7 @@
               <w:lang w:eastAsia="es-AR"/>
             </w:rPr>
           </w:pPr>
-          <w:hyperlink w:anchor="_Toc403073891" w:history="1">
+          <w:hyperlink w:anchor="_Toc404105199" w:history="1">
             <w:r>
               <w:rPr>
                 <w:rStyle w:val="Hipervnculo"/>
@@ -1804,7 +1804,7 @@
                 <w:noProof/>
                 <w:webHidden/>
               </w:rPr>
-              <w:instrText xml:space="preserve"> PAGEREF _Toc403073891 \h </w:instrText>
+              <w:instrText xml:space="preserve"> PAGEREF _Toc404105199 \h </w:instrText>
             </w:r>
             <w:r>
               <w:rPr>
@@ -1824,7 +1824,7 @@
                 <w:noProof/>
                 <w:webHidden/>
               </w:rPr>
-              <w:t>12</w:t>
+              <w:t>13</w:t>
             </w:r>
             <w:r>
               <w:rPr>
@@ -1847,7 +1847,7 @@
               <w:lang w:eastAsia="es-AR"/>
             </w:rPr>
           </w:pPr>
-          <w:hyperlink w:anchor="_Toc403073892" w:history="1">
+          <w:hyperlink w:anchor="_Toc404105200" w:history="1">
             <w:r>
               <w:rPr>
                 <w:rStyle w:val="Hipervnculo"/>
@@ -1874,7 +1874,7 @@
                 <w:noProof/>
                 <w:webHidden/>
               </w:rPr>
-              <w:instrText xml:space="preserve"> PAGEREF _Toc403073892 \h </w:instrText>
+              <w:instrText xml:space="preserve"> PAGEREF _Toc404105200 \h </w:instrText>
             </w:r>
             <w:r>
               <w:rPr>
@@ -1894,7 +1894,7 @@
                 <w:noProof/>
                 <w:webHidden/>
               </w:rPr>
-              <w:t>12</w:t>
+              <w:t>14</w:t>
             </w:r>
             <w:r>
               <w:rPr>
@@ -1917,7 +1917,7 @@
               <w:lang w:eastAsia="es-AR"/>
             </w:rPr>
           </w:pPr>
-          <w:hyperlink w:anchor="_Toc403073893" w:history="1">
+          <w:hyperlink w:anchor="_Toc404105201" w:history="1">
             <w:r>
               <w:rPr>
                 <w:rStyle w:val="Hipervnculo"/>
@@ -1944,7 +1944,7 @@
                 <w:noProof/>
                 <w:webHidden/>
               </w:rPr>
-              <w:instrText xml:space="preserve"> PAGEREF _Toc403073893 \h </w:instrText>
+              <w:instrText xml:space="preserve"> PAGEREF _Toc404105201 \h </w:instrText>
             </w:r>
             <w:r>
               <w:rPr>
@@ -1964,7 +1964,7 @@
                 <w:noProof/>
                 <w:webHidden/>
               </w:rPr>
-              <w:t>13</w:t>
+              <w:t>14</w:t>
             </w:r>
             <w:r>
               <w:rPr>
@@ -1987,7 +1987,7 @@
               <w:lang w:eastAsia="es-AR"/>
             </w:rPr>
           </w:pPr>
-          <w:hyperlink w:anchor="_Toc403073894" w:history="1">
+          <w:hyperlink w:anchor="_Toc404105202" w:history="1">
             <w:r>
               <w:rPr>
                 <w:rStyle w:val="Hipervnculo"/>
@@ -2014,7 +2014,7 @@
                 <w:noProof/>
                 <w:webHidden/>
               </w:rPr>
-              <w:instrText xml:space="preserve"> PAGEREF _Toc403073894 \h </w:instrText>
+              <w:instrText xml:space="preserve"> PAGEREF _Toc404105202 \h </w:instrText>
             </w:r>
             <w:r>
               <w:rPr>
@@ -2034,7 +2034,7 @@
                 <w:noProof/>
                 <w:webHidden/>
               </w:rPr>
-              <w:t>13</w:t>
+              <w:t>15</w:t>
             </w:r>
             <w:r>
               <w:rPr>
@@ -2057,7 +2057,7 @@
               <w:lang w:eastAsia="es-AR"/>
             </w:rPr>
           </w:pPr>
-          <w:hyperlink w:anchor="_Toc403073895" w:history="1">
+          <w:hyperlink w:anchor="_Toc404105203" w:history="1">
             <w:r>
               <w:rPr>
                 <w:rStyle w:val="Hipervnculo"/>
@@ -2084,7 +2084,7 @@
                 <w:noProof/>
                 <w:webHidden/>
               </w:rPr>
-              <w:instrText xml:space="preserve"> PAGEREF _Toc403073895 \h </w:instrText>
+              <w:instrText xml:space="preserve"> PAGEREF _Toc404105203 \h </w:instrText>
             </w:r>
             <w:r>
               <w:rPr>
@@ -2104,7 +2104,7 @@
                 <w:noProof/>
                 <w:webHidden/>
               </w:rPr>
-              <w:t>14</w:t>
+              <w:t>15</w:t>
             </w:r>
             <w:r>
               <w:rPr>
@@ -2127,7 +2127,7 @@
               <w:lang w:eastAsia="es-AR"/>
             </w:rPr>
           </w:pPr>
-          <w:hyperlink w:anchor="_Toc403073896" w:history="1">
+          <w:hyperlink w:anchor="_Toc404105204" w:history="1">
             <w:r>
               <w:rPr>
                 <w:rStyle w:val="Hipervnculo"/>
@@ -2154,7 +2154,7 @@
                 <w:noProof/>
                 <w:webHidden/>
               </w:rPr>
-              <w:instrText xml:space="preserve"> PAGEREF _Toc403073896 \h </w:instrText>
+              <w:instrText xml:space="preserve"> PAGEREF _Toc404105204 \h </w:instrText>
             </w:r>
             <w:r>
               <w:rPr>
@@ -2174,7 +2174,7 @@
                 <w:noProof/>
                 <w:webHidden/>
               </w:rPr>
-              <w:t>14</w:t>
+              <w:t>15</w:t>
             </w:r>
             <w:r>
               <w:rPr>
@@ -2197,7 +2197,7 @@
               <w:lang w:eastAsia="es-AR"/>
             </w:rPr>
           </w:pPr>
-          <w:hyperlink w:anchor="_Toc403073897" w:history="1">
+          <w:hyperlink w:anchor="_Toc404105205" w:history="1">
             <w:r>
               <w:rPr>
                 <w:rStyle w:val="Hipervnculo"/>
@@ -2224,7 +2224,7 @@
                 <w:noProof/>
                 <w:webHidden/>
               </w:rPr>
-              <w:instrText xml:space="preserve"> PAGEREF _Toc403073897 \h </w:instrText>
+              <w:instrText xml:space="preserve"> PAGEREF _Toc404105205 \h </w:instrText>
             </w:r>
             <w:r>
               <w:rPr>
@@ -2244,7 +2244,7 @@
                 <w:noProof/>
                 <w:webHidden/>
               </w:rPr>
-              <w:t>14</w:t>
+              <w:t>16</w:t>
             </w:r>
             <w:r>
               <w:rPr>
@@ -2267,7 +2267,7 @@
               <w:lang w:eastAsia="es-AR"/>
             </w:rPr>
           </w:pPr>
-          <w:hyperlink w:anchor="_Toc403073898" w:history="1">
+          <w:hyperlink w:anchor="_Toc404105206" w:history="1">
             <w:r>
               <w:rPr>
                 <w:rStyle w:val="Hipervnculo"/>
@@ -2294,7 +2294,7 @@
                 <w:noProof/>
                 <w:webHidden/>
               </w:rPr>
-              <w:instrText xml:space="preserve"> PAGEREF _Toc403073898 \h </w:instrText>
+              <w:instrText xml:space="preserve"> PAGEREF _Toc404105206 \h </w:instrText>
             </w:r>
             <w:r>
               <w:rPr>
@@ -2314,7 +2314,7 @@
                 <w:noProof/>
                 <w:webHidden/>
               </w:rPr>
-              <w:t>14</w:t>
+              <w:t>16</w:t>
             </w:r>
             <w:r>
               <w:rPr>
@@ -2367,7 +2367,7 @@
           <w:szCs w:val="48"/>
         </w:rPr>
       </w:pPr>
-      <w:bookmarkStart w:id="0" w:name="_Toc403073873"/>
+      <w:bookmarkStart w:id="0" w:name="_Toc404105181"/>
       <w:r>
         <w:rPr>
           <w:sz w:val="48"/>
@@ -2401,7 +2401,7 @@
           <w:szCs w:val="32"/>
         </w:rPr>
       </w:pPr>
-      <w:bookmarkStart w:id="1" w:name="_Toc403073874"/>
+      <w:bookmarkStart w:id="1" w:name="_Toc404105182"/>
       <w:r>
         <w:rPr>
           <w:sz w:val="32"/>
@@ -2461,15 +2461,20 @@
         </w:rPr>
         <w:t xml:space="preserve">vidas. Desde </w:t>
       </w:r>
-      <w:proofErr w:type="spellStart"/>
-      <w:r>
-        <w:rPr>
-          <w:sz w:val="28"/>
-          <w:szCs w:val="28"/>
-        </w:rPr>
-        <w:t>Smartphones</w:t>
-      </w:r>
-      <w:proofErr w:type="spellEnd"/>
+      <w:r>
+        <w:rPr>
+          <w:sz w:val="28"/>
+          <w:szCs w:val="28"/>
+        </w:rPr>
+        <w:t>Smartphone</w:t>
+      </w:r>
+      <w:r>
+        <w:rPr>
+          <w:sz w:val="28"/>
+          <w:szCs w:val="28"/>
+        </w:rPr>
+        <w:t>s</w:t>
+      </w:r>
       <w:r>
         <w:rPr>
           <w:sz w:val="28"/>
@@ -2523,7 +2528,7 @@
           <w:szCs w:val="32"/>
         </w:rPr>
       </w:pPr>
-      <w:bookmarkStart w:id="2" w:name="_Toc403073875"/>
+      <w:bookmarkStart w:id="2" w:name="_Toc404105183"/>
       <w:r>
         <w:rPr>
           <w:sz w:val="32"/>
@@ -2649,7 +2654,7 @@
           <w:szCs w:val="32"/>
         </w:rPr>
       </w:pPr>
-      <w:bookmarkStart w:id="3" w:name="_Toc403073876"/>
+      <w:bookmarkStart w:id="3" w:name="_Toc404105184"/>
       <w:r>
         <w:rPr>
           <w:sz w:val="32"/>
@@ -2759,8 +2764,8 @@
           <w:szCs w:val="48"/>
         </w:rPr>
       </w:pPr>
-      <w:bookmarkStart w:id="4" w:name="_Toc403073877"/>
-      <w:bookmarkStart w:id="5" w:name="_GoBack"/>
+      <w:bookmarkStart w:id="4" w:name="_GoBack"/>
+      <w:bookmarkStart w:id="5" w:name="_Toc404105185"/>
       <w:r>
         <w:rPr>
           <w:sz w:val="48"/>
@@ -2769,9 +2774,9 @@
         <w:lastRenderedPageBreak/>
         <w:t>Desarrollo de la solución propuesta</w:t>
       </w:r>
-      <w:bookmarkEnd w:id="4"/>
-    </w:p>
-    <w:bookmarkEnd w:id="5"/>
+      <w:bookmarkEnd w:id="5"/>
+    </w:p>
+    <w:bookmarkEnd w:id="4"/>
     <w:p/>
     <w:p>
       <w:pPr>
@@ -2781,7 +2786,7 @@
           <w:szCs w:val="32"/>
         </w:rPr>
       </w:pPr>
-      <w:bookmarkStart w:id="6" w:name="_Toc403073878"/>
+      <w:bookmarkStart w:id="6" w:name="_Toc404105186"/>
       <w:r>
         <w:rPr>
           <w:sz w:val="32"/>
@@ -2815,7 +2820,7 @@
           <w:szCs w:val="28"/>
         </w:rPr>
       </w:pPr>
-      <w:bookmarkStart w:id="7" w:name="_Toc403073879"/>
+      <w:bookmarkStart w:id="7" w:name="_Toc404105187"/>
       <w:r>
         <w:rPr>
           <w:sz w:val="28"/>
@@ -2900,7 +2905,7 @@
           <w:szCs w:val="28"/>
         </w:rPr>
       </w:pPr>
-      <w:bookmarkStart w:id="8" w:name="_Toc403073880"/>
+      <w:bookmarkStart w:id="8" w:name="_Toc404105188"/>
       <w:r>
         <w:rPr>
           <w:sz w:val="28"/>
@@ -3079,7 +3084,7 @@
           <w:szCs w:val="32"/>
         </w:rPr>
       </w:pPr>
-      <w:bookmarkStart w:id="9" w:name="_Toc403073881"/>
+      <w:bookmarkStart w:id="9" w:name="_Toc404105189"/>
       <w:r>
         <w:rPr>
           <w:sz w:val="32"/>
@@ -3129,7 +3134,7 @@
           <w:szCs w:val="28"/>
         </w:rPr>
       </w:pPr>
-      <w:bookmarkStart w:id="10" w:name="_Toc403073882"/>
+      <w:bookmarkStart w:id="10" w:name="_Toc404105190"/>
       <w:r>
         <w:rPr>
           <w:sz w:val="28"/>
@@ -3228,7 +3233,7 @@
           <w:szCs w:val="28"/>
         </w:rPr>
       </w:pPr>
-      <w:bookmarkStart w:id="11" w:name="_Toc403073883"/>
+      <w:bookmarkStart w:id="11" w:name="_Toc404105191"/>
       <w:r>
         <w:rPr>
           <w:sz w:val="28"/>
@@ -3442,7 +3447,7 @@
         <w:lastRenderedPageBreak/>
         <w:t xml:space="preserve"> </w:t>
       </w:r>
-      <w:bookmarkStart w:id="12" w:name="_Toc403073884"/>
+      <w:bookmarkStart w:id="12" w:name="_Toc404105192"/>
       <w:r>
         <w:rPr>
           <w:sz w:val="28"/>
@@ -3495,6 +3500,13 @@
         </w:rPr>
         <w:t>Se utilizo para crear un dispositivo capaz de poder comunicarse en ambos sentidos con la aplicación que utiliza el usuario y que a su vez se pueda utilizar para efectuar distintas acciones basándose en la información que se le suministre atravez de un protocolo especifico. A su vez, el mismo está conectado a distintos circuitos electrónicos que le proveen efectuar las acciones anteriormente mencionadas y también la obtención de información de los sensores que posea.</w:t>
       </w:r>
+      <w:r>
+        <w:rPr>
+          <w:sz w:val="28"/>
+          <w:szCs w:val="28"/>
+        </w:rPr>
+        <w:t xml:space="preserve"> </w:t>
+      </w:r>
     </w:p>
     <w:p>
       <w:pPr>
@@ -3520,7 +3532,7 @@
           <w:szCs w:val="28"/>
         </w:rPr>
       </w:pPr>
-      <w:bookmarkStart w:id="13" w:name="_Toc403073885"/>
+      <w:bookmarkStart w:id="13" w:name="_Toc404105193"/>
       <w:r>
         <w:rPr>
           <w:sz w:val="28"/>
@@ -3648,7 +3660,7 @@
           <w:szCs w:val="28"/>
         </w:rPr>
       </w:pPr>
-      <w:bookmarkStart w:id="14" w:name="_Toc403073886"/>
+      <w:bookmarkStart w:id="14" w:name="_Toc404105194"/>
       <w:r>
         <w:rPr>
           <w:sz w:val="28"/>
@@ -3731,7 +3743,7 @@
           <w:szCs w:val="28"/>
         </w:rPr>
       </w:pPr>
-      <w:bookmarkStart w:id="15" w:name="_Toc403073887"/>
+      <w:bookmarkStart w:id="15" w:name="_Toc404105195"/>
       <w:r>
         <w:rPr>
           <w:sz w:val="28"/>
@@ -4000,7 +4012,7 @@
           <w:szCs w:val="28"/>
         </w:rPr>
       </w:pPr>
-      <w:bookmarkStart w:id="16" w:name="_Toc403073888"/>
+      <w:bookmarkStart w:id="16" w:name="_Toc404105196"/>
       <w:r>
         <w:rPr>
           <w:sz w:val="28"/>
@@ -4189,14 +4201,13 @@
           <w:szCs w:val="28"/>
         </w:rPr>
       </w:pPr>
-    </w:p>
-    <w:p>
-      <w:pPr>
-        <w:rPr>
-          <w:sz w:val="28"/>
-          <w:szCs w:val="28"/>
-        </w:rPr>
-      </w:pPr>
+      <w:r>
+        <w:rPr>
+          <w:sz w:val="28"/>
+          <w:szCs w:val="28"/>
+        </w:rPr>
+        <w:br w:type="page"/>
+      </w:r>
       <w:r>
         <w:rPr>
           <w:noProof/>
@@ -4204,26 +4215,19 @@
           <w:szCs w:val="28"/>
           <w:lang w:eastAsia="es-AR"/>
         </w:rPr>
+        <w:lastRenderedPageBreak/>
         <w:drawing>
           <wp:anchor distT="0" distB="0" distL="114300" distR="114300" simplePos="0" relativeHeight="251658240" behindDoc="0" locked="0" layoutInCell="1" allowOverlap="1">
             <wp:simplePos x="0" y="0"/>
             <wp:positionH relativeFrom="column">
-              <wp:posOffset>-473075</wp:posOffset>
+              <wp:posOffset>-1017270</wp:posOffset>
             </wp:positionH>
             <wp:positionV relativeFrom="paragraph">
-              <wp:posOffset>457200</wp:posOffset>
+              <wp:posOffset>1200150</wp:posOffset>
             </wp:positionV>
-            <wp:extent cx="6651625" cy="3943350"/>
-            <wp:effectExtent l="19050" t="0" r="0" b="0"/>
-            <wp:wrapThrough wrapText="bothSides">
-              <wp:wrapPolygon edited="0">
-                <wp:start x="-62" y="0"/>
-                <wp:lineTo x="-62" y="21496"/>
-                <wp:lineTo x="21590" y="21496"/>
-                <wp:lineTo x="21590" y="0"/>
-                <wp:lineTo x="-62" y="0"/>
-              </wp:wrapPolygon>
-            </wp:wrapThrough>
+            <wp:extent cx="8101965" cy="5701665"/>
+            <wp:effectExtent l="0" t="1200150" r="0" b="1175385"/>
+            <wp:wrapSquare wrapText="bothSides"/>
             <wp:docPr id="3" name="2 Imagen" descr="Esquema.png"/>
             <wp:cNvGraphicFramePr>
               <a:graphicFrameLocks xmlns:a="http://schemas.openxmlformats.org/drawingml/2006/main" noChangeAspect="1"/>
@@ -4242,9 +4246,9 @@
                     </a:stretch>
                   </pic:blipFill>
                   <pic:spPr>
-                    <a:xfrm>
+                    <a:xfrm rot="5400000">
                       <a:off x="0" y="0"/>
-                      <a:ext cx="6651625" cy="3943350"/>
+                      <a:ext cx="8101965" cy="5701665"/>
                     </a:xfrm>
                     <a:prstGeom prst="rect">
                       <a:avLst/>
@@ -4256,22 +4260,6 @@
           </wp:anchor>
         </w:drawing>
       </w:r>
-    </w:p>
-    <w:p>
-      <w:pPr>
-        <w:rPr>
-          <w:sz w:val="28"/>
-          <w:szCs w:val="28"/>
-        </w:rPr>
-      </w:pPr>
-    </w:p>
-    <w:p>
-      <w:pPr>
-        <w:rPr>
-          <w:sz w:val="28"/>
-          <w:szCs w:val="28"/>
-        </w:rPr>
-      </w:pPr>
       <w:r>
         <w:rPr>
           <w:sz w:val="28"/>
@@ -4283,29 +4271,40 @@
     <w:p>
       <w:pPr>
         <w:rPr>
-          <w:sz w:val="28"/>
-          <w:szCs w:val="28"/>
-        </w:rPr>
-      </w:pPr>
-    </w:p>
-    <w:p>
-      <w:pPr>
-        <w:rPr>
-          <w:sz w:val="28"/>
-          <w:szCs w:val="28"/>
-        </w:rPr>
-      </w:pPr>
-      <w:r>
-        <w:rPr>
           <w:noProof/>
           <w:sz w:val="28"/>
           <w:szCs w:val="28"/>
           <w:lang w:eastAsia="es-AR"/>
         </w:rPr>
+      </w:pPr>
+      <w:r>
+        <w:rPr>
+          <w:noProof/>
+          <w:sz w:val="28"/>
+          <w:szCs w:val="28"/>
+          <w:lang w:eastAsia="es-AR"/>
+        </w:rPr>
+        <w:lastRenderedPageBreak/>
         <w:drawing>
-          <wp:inline distT="0" distB="0" distL="0" distR="0">
-            <wp:extent cx="5888770" cy="5192009"/>
-            <wp:effectExtent l="19050" t="0" r="0" b="0"/>
+          <wp:anchor distT="0" distB="0" distL="114300" distR="114300" simplePos="0" relativeHeight="251659264" behindDoc="1" locked="0" layoutInCell="1" allowOverlap="1">
+            <wp:simplePos x="0" y="0"/>
+            <wp:positionH relativeFrom="column">
+              <wp:posOffset>-1112520</wp:posOffset>
+            </wp:positionH>
+            <wp:positionV relativeFrom="paragraph">
+              <wp:posOffset>866140</wp:posOffset>
+            </wp:positionV>
+            <wp:extent cx="8028305" cy="5946775"/>
+            <wp:effectExtent l="0" t="1047750" r="0" b="1025525"/>
+            <wp:wrapTight wrapText="bothSides">
+              <wp:wrapPolygon edited="0">
+                <wp:start x="-19" y="21644"/>
+                <wp:lineTo x="21559" y="21644"/>
+                <wp:lineTo x="21559" y="-14"/>
+                <wp:lineTo x="-19" y="-14"/>
+                <wp:lineTo x="-19" y="21644"/>
+              </wp:wrapPolygon>
+            </wp:wrapTight>
             <wp:docPr id="5" name="4 Imagen" descr="Protoboard.png"/>
             <wp:cNvGraphicFramePr>
               <a:graphicFrameLocks xmlns:a="http://schemas.openxmlformats.org/drawingml/2006/main" noChangeAspect="1"/>
@@ -4324,9 +4323,9 @@
                     </a:stretch>
                   </pic:blipFill>
                   <pic:spPr>
-                    <a:xfrm>
+                    <a:xfrm rot="5400000">
                       <a:off x="0" y="0"/>
-                      <a:ext cx="5892089" cy="5194935"/>
+                      <a:ext cx="8028305" cy="5946775"/>
                     </a:xfrm>
                     <a:prstGeom prst="rect">
                       <a:avLst/>
@@ -4335,15 +4334,17 @@
                 </pic:pic>
               </a:graphicData>
             </a:graphic>
-          </wp:inline>
+          </wp:anchor>
         </w:drawing>
       </w:r>
     </w:p>
     <w:p>
       <w:pPr>
         <w:rPr>
-          <w:sz w:val="28"/>
-          <w:szCs w:val="28"/>
+          <w:noProof/>
+          <w:sz w:val="28"/>
+          <w:szCs w:val="28"/>
+          <w:lang w:eastAsia="es-AR"/>
         </w:rPr>
       </w:pPr>
     </w:p>
@@ -4355,7 +4356,7 @@
           <w:szCs w:val="32"/>
         </w:rPr>
       </w:pPr>
-      <w:bookmarkStart w:id="17" w:name="_Toc403073889"/>
+      <w:bookmarkStart w:id="17" w:name="_Toc404105197"/>
       <w:r>
         <w:rPr>
           <w:sz w:val="32"/>
@@ -4517,13 +4518,12 @@
           <w:szCs w:val="30"/>
         </w:rPr>
       </w:pPr>
-      <w:bookmarkStart w:id="18" w:name="_Toc403073890"/>
+      <w:bookmarkStart w:id="18" w:name="_Toc404105198"/>
       <w:r>
         <w:rPr>
           <w:sz w:val="30"/>
           <w:szCs w:val="30"/>
         </w:rPr>
-        <w:lastRenderedPageBreak/>
         <w:t>Back-End</w:t>
       </w:r>
       <w:bookmarkEnd w:id="18"/>
@@ -4685,7 +4685,7 @@
           <w:szCs w:val="30"/>
         </w:rPr>
       </w:pPr>
-      <w:bookmarkStart w:id="19" w:name="_Toc403073891"/>
+      <w:bookmarkStart w:id="19" w:name="_Toc404105199"/>
       <w:r>
         <w:rPr>
           <w:sz w:val="30"/>
@@ -4831,12 +4831,13 @@
           <w:szCs w:val="30"/>
         </w:rPr>
       </w:pPr>
-      <w:bookmarkStart w:id="20" w:name="_Toc403073892"/>
+      <w:bookmarkStart w:id="20" w:name="_Toc404105200"/>
       <w:r>
         <w:rPr>
           <w:sz w:val="30"/>
           <w:szCs w:val="30"/>
         </w:rPr>
+        <w:lastRenderedPageBreak/>
         <w:t>Front-End</w:t>
       </w:r>
       <w:bookmarkEnd w:id="20"/>
@@ -5044,7 +5045,6 @@
           <w:sz w:val="28"/>
           <w:szCs w:val="28"/>
         </w:rPr>
-        <w:lastRenderedPageBreak/>
         <w:t>ngDialog</w:t>
       </w:r>
       <w:r>
@@ -5215,7 +5215,7 @@
           <w:szCs w:val="32"/>
         </w:rPr>
       </w:pPr>
-      <w:bookmarkStart w:id="21" w:name="_Toc403073893"/>
+      <w:bookmarkStart w:id="21" w:name="_Toc404105201"/>
       <w:r>
         <w:rPr>
           <w:sz w:val="32"/>
@@ -5339,18 +5339,35 @@
     </w:p>
     <w:p>
       <w:pPr>
+        <w:rPr>
+          <w:sz w:val="28"/>
+          <w:szCs w:val="28"/>
+        </w:rPr>
+      </w:pPr>
+    </w:p>
+    <w:p>
+      <w:pPr>
+        <w:rPr>
+          <w:sz w:val="28"/>
+          <w:szCs w:val="28"/>
+        </w:rPr>
+      </w:pPr>
+    </w:p>
+    <w:p>
+      <w:pPr>
         <w:pStyle w:val="Ttulo3"/>
         <w:rPr>
           <w:sz w:val="30"/>
           <w:szCs w:val="30"/>
         </w:rPr>
       </w:pPr>
-      <w:bookmarkStart w:id="22" w:name="_Toc403073894"/>
+      <w:bookmarkStart w:id="22" w:name="_Toc404105202"/>
       <w:r>
         <w:rPr>
           <w:sz w:val="30"/>
           <w:szCs w:val="30"/>
         </w:rPr>
+        <w:lastRenderedPageBreak/>
         <w:t>MQTT</w:t>
       </w:r>
       <w:bookmarkEnd w:id="22"/>
@@ -5472,13 +5489,12 @@
           <w:szCs w:val="30"/>
         </w:rPr>
       </w:pPr>
-      <w:bookmarkStart w:id="23" w:name="_Toc403073895"/>
+      <w:bookmarkStart w:id="23" w:name="_Toc404105203"/>
       <w:r>
         <w:rPr>
           <w:sz w:val="30"/>
           <w:szCs w:val="30"/>
         </w:rPr>
-        <w:lastRenderedPageBreak/>
         <w:t>Mosca</w:t>
       </w:r>
       <w:bookmarkEnd w:id="23"/>
@@ -5600,7 +5616,7 @@
           <w:szCs w:val="32"/>
         </w:rPr>
       </w:pPr>
-      <w:bookmarkStart w:id="24" w:name="_Toc403073896"/>
+      <w:bookmarkStart w:id="24" w:name="_Toc404105204"/>
       <w:r>
         <w:rPr>
           <w:sz w:val="32"/>
@@ -5642,16 +5658,24 @@
         <w:rPr>
           <w:sz w:val="28"/>
           <w:szCs w:val="28"/>
+        </w:rPr>
+      </w:pPr>
+      <w:r>
+        <w:rPr>
+          <w:sz w:val="28"/>
+          <w:szCs w:val="28"/>
+        </w:rPr>
+        <w:t>Meter una imagen súper linda de cómo está unido todo.</w:t>
+      </w:r>
+    </w:p>
+    <w:p>
+      <w:pPr>
+        <w:rPr>
+          <w:sz w:val="28"/>
+          <w:szCs w:val="28"/>
           <w:u w:val="single"/>
         </w:rPr>
       </w:pPr>
-      <w:r>
-        <w:rPr>
-          <w:sz w:val="28"/>
-          <w:szCs w:val="28"/>
-        </w:rPr>
-        <w:t>Meter una imagen súper linda de cómo está unido todo.</w:t>
-      </w:r>
     </w:p>
     <w:p>
       <w:pPr>
@@ -5661,12 +5685,13 @@
           <w:szCs w:val="48"/>
         </w:rPr>
       </w:pPr>
-      <w:bookmarkStart w:id="25" w:name="_Toc403073897"/>
+      <w:bookmarkStart w:id="25" w:name="_Toc404105205"/>
       <w:r>
         <w:rPr>
           <w:sz w:val="48"/>
           <w:szCs w:val="48"/>
         </w:rPr>
+        <w:lastRenderedPageBreak/>
         <w:t>Conclusiones</w:t>
       </w:r>
       <w:bookmarkEnd w:id="25"/>
@@ -5685,7 +5710,7 @@
           <w:szCs w:val="32"/>
         </w:rPr>
       </w:pPr>
-      <w:bookmarkStart w:id="26" w:name="_Toc403073898"/>
+      <w:bookmarkStart w:id="26" w:name="_Toc404105206"/>
       <w:r>
         <w:rPr>
           <w:rStyle w:val="Ttulo2Car"/>
@@ -7232,6 +7257,7 @@
   <w:style w:type="character" w:default="1" w:styleId="Fuentedeprrafopredeter">
     <w:name w:val="Default Paragraph Font"/>
     <w:uiPriority w:val="1"/>
+    <w:semiHidden/>
     <w:unhideWhenUsed/>
   </w:style>
   <w:style w:type="table" w:default="1" w:styleId="Tablanormal">
@@ -7689,7 +7715,7 @@
   <a:extraClrSchemeLst/>
   <a:extLst>
     <a:ext uri="{05A4C25C-085E-4340-85A3-A5531E510DB2}">
-      <thm15:themeFamily xmlns="" xmlns:thm15="http://schemas.microsoft.com/office/thememl/2012/main" name="Office Theme" id="{62F939B6-93AF-4DB8-9C6B-D6C7DFDC589F}" vid="{4A3C46E8-61CC-4603-A589-7422A47A8E4A}"/>
+      <thm15:themeFamily xmlns:thm15="http://schemas.microsoft.com/office/thememl/2012/main" xmlns="" name="Office Theme" id="{62F939B6-93AF-4DB8-9C6B-D6C7DFDC589F}" vid="{4A3C46E8-61CC-4603-A589-7422A47A8E4A}"/>
     </a:ext>
   </a:extLst>
 </a:theme>

</xml_diff>

<commit_message>
Informe Final Modificado. Agregue un poco mas de detalles.
</commit_message>
<xml_diff>
--- a/Documentacion/Informe Final.docx
+++ b/Documentacion/Informe Final.docx
@@ -2,17 +2,6 @@
 <file path=word/document.xml><?xml version="1.0" encoding="utf-8"?>
 <w:document xmlns:ve="http://schemas.openxmlformats.org/markup-compatibility/2006" xmlns:o="urn:schemas-microsoft-com:office:office" xmlns:r="http://schemas.openxmlformats.org/officeDocument/2006/relationships" xmlns:m="http://schemas.openxmlformats.org/officeDocument/2006/math" xmlns:v="urn:schemas-microsoft-com:vml" xmlns:wp="http://schemas.openxmlformats.org/drawingml/2006/wordprocessingDrawing" xmlns:w10="urn:schemas-microsoft-com:office:word" xmlns:w="http://schemas.openxmlformats.org/wordprocessingml/2006/main" xmlns:wne="http://schemas.microsoft.com/office/word/2006/wordml">
   <w:body>
-    <w:p>
-      <w:pPr>
-        <w:pStyle w:val="Ttulo1"/>
-        <w:jc w:val="center"/>
-        <w:rPr>
-          <w:color w:val="auto"/>
-          <w:sz w:val="40"/>
-          <w:szCs w:val="40"/>
-        </w:rPr>
-      </w:pPr>
-    </w:p>
     <w:p>
       <w:pPr>
         <w:jc w:val="center"/>
@@ -517,7 +506,7 @@
             </w:rPr>
             <w:fldChar w:fldCharType="separate"/>
           </w:r>
-          <w:hyperlink w:anchor="_Toc404363406" w:history="1">
+          <w:hyperlink w:anchor="_Toc404722138" w:history="1">
             <w:r>
               <w:rPr>
                 <w:rStyle w:val="Hipervnculo"/>
@@ -544,7 +533,7 @@
                 <w:noProof/>
                 <w:webHidden/>
               </w:rPr>
-              <w:instrText xml:space="preserve"> PAGEREF _Toc404363406 \h </w:instrText>
+              <w:instrText xml:space="preserve"> PAGEREF _Toc404722138 \h </w:instrText>
             </w:r>
             <w:r>
               <w:rPr>
@@ -587,7 +576,7 @@
               <w:lang w:eastAsia="es-AR"/>
             </w:rPr>
           </w:pPr>
-          <w:hyperlink w:anchor="_Toc404363407" w:history="1">
+          <w:hyperlink w:anchor="_Toc404722139" w:history="1">
             <w:r>
               <w:rPr>
                 <w:rStyle w:val="Hipervnculo"/>
@@ -614,7 +603,7 @@
                 <w:noProof/>
                 <w:webHidden/>
               </w:rPr>
-              <w:instrText xml:space="preserve"> PAGEREF _Toc404363407 \h </w:instrText>
+              <w:instrText xml:space="preserve"> PAGEREF _Toc404722139 \h </w:instrText>
             </w:r>
             <w:r>
               <w:rPr>
@@ -657,7 +646,7 @@
               <w:lang w:eastAsia="es-AR"/>
             </w:rPr>
           </w:pPr>
-          <w:hyperlink w:anchor="_Toc404363408" w:history="1">
+          <w:hyperlink w:anchor="_Toc404722140" w:history="1">
             <w:r>
               <w:rPr>
                 <w:rStyle w:val="Hipervnculo"/>
@@ -684,7 +673,7 @@
                 <w:noProof/>
                 <w:webHidden/>
               </w:rPr>
-              <w:instrText xml:space="preserve"> PAGEREF _Toc404363408 \h </w:instrText>
+              <w:instrText xml:space="preserve"> PAGEREF _Toc404722140 \h </w:instrText>
             </w:r>
             <w:r>
               <w:rPr>
@@ -727,13 +716,13 @@
               <w:lang w:eastAsia="es-AR"/>
             </w:rPr>
           </w:pPr>
-          <w:hyperlink w:anchor="_Toc404363409" w:history="1">
+          <w:hyperlink w:anchor="_Toc404722141" w:history="1">
             <w:r>
               <w:rPr>
                 <w:rStyle w:val="Hipervnculo"/>
                 <w:noProof/>
               </w:rPr>
-              <w:t>Objetivos (Describirlo mejor)</w:t>
+              <w:t>Objetivos</w:t>
             </w:r>
             <w:r>
               <w:rPr>
@@ -754,7 +743,7 @@
                 <w:noProof/>
                 <w:webHidden/>
               </w:rPr>
-              <w:instrText xml:space="preserve"> PAGEREF _Toc404363409 \h </w:instrText>
+              <w:instrText xml:space="preserve"> PAGEREF _Toc404722141 \h </w:instrText>
             </w:r>
             <w:r>
               <w:rPr>
@@ -797,7 +786,7 @@
               <w:lang w:eastAsia="es-AR"/>
             </w:rPr>
           </w:pPr>
-          <w:hyperlink w:anchor="_Toc404363410" w:history="1">
+          <w:hyperlink w:anchor="_Toc404722142" w:history="1">
             <w:r>
               <w:rPr>
                 <w:rStyle w:val="Hipervnculo"/>
@@ -824,7 +813,7 @@
                 <w:noProof/>
                 <w:webHidden/>
               </w:rPr>
-              <w:instrText xml:space="preserve"> PAGEREF _Toc404363410 \h </w:instrText>
+              <w:instrText xml:space="preserve"> PAGEREF _Toc404722142 \h </w:instrText>
             </w:r>
             <w:r>
               <w:rPr>
@@ -867,7 +856,7 @@
               <w:lang w:eastAsia="es-AR"/>
             </w:rPr>
           </w:pPr>
-          <w:hyperlink w:anchor="_Toc404363411" w:history="1">
+          <w:hyperlink w:anchor="_Toc404722143" w:history="1">
             <w:r>
               <w:rPr>
                 <w:rStyle w:val="Hipervnculo"/>
@@ -894,7 +883,7 @@
                 <w:noProof/>
                 <w:webHidden/>
               </w:rPr>
-              <w:instrText xml:space="preserve"> PAGEREF _Toc404363411 \h </w:instrText>
+              <w:instrText xml:space="preserve"> PAGEREF _Toc404722143 \h </w:instrText>
             </w:r>
             <w:r>
               <w:rPr>
@@ -937,7 +926,7 @@
               <w:lang w:eastAsia="es-AR"/>
             </w:rPr>
           </w:pPr>
-          <w:hyperlink w:anchor="_Toc404363412" w:history="1">
+          <w:hyperlink w:anchor="_Toc404722144" w:history="1">
             <w:r>
               <w:rPr>
                 <w:rStyle w:val="Hipervnculo"/>
@@ -964,7 +953,7 @@
                 <w:noProof/>
                 <w:webHidden/>
               </w:rPr>
-              <w:instrText xml:space="preserve"> PAGEREF _Toc404363412 \h </w:instrText>
+              <w:instrText xml:space="preserve"> PAGEREF _Toc404722144 \h </w:instrText>
             </w:r>
             <w:r>
               <w:rPr>
@@ -1007,7 +996,7 @@
               <w:lang w:eastAsia="es-AR"/>
             </w:rPr>
           </w:pPr>
-          <w:hyperlink w:anchor="_Toc404363413" w:history="1">
+          <w:hyperlink w:anchor="_Toc404722145" w:history="1">
             <w:r>
               <w:rPr>
                 <w:rStyle w:val="Hipervnculo"/>
@@ -1034,7 +1023,7 @@
                 <w:noProof/>
                 <w:webHidden/>
               </w:rPr>
-              <w:instrText xml:space="preserve"> PAGEREF _Toc404363413 \h </w:instrText>
+              <w:instrText xml:space="preserve"> PAGEREF _Toc404722145 \h </w:instrText>
             </w:r>
             <w:r>
               <w:rPr>
@@ -1077,7 +1066,7 @@
               <w:lang w:eastAsia="es-AR"/>
             </w:rPr>
           </w:pPr>
-          <w:hyperlink w:anchor="_Toc404363414" w:history="1">
+          <w:hyperlink w:anchor="_Toc404722146" w:history="1">
             <w:r>
               <w:rPr>
                 <w:rStyle w:val="Hipervnculo"/>
@@ -1104,7 +1093,7 @@
                 <w:noProof/>
                 <w:webHidden/>
               </w:rPr>
-              <w:instrText xml:space="preserve"> PAGEREF _Toc404363414 \h </w:instrText>
+              <w:instrText xml:space="preserve"> PAGEREF _Toc404722146 \h </w:instrText>
             </w:r>
             <w:r>
               <w:rPr>
@@ -1147,7 +1136,7 @@
               <w:lang w:eastAsia="es-AR"/>
             </w:rPr>
           </w:pPr>
-          <w:hyperlink w:anchor="_Toc404363415" w:history="1">
+          <w:hyperlink w:anchor="_Toc404722147" w:history="1">
             <w:r>
               <w:rPr>
                 <w:rStyle w:val="Hipervnculo"/>
@@ -1174,7 +1163,7 @@
                 <w:noProof/>
                 <w:webHidden/>
               </w:rPr>
-              <w:instrText xml:space="preserve"> PAGEREF _Toc404363415 \h </w:instrText>
+              <w:instrText xml:space="preserve"> PAGEREF _Toc404722147 \h </w:instrText>
             </w:r>
             <w:r>
               <w:rPr>
@@ -1217,7 +1206,7 @@
               <w:lang w:eastAsia="es-AR"/>
             </w:rPr>
           </w:pPr>
-          <w:hyperlink w:anchor="_Toc404363416" w:history="1">
+          <w:hyperlink w:anchor="_Toc404722148" w:history="1">
             <w:r>
               <w:rPr>
                 <w:rStyle w:val="Hipervnculo"/>
@@ -1244,7 +1233,7 @@
                 <w:noProof/>
                 <w:webHidden/>
               </w:rPr>
-              <w:instrText xml:space="preserve"> PAGEREF _Toc404363416 \h </w:instrText>
+              <w:instrText xml:space="preserve"> PAGEREF _Toc404722148 \h </w:instrText>
             </w:r>
             <w:r>
               <w:rPr>
@@ -1287,7 +1276,7 @@
               <w:lang w:eastAsia="es-AR"/>
             </w:rPr>
           </w:pPr>
-          <w:hyperlink w:anchor="_Toc404363417" w:history="1">
+          <w:hyperlink w:anchor="_Toc404722149" w:history="1">
             <w:r>
               <w:rPr>
                 <w:rStyle w:val="Hipervnculo"/>
@@ -1314,7 +1303,7 @@
                 <w:noProof/>
                 <w:webHidden/>
               </w:rPr>
-              <w:instrText xml:space="preserve"> PAGEREF _Toc404363417 \h </w:instrText>
+              <w:instrText xml:space="preserve"> PAGEREF _Toc404722149 \h </w:instrText>
             </w:r>
             <w:r>
               <w:rPr>
@@ -1357,7 +1346,7 @@
               <w:lang w:eastAsia="es-AR"/>
             </w:rPr>
           </w:pPr>
-          <w:hyperlink w:anchor="_Toc404363418" w:history="1">
+          <w:hyperlink w:anchor="_Toc404722150" w:history="1">
             <w:r>
               <w:rPr>
                 <w:rStyle w:val="Hipervnculo"/>
@@ -1384,7 +1373,7 @@
                 <w:noProof/>
                 <w:webHidden/>
               </w:rPr>
-              <w:instrText xml:space="preserve"> PAGEREF _Toc404363418 \h </w:instrText>
+              <w:instrText xml:space="preserve"> PAGEREF _Toc404722150 \h </w:instrText>
             </w:r>
             <w:r>
               <w:rPr>
@@ -1427,7 +1416,7 @@
               <w:lang w:eastAsia="es-AR"/>
             </w:rPr>
           </w:pPr>
-          <w:hyperlink w:anchor="_Toc404363419" w:history="1">
+          <w:hyperlink w:anchor="_Toc404722151" w:history="1">
             <w:r>
               <w:rPr>
                 <w:rStyle w:val="Hipervnculo"/>
@@ -1454,7 +1443,7 @@
                 <w:noProof/>
                 <w:webHidden/>
               </w:rPr>
-              <w:instrText xml:space="preserve"> PAGEREF _Toc404363419 \h </w:instrText>
+              <w:instrText xml:space="preserve"> PAGEREF _Toc404722151 \h </w:instrText>
             </w:r>
             <w:r>
               <w:rPr>
@@ -1497,7 +1486,7 @@
               <w:lang w:eastAsia="es-AR"/>
             </w:rPr>
           </w:pPr>
-          <w:hyperlink w:anchor="_Toc404363420" w:history="1">
+          <w:hyperlink w:anchor="_Toc404722152" w:history="1">
             <w:r>
               <w:rPr>
                 <w:rStyle w:val="Hipervnculo"/>
@@ -1524,7 +1513,7 @@
                 <w:noProof/>
                 <w:webHidden/>
               </w:rPr>
-              <w:instrText xml:space="preserve"> PAGEREF _Toc404363420 \h </w:instrText>
+              <w:instrText xml:space="preserve"> PAGEREF _Toc404722152 \h </w:instrText>
             </w:r>
             <w:r>
               <w:rPr>
@@ -1567,7 +1556,7 @@
               <w:lang w:eastAsia="es-AR"/>
             </w:rPr>
           </w:pPr>
-          <w:hyperlink w:anchor="_Toc404363421" w:history="1">
+          <w:hyperlink w:anchor="_Toc404722153" w:history="1">
             <w:r>
               <w:rPr>
                 <w:rStyle w:val="Hipervnculo"/>
@@ -1594,7 +1583,7 @@
                 <w:noProof/>
                 <w:webHidden/>
               </w:rPr>
-              <w:instrText xml:space="preserve"> PAGEREF _Toc404363421 \h </w:instrText>
+              <w:instrText xml:space="preserve"> PAGEREF _Toc404722153 \h </w:instrText>
             </w:r>
             <w:r>
               <w:rPr>
@@ -1637,7 +1626,7 @@
               <w:lang w:eastAsia="es-AR"/>
             </w:rPr>
           </w:pPr>
-          <w:hyperlink w:anchor="_Toc404363422" w:history="1">
+          <w:hyperlink w:anchor="_Toc404722154" w:history="1">
             <w:r>
               <w:rPr>
                 <w:rStyle w:val="Hipervnculo"/>
@@ -1664,7 +1653,7 @@
                 <w:noProof/>
                 <w:webHidden/>
               </w:rPr>
-              <w:instrText xml:space="preserve"> PAGEREF _Toc404363422 \h </w:instrText>
+              <w:instrText xml:space="preserve"> PAGEREF _Toc404722154 \h </w:instrText>
             </w:r>
             <w:r>
               <w:rPr>
@@ -1707,7 +1696,7 @@
               <w:lang w:eastAsia="es-AR"/>
             </w:rPr>
           </w:pPr>
-          <w:hyperlink w:anchor="_Toc404363423" w:history="1">
+          <w:hyperlink w:anchor="_Toc404722155" w:history="1">
             <w:r>
               <w:rPr>
                 <w:rStyle w:val="Hipervnculo"/>
@@ -1734,7 +1723,7 @@
                 <w:noProof/>
                 <w:webHidden/>
               </w:rPr>
-              <w:instrText xml:space="preserve"> PAGEREF _Toc404363423 \h </w:instrText>
+              <w:instrText xml:space="preserve"> PAGEREF _Toc404722155 \h </w:instrText>
             </w:r>
             <w:r>
               <w:rPr>
@@ -1777,13 +1766,13 @@
               <w:lang w:eastAsia="es-AR"/>
             </w:rPr>
           </w:pPr>
-          <w:hyperlink w:anchor="_Toc404363424" w:history="1">
+          <w:hyperlink w:anchor="_Toc404722156" w:history="1">
             <w:r>
               <w:rPr>
                 <w:rStyle w:val="Hipervnculo"/>
                 <w:noProof/>
               </w:rPr>
-              <w:t>Back-End</w:t>
+              <w:t>Front-End</w:t>
             </w:r>
             <w:r>
               <w:rPr>
@@ -1804,7 +1793,7 @@
                 <w:noProof/>
                 <w:webHidden/>
               </w:rPr>
-              <w:instrText xml:space="preserve"> PAGEREF _Toc404363424 \h </w:instrText>
+              <w:instrText xml:space="preserve"> PAGEREF _Toc404722156 \h </w:instrText>
             </w:r>
             <w:r>
               <w:rPr>
@@ -1824,7 +1813,7 @@
                 <w:noProof/>
                 <w:webHidden/>
               </w:rPr>
-              <w:t>12</w:t>
+              <w:t>13</w:t>
             </w:r>
             <w:r>
               <w:rPr>
@@ -1847,13 +1836,13 @@
               <w:lang w:eastAsia="es-AR"/>
             </w:rPr>
           </w:pPr>
-          <w:hyperlink w:anchor="_Toc404363425" w:history="1">
+          <w:hyperlink w:anchor="_Toc404722157" w:history="1">
             <w:r>
               <w:rPr>
                 <w:rStyle w:val="Hipervnculo"/>
                 <w:noProof/>
               </w:rPr>
-              <w:t>Midle-End</w:t>
+              <w:t>Back-End</w:t>
             </w:r>
             <w:r>
               <w:rPr>
@@ -1874,7 +1863,7 @@
                 <w:noProof/>
                 <w:webHidden/>
               </w:rPr>
-              <w:instrText xml:space="preserve"> PAGEREF _Toc404363425 \h </w:instrText>
+              <w:instrText xml:space="preserve"> PAGEREF _Toc404722157 \h </w:instrText>
             </w:r>
             <w:r>
               <w:rPr>
@@ -1894,7 +1883,7 @@
                 <w:noProof/>
                 <w:webHidden/>
               </w:rPr>
-              <w:t>13</w:t>
+              <w:t>14</w:t>
             </w:r>
             <w:r>
               <w:rPr>
@@ -1917,13 +1906,14 @@
               <w:lang w:eastAsia="es-AR"/>
             </w:rPr>
           </w:pPr>
-          <w:hyperlink w:anchor="_Toc404363426" w:history="1">
+          <w:hyperlink w:anchor="_Toc404722158" w:history="1">
             <w:r>
               <w:rPr>
                 <w:rStyle w:val="Hipervnculo"/>
                 <w:noProof/>
-              </w:rPr>
-              <w:t>Front-End</w:t>
+                <w:lang w:val="es-ES"/>
+              </w:rPr>
+              <w:t>Middleware</w:t>
             </w:r>
             <w:r>
               <w:rPr>
@@ -1944,7 +1934,7 @@
                 <w:noProof/>
                 <w:webHidden/>
               </w:rPr>
-              <w:instrText xml:space="preserve"> PAGEREF _Toc404363426 \h </w:instrText>
+              <w:instrText xml:space="preserve"> PAGEREF _Toc404722158 \h </w:instrText>
             </w:r>
             <w:r>
               <w:rPr>
@@ -1964,7 +1954,7 @@
                 <w:noProof/>
                 <w:webHidden/>
               </w:rPr>
-              <w:t>13</w:t>
+              <w:t>14</w:t>
             </w:r>
             <w:r>
               <w:rPr>
@@ -1987,7 +1977,7 @@
               <w:lang w:eastAsia="es-AR"/>
             </w:rPr>
           </w:pPr>
-          <w:hyperlink w:anchor="_Toc404363427" w:history="1">
+          <w:hyperlink w:anchor="_Toc404722159" w:history="1">
             <w:r>
               <w:rPr>
                 <w:rStyle w:val="Hipervnculo"/>
@@ -2014,7 +2004,7 @@
                 <w:noProof/>
                 <w:webHidden/>
               </w:rPr>
-              <w:instrText xml:space="preserve"> PAGEREF _Toc404363427 \h </w:instrText>
+              <w:instrText xml:space="preserve"> PAGEREF _Toc404722159 \h </w:instrText>
             </w:r>
             <w:r>
               <w:rPr>
@@ -2034,7 +2024,7 @@
                 <w:noProof/>
                 <w:webHidden/>
               </w:rPr>
-              <w:t>14</w:t>
+              <w:t>15</w:t>
             </w:r>
             <w:r>
               <w:rPr>
@@ -2057,7 +2047,7 @@
               <w:lang w:eastAsia="es-AR"/>
             </w:rPr>
           </w:pPr>
-          <w:hyperlink w:anchor="_Toc404363428" w:history="1">
+          <w:hyperlink w:anchor="_Toc404722160" w:history="1">
             <w:r>
               <w:rPr>
                 <w:rStyle w:val="Hipervnculo"/>
@@ -2084,7 +2074,7 @@
                 <w:noProof/>
                 <w:webHidden/>
               </w:rPr>
-              <w:instrText xml:space="preserve"> PAGEREF _Toc404363428 \h </w:instrText>
+              <w:instrText xml:space="preserve"> PAGEREF _Toc404722160 \h </w:instrText>
             </w:r>
             <w:r>
               <w:rPr>
@@ -2104,7 +2094,7 @@
                 <w:noProof/>
                 <w:webHidden/>
               </w:rPr>
-              <w:t>14</w:t>
+              <w:t>15</w:t>
             </w:r>
             <w:r>
               <w:rPr>
@@ -2127,7 +2117,7 @@
               <w:lang w:eastAsia="es-AR"/>
             </w:rPr>
           </w:pPr>
-          <w:hyperlink w:anchor="_Toc404363429" w:history="1">
+          <w:hyperlink w:anchor="_Toc404722161" w:history="1">
             <w:r>
               <w:rPr>
                 <w:rStyle w:val="Hipervnculo"/>
@@ -2154,7 +2144,7 @@
                 <w:noProof/>
                 <w:webHidden/>
               </w:rPr>
-              <w:instrText xml:space="preserve"> PAGEREF _Toc404363429 \h </w:instrText>
+              <w:instrText xml:space="preserve"> PAGEREF _Toc404722161 \h </w:instrText>
             </w:r>
             <w:r>
               <w:rPr>
@@ -2174,7 +2164,7 @@
                 <w:noProof/>
                 <w:webHidden/>
               </w:rPr>
-              <w:t>14</w:t>
+              <w:t>16</w:t>
             </w:r>
             <w:r>
               <w:rPr>
@@ -2197,7 +2187,7 @@
               <w:lang w:eastAsia="es-AR"/>
             </w:rPr>
           </w:pPr>
-          <w:hyperlink w:anchor="_Toc404363430" w:history="1">
+          <w:hyperlink w:anchor="_Toc404722162" w:history="1">
             <w:r>
               <w:rPr>
                 <w:rStyle w:val="Hipervnculo"/>
@@ -2224,7 +2214,7 @@
                 <w:noProof/>
                 <w:webHidden/>
               </w:rPr>
-              <w:instrText xml:space="preserve"> PAGEREF _Toc404363430 \h </w:instrText>
+              <w:instrText xml:space="preserve"> PAGEREF _Toc404722162 \h </w:instrText>
             </w:r>
             <w:r>
               <w:rPr>
@@ -2244,7 +2234,7 @@
                 <w:noProof/>
                 <w:webHidden/>
               </w:rPr>
-              <w:t>15</w:t>
+              <w:t>16</w:t>
             </w:r>
             <w:r>
               <w:rPr>
@@ -2267,7 +2257,7 @@
               <w:lang w:eastAsia="es-AR"/>
             </w:rPr>
           </w:pPr>
-          <w:hyperlink w:anchor="_Toc404363431" w:history="1">
+          <w:hyperlink w:anchor="_Toc404722163" w:history="1">
             <w:r>
               <w:rPr>
                 <w:rStyle w:val="Hipervnculo"/>
@@ -2294,7 +2284,7 @@
                 <w:noProof/>
                 <w:webHidden/>
               </w:rPr>
-              <w:instrText xml:space="preserve"> PAGEREF _Toc404363431 \h </w:instrText>
+              <w:instrText xml:space="preserve"> PAGEREF _Toc404722163 \h </w:instrText>
             </w:r>
             <w:r>
               <w:rPr>
@@ -2314,7 +2304,7 @@
                 <w:noProof/>
                 <w:webHidden/>
               </w:rPr>
-              <w:t>15</w:t>
+              <w:t>17</w:t>
             </w:r>
             <w:r>
               <w:rPr>
@@ -2337,7 +2327,7 @@
               <w:lang w:eastAsia="es-AR"/>
             </w:rPr>
           </w:pPr>
-          <w:hyperlink w:anchor="_Toc404363432" w:history="1">
+          <w:hyperlink w:anchor="_Toc404722164" w:history="1">
             <w:r>
               <w:rPr>
                 <w:rStyle w:val="Hipervnculo"/>
@@ -2364,7 +2354,7 @@
                 <w:noProof/>
                 <w:webHidden/>
               </w:rPr>
-              <w:instrText xml:space="preserve"> PAGEREF _Toc404363432 \h </w:instrText>
+              <w:instrText xml:space="preserve"> PAGEREF _Toc404722164 \h </w:instrText>
             </w:r>
             <w:r>
               <w:rPr>
@@ -2384,7 +2374,7 @@
                 <w:noProof/>
                 <w:webHidden/>
               </w:rPr>
-              <w:t>15</w:t>
+              <w:t>17</w:t>
             </w:r>
             <w:r>
               <w:rPr>
@@ -2407,7 +2397,7 @@
               <w:lang w:eastAsia="es-AR"/>
             </w:rPr>
           </w:pPr>
-          <w:hyperlink w:anchor="_Toc404363433" w:history="1">
+          <w:hyperlink w:anchor="_Toc404722165" w:history="1">
             <w:r>
               <w:rPr>
                 <w:rStyle w:val="Hipervnculo"/>
@@ -2434,7 +2424,7 @@
                 <w:noProof/>
                 <w:webHidden/>
               </w:rPr>
-              <w:instrText xml:space="preserve"> PAGEREF _Toc404363433 \h </w:instrText>
+              <w:instrText xml:space="preserve"> PAGEREF _Toc404722165 \h </w:instrText>
             </w:r>
             <w:r>
               <w:rPr>
@@ -2454,7 +2444,7 @@
                 <w:noProof/>
                 <w:webHidden/>
               </w:rPr>
-              <w:t>16</w:t>
+              <w:t>18</w:t>
             </w:r>
             <w:r>
               <w:rPr>
@@ -2477,7 +2467,7 @@
               <w:lang w:eastAsia="es-AR"/>
             </w:rPr>
           </w:pPr>
-          <w:hyperlink w:anchor="_Toc404363434" w:history="1">
+          <w:hyperlink w:anchor="_Toc404722166" w:history="1">
             <w:r>
               <w:rPr>
                 <w:rStyle w:val="Hipervnculo"/>
@@ -2504,7 +2494,7 @@
                 <w:noProof/>
                 <w:webHidden/>
               </w:rPr>
-              <w:instrText xml:space="preserve"> PAGEREF _Toc404363434 \h </w:instrText>
+              <w:instrText xml:space="preserve"> PAGEREF _Toc404722166 \h </w:instrText>
             </w:r>
             <w:r>
               <w:rPr>
@@ -2524,7 +2514,7 @@
                 <w:noProof/>
                 <w:webHidden/>
               </w:rPr>
-              <w:t>16</w:t>
+              <w:t>18</w:t>
             </w:r>
             <w:r>
               <w:rPr>
@@ -2547,7 +2537,7 @@
               <w:lang w:eastAsia="es-AR"/>
             </w:rPr>
           </w:pPr>
-          <w:hyperlink w:anchor="_Toc404363435" w:history="1">
+          <w:hyperlink w:anchor="_Toc404722167" w:history="1">
             <w:r>
               <w:rPr>
                 <w:rStyle w:val="Hipervnculo"/>
@@ -2574,7 +2564,7 @@
                 <w:noProof/>
                 <w:webHidden/>
               </w:rPr>
-              <w:instrText xml:space="preserve"> PAGEREF _Toc404363435 \h </w:instrText>
+              <w:instrText xml:space="preserve"> PAGEREF _Toc404722167 \h </w:instrText>
             </w:r>
             <w:r>
               <w:rPr>
@@ -2594,7 +2584,7 @@
                 <w:noProof/>
                 <w:webHidden/>
               </w:rPr>
-              <w:t>18</w:t>
+              <w:t>20</w:t>
             </w:r>
             <w:r>
               <w:rPr>
@@ -2617,7 +2607,7 @@
               <w:lang w:eastAsia="es-AR"/>
             </w:rPr>
           </w:pPr>
-          <w:hyperlink w:anchor="_Toc404363436" w:history="1">
+          <w:hyperlink w:anchor="_Toc404722168" w:history="1">
             <w:r>
               <w:rPr>
                 <w:rStyle w:val="Hipervnculo"/>
@@ -2644,7 +2634,7 @@
                 <w:noProof/>
                 <w:webHidden/>
               </w:rPr>
-              <w:instrText xml:space="preserve"> PAGEREF _Toc404363436 \h </w:instrText>
+              <w:instrText xml:space="preserve"> PAGEREF _Toc404722168 \h </w:instrText>
             </w:r>
             <w:r>
               <w:rPr>
@@ -2664,7 +2654,7 @@
                 <w:noProof/>
                 <w:webHidden/>
               </w:rPr>
-              <w:t>18</w:t>
+              <w:t>20</w:t>
             </w:r>
             <w:r>
               <w:rPr>
@@ -2700,7 +2690,7 @@
           <w:szCs w:val="48"/>
         </w:rPr>
       </w:pPr>
-      <w:bookmarkStart w:id="0" w:name="_Toc404363406"/>
+      <w:bookmarkStart w:id="0" w:name="_Toc404722138"/>
       <w:r>
         <w:rPr>
           <w:sz w:val="48"/>
@@ -2734,7 +2724,7 @@
           <w:szCs w:val="32"/>
         </w:rPr>
       </w:pPr>
-      <w:bookmarkStart w:id="1" w:name="_Toc404363407"/>
+      <w:bookmarkStart w:id="1" w:name="_Toc404722139"/>
       <w:r>
         <w:rPr>
           <w:sz w:val="32"/>
@@ -2840,7 +2830,7 @@
           <w:szCs w:val="32"/>
         </w:rPr>
       </w:pPr>
-      <w:bookmarkStart w:id="2" w:name="_Toc404363408"/>
+      <w:bookmarkStart w:id="2" w:name="_Toc404722140"/>
       <w:r>
         <w:rPr>
           <w:sz w:val="32"/>
@@ -2870,17 +2860,22 @@
           <w:sz w:val="28"/>
           <w:szCs w:val="28"/>
         </w:rPr>
-        <w:t xml:space="preserve">Dado el contexto denotar que todos estos dispositivos electrónicos pueden estar interconectados </w:t>
-      </w:r>
-      <w:proofErr w:type="spellStart"/>
-      <w:r>
-        <w:rPr>
-          <w:sz w:val="28"/>
-          <w:szCs w:val="28"/>
-        </w:rPr>
-        <w:t>atravez</w:t>
-      </w:r>
-      <w:proofErr w:type="spellEnd"/>
+        <w:t>Dado el contexto denotar que todos estos dispositivos electrónicos pueden estar interconectados a</w:t>
+      </w:r>
+      <w:r>
+        <w:rPr>
+          <w:sz w:val="28"/>
+          <w:szCs w:val="28"/>
+        </w:rPr>
+        <w:t xml:space="preserve"> </w:t>
+      </w:r>
+      <w:r>
+        <w:rPr>
+          <w:sz w:val="28"/>
+          <w:szCs w:val="28"/>
+        </w:rPr>
+        <w:t>través</w:t>
+      </w:r>
       <w:r>
         <w:rPr>
           <w:sz w:val="28"/>
@@ -2934,20 +2929,13 @@
           <w:szCs w:val="48"/>
         </w:rPr>
       </w:pPr>
-      <w:bookmarkStart w:id="3" w:name="_Toc404363409"/>
+      <w:bookmarkStart w:id="3" w:name="_Toc404722141"/>
       <w:r>
         <w:rPr>
           <w:sz w:val="48"/>
           <w:szCs w:val="48"/>
         </w:rPr>
         <w:t>Objetivos</w:t>
-      </w:r>
-      <w:r>
-        <w:rPr>
-          <w:sz w:val="48"/>
-          <w:szCs w:val="48"/>
-        </w:rPr>
-        <w:t xml:space="preserve"> (Describirlo mejor)</w:t>
       </w:r>
       <w:bookmarkEnd w:id="3"/>
     </w:p>
@@ -3233,7 +3221,7 @@
           <w:szCs w:val="48"/>
         </w:rPr>
       </w:pPr>
-      <w:bookmarkStart w:id="4" w:name="_Toc404363410"/>
+      <w:bookmarkStart w:id="4" w:name="_Toc404722142"/>
       <w:r>
         <w:rPr>
           <w:sz w:val="48"/>
@@ -3534,8 +3522,8 @@
           <w:szCs w:val="48"/>
         </w:rPr>
       </w:pPr>
-      <w:bookmarkStart w:id="5" w:name="_Toc404363411"/>
-      <w:bookmarkStart w:id="6" w:name="_GoBack"/>
+      <w:bookmarkStart w:id="5" w:name="_GoBack"/>
+      <w:bookmarkStart w:id="6" w:name="_Toc404722143"/>
       <w:r>
         <w:rPr>
           <w:sz w:val="48"/>
@@ -3544,9 +3532,9 @@
         <w:lastRenderedPageBreak/>
         <w:t>Desarrollo de la solución propuesta</w:t>
       </w:r>
-      <w:bookmarkEnd w:id="5"/>
-    </w:p>
-    <w:bookmarkEnd w:id="6"/>
+      <w:bookmarkEnd w:id="6"/>
+    </w:p>
+    <w:bookmarkEnd w:id="5"/>
     <w:p/>
     <w:p>
       <w:pPr>
@@ -3556,7 +3544,7 @@
           <w:szCs w:val="32"/>
         </w:rPr>
       </w:pPr>
-      <w:bookmarkStart w:id="7" w:name="_Toc404363412"/>
+      <w:bookmarkStart w:id="7" w:name="_Toc404722144"/>
       <w:r>
         <w:rPr>
           <w:sz w:val="32"/>
@@ -3590,7 +3578,7 @@
           <w:szCs w:val="28"/>
         </w:rPr>
       </w:pPr>
-      <w:bookmarkStart w:id="8" w:name="_Toc404363413"/>
+      <w:bookmarkStart w:id="8" w:name="_Toc404722145"/>
       <w:r>
         <w:rPr>
           <w:sz w:val="28"/>
@@ -3675,7 +3663,7 @@
           <w:szCs w:val="28"/>
         </w:rPr>
       </w:pPr>
-      <w:bookmarkStart w:id="9" w:name="_Toc404363414"/>
+      <w:bookmarkStart w:id="9" w:name="_Toc404722146"/>
       <w:r>
         <w:rPr>
           <w:sz w:val="28"/>
@@ -3854,7 +3842,7 @@
           <w:szCs w:val="32"/>
         </w:rPr>
       </w:pPr>
-      <w:bookmarkStart w:id="10" w:name="_Toc404363415"/>
+      <w:bookmarkStart w:id="10" w:name="_Toc404722147"/>
       <w:r>
         <w:rPr>
           <w:sz w:val="32"/>
@@ -3885,7 +3873,21 @@
           <w:sz w:val="28"/>
           <w:szCs w:val="28"/>
         </w:rPr>
-        <w:t>El hardware principal  estará basado en la plataforma Arduino.</w:t>
+        <w:t xml:space="preserve">El hardware principal  </w:t>
+      </w:r>
+      <w:r>
+        <w:rPr>
+          <w:sz w:val="28"/>
+          <w:szCs w:val="28"/>
+        </w:rPr>
+        <w:t xml:space="preserve">el cual se encarga se suministrar información al sistema y a su vez al cual se le podrá pedir realizar distintos tipos de acciones </w:t>
+      </w:r>
+      <w:r>
+        <w:rPr>
+          <w:sz w:val="28"/>
+          <w:szCs w:val="28"/>
+        </w:rPr>
+        <w:t>estará basado en la plataforma Arduino.</w:t>
       </w:r>
     </w:p>
     <w:p>
@@ -3904,7 +3906,7 @@
           <w:szCs w:val="28"/>
         </w:rPr>
       </w:pPr>
-      <w:bookmarkStart w:id="11" w:name="_Toc404363416"/>
+      <w:bookmarkStart w:id="11" w:name="_Toc404722148"/>
       <w:r>
         <w:rPr>
           <w:sz w:val="28"/>
@@ -4003,13 +4005,12 @@
           <w:szCs w:val="28"/>
         </w:rPr>
       </w:pPr>
-      <w:bookmarkStart w:id="12" w:name="_Toc404363417"/>
-      <w:r>
-        <w:rPr>
-          <w:sz w:val="28"/>
-          <w:szCs w:val="28"/>
-        </w:rPr>
-        <w:lastRenderedPageBreak/>
+      <w:bookmarkStart w:id="12" w:name="_Toc404722149"/>
+      <w:r>
+        <w:rPr>
+          <w:sz w:val="28"/>
+          <w:szCs w:val="28"/>
+        </w:rPr>
         <w:t>¿Qué es?</w:t>
       </w:r>
       <w:bookmarkEnd w:id="12"/>
@@ -4217,7 +4218,7 @@
         <w:lastRenderedPageBreak/>
         <w:t xml:space="preserve"> </w:t>
       </w:r>
-      <w:bookmarkStart w:id="13" w:name="_Toc404363418"/>
+      <w:bookmarkStart w:id="13" w:name="_Toc404722150"/>
       <w:r>
         <w:rPr>
           <w:sz w:val="28"/>
@@ -4309,7 +4310,7 @@
           <w:szCs w:val="28"/>
         </w:rPr>
       </w:pPr>
-      <w:bookmarkStart w:id="14" w:name="_Toc404363419"/>
+      <w:bookmarkStart w:id="14" w:name="_Toc404722151"/>
       <w:r>
         <w:rPr>
           <w:sz w:val="28"/>
@@ -4477,7 +4478,7 @@
       <w:pPr>
         <w:pStyle w:val="Ttulo3"/>
       </w:pPr>
-      <w:bookmarkStart w:id="15" w:name="_Toc404363420"/>
+      <w:bookmarkStart w:id="15" w:name="_Toc404722152"/>
       <w:r>
         <w:rPr>
           <w:sz w:val="28"/>
@@ -4638,7 +4639,7 @@
           <w:szCs w:val="28"/>
         </w:rPr>
       </w:pPr>
-      <w:bookmarkStart w:id="16" w:name="_Toc404363421"/>
+      <w:bookmarkStart w:id="16" w:name="_Toc404722153"/>
       <w:r>
         <w:rPr>
           <w:sz w:val="28"/>
@@ -4875,7 +4876,7 @@
           <w:szCs w:val="28"/>
         </w:rPr>
       </w:pPr>
-      <w:bookmarkStart w:id="17" w:name="_Toc404363422"/>
+      <w:bookmarkStart w:id="17" w:name="_Toc404722154"/>
       <w:r>
         <w:rPr>
           <w:sz w:val="28"/>
@@ -5116,7 +5117,7 @@
           <w:szCs w:val="32"/>
         </w:rPr>
       </w:pPr>
-      <w:bookmarkStart w:id="18" w:name="_Toc404363423"/>
+      <w:bookmarkStart w:id="18" w:name="_Toc404722155"/>
       <w:r>
         <w:rPr>
           <w:sz w:val="32"/>
@@ -5167,7 +5168,37 @@
           <w:sz w:val="28"/>
           <w:szCs w:val="28"/>
         </w:rPr>
-        <w:t xml:space="preserve"> Estas son : Back-End, Midle-End y Front-End</w:t>
+        <w:t xml:space="preserve"> Estas son : Back-End, </w:t>
+      </w:r>
+      <w:r>
+        <w:rPr>
+          <w:sz w:val="28"/>
+          <w:szCs w:val="28"/>
+          <w:lang w:val="es-ES"/>
+        </w:rPr>
+        <w:t>Middleware</w:t>
+      </w:r>
+      <w:r>
+        <w:rPr>
+          <w:sz w:val="28"/>
+          <w:szCs w:val="28"/>
+          <w:lang w:val="es-ES"/>
+        </w:rPr>
+        <w:t xml:space="preserve"> </w:t>
+      </w:r>
+      <w:r>
+        <w:rPr>
+          <w:sz w:val="28"/>
+          <w:szCs w:val="28"/>
+        </w:rPr>
+        <w:t>y Front-End</w:t>
+      </w:r>
+      <w:r>
+        <w:rPr>
+          <w:sz w:val="28"/>
+          <w:szCs w:val="28"/>
+        </w:rPr>
+        <w:t>. Cada parte posee un funcionamiento diferente dentro de la aplicación. De forma que la misma se encuentre modularizada y a su vez puedan distribuirse ciertos módulos en diferentes equipos.</w:t>
       </w:r>
     </w:p>
     <w:p>
@@ -5261,14 +5292,28 @@
         </w:rPr>
         <w:t>.</w:t>
       </w:r>
-    </w:p>
-    <w:p>
-      <w:pPr>
-        <w:rPr>
-          <w:sz w:val="28"/>
-          <w:szCs w:val="28"/>
-        </w:rPr>
-      </w:pPr>
+      <w:r>
+        <w:rPr>
+          <w:sz w:val="28"/>
+          <w:szCs w:val="28"/>
+        </w:rPr>
+        <w:t xml:space="preserve"> Este generador se utilizo ya que permite reutilizar muchas funcionalidades que eran especificas para esta aplicación, lo cual redujo ampliamente el tiempo de desarrollo.</w:t>
+      </w:r>
+    </w:p>
+    <w:p>
+      <w:pPr>
+        <w:rPr>
+          <w:sz w:val="28"/>
+          <w:szCs w:val="28"/>
+        </w:rPr>
+      </w:pPr>
+      <w:r>
+        <w:rPr>
+          <w:sz w:val="28"/>
+          <w:szCs w:val="28"/>
+        </w:rPr>
+        <w:br w:type="page"/>
+      </w:r>
     </w:p>
     <w:p>
       <w:pPr>
@@ -5278,15 +5323,345 @@
           <w:szCs w:val="30"/>
         </w:rPr>
       </w:pPr>
-      <w:bookmarkStart w:id="19" w:name="_Toc404363424"/>
+      <w:bookmarkStart w:id="19" w:name="_Toc404722156"/>
       <w:r>
         <w:rPr>
           <w:sz w:val="30"/>
           <w:szCs w:val="30"/>
         </w:rPr>
+        <w:lastRenderedPageBreak/>
+        <w:t>Front-End</w:t>
+      </w:r>
+      <w:bookmarkEnd w:id="19"/>
+      <w:r>
+        <w:rPr>
+          <w:sz w:val="30"/>
+          <w:szCs w:val="30"/>
+        </w:rPr>
+        <w:t xml:space="preserve">  </w:t>
+      </w:r>
+    </w:p>
+    <w:p/>
+    <w:p>
+      <w:pPr>
+        <w:rPr>
+          <w:sz w:val="28"/>
+          <w:szCs w:val="28"/>
+        </w:rPr>
+      </w:pPr>
+      <w:r>
+        <w:rPr>
+          <w:sz w:val="28"/>
+          <w:szCs w:val="28"/>
+        </w:rPr>
+        <w:tab/>
+        <w:t>El Front-End es la parte de la aplicación con la cual el usuario de la misma interactúa en forma directa</w:t>
+      </w:r>
+      <w:r>
+        <w:rPr>
+          <w:sz w:val="28"/>
+          <w:szCs w:val="28"/>
+        </w:rPr>
+        <w:t>. En este caso es la pagina web que se utiliza para ver la información y demás.</w:t>
+      </w:r>
+    </w:p>
+    <w:p>
+      <w:pPr>
+        <w:rPr>
+          <w:sz w:val="28"/>
+          <w:szCs w:val="28"/>
+        </w:rPr>
+      </w:pPr>
+    </w:p>
+    <w:p>
+      <w:pPr>
+        <w:rPr>
+          <w:sz w:val="28"/>
+          <w:szCs w:val="28"/>
+        </w:rPr>
+      </w:pPr>
+      <w:r>
+        <w:rPr>
+          <w:sz w:val="28"/>
+          <w:szCs w:val="28"/>
+        </w:rPr>
+        <w:t xml:space="preserve">Este modulo se encuentra programado principalmente utilizando AngularJS, un Framework </w:t>
+      </w:r>
+      <w:r>
+        <w:rPr>
+          <w:sz w:val="28"/>
+          <w:szCs w:val="28"/>
+        </w:rPr>
+        <w:t>Java</w:t>
+      </w:r>
+      <w:r>
+        <w:rPr>
+          <w:sz w:val="28"/>
+          <w:szCs w:val="28"/>
+        </w:rPr>
+        <w:t>script.  Ya que</w:t>
+      </w:r>
+      <w:r>
+        <w:rPr>
+          <w:sz w:val="28"/>
+          <w:szCs w:val="28"/>
+        </w:rPr>
+        <w:t xml:space="preserve"> se necesitaba un interfaz amigable, rápida, liviana en términos de almacenamiento, fácil de desarrollar  y opensource </w:t>
+      </w:r>
+      <w:r>
+        <w:rPr>
+          <w:sz w:val="28"/>
+          <w:szCs w:val="28"/>
+        </w:rPr>
+        <w:t>.</w:t>
+      </w:r>
+    </w:p>
+    <w:p>
+      <w:pPr>
+        <w:rPr>
+          <w:sz w:val="28"/>
+          <w:szCs w:val="28"/>
+        </w:rPr>
+      </w:pPr>
+    </w:p>
+    <w:p>
+      <w:pPr>
+        <w:rPr>
+          <w:sz w:val="28"/>
+          <w:szCs w:val="28"/>
+        </w:rPr>
+      </w:pPr>
+      <w:r>
+        <w:rPr>
+          <w:sz w:val="28"/>
+          <w:szCs w:val="28"/>
+        </w:rPr>
+        <w:t>También se utilizaron las siguientes librerías</w:t>
+      </w:r>
+      <w:r>
+        <w:rPr>
+          <w:sz w:val="28"/>
+          <w:szCs w:val="28"/>
+        </w:rPr>
+        <w:t xml:space="preserve"> y frameworks</w:t>
+      </w:r>
+      <w:r>
+        <w:rPr>
+          <w:sz w:val="28"/>
+          <w:szCs w:val="28"/>
+        </w:rPr>
+        <w:t>:</w:t>
+      </w:r>
+    </w:p>
+    <w:p>
+      <w:pPr>
+        <w:pStyle w:val="Prrafodelista"/>
+        <w:numPr>
+          <w:ilvl w:val="0"/>
+          <w:numId w:val="8"/>
+        </w:numPr>
+        <w:rPr>
+          <w:sz w:val="28"/>
+          <w:szCs w:val="28"/>
+        </w:rPr>
+      </w:pPr>
+      <w:r>
+        <w:rPr>
+          <w:sz w:val="28"/>
+          <w:szCs w:val="28"/>
+        </w:rPr>
+        <w:t>Jquery: Utilizado para realizar acciones de manera más sencilla y reducir el tiempo de desarrollo.</w:t>
+      </w:r>
+    </w:p>
+    <w:p>
+      <w:pPr>
+        <w:pStyle w:val="Prrafodelista"/>
+        <w:numPr>
+          <w:ilvl w:val="0"/>
+          <w:numId w:val="8"/>
+        </w:numPr>
+        <w:rPr>
+          <w:sz w:val="28"/>
+          <w:szCs w:val="28"/>
+        </w:rPr>
+      </w:pPr>
+      <w:r>
+        <w:rPr>
+          <w:sz w:val="28"/>
+          <w:szCs w:val="28"/>
+        </w:rPr>
+        <w:t>B</w:t>
+      </w:r>
+      <w:r>
+        <w:rPr>
+          <w:sz w:val="28"/>
+          <w:szCs w:val="28"/>
+        </w:rPr>
+        <w:t>ootstrap</w:t>
+      </w:r>
+      <w:r>
+        <w:rPr>
+          <w:sz w:val="28"/>
+          <w:szCs w:val="28"/>
+        </w:rPr>
+        <w:t>: Utilizada para darle estilo al sitio.</w:t>
+      </w:r>
+    </w:p>
+    <w:p>
+      <w:pPr>
+        <w:pStyle w:val="Prrafodelista"/>
+        <w:numPr>
+          <w:ilvl w:val="0"/>
+          <w:numId w:val="8"/>
+        </w:numPr>
+        <w:rPr>
+          <w:sz w:val="28"/>
+          <w:szCs w:val="28"/>
+        </w:rPr>
+      </w:pPr>
+      <w:r>
+        <w:rPr>
+          <w:sz w:val="28"/>
+          <w:szCs w:val="28"/>
+        </w:rPr>
+        <w:t>socket.io-client</w:t>
+      </w:r>
+      <w:r>
+        <w:rPr>
+          <w:sz w:val="28"/>
+          <w:szCs w:val="28"/>
+        </w:rPr>
+        <w:t>: Utilizada para la comunicación con los dispositivos</w:t>
+      </w:r>
+      <w:r>
+        <w:rPr>
+          <w:sz w:val="28"/>
+          <w:szCs w:val="28"/>
+        </w:rPr>
+        <w:t xml:space="preserve"> que brindan información a la aplicación</w:t>
+      </w:r>
+      <w:r>
+        <w:rPr>
+          <w:sz w:val="28"/>
+          <w:szCs w:val="28"/>
+        </w:rPr>
+        <w:t>.</w:t>
+      </w:r>
+    </w:p>
+    <w:p>
+      <w:pPr>
+        <w:pStyle w:val="Prrafodelista"/>
+        <w:numPr>
+          <w:ilvl w:val="0"/>
+          <w:numId w:val="8"/>
+        </w:numPr>
+        <w:rPr>
+          <w:sz w:val="28"/>
+          <w:szCs w:val="28"/>
+        </w:rPr>
+      </w:pPr>
+      <w:r>
+        <w:rPr>
+          <w:sz w:val="28"/>
+          <w:szCs w:val="28"/>
+        </w:rPr>
+        <w:t>malhar-angular-widgets</w:t>
+      </w:r>
+      <w:r>
+        <w:rPr>
+          <w:sz w:val="28"/>
+          <w:szCs w:val="28"/>
+        </w:rPr>
+        <w:t>: Utilizada para generar los widgets que contienen la información obtenida de los dispositivos.</w:t>
+      </w:r>
+    </w:p>
+    <w:p>
+      <w:pPr>
+        <w:pStyle w:val="Prrafodelista"/>
+        <w:numPr>
+          <w:ilvl w:val="0"/>
+          <w:numId w:val="8"/>
+        </w:numPr>
+        <w:rPr>
+          <w:sz w:val="28"/>
+          <w:szCs w:val="28"/>
+        </w:rPr>
+      </w:pPr>
+      <w:r>
+        <w:rPr>
+          <w:sz w:val="28"/>
+          <w:szCs w:val="28"/>
+        </w:rPr>
+        <w:t>malhar-angular-</w:t>
+      </w:r>
+      <w:r>
+        <w:rPr>
+          <w:sz w:val="28"/>
+          <w:szCs w:val="28"/>
+        </w:rPr>
+        <w:t>dashboard: Utilizada para agrupar los Widgets anteriores de una manera mas fácil para reducir el tiempo de diseño.</w:t>
+      </w:r>
+    </w:p>
+    <w:p>
+      <w:pPr>
+        <w:pStyle w:val="Prrafodelista"/>
+        <w:numPr>
+          <w:ilvl w:val="0"/>
+          <w:numId w:val="8"/>
+        </w:numPr>
+        <w:rPr>
+          <w:sz w:val="28"/>
+          <w:szCs w:val="28"/>
+        </w:rPr>
+      </w:pPr>
+      <w:r>
+        <w:rPr>
+          <w:sz w:val="28"/>
+          <w:szCs w:val="28"/>
+        </w:rPr>
+        <w:t>font-awesome</w:t>
+      </w:r>
+      <w:r>
+        <w:rPr>
+          <w:sz w:val="28"/>
+          <w:szCs w:val="28"/>
+        </w:rPr>
+        <w:t>: Utilizada para graficar iconos.</w:t>
+      </w:r>
+    </w:p>
+    <w:p>
+      <w:pPr>
+        <w:rPr>
+          <w:sz w:val="28"/>
+          <w:szCs w:val="28"/>
+        </w:rPr>
+      </w:pPr>
+      <w:r>
+        <w:rPr>
+          <w:sz w:val="28"/>
+          <w:szCs w:val="28"/>
+        </w:rPr>
+        <w:br w:type="page"/>
+      </w:r>
+    </w:p>
+    <w:p>
+      <w:pPr>
+        <w:pStyle w:val="Ttulo3"/>
+        <w:rPr>
+          <w:sz w:val="30"/>
+          <w:szCs w:val="30"/>
+        </w:rPr>
+      </w:pPr>
+      <w:bookmarkStart w:id="20" w:name="_Toc404722157"/>
+      <w:r>
+        <w:rPr>
+          <w:sz w:val="30"/>
+          <w:szCs w:val="30"/>
+        </w:rPr>
+        <w:lastRenderedPageBreak/>
         <w:t>Back-End</w:t>
       </w:r>
-      <w:bookmarkEnd w:id="19"/>
+      <w:bookmarkEnd w:id="20"/>
     </w:p>
     <w:p/>
     <w:p>
@@ -5304,7 +5679,43 @@
           <w:sz w:val="28"/>
           <w:szCs w:val="28"/>
         </w:rPr>
-        <w:t xml:space="preserve">Este se encuentra programado </w:t>
+        <w:t>E</w:t>
+      </w:r>
+      <w:r>
+        <w:rPr>
+          <w:sz w:val="28"/>
+          <w:szCs w:val="28"/>
+        </w:rPr>
+        <w:t>l Back-End</w:t>
+      </w:r>
+      <w:r>
+        <w:rPr>
+          <w:sz w:val="28"/>
+          <w:szCs w:val="28"/>
+        </w:rPr>
+        <w:t xml:space="preserve"> es la parte de la aplicación la cual se encarga de realizar el manejo de la base de datos, y de las distintas tareas que el Front-End le pida realizar.</w:t>
+      </w:r>
+    </w:p>
+    <w:p>
+      <w:pPr>
+        <w:rPr>
+          <w:sz w:val="28"/>
+          <w:szCs w:val="28"/>
+        </w:rPr>
+      </w:pPr>
+      <w:r>
+        <w:rPr>
+          <w:sz w:val="28"/>
+          <w:szCs w:val="28"/>
+        </w:rPr>
+        <w:t>E</w:t>
+      </w:r>
+      <w:r>
+        <w:rPr>
+          <w:sz w:val="28"/>
+          <w:szCs w:val="28"/>
+        </w:rPr>
+        <w:t xml:space="preserve">ste se encuentra programado </w:t>
       </w:r>
       <w:r>
         <w:rPr>
@@ -5325,7 +5736,29 @@
           <w:sz w:val="28"/>
           <w:szCs w:val="28"/>
         </w:rPr>
-        <w:t xml:space="preserve">, el cual está basado en Javascript. También se utilizan las siguientes </w:t>
+        <w:t>, el cual está basado en Javascript.</w:t>
+      </w:r>
+      <w:r>
+        <w:rPr>
+          <w:sz w:val="28"/>
+          <w:szCs w:val="28"/>
+        </w:rPr>
+        <w:t xml:space="preserve"> Se utilizo ya para reducir el tiempo de desarrollo y a su vez porque era el tipo de herramienta que se utiliza para este tipo de aplicaciones.</w:t>
+      </w:r>
+    </w:p>
+    <w:p>
+      <w:pPr>
+        <w:rPr>
+          <w:sz w:val="28"/>
+          <w:szCs w:val="28"/>
+        </w:rPr>
+      </w:pPr>
+      <w:r>
+        <w:rPr>
+          <w:sz w:val="28"/>
+          <w:szCs w:val="28"/>
+        </w:rPr>
+        <w:t xml:space="preserve"> También se utilizan las siguientes </w:t>
       </w:r>
       <w:r>
         <w:rPr>
@@ -5359,7 +5792,7 @@
           <w:sz w:val="28"/>
           <w:szCs w:val="28"/>
         </w:rPr>
-        <w:t>MongoDB.</w:t>
+        <w:t>MongoDB:  Es el motor de la base de datos.</w:t>
       </w:r>
     </w:p>
     <w:p>
@@ -5379,7 +5812,7 @@
           <w:sz w:val="28"/>
           <w:szCs w:val="28"/>
         </w:rPr>
-        <w:t>Mongoose.</w:t>
+        <w:t>Mongoose: Utilizado para administrar la base de datos.</w:t>
       </w:r>
     </w:p>
     <w:p>
@@ -5399,7 +5832,7 @@
           <w:sz w:val="28"/>
           <w:szCs w:val="28"/>
         </w:rPr>
-        <w:t>Express.</w:t>
+        <w:t>Express: Utilizado para unir el Back-End con el Front-End ya que es el que provee una vía de comunicación entre ambos puntos.</w:t>
       </w:r>
     </w:p>
     <w:p>
@@ -5426,8 +5859,31 @@
           <w:sz w:val="28"/>
           <w:szCs w:val="28"/>
         </w:rPr>
-        <w:t>.</w:t>
-      </w:r>
+        <w:t xml:space="preserve">: </w:t>
+      </w:r>
+      <w:r>
+        <w:rPr>
+          <w:sz w:val="28"/>
+          <w:szCs w:val="28"/>
+        </w:rPr>
+        <w:t>Utilizada para llevar a cabo las tareas automáticas que se creen en la aplicación.</w:t>
+      </w:r>
+    </w:p>
+    <w:p>
+      <w:pPr>
+        <w:rPr>
+          <w:sz w:val="28"/>
+          <w:szCs w:val="28"/>
+        </w:rPr>
+      </w:pPr>
+    </w:p>
+    <w:p>
+      <w:pPr>
+        <w:rPr>
+          <w:sz w:val="28"/>
+          <w:szCs w:val="28"/>
+        </w:rPr>
+      </w:pPr>
     </w:p>
     <w:p>
       <w:pPr>
@@ -5435,40 +5891,109 @@
         <w:rPr>
           <w:sz w:val="30"/>
           <w:szCs w:val="30"/>
-        </w:rPr>
-      </w:pPr>
-      <w:bookmarkStart w:id="20" w:name="_Toc404363425"/>
+          <w:lang w:val="es-ES"/>
+        </w:rPr>
+      </w:pPr>
+      <w:bookmarkStart w:id="21" w:name="_Toc404722158"/>
       <w:r>
         <w:rPr>
           <w:sz w:val="30"/>
           <w:szCs w:val="30"/>
+          <w:lang w:val="es-ES"/>
+        </w:rPr>
+        <w:t>Middleware</w:t>
+      </w:r>
+      <w:bookmarkEnd w:id="21"/>
+    </w:p>
+    <w:p>
+      <w:pPr>
+        <w:rPr>
+          <w:lang w:val="es-ES"/>
+        </w:rPr>
+      </w:pPr>
+    </w:p>
+    <w:p/>
+    <w:p>
+      <w:pPr>
+        <w:rPr>
+          <w:sz w:val="28"/>
+          <w:szCs w:val="28"/>
+        </w:rPr>
+      </w:pPr>
+      <w:r>
+        <w:rPr>
+          <w:sz w:val="28"/>
+          <w:szCs w:val="28"/>
+        </w:rPr>
+        <w:tab/>
+      </w:r>
+      <w:r>
+        <w:rPr>
+          <w:sz w:val="28"/>
+          <w:szCs w:val="28"/>
+        </w:rPr>
+        <w:t>E</w:t>
+      </w:r>
+      <w:r>
+        <w:rPr>
+          <w:sz w:val="28"/>
+          <w:szCs w:val="28"/>
+        </w:rPr>
+        <w:t xml:space="preserve">l Middleware es la parte de la aplicación que permite la comunicación entre los distintos dispositivos y el Front-End. Es decir que por ejemplo cuando el usuario desea realizar el encendido de una luz, el middleware será el encargo de informarle al Dispositivo de esta acción. </w:t>
+      </w:r>
+    </w:p>
+    <w:p>
+      <w:pPr>
+        <w:rPr>
+          <w:sz w:val="28"/>
+          <w:szCs w:val="28"/>
+        </w:rPr>
+      </w:pPr>
+      <w:r>
+        <w:rPr>
+          <w:sz w:val="28"/>
+          <w:szCs w:val="28"/>
+        </w:rPr>
+        <w:t>En esta aplicación el middleware se encarga únicamente de unir la comunicación entre el Front-End y los distintos dispositivos de control con los que se cuente.</w:t>
+      </w:r>
+    </w:p>
+    <w:p>
+      <w:pPr>
+        <w:rPr>
+          <w:sz w:val="28"/>
+          <w:szCs w:val="28"/>
+        </w:rPr>
+      </w:pPr>
+    </w:p>
+    <w:p>
+      <w:pPr>
+        <w:rPr>
+          <w:sz w:val="28"/>
+          <w:szCs w:val="28"/>
+        </w:rPr>
+      </w:pPr>
+    </w:p>
+    <w:p>
+      <w:pPr>
+        <w:rPr>
+          <w:sz w:val="28"/>
+          <w:szCs w:val="28"/>
+        </w:rPr>
+      </w:pPr>
+      <w:r>
+        <w:rPr>
+          <w:sz w:val="28"/>
+          <w:szCs w:val="28"/>
         </w:rPr>
         <w:lastRenderedPageBreak/>
-        <w:t>Midle</w:t>
-      </w:r>
-      <w:r>
-        <w:rPr>
-          <w:sz w:val="30"/>
-          <w:szCs w:val="30"/>
-        </w:rPr>
-        <w:t>-End</w:t>
-      </w:r>
-      <w:bookmarkEnd w:id="20"/>
-    </w:p>
-    <w:p/>
-    <w:p>
-      <w:pPr>
-        <w:rPr>
-          <w:sz w:val="28"/>
-          <w:szCs w:val="28"/>
-        </w:rPr>
-      </w:pPr>
-      <w:r>
-        <w:rPr>
-          <w:sz w:val="28"/>
-          <w:szCs w:val="28"/>
-        </w:rPr>
-        <w:t xml:space="preserve">Este se encuentra programado </w:t>
+        <w:t>E</w:t>
+      </w:r>
+      <w:r>
+        <w:rPr>
+          <w:sz w:val="28"/>
+          <w:szCs w:val="28"/>
+        </w:rPr>
+        <w:t xml:space="preserve">ste se encuentra programado </w:t>
       </w:r>
       <w:r>
         <w:rPr>
@@ -5489,28 +6014,28 @@
           <w:sz w:val="28"/>
           <w:szCs w:val="28"/>
         </w:rPr>
-        <w:t xml:space="preserve"> y utiliza las siguientes </w:t>
-      </w:r>
-      <w:r>
-        <w:rPr>
-          <w:sz w:val="28"/>
-          <w:szCs w:val="28"/>
-        </w:rPr>
-        <w:t>librerías</w:t>
-      </w:r>
-      <w:r>
-        <w:rPr>
-          <w:sz w:val="28"/>
-          <w:szCs w:val="28"/>
-        </w:rPr>
-        <w:t xml:space="preserve"> </w:t>
-      </w:r>
-      <w:r>
-        <w:rPr>
-          <w:sz w:val="28"/>
-          <w:szCs w:val="28"/>
-        </w:rPr>
-        <w:t>y Frameworks:</w:t>
+        <w:t xml:space="preserve"> y utiliza l</w:t>
+      </w:r>
+      <w:r>
+        <w:rPr>
+          <w:sz w:val="28"/>
+          <w:szCs w:val="28"/>
+        </w:rPr>
+        <w:t>o</w:t>
+      </w:r>
+      <w:r>
+        <w:rPr>
+          <w:sz w:val="28"/>
+          <w:szCs w:val="28"/>
+        </w:rPr>
+        <w:t xml:space="preserve">s siguientes </w:t>
+      </w:r>
+      <w:r>
+        <w:rPr>
+          <w:sz w:val="28"/>
+          <w:szCs w:val="28"/>
+        </w:rPr>
+        <w:t>Frameworks:</w:t>
       </w:r>
     </w:p>
     <w:p>
@@ -5530,7 +6055,7 @@
           <w:sz w:val="28"/>
           <w:szCs w:val="28"/>
         </w:rPr>
-        <w:t>Mqtt.</w:t>
+        <w:t>Mqtt: Utilizado como servidor de mensajes para permitir la comunicación entre las distintas aplicaciones que utilicen el mismo protocolo de comunicación.</w:t>
       </w:r>
     </w:p>
     <w:p>
@@ -5550,7 +6075,7 @@
           <w:sz w:val="28"/>
           <w:szCs w:val="28"/>
         </w:rPr>
-        <w:t>Socket.io.</w:t>
+        <w:t>Socket.io: Utilizado como servidor de mensajes para permitir la comunicación entre el Front-End y los dispositivos.</w:t>
       </w:r>
     </w:p>
     <w:p>
@@ -5570,394 +6095,8 @@
           <w:sz w:val="28"/>
           <w:szCs w:val="28"/>
         </w:rPr>
-        <w:t>Mosca.</w:t>
-      </w:r>
-    </w:p>
-    <w:p/>
-    <w:p/>
-    <w:p/>
-    <w:p>
-      <w:pPr>
-        <w:pStyle w:val="Ttulo3"/>
-        <w:rPr>
-          <w:sz w:val="30"/>
-          <w:szCs w:val="30"/>
-        </w:rPr>
-      </w:pPr>
-      <w:bookmarkStart w:id="21" w:name="_Toc404363426"/>
-      <w:r>
-        <w:rPr>
-          <w:sz w:val="30"/>
-          <w:szCs w:val="30"/>
-        </w:rPr>
-        <w:t>Front-End</w:t>
-      </w:r>
-      <w:bookmarkEnd w:id="21"/>
-      <w:r>
-        <w:rPr>
-          <w:sz w:val="30"/>
-          <w:szCs w:val="30"/>
-        </w:rPr>
-        <w:t xml:space="preserve">  </w:t>
-      </w:r>
-    </w:p>
-    <w:p/>
-    <w:p>
-      <w:pPr>
-        <w:rPr>
-          <w:sz w:val="28"/>
-          <w:szCs w:val="28"/>
-        </w:rPr>
-      </w:pPr>
-      <w:r>
-        <w:rPr>
-          <w:sz w:val="28"/>
-          <w:szCs w:val="28"/>
-        </w:rPr>
-        <w:tab/>
-        <w:t>Este se encuentra programado principalmente utilizando AngularJS, un Framework Javascript. También se utilizaron las siguientes librerías:</w:t>
-      </w:r>
-    </w:p>
-    <w:p>
-      <w:pPr>
-        <w:pStyle w:val="Prrafodelista"/>
-        <w:numPr>
-          <w:ilvl w:val="0"/>
-          <w:numId w:val="8"/>
-        </w:numPr>
-        <w:rPr>
-          <w:sz w:val="28"/>
-          <w:szCs w:val="28"/>
-        </w:rPr>
-      </w:pPr>
-      <w:r>
-        <w:rPr>
-          <w:sz w:val="28"/>
-          <w:szCs w:val="28"/>
-        </w:rPr>
-        <w:t>Jquery.</w:t>
-      </w:r>
-    </w:p>
-    <w:p>
-      <w:pPr>
-        <w:pStyle w:val="Prrafodelista"/>
-        <w:numPr>
-          <w:ilvl w:val="0"/>
-          <w:numId w:val="8"/>
-        </w:numPr>
-        <w:rPr>
-          <w:sz w:val="28"/>
-          <w:szCs w:val="28"/>
-        </w:rPr>
-      </w:pPr>
-      <w:r>
-        <w:rPr>
-          <w:sz w:val="28"/>
-          <w:szCs w:val="28"/>
-        </w:rPr>
-        <w:t>B</w:t>
-      </w:r>
-      <w:r>
-        <w:rPr>
-          <w:sz w:val="28"/>
-          <w:szCs w:val="28"/>
-        </w:rPr>
-        <w:t>ootstrap</w:t>
-      </w:r>
-      <w:r>
-        <w:rPr>
-          <w:sz w:val="28"/>
-          <w:szCs w:val="28"/>
-        </w:rPr>
-        <w:t>.</w:t>
-      </w:r>
-    </w:p>
-    <w:p>
-      <w:pPr>
-        <w:pStyle w:val="Prrafodelista"/>
-        <w:numPr>
-          <w:ilvl w:val="0"/>
-          <w:numId w:val="8"/>
-        </w:numPr>
-        <w:rPr>
-          <w:sz w:val="28"/>
-          <w:szCs w:val="28"/>
-        </w:rPr>
-      </w:pPr>
-      <w:r>
-        <w:rPr>
-          <w:sz w:val="28"/>
-          <w:szCs w:val="28"/>
-        </w:rPr>
-        <w:t>socket.io-client</w:t>
-      </w:r>
-      <w:r>
-        <w:rPr>
-          <w:sz w:val="28"/>
-          <w:szCs w:val="28"/>
-        </w:rPr>
-        <w:t>.</w:t>
-      </w:r>
-    </w:p>
-    <w:p>
-      <w:pPr>
-        <w:pStyle w:val="Prrafodelista"/>
-        <w:numPr>
-          <w:ilvl w:val="0"/>
-          <w:numId w:val="8"/>
-        </w:numPr>
-        <w:rPr>
-          <w:sz w:val="28"/>
-          <w:szCs w:val="28"/>
-        </w:rPr>
-      </w:pPr>
-      <w:r>
-        <w:rPr>
-          <w:sz w:val="28"/>
-          <w:szCs w:val="28"/>
-        </w:rPr>
-        <w:t>malhar-angular-widgets</w:t>
-      </w:r>
-      <w:r>
-        <w:rPr>
-          <w:sz w:val="28"/>
-          <w:szCs w:val="28"/>
-        </w:rPr>
-        <w:t>.</w:t>
-      </w:r>
-    </w:p>
-    <w:p>
-      <w:pPr>
-        <w:pStyle w:val="Prrafodelista"/>
-        <w:numPr>
-          <w:ilvl w:val="0"/>
-          <w:numId w:val="8"/>
-        </w:numPr>
-        <w:rPr>
-          <w:sz w:val="28"/>
-          <w:szCs w:val="28"/>
-        </w:rPr>
-      </w:pPr>
-      <w:r>
-        <w:rPr>
-          <w:sz w:val="28"/>
-          <w:szCs w:val="28"/>
-        </w:rPr>
-        <w:t>malhar-angular-</w:t>
-      </w:r>
-      <w:r>
-        <w:rPr>
-          <w:sz w:val="28"/>
-          <w:szCs w:val="28"/>
-        </w:rPr>
-        <w:t>dashboard.</w:t>
-      </w:r>
-    </w:p>
-    <w:p>
-      <w:pPr>
-        <w:pStyle w:val="Prrafodelista"/>
-        <w:numPr>
-          <w:ilvl w:val="0"/>
-          <w:numId w:val="8"/>
-        </w:numPr>
-        <w:rPr>
-          <w:sz w:val="28"/>
-          <w:szCs w:val="28"/>
-        </w:rPr>
-      </w:pPr>
-      <w:r>
-        <w:rPr>
-          <w:sz w:val="28"/>
-          <w:szCs w:val="28"/>
-        </w:rPr>
-        <w:t>font-awesome</w:t>
-      </w:r>
-      <w:r>
-        <w:rPr>
-          <w:sz w:val="28"/>
-          <w:szCs w:val="28"/>
-        </w:rPr>
-        <w:t>.</w:t>
-      </w:r>
-    </w:p>
-    <w:p>
-      <w:pPr>
-        <w:pStyle w:val="Prrafodelista"/>
-        <w:numPr>
-          <w:ilvl w:val="0"/>
-          <w:numId w:val="8"/>
-        </w:numPr>
-        <w:rPr>
-          <w:sz w:val="28"/>
-          <w:szCs w:val="28"/>
-        </w:rPr>
-      </w:pPr>
-      <w:r>
-        <w:rPr>
-          <w:sz w:val="28"/>
-          <w:szCs w:val="28"/>
-        </w:rPr>
-        <w:t>ngDialog</w:t>
-      </w:r>
-      <w:r>
-        <w:rPr>
-          <w:sz w:val="28"/>
-          <w:szCs w:val="28"/>
-        </w:rPr>
-        <w:t>.</w:t>
-      </w:r>
-    </w:p>
-    <w:p>
-      <w:pPr>
-        <w:pStyle w:val="Prrafodelista"/>
-        <w:numPr>
-          <w:ilvl w:val="0"/>
-          <w:numId w:val="8"/>
-        </w:numPr>
-        <w:rPr>
-          <w:sz w:val="28"/>
-          <w:szCs w:val="28"/>
-        </w:rPr>
-      </w:pPr>
-      <w:r>
-        <w:rPr>
-          <w:sz w:val="28"/>
-          <w:szCs w:val="28"/>
-        </w:rPr>
-        <w:t>L</w:t>
-      </w:r>
-      <w:r>
-        <w:rPr>
-          <w:sz w:val="28"/>
-          <w:szCs w:val="28"/>
-        </w:rPr>
-        <w:t>ater</w:t>
-      </w:r>
-      <w:r>
-        <w:rPr>
-          <w:sz w:val="28"/>
-          <w:szCs w:val="28"/>
-        </w:rPr>
-        <w:t>.</w:t>
-      </w:r>
-    </w:p>
-    <w:p>
-      <w:pPr>
-        <w:pStyle w:val="Prrafodelista"/>
-        <w:numPr>
-          <w:ilvl w:val="0"/>
-          <w:numId w:val="8"/>
-        </w:numPr>
-        <w:rPr>
-          <w:sz w:val="28"/>
-          <w:szCs w:val="28"/>
-        </w:rPr>
-      </w:pPr>
-      <w:r>
-        <w:rPr>
-          <w:sz w:val="28"/>
-          <w:szCs w:val="28"/>
-        </w:rPr>
-        <w:t>Schedule.</w:t>
-      </w:r>
-    </w:p>
-    <w:p>
-      <w:pPr>
-        <w:pStyle w:val="Prrafodelista"/>
-        <w:numPr>
-          <w:ilvl w:val="0"/>
-          <w:numId w:val="8"/>
-        </w:numPr>
-        <w:rPr>
-          <w:sz w:val="28"/>
-          <w:szCs w:val="28"/>
-        </w:rPr>
-      </w:pPr>
-      <w:r>
-        <w:rPr>
-          <w:sz w:val="28"/>
-          <w:szCs w:val="28"/>
-        </w:rPr>
-        <w:t>es5-shim</w:t>
-      </w:r>
-      <w:r>
-        <w:rPr>
-          <w:sz w:val="28"/>
-          <w:szCs w:val="28"/>
-        </w:rPr>
-        <w:t>.</w:t>
-      </w:r>
-    </w:p>
-    <w:p>
-      <w:pPr>
-        <w:pStyle w:val="Prrafodelista"/>
-        <w:numPr>
-          <w:ilvl w:val="0"/>
-          <w:numId w:val="8"/>
-        </w:numPr>
-        <w:rPr>
-          <w:sz w:val="28"/>
-          <w:szCs w:val="28"/>
-        </w:rPr>
-      </w:pPr>
-      <w:r>
-        <w:rPr>
-          <w:sz w:val="28"/>
-          <w:szCs w:val="28"/>
-        </w:rPr>
-        <w:t>d3</w:t>
-      </w:r>
-      <w:r>
-        <w:rPr>
-          <w:sz w:val="28"/>
-          <w:szCs w:val="28"/>
-        </w:rPr>
-        <w:t>.</w:t>
-      </w:r>
-    </w:p>
-    <w:p>
-      <w:pPr>
-        <w:pStyle w:val="Prrafodelista"/>
-        <w:rPr>
-          <w:sz w:val="28"/>
-          <w:szCs w:val="28"/>
-        </w:rPr>
-      </w:pPr>
-    </w:p>
-    <w:p>
-      <w:pPr>
-        <w:pStyle w:val="Prrafodelista"/>
-        <w:rPr>
-          <w:sz w:val="28"/>
-          <w:szCs w:val="28"/>
-        </w:rPr>
-      </w:pPr>
-    </w:p>
-    <w:p>
-      <w:pPr>
-        <w:pStyle w:val="Prrafodelista"/>
-        <w:rPr>
-          <w:sz w:val="28"/>
-          <w:szCs w:val="28"/>
-        </w:rPr>
-      </w:pPr>
-    </w:p>
-    <w:p>
-      <w:pPr>
-        <w:pStyle w:val="Prrafodelista"/>
-        <w:rPr>
-          <w:sz w:val="28"/>
-          <w:szCs w:val="28"/>
-        </w:rPr>
-      </w:pPr>
-    </w:p>
-    <w:p>
-      <w:pPr>
-        <w:rPr>
-          <w:sz w:val="28"/>
-          <w:szCs w:val="28"/>
-        </w:rPr>
-      </w:pPr>
+        <w:t>Mosca: Utilizado como servidor de mensajes principal para permitir la comunicación entre todos los servicios.</w:t>
+      </w:r>
     </w:p>
     <w:p>
       <w:pPr>
@@ -5967,13 +6106,22 @@
           <w:szCs w:val="32"/>
         </w:rPr>
       </w:pPr>
-      <w:bookmarkStart w:id="22" w:name="_Toc404363427"/>
-      <w:r>
+    </w:p>
+    <w:p/>
+    <w:p>
+      <w:pPr>
+        <w:pStyle w:val="Ttulo2"/>
         <w:rPr>
           <w:sz w:val="32"/>
           <w:szCs w:val="32"/>
         </w:rPr>
-        <w:lastRenderedPageBreak/>
+      </w:pPr>
+      <w:bookmarkStart w:id="22" w:name="_Toc404722159"/>
+      <w:r>
+        <w:rPr>
+          <w:sz w:val="32"/>
+          <w:szCs w:val="32"/>
+        </w:rPr>
         <w:t>Firmware</w:t>
       </w:r>
       <w:bookmarkEnd w:id="22"/>
@@ -6079,16 +6227,8 @@
           <w:sz w:val="28"/>
           <w:szCs w:val="28"/>
         </w:rPr>
-        <w:t>etc.</w:t>
-      </w:r>
-    </w:p>
-    <w:p>
-      <w:pPr>
-        <w:rPr>
-          <w:sz w:val="28"/>
-          <w:szCs w:val="28"/>
-        </w:rPr>
-      </w:pPr>
+        <w:t>JSON.</w:t>
+      </w:r>
     </w:p>
     <w:p>
       <w:pPr>
@@ -6106,7 +6246,7 @@
           <w:szCs w:val="30"/>
         </w:rPr>
       </w:pPr>
-      <w:bookmarkStart w:id="23" w:name="_Toc404363428"/>
+      <w:bookmarkStart w:id="23" w:name="_Toc404722160"/>
       <w:r>
         <w:rPr>
           <w:sz w:val="30"/>
@@ -6224,6 +6364,21 @@
           <w:szCs w:val="28"/>
         </w:rPr>
       </w:pPr>
+      <w:r>
+        <w:rPr>
+          <w:sz w:val="28"/>
+          <w:szCs w:val="28"/>
+        </w:rPr>
+        <w:t>Por estas razones es que fue utilizado en la aplicación.</w:t>
+      </w:r>
+    </w:p>
+    <w:p>
+      <w:pPr>
+        <w:rPr>
+          <w:sz w:val="28"/>
+          <w:szCs w:val="28"/>
+        </w:rPr>
+      </w:pPr>
     </w:p>
     <w:p>
       <w:pPr>
@@ -6233,12 +6388,13 @@
           <w:szCs w:val="30"/>
         </w:rPr>
       </w:pPr>
-      <w:bookmarkStart w:id="24" w:name="_Toc404363429"/>
+      <w:bookmarkStart w:id="24" w:name="_Toc404722161"/>
       <w:r>
         <w:rPr>
           <w:sz w:val="30"/>
           <w:szCs w:val="30"/>
         </w:rPr>
+        <w:lastRenderedPageBreak/>
         <w:t>Mosca</w:t>
       </w:r>
       <w:bookmarkEnd w:id="24"/>
@@ -6351,6 +6507,21 @@
         <w:t>El propósito del bróker es recibir los mensajes entrantes desde las aplicaciones y llevar a cabo determinadas acciones con ellas.</w:t>
       </w:r>
     </w:p>
+    <w:p>
+      <w:pPr>
+        <w:rPr>
+          <w:sz w:val="28"/>
+          <w:szCs w:val="28"/>
+        </w:rPr>
+      </w:pPr>
+      <w:r>
+        <w:rPr>
+          <w:sz w:val="28"/>
+          <w:szCs w:val="28"/>
+        </w:rPr>
+        <w:t>Por estas razones es que fue utilizado en la aplicación.</w:t>
+      </w:r>
+    </w:p>
     <w:p/>
     <w:p>
       <w:pPr>
@@ -6360,13 +6531,12 @@
           <w:szCs w:val="32"/>
         </w:rPr>
       </w:pPr>
-      <w:bookmarkStart w:id="25" w:name="_Toc404363430"/>
+      <w:bookmarkStart w:id="25" w:name="_Toc404722162"/>
       <w:r>
         <w:rPr>
           <w:sz w:val="32"/>
           <w:szCs w:val="32"/>
         </w:rPr>
-        <w:lastRenderedPageBreak/>
         <w:t>Forma de comunicación</w:t>
       </w:r>
       <w:bookmarkEnd w:id="25"/>
@@ -6392,26 +6562,84 @@
     </w:p>
     <w:p>
       <w:pPr>
-        <w:rPr>
-          <w:sz w:val="28"/>
-          <w:szCs w:val="28"/>
-        </w:rPr>
-      </w:pPr>
-    </w:p>
-    <w:p>
-      <w:pPr>
-        <w:rPr>
-          <w:sz w:val="28"/>
-          <w:szCs w:val="28"/>
-        </w:rPr>
-      </w:pPr>
-      <w:r>
-        <w:rPr>
-          <w:sz w:val="28"/>
-          <w:szCs w:val="28"/>
-        </w:rPr>
-        <w:t>Meter una imagen súper linda de cómo está unido todo.</w:t>
-      </w:r>
+        <w:jc w:val="center"/>
+        <w:rPr>
+          <w:sz w:val="28"/>
+          <w:szCs w:val="28"/>
+          <w:u w:val="single"/>
+        </w:rPr>
+      </w:pPr>
+      <w:r>
+        <w:rPr>
+          <w:noProof/>
+          <w:sz w:val="28"/>
+          <w:szCs w:val="28"/>
+          <w:u w:val="single"/>
+          <w:lang w:eastAsia="es-AR"/>
+        </w:rPr>
+        <w:drawing>
+          <wp:inline distT="0" distB="0" distL="0" distR="0">
+            <wp:extent cx="2671639" cy="3671009"/>
+            <wp:effectExtent l="0" t="0" r="0" b="0"/>
+            <wp:docPr id="1" name="0 Imagen" descr="Diagrama De comunicacion.png"/>
+            <wp:cNvGraphicFramePr>
+              <a:graphicFrameLocks xmlns:a="http://schemas.openxmlformats.org/drawingml/2006/main" noChangeAspect="1"/>
+            </wp:cNvGraphicFramePr>
+            <a:graphic xmlns:a="http://schemas.openxmlformats.org/drawingml/2006/main">
+              <a:graphicData uri="http://schemas.openxmlformats.org/drawingml/2006/picture">
+                <pic:pic xmlns:pic="http://schemas.openxmlformats.org/drawingml/2006/picture">
+                  <pic:nvPicPr>
+                    <pic:cNvPr id="0" name="Diagrama De comunicacion.png"/>
+                    <pic:cNvPicPr/>
+                  </pic:nvPicPr>
+                  <pic:blipFill>
+                    <a:blip r:embed="rId15"/>
+                    <a:stretch>
+                      <a:fillRect/>
+                    </a:stretch>
+                  </pic:blipFill>
+                  <pic:spPr>
+                    <a:xfrm>
+                      <a:off x="0" y="0"/>
+                      <a:ext cx="2671388" cy="3670664"/>
+                    </a:xfrm>
+                    <a:prstGeom prst="rect">
+                      <a:avLst/>
+                    </a:prstGeom>
+                  </pic:spPr>
+                </pic:pic>
+              </a:graphicData>
+            </a:graphic>
+          </wp:inline>
+        </w:drawing>
+      </w:r>
+    </w:p>
+    <w:p>
+      <w:pPr>
+        <w:rPr>
+          <w:sz w:val="28"/>
+          <w:szCs w:val="28"/>
+          <w:u w:val="single"/>
+        </w:rPr>
+      </w:pPr>
+    </w:p>
+    <w:p>
+      <w:pPr>
+        <w:rPr>
+          <w:sz w:val="28"/>
+          <w:szCs w:val="28"/>
+          <w:u w:val="single"/>
+        </w:rPr>
+      </w:pPr>
+    </w:p>
+    <w:p>
+      <w:pPr>
+        <w:rPr>
+          <w:sz w:val="28"/>
+          <w:szCs w:val="28"/>
+          <w:u w:val="single"/>
+        </w:rPr>
+      </w:pPr>
     </w:p>
     <w:p>
       <w:pPr>
@@ -6430,7 +6658,7 @@
           <w:szCs w:val="48"/>
         </w:rPr>
       </w:pPr>
-      <w:bookmarkStart w:id="26" w:name="_Toc404363431"/>
+      <w:bookmarkStart w:id="26" w:name="_Toc404722163"/>
       <w:r>
         <w:rPr>
           <w:sz w:val="48"/>
@@ -6454,7 +6682,7 @@
           <w:szCs w:val="32"/>
         </w:rPr>
       </w:pPr>
-      <w:bookmarkStart w:id="27" w:name="_Toc404363432"/>
+      <w:bookmarkStart w:id="27" w:name="_Toc404722164"/>
       <w:r>
         <w:rPr>
           <w:rStyle w:val="Ttulo2Car"/>
@@ -6587,9 +6815,39 @@
     </w:p>
     <w:p>
       <w:pPr>
+        <w:rPr>
+          <w:noProof/>
+          <w:sz w:val="28"/>
+          <w:szCs w:val="28"/>
+          <w:lang w:eastAsia="es-AR"/>
+        </w:rPr>
+      </w:pPr>
+    </w:p>
+    <w:p>
+      <w:pPr>
+        <w:rPr>
+          <w:noProof/>
+          <w:sz w:val="28"/>
+          <w:szCs w:val="28"/>
+          <w:lang w:eastAsia="es-AR"/>
+        </w:rPr>
+      </w:pPr>
+    </w:p>
+    <w:p>
+      <w:pPr>
+        <w:rPr>
+          <w:noProof/>
+          <w:sz w:val="28"/>
+          <w:szCs w:val="28"/>
+          <w:lang w:eastAsia="es-AR"/>
+        </w:rPr>
+      </w:pPr>
+    </w:p>
+    <w:p>
+      <w:pPr>
         <w:pStyle w:val="Ttulo1"/>
       </w:pPr>
-      <w:bookmarkStart w:id="28" w:name="_Toc404363433"/>
+      <w:bookmarkStart w:id="28" w:name="_Toc404722165"/>
       <w:r>
         <w:lastRenderedPageBreak/>
         <w:t>Anexos</w:t>
@@ -6602,7 +6860,7 @@
         <w:pStyle w:val="Ttulo2"/>
       </w:pPr>
       <w:bookmarkStart w:id="29" w:name="_Diagramas_del_Hardware"/>
-      <w:bookmarkStart w:id="30" w:name="_Toc404363434"/>
+      <w:bookmarkStart w:id="30" w:name="_Toc404722166"/>
       <w:bookmarkEnd w:id="29"/>
       <w:r>
         <w:t>Diagramas del Hardware</w:t>
@@ -6643,7 +6901,7 @@
                     <pic:cNvPicPr preferRelativeResize="0"/>
                   </pic:nvPicPr>
                   <pic:blipFill>
-                    <a:blip r:embed="rId15" cstate="print"/>
+                    <a:blip r:embed="rId16" cstate="print"/>
                     <a:stretch>
                       <a:fillRect/>
                     </a:stretch>
@@ -6687,7 +6945,7 @@
                     <pic:cNvPicPr/>
                   </pic:nvPicPr>
                   <pic:blipFill>
-                    <a:blip r:embed="rId16" cstate="print"/>
+                    <a:blip r:embed="rId17" cstate="print"/>
                     <a:stretch>
                       <a:fillRect/>
                     </a:stretch>
@@ -6723,7 +6981,7 @@
       <w:pPr>
         <w:pStyle w:val="Ttulo1"/>
       </w:pPr>
-      <w:bookmarkStart w:id="31" w:name="_Toc404363435"/>
+      <w:bookmarkStart w:id="31" w:name="_Toc404722167"/>
       <w:r>
         <w:t>Referencias</w:t>
       </w:r>
@@ -7265,7 +7523,7 @@
       <w:pPr>
         <w:pStyle w:val="Ttulo2"/>
       </w:pPr>
-      <w:bookmarkStart w:id="32" w:name="_Toc404363436"/>
+      <w:bookmarkStart w:id="32" w:name="_Toc404722168"/>
       <w:r>
         <w:t>Referencias Adicionales</w:t>
       </w:r>
@@ -8929,7 +9187,6 @@
   <w:style w:type="character" w:default="1" w:styleId="Fuentedeprrafopredeter">
     <w:name w:val="Default Paragraph Font"/>
     <w:uiPriority w:val="1"/>
-    <w:semiHidden/>
     <w:unhideWhenUsed/>
   </w:style>
   <w:style w:type="table" w:default="1" w:styleId="Tablanormal">
@@ -9402,7 +9659,7 @@
   <a:extraClrSchemeLst/>
   <a:extLst>
     <a:ext uri="{05A4C25C-085E-4340-85A3-A5531E510DB2}">
-      <thm15:themeFamily xmlns:thm15="http://schemas.microsoft.com/office/thememl/2012/main" xmlns="" name="Office Theme" id="{62F939B6-93AF-4DB8-9C6B-D6C7DFDC589F}" vid="{4A3C46E8-61CC-4603-A589-7422A47A8E4A}"/>
+      <thm15:themeFamily xmlns="" xmlns:thm15="http://schemas.microsoft.com/office/thememl/2012/main" name="Office Theme" id="{62F939B6-93AF-4DB8-9C6B-D6C7DFDC589F}" vid="{4A3C46E8-61CC-4603-A589-7422A47A8E4A}"/>
     </a:ext>
   </a:extLst>
 </a:theme>

</xml_diff>

<commit_message>
Agregue mucha mas información al Informe Final. Falta agregar mas sobre la forma de comunicacion entre las partes de la aplicacion, es decir como se comunican en midleware con el back end y front end por ejemplo
</commit_message>
<xml_diff>
--- a/Documentacion/Informe Final.docx
+++ b/Documentacion/Informe Final.docx
@@ -486,29 +486,29 @@
           </w:pPr>
           <w:r>
             <w:rPr>
-              <w:sz w:val="32"/>
-              <w:szCs w:val="32"/>
+              <w:sz w:val="28"/>
+              <w:szCs w:val="28"/>
               <w:lang w:val="es-ES"/>
             </w:rPr>
             <w:fldChar w:fldCharType="begin"/>
           </w:r>
           <w:r>
             <w:rPr>
-              <w:sz w:val="32"/>
-              <w:szCs w:val="32"/>
+              <w:sz w:val="28"/>
+              <w:szCs w:val="28"/>
               <w:lang w:val="es-ES"/>
             </w:rPr>
             <w:instrText xml:space="preserve"> TOC \o "1-3" \h \z \u </w:instrText>
           </w:r>
           <w:r>
             <w:rPr>
-              <w:sz w:val="32"/>
-              <w:szCs w:val="32"/>
+              <w:sz w:val="28"/>
+              <w:szCs w:val="28"/>
               <w:lang w:val="es-ES"/>
             </w:rPr>
             <w:fldChar w:fldCharType="separate"/>
           </w:r>
-          <w:hyperlink w:anchor="_Toc405131679" w:history="1">
+          <w:hyperlink w:anchor="_Toc405136788" w:history="1">
             <w:r>
               <w:rPr>
                 <w:rStyle w:val="Hipervnculo"/>
@@ -543,7 +543,7 @@
                 <w:sz w:val="28"/>
                 <w:szCs w:val="28"/>
               </w:rPr>
-              <w:instrText xml:space="preserve"> PAGEREF _Toc405131679 \h </w:instrText>
+              <w:instrText xml:space="preserve"> PAGEREF _Toc405136788 \h </w:instrText>
             </w:r>
             <w:r>
               <w:rPr>
@@ -596,7 +596,7 @@
               <w:lang w:eastAsia="es-AR"/>
             </w:rPr>
           </w:pPr>
-          <w:hyperlink w:anchor="_Toc405131680" w:history="1">
+          <w:hyperlink w:anchor="_Toc405136789" w:history="1">
             <w:r>
               <w:rPr>
                 <w:rStyle w:val="Hipervnculo"/>
@@ -631,7 +631,7 @@
                 <w:sz w:val="28"/>
                 <w:szCs w:val="28"/>
               </w:rPr>
-              <w:instrText xml:space="preserve"> PAGEREF _Toc405131680 \h </w:instrText>
+              <w:instrText xml:space="preserve"> PAGEREF _Toc405136789 \h </w:instrText>
             </w:r>
             <w:r>
               <w:rPr>
@@ -684,7 +684,7 @@
               <w:lang w:eastAsia="es-AR"/>
             </w:rPr>
           </w:pPr>
-          <w:hyperlink w:anchor="_Toc405131681" w:history="1">
+          <w:hyperlink w:anchor="_Toc405136790" w:history="1">
             <w:r>
               <w:rPr>
                 <w:rStyle w:val="Hipervnculo"/>
@@ -719,7 +719,7 @@
                 <w:sz w:val="28"/>
                 <w:szCs w:val="28"/>
               </w:rPr>
-              <w:instrText xml:space="preserve"> PAGEREF _Toc405131681 \h </w:instrText>
+              <w:instrText xml:space="preserve"> PAGEREF _Toc405136790 \h </w:instrText>
             </w:r>
             <w:r>
               <w:rPr>
@@ -772,7 +772,7 @@
               <w:lang w:eastAsia="es-AR"/>
             </w:rPr>
           </w:pPr>
-          <w:hyperlink w:anchor="_Toc405131682" w:history="1">
+          <w:hyperlink w:anchor="_Toc405136791" w:history="1">
             <w:r>
               <w:rPr>
                 <w:rStyle w:val="Hipervnculo"/>
@@ -807,7 +807,7 @@
                 <w:sz w:val="28"/>
                 <w:szCs w:val="28"/>
               </w:rPr>
-              <w:instrText xml:space="preserve"> PAGEREF _Toc405131682 \h </w:instrText>
+              <w:instrText xml:space="preserve"> PAGEREF _Toc405136791 \h </w:instrText>
             </w:r>
             <w:r>
               <w:rPr>
@@ -860,7 +860,7 @@
               <w:lang w:eastAsia="es-AR"/>
             </w:rPr>
           </w:pPr>
-          <w:hyperlink w:anchor="_Toc405131683" w:history="1">
+          <w:hyperlink w:anchor="_Toc405136792" w:history="1">
             <w:r>
               <w:rPr>
                 <w:rStyle w:val="Hipervnculo"/>
@@ -895,7 +895,7 @@
                 <w:sz w:val="28"/>
                 <w:szCs w:val="28"/>
               </w:rPr>
-              <w:instrText xml:space="preserve"> PAGEREF _Toc405131683 \h </w:instrText>
+              <w:instrText xml:space="preserve"> PAGEREF _Toc405136792 \h </w:instrText>
             </w:r>
             <w:r>
               <w:rPr>
@@ -948,7 +948,7 @@
               <w:lang w:eastAsia="es-AR"/>
             </w:rPr>
           </w:pPr>
-          <w:hyperlink w:anchor="_Toc405131684" w:history="1">
+          <w:hyperlink w:anchor="_Toc405136793" w:history="1">
             <w:r>
               <w:rPr>
                 <w:rStyle w:val="Hipervnculo"/>
@@ -983,7 +983,7 @@
                 <w:sz w:val="28"/>
                 <w:szCs w:val="28"/>
               </w:rPr>
-              <w:instrText xml:space="preserve"> PAGEREF _Toc405131684 \h </w:instrText>
+              <w:instrText xml:space="preserve"> PAGEREF _Toc405136793 \h </w:instrText>
             </w:r>
             <w:r>
               <w:rPr>
@@ -1036,7 +1036,7 @@
               <w:lang w:eastAsia="es-AR"/>
             </w:rPr>
           </w:pPr>
-          <w:hyperlink w:anchor="_Toc405131685" w:history="1">
+          <w:hyperlink w:anchor="_Toc405136794" w:history="1">
             <w:r>
               <w:rPr>
                 <w:rStyle w:val="Hipervnculo"/>
@@ -1071,7 +1071,7 @@
                 <w:sz w:val="28"/>
                 <w:szCs w:val="28"/>
               </w:rPr>
-              <w:instrText xml:space="preserve"> PAGEREF _Toc405131685 \h </w:instrText>
+              <w:instrText xml:space="preserve"> PAGEREF _Toc405136794 \h </w:instrText>
             </w:r>
             <w:r>
               <w:rPr>
@@ -1124,7 +1124,7 @@
               <w:lang w:eastAsia="es-AR"/>
             </w:rPr>
           </w:pPr>
-          <w:hyperlink w:anchor="_Toc405131686" w:history="1">
+          <w:hyperlink w:anchor="_Toc405136795" w:history="1">
             <w:r>
               <w:rPr>
                 <w:rStyle w:val="Hipervnculo"/>
@@ -1159,7 +1159,7 @@
                 <w:sz w:val="28"/>
                 <w:szCs w:val="28"/>
               </w:rPr>
-              <w:instrText xml:space="preserve"> PAGEREF _Toc405131686 \h </w:instrText>
+              <w:instrText xml:space="preserve"> PAGEREF _Toc405136795 \h </w:instrText>
             </w:r>
             <w:r>
               <w:rPr>
@@ -1212,7 +1212,7 @@
               <w:lang w:eastAsia="es-AR"/>
             </w:rPr>
           </w:pPr>
-          <w:hyperlink w:anchor="_Toc405131687" w:history="1">
+          <w:hyperlink w:anchor="_Toc405136796" w:history="1">
             <w:r>
               <w:rPr>
                 <w:rStyle w:val="Hipervnculo"/>
@@ -1247,7 +1247,7 @@
                 <w:sz w:val="28"/>
                 <w:szCs w:val="28"/>
               </w:rPr>
-              <w:instrText xml:space="preserve"> PAGEREF _Toc405131687 \h </w:instrText>
+              <w:instrText xml:space="preserve"> PAGEREF _Toc405136796 \h </w:instrText>
             </w:r>
             <w:r>
               <w:rPr>
@@ -1300,7 +1300,7 @@
               <w:lang w:eastAsia="es-AR"/>
             </w:rPr>
           </w:pPr>
-          <w:hyperlink w:anchor="_Toc405131688" w:history="1">
+          <w:hyperlink w:anchor="_Toc405136797" w:history="1">
             <w:r>
               <w:rPr>
                 <w:rStyle w:val="Hipervnculo"/>
@@ -1335,7 +1335,7 @@
                 <w:sz w:val="28"/>
                 <w:szCs w:val="28"/>
               </w:rPr>
-              <w:instrText xml:space="preserve"> PAGEREF _Toc405131688 \h </w:instrText>
+              <w:instrText xml:space="preserve"> PAGEREF _Toc405136797 \h </w:instrText>
             </w:r>
             <w:r>
               <w:rPr>
@@ -1388,7 +1388,7 @@
               <w:lang w:eastAsia="es-AR"/>
             </w:rPr>
           </w:pPr>
-          <w:hyperlink w:anchor="_Toc405131689" w:history="1">
+          <w:hyperlink w:anchor="_Toc405136798" w:history="1">
             <w:r>
               <w:rPr>
                 <w:rStyle w:val="Hipervnculo"/>
@@ -1423,7 +1423,7 @@
                 <w:sz w:val="28"/>
                 <w:szCs w:val="28"/>
               </w:rPr>
-              <w:instrText xml:space="preserve"> PAGEREF _Toc405131689 \h </w:instrText>
+              <w:instrText xml:space="preserve"> PAGEREF _Toc405136798 \h </w:instrText>
             </w:r>
             <w:r>
               <w:rPr>
@@ -1476,7 +1476,7 @@
               <w:lang w:eastAsia="es-AR"/>
             </w:rPr>
           </w:pPr>
-          <w:hyperlink w:anchor="_Toc405131690" w:history="1">
+          <w:hyperlink w:anchor="_Toc405136799" w:history="1">
             <w:r>
               <w:rPr>
                 <w:rStyle w:val="Hipervnculo"/>
@@ -1511,7 +1511,7 @@
                 <w:sz w:val="28"/>
                 <w:szCs w:val="28"/>
               </w:rPr>
-              <w:instrText xml:space="preserve"> PAGEREF _Toc405131690 \h </w:instrText>
+              <w:instrText xml:space="preserve"> PAGEREF _Toc405136799 \h </w:instrText>
             </w:r>
             <w:r>
               <w:rPr>
@@ -1564,7 +1564,7 @@
               <w:lang w:eastAsia="es-AR"/>
             </w:rPr>
           </w:pPr>
-          <w:hyperlink w:anchor="_Toc405131691" w:history="1">
+          <w:hyperlink w:anchor="_Toc405136800" w:history="1">
             <w:r>
               <w:rPr>
                 <w:rStyle w:val="Hipervnculo"/>
@@ -1599,7 +1599,7 @@
                 <w:sz w:val="28"/>
                 <w:szCs w:val="28"/>
               </w:rPr>
-              <w:instrText xml:space="preserve"> PAGEREF _Toc405131691 \h </w:instrText>
+              <w:instrText xml:space="preserve"> PAGEREF _Toc405136800 \h </w:instrText>
             </w:r>
             <w:r>
               <w:rPr>
@@ -1652,7 +1652,7 @@
               <w:lang w:eastAsia="es-AR"/>
             </w:rPr>
           </w:pPr>
-          <w:hyperlink w:anchor="_Toc405131692" w:history="1">
+          <w:hyperlink w:anchor="_Toc405136801" w:history="1">
             <w:r>
               <w:rPr>
                 <w:rStyle w:val="Hipervnculo"/>
@@ -1687,7 +1687,7 @@
                 <w:sz w:val="28"/>
                 <w:szCs w:val="28"/>
               </w:rPr>
-              <w:instrText xml:space="preserve"> PAGEREF _Toc405131692 \h </w:instrText>
+              <w:instrText xml:space="preserve"> PAGEREF _Toc405136801 \h </w:instrText>
             </w:r>
             <w:r>
               <w:rPr>
@@ -1740,7 +1740,7 @@
               <w:lang w:eastAsia="es-AR"/>
             </w:rPr>
           </w:pPr>
-          <w:hyperlink w:anchor="_Toc405131693" w:history="1">
+          <w:hyperlink w:anchor="_Toc405136802" w:history="1">
             <w:r>
               <w:rPr>
                 <w:rStyle w:val="Hipervnculo"/>
@@ -1748,7 +1748,7 @@
                 <w:sz w:val="28"/>
                 <w:szCs w:val="28"/>
               </w:rPr>
-              <w:t>Sensoresespecíficos</w:t>
+              <w:t>Sensores específicos</w:t>
             </w:r>
             <w:r>
               <w:rPr>
@@ -1775,7 +1775,7 @@
                 <w:sz w:val="28"/>
                 <w:szCs w:val="28"/>
               </w:rPr>
-              <w:instrText xml:space="preserve"> PAGEREF _Toc405131693 \h </w:instrText>
+              <w:instrText xml:space="preserve"> PAGEREF _Toc405136802 \h </w:instrText>
             </w:r>
             <w:r>
               <w:rPr>
@@ -1828,7 +1828,7 @@
               <w:lang w:eastAsia="es-AR"/>
             </w:rPr>
           </w:pPr>
-          <w:hyperlink w:anchor="_Toc405131694" w:history="1">
+          <w:hyperlink w:anchor="_Toc405136803" w:history="1">
             <w:r>
               <w:rPr>
                 <w:rStyle w:val="Hipervnculo"/>
@@ -1863,7 +1863,7 @@
                 <w:sz w:val="28"/>
                 <w:szCs w:val="28"/>
               </w:rPr>
-              <w:instrText xml:space="preserve"> PAGEREF _Toc405131694 \h </w:instrText>
+              <w:instrText xml:space="preserve"> PAGEREF _Toc405136803 \h </w:instrText>
             </w:r>
             <w:r>
               <w:rPr>
@@ -1916,7 +1916,7 @@
               <w:lang w:eastAsia="es-AR"/>
             </w:rPr>
           </w:pPr>
-          <w:hyperlink w:anchor="_Toc405131695" w:history="1">
+          <w:hyperlink w:anchor="_Toc405136804" w:history="1">
             <w:r>
               <w:rPr>
                 <w:rStyle w:val="Hipervnculo"/>
@@ -1951,7 +1951,7 @@
                 <w:sz w:val="28"/>
                 <w:szCs w:val="28"/>
               </w:rPr>
-              <w:instrText xml:space="preserve"> PAGEREF _Toc405131695 \h </w:instrText>
+              <w:instrText xml:space="preserve"> PAGEREF _Toc405136804 \h </w:instrText>
             </w:r>
             <w:r>
               <w:rPr>
@@ -2004,7 +2004,7 @@
               <w:lang w:eastAsia="es-AR"/>
             </w:rPr>
           </w:pPr>
-          <w:hyperlink w:anchor="_Toc405131696" w:history="1">
+          <w:hyperlink w:anchor="_Toc405136805" w:history="1">
             <w:r>
               <w:rPr>
                 <w:rStyle w:val="Hipervnculo"/>
@@ -2039,7 +2039,7 @@
                 <w:sz w:val="28"/>
                 <w:szCs w:val="28"/>
               </w:rPr>
-              <w:instrText xml:space="preserve"> PAGEREF _Toc405131696 \h </w:instrText>
+              <w:instrText xml:space="preserve"> PAGEREF _Toc405136805 \h </w:instrText>
             </w:r>
             <w:r>
               <w:rPr>
@@ -2092,7 +2092,7 @@
               <w:lang w:eastAsia="es-AR"/>
             </w:rPr>
           </w:pPr>
-          <w:hyperlink w:anchor="_Toc405131697" w:history="1">
+          <w:hyperlink w:anchor="_Toc405136806" w:history="1">
             <w:r>
               <w:rPr>
                 <w:rStyle w:val="Hipervnculo"/>
@@ -2127,7 +2127,7 @@
                 <w:sz w:val="28"/>
                 <w:szCs w:val="28"/>
               </w:rPr>
-              <w:instrText xml:space="preserve"> PAGEREF _Toc405131697 \h </w:instrText>
+              <w:instrText xml:space="preserve"> PAGEREF _Toc405136806 \h </w:instrText>
             </w:r>
             <w:r>
               <w:rPr>
@@ -2180,7 +2180,7 @@
               <w:lang w:eastAsia="es-AR"/>
             </w:rPr>
           </w:pPr>
-          <w:hyperlink w:anchor="_Toc405131698" w:history="1">
+          <w:hyperlink w:anchor="_Toc405136807" w:history="1">
             <w:r>
               <w:rPr>
                 <w:rStyle w:val="Hipervnculo"/>
@@ -2215,7 +2215,7 @@
                 <w:sz w:val="28"/>
                 <w:szCs w:val="28"/>
               </w:rPr>
-              <w:instrText xml:space="preserve"> PAGEREF _Toc405131698 \h </w:instrText>
+              <w:instrText xml:space="preserve"> PAGEREF _Toc405136807 \h </w:instrText>
             </w:r>
             <w:r>
               <w:rPr>
@@ -2268,7 +2268,7 @@
               <w:lang w:eastAsia="es-AR"/>
             </w:rPr>
           </w:pPr>
-          <w:hyperlink w:anchor="_Toc405131699" w:history="1">
+          <w:hyperlink w:anchor="_Toc405136808" w:history="1">
             <w:r>
               <w:rPr>
                 <w:rStyle w:val="Hipervnculo"/>
@@ -2304,7 +2304,7 @@
                 <w:sz w:val="28"/>
                 <w:szCs w:val="28"/>
               </w:rPr>
-              <w:instrText xml:space="preserve"> PAGEREF _Toc405131699 \h </w:instrText>
+              <w:instrText xml:space="preserve"> PAGEREF _Toc405136808 \h </w:instrText>
             </w:r>
             <w:r>
               <w:rPr>
@@ -2357,7 +2357,7 @@
               <w:lang w:eastAsia="es-AR"/>
             </w:rPr>
           </w:pPr>
-          <w:hyperlink w:anchor="_Toc405131700" w:history="1">
+          <w:hyperlink w:anchor="_Toc405136809" w:history="1">
             <w:r>
               <w:rPr>
                 <w:rStyle w:val="Hipervnculo"/>
@@ -2392,7 +2392,7 @@
                 <w:sz w:val="28"/>
                 <w:szCs w:val="28"/>
               </w:rPr>
-              <w:instrText xml:space="preserve"> PAGEREF _Toc405131700 \h </w:instrText>
+              <w:instrText xml:space="preserve"> PAGEREF _Toc405136809 \h </w:instrText>
             </w:r>
             <w:r>
               <w:rPr>
@@ -2445,7 +2445,7 @@
               <w:lang w:eastAsia="es-AR"/>
             </w:rPr>
           </w:pPr>
-          <w:hyperlink w:anchor="_Toc405131701" w:history="1">
+          <w:hyperlink w:anchor="_Toc405136810" w:history="1">
             <w:r>
               <w:rPr>
                 <w:rStyle w:val="Hipervnculo"/>
@@ -2480,7 +2480,7 @@
                 <w:sz w:val="28"/>
                 <w:szCs w:val="28"/>
               </w:rPr>
-              <w:instrText xml:space="preserve"> PAGEREF _Toc405131701 \h </w:instrText>
+              <w:instrText xml:space="preserve"> PAGEREF _Toc405136810 \h </w:instrText>
             </w:r>
             <w:r>
               <w:rPr>
@@ -2533,7 +2533,7 @@
               <w:lang w:eastAsia="es-AR"/>
             </w:rPr>
           </w:pPr>
-          <w:hyperlink w:anchor="_Toc405131702" w:history="1">
+          <w:hyperlink w:anchor="_Toc405136811" w:history="1">
             <w:r>
               <w:rPr>
                 <w:rStyle w:val="Hipervnculo"/>
@@ -2568,7 +2568,7 @@
                 <w:sz w:val="28"/>
                 <w:szCs w:val="28"/>
               </w:rPr>
-              <w:instrText xml:space="preserve"> PAGEREF _Toc405131702 \h </w:instrText>
+              <w:instrText xml:space="preserve"> PAGEREF _Toc405136811 \h </w:instrText>
             </w:r>
             <w:r>
               <w:rPr>
@@ -2649,155 +2649,7 @@
               <w:lang w:eastAsia="es-AR"/>
             </w:rPr>
           </w:pPr>
-          <w:r>
-            <w:rPr>
-              <w:rStyle w:val="Hipervnculo"/>
-              <w:noProof/>
-              <w:sz w:val="28"/>
-              <w:szCs w:val="28"/>
-            </w:rPr>
-            <w:lastRenderedPageBreak/>
-            <w:fldChar w:fldCharType="begin"/>
-          </w:r>
-          <w:r>
-            <w:rPr>
-              <w:rStyle w:val="Hipervnculo"/>
-              <w:noProof/>
-              <w:sz w:val="28"/>
-              <w:szCs w:val="28"/>
-            </w:rPr>
-            <w:instrText xml:space="preserve"> </w:instrText>
-          </w:r>
-          <w:r>
-            <w:rPr>
-              <w:noProof/>
-              <w:sz w:val="28"/>
-              <w:szCs w:val="28"/>
-            </w:rPr>
-            <w:instrText>HYPERLINK \l "_Toc405131703"</w:instrText>
-          </w:r>
-          <w:r>
-            <w:rPr>
-              <w:rStyle w:val="Hipervnculo"/>
-              <w:noProof/>
-              <w:sz w:val="28"/>
-              <w:szCs w:val="28"/>
-            </w:rPr>
-            <w:instrText xml:space="preserve"> </w:instrText>
-          </w:r>
-          <w:r>
-            <w:rPr>
-              <w:rStyle w:val="Hipervnculo"/>
-              <w:noProof/>
-              <w:sz w:val="28"/>
-              <w:szCs w:val="28"/>
-            </w:rPr>
-          </w:r>
-          <w:r>
-            <w:rPr>
-              <w:rStyle w:val="Hipervnculo"/>
-              <w:noProof/>
-              <w:sz w:val="28"/>
-              <w:szCs w:val="28"/>
-            </w:rPr>
-            <w:fldChar w:fldCharType="separate"/>
-          </w:r>
-          <w:r>
-            <w:rPr>
-              <w:rStyle w:val="Hipervnculo"/>
-              <w:noProof/>
-              <w:sz w:val="28"/>
-              <w:szCs w:val="28"/>
-            </w:rPr>
-            <w:t>Firmware</w:t>
-          </w:r>
-          <w:r>
-            <w:rPr>
-              <w:noProof/>
-              <w:webHidden/>
-              <w:sz w:val="28"/>
-              <w:szCs w:val="28"/>
-            </w:rPr>
-            <w:tab/>
-          </w:r>
-          <w:r>
-            <w:rPr>
-              <w:noProof/>
-              <w:webHidden/>
-              <w:sz w:val="28"/>
-              <w:szCs w:val="28"/>
-            </w:rPr>
-            <w:fldChar w:fldCharType="begin"/>
-          </w:r>
-          <w:r>
-            <w:rPr>
-              <w:noProof/>
-              <w:webHidden/>
-              <w:sz w:val="28"/>
-              <w:szCs w:val="28"/>
-            </w:rPr>
-            <w:instrText xml:space="preserve"> PAGEREF _Toc405131703 \h </w:instrText>
-          </w:r>
-          <w:r>
-            <w:rPr>
-              <w:noProof/>
-              <w:webHidden/>
-              <w:sz w:val="28"/>
-              <w:szCs w:val="28"/>
-            </w:rPr>
-          </w:r>
-          <w:r>
-            <w:rPr>
-              <w:noProof/>
-              <w:webHidden/>
-              <w:sz w:val="28"/>
-              <w:szCs w:val="28"/>
-            </w:rPr>
-            <w:fldChar w:fldCharType="separate"/>
-          </w:r>
-          <w:r>
-            <w:rPr>
-              <w:noProof/>
-              <w:webHidden/>
-              <w:sz w:val="28"/>
-              <w:szCs w:val="28"/>
-            </w:rPr>
-            <w:t>17</w:t>
-          </w:r>
-          <w:r>
-            <w:rPr>
-              <w:noProof/>
-              <w:webHidden/>
-              <w:sz w:val="28"/>
-              <w:szCs w:val="28"/>
-            </w:rPr>
-            <w:fldChar w:fldCharType="end"/>
-          </w:r>
-          <w:r>
-            <w:rPr>
-              <w:rStyle w:val="Hipervnculo"/>
-              <w:noProof/>
-              <w:sz w:val="28"/>
-              <w:szCs w:val="28"/>
-            </w:rPr>
-            <w:fldChar w:fldCharType="end"/>
-          </w:r>
-        </w:p>
-        <w:p>
-          <w:pPr>
-            <w:pStyle w:val="TDC3"/>
-            <w:tabs>
-              <w:tab w:val="right" w:leader="dot" w:pos="8828"/>
-            </w:tabs>
-            <w:rPr>
-              <w:rFonts w:eastAsiaTheme="minorEastAsia"/>
-              <w:noProof/>
-              <w:sz w:val="28"/>
-              <w:szCs w:val="28"/>
-              <w:lang w:eastAsia="es-AR"/>
-            </w:rPr>
-          </w:pPr>
-          <w:hyperlink w:anchor="_Toc405131704" w:history="1">
+          <w:hyperlink w:anchor="_Toc405136812" w:history="1">
             <w:r>
               <w:rPr>
                 <w:rStyle w:val="Hipervnculo"/>
@@ -2805,7 +2657,7 @@
                 <w:sz w:val="28"/>
                 <w:szCs w:val="28"/>
               </w:rPr>
-              <w:t>PubSubClient</w:t>
+              <w:t>Firmware</w:t>
             </w:r>
             <w:r>
               <w:rPr>
@@ -2832,7 +2684,7 @@
                 <w:sz w:val="28"/>
                 <w:szCs w:val="28"/>
               </w:rPr>
-              <w:instrText xml:space="preserve"> PAGEREF _Toc405131704 \h </w:instrText>
+              <w:instrText xml:space="preserve"> PAGEREF _Toc405136812 \h </w:instrText>
             </w:r>
             <w:r>
               <w:rPr>
@@ -2858,7 +2710,7 @@
                 <w:sz w:val="28"/>
                 <w:szCs w:val="28"/>
               </w:rPr>
-              <w:t>18</w:t>
+              <w:t>17</w:t>
             </w:r>
             <w:r>
               <w:rPr>
@@ -2885,7 +2737,7 @@
               <w:lang w:eastAsia="es-AR"/>
             </w:rPr>
           </w:pPr>
-          <w:hyperlink w:anchor="_Toc405131705" w:history="1">
+          <w:hyperlink w:anchor="_Toc405136813" w:history="1">
             <w:r>
               <w:rPr>
                 <w:rStyle w:val="Hipervnculo"/>
@@ -2893,6 +2745,94 @@
                 <w:sz w:val="28"/>
                 <w:szCs w:val="28"/>
               </w:rPr>
+              <w:t>PubSubClient</w:t>
+            </w:r>
+            <w:r>
+              <w:rPr>
+                <w:noProof/>
+                <w:webHidden/>
+                <w:sz w:val="28"/>
+                <w:szCs w:val="28"/>
+              </w:rPr>
+              <w:tab/>
+            </w:r>
+            <w:r>
+              <w:rPr>
+                <w:noProof/>
+                <w:webHidden/>
+                <w:sz w:val="28"/>
+                <w:szCs w:val="28"/>
+              </w:rPr>
+              <w:fldChar w:fldCharType="begin"/>
+            </w:r>
+            <w:r>
+              <w:rPr>
+                <w:noProof/>
+                <w:webHidden/>
+                <w:sz w:val="28"/>
+                <w:szCs w:val="28"/>
+              </w:rPr>
+              <w:instrText xml:space="preserve"> PAGEREF _Toc405136813 \h </w:instrText>
+            </w:r>
+            <w:r>
+              <w:rPr>
+                <w:noProof/>
+                <w:webHidden/>
+                <w:sz w:val="28"/>
+                <w:szCs w:val="28"/>
+              </w:rPr>
+            </w:r>
+            <w:r>
+              <w:rPr>
+                <w:noProof/>
+                <w:webHidden/>
+                <w:sz w:val="28"/>
+                <w:szCs w:val="28"/>
+              </w:rPr>
+              <w:fldChar w:fldCharType="separate"/>
+            </w:r>
+            <w:r>
+              <w:rPr>
+                <w:noProof/>
+                <w:webHidden/>
+                <w:sz w:val="28"/>
+                <w:szCs w:val="28"/>
+              </w:rPr>
+              <w:t>18</w:t>
+            </w:r>
+            <w:r>
+              <w:rPr>
+                <w:noProof/>
+                <w:webHidden/>
+                <w:sz w:val="28"/>
+                <w:szCs w:val="28"/>
+              </w:rPr>
+              <w:fldChar w:fldCharType="end"/>
+            </w:r>
+          </w:hyperlink>
+        </w:p>
+        <w:p>
+          <w:pPr>
+            <w:pStyle w:val="TDC3"/>
+            <w:tabs>
+              <w:tab w:val="right" w:leader="dot" w:pos="8828"/>
+            </w:tabs>
+            <w:rPr>
+              <w:rFonts w:eastAsiaTheme="minorEastAsia"/>
+              <w:noProof/>
+              <w:sz w:val="28"/>
+              <w:szCs w:val="28"/>
+              <w:lang w:eastAsia="es-AR"/>
+            </w:rPr>
+          </w:pPr>
+          <w:hyperlink w:anchor="_Toc405136814" w:history="1">
+            <w:r>
+              <w:rPr>
+                <w:rStyle w:val="Hipervnculo"/>
+                <w:noProof/>
+                <w:sz w:val="28"/>
+                <w:szCs w:val="28"/>
+              </w:rPr>
               <w:t>ArduinoJson</w:t>
             </w:r>
             <w:r>
@@ -2920,7 +2860,7 @@
                 <w:sz w:val="28"/>
                 <w:szCs w:val="28"/>
               </w:rPr>
-              <w:instrText xml:space="preserve"> PAGEREF _Toc405131705 \h </w:instrText>
+              <w:instrText xml:space="preserve"> PAGEREF _Toc405136814 \h </w:instrText>
             </w:r>
             <w:r>
               <w:rPr>
@@ -2973,7 +2913,7 @@
               <w:lang w:eastAsia="es-AR"/>
             </w:rPr>
           </w:pPr>
-          <w:hyperlink w:anchor="_Toc405131706" w:history="1">
+          <w:hyperlink w:anchor="_Toc405136815" w:history="1">
             <w:r>
               <w:rPr>
                 <w:rStyle w:val="Hipervnculo"/>
@@ -3008,7 +2948,7 @@
                 <w:sz w:val="28"/>
                 <w:szCs w:val="28"/>
               </w:rPr>
-              <w:instrText xml:space="preserve"> PAGEREF _Toc405131706 \h </w:instrText>
+              <w:instrText xml:space="preserve"> PAGEREF _Toc405136815 \h </w:instrText>
             </w:r>
             <w:r>
               <w:rPr>
@@ -3061,7 +3001,7 @@
               <w:lang w:eastAsia="es-AR"/>
             </w:rPr>
           </w:pPr>
-          <w:hyperlink w:anchor="_Toc405131707" w:history="1">
+          <w:hyperlink w:anchor="_Toc405136816" w:history="1">
             <w:r>
               <w:rPr>
                 <w:rStyle w:val="Hipervnculo"/>
@@ -3096,7 +3036,7 @@
                 <w:sz w:val="28"/>
                 <w:szCs w:val="28"/>
               </w:rPr>
-              <w:instrText xml:space="preserve"> PAGEREF _Toc405131707 \h </w:instrText>
+              <w:instrText xml:space="preserve"> PAGEREF _Toc405136816 \h </w:instrText>
             </w:r>
             <w:r>
               <w:rPr>
@@ -3123,6 +3063,94 @@
                 <w:szCs w:val="28"/>
               </w:rPr>
               <w:t>19</w:t>
+            </w:r>
+            <w:r>
+              <w:rPr>
+                <w:noProof/>
+                <w:webHidden/>
+                <w:sz w:val="28"/>
+                <w:szCs w:val="28"/>
+              </w:rPr>
+              <w:fldChar w:fldCharType="end"/>
+            </w:r>
+          </w:hyperlink>
+        </w:p>
+        <w:p>
+          <w:pPr>
+            <w:pStyle w:val="TDC3"/>
+            <w:tabs>
+              <w:tab w:val="right" w:leader="dot" w:pos="8828"/>
+            </w:tabs>
+            <w:rPr>
+              <w:rFonts w:eastAsiaTheme="minorEastAsia"/>
+              <w:noProof/>
+              <w:sz w:val="28"/>
+              <w:szCs w:val="28"/>
+              <w:lang w:eastAsia="es-AR"/>
+            </w:rPr>
+          </w:pPr>
+          <w:hyperlink w:anchor="_Toc405136817" w:history="1">
+            <w:r>
+              <w:rPr>
+                <w:rStyle w:val="Hipervnculo"/>
+                <w:noProof/>
+                <w:sz w:val="28"/>
+                <w:szCs w:val="28"/>
+              </w:rPr>
+              <w:t>Contenidos de los mensajes</w:t>
+            </w:r>
+            <w:r>
+              <w:rPr>
+                <w:noProof/>
+                <w:webHidden/>
+                <w:sz w:val="28"/>
+                <w:szCs w:val="28"/>
+              </w:rPr>
+              <w:tab/>
+            </w:r>
+            <w:r>
+              <w:rPr>
+                <w:noProof/>
+                <w:webHidden/>
+                <w:sz w:val="28"/>
+                <w:szCs w:val="28"/>
+              </w:rPr>
+              <w:fldChar w:fldCharType="begin"/>
+            </w:r>
+            <w:r>
+              <w:rPr>
+                <w:noProof/>
+                <w:webHidden/>
+                <w:sz w:val="28"/>
+                <w:szCs w:val="28"/>
+              </w:rPr>
+              <w:instrText xml:space="preserve"> PAGEREF _Toc405136817 \h </w:instrText>
+            </w:r>
+            <w:r>
+              <w:rPr>
+                <w:noProof/>
+                <w:webHidden/>
+                <w:sz w:val="28"/>
+                <w:szCs w:val="28"/>
+              </w:rPr>
+            </w:r>
+            <w:r>
+              <w:rPr>
+                <w:noProof/>
+                <w:webHidden/>
+                <w:sz w:val="28"/>
+                <w:szCs w:val="28"/>
+              </w:rPr>
+              <w:fldChar w:fldCharType="separate"/>
+            </w:r>
+            <w:r>
+              <w:rPr>
+                <w:noProof/>
+                <w:webHidden/>
+                <w:sz w:val="28"/>
+                <w:szCs w:val="28"/>
+              </w:rPr>
+              <w:t>22</w:t>
             </w:r>
             <w:r>
               <w:rPr>
@@ -3149,7 +3177,7 @@
               <w:lang w:eastAsia="es-AR"/>
             </w:rPr>
           </w:pPr>
-          <w:hyperlink w:anchor="_Toc405131708" w:history="1">
+          <w:hyperlink w:anchor="_Toc405136818" w:history="1">
             <w:r>
               <w:rPr>
                 <w:rStyle w:val="Hipervnculo"/>
@@ -3184,7 +3212,7 @@
                 <w:sz w:val="28"/>
                 <w:szCs w:val="28"/>
               </w:rPr>
-              <w:instrText xml:space="preserve"> PAGEREF _Toc405131708 \h </w:instrText>
+              <w:instrText xml:space="preserve"> PAGEREF _Toc405136818 \h </w:instrText>
             </w:r>
             <w:r>
               <w:rPr>
@@ -3210,7 +3238,7 @@
                 <w:sz w:val="28"/>
                 <w:szCs w:val="28"/>
               </w:rPr>
-              <w:t>22</w:t>
+              <w:t>25</w:t>
             </w:r>
             <w:r>
               <w:rPr>
@@ -3237,7 +3265,7 @@
               <w:lang w:eastAsia="es-AR"/>
             </w:rPr>
           </w:pPr>
-          <w:hyperlink w:anchor="_Toc405131709" w:history="1">
+          <w:hyperlink w:anchor="_Toc405136819" w:history="1">
             <w:r>
               <w:rPr>
                 <w:rStyle w:val="Hipervnculo"/>
@@ -3272,7 +3300,7 @@
                 <w:sz w:val="28"/>
                 <w:szCs w:val="28"/>
               </w:rPr>
-              <w:instrText xml:space="preserve"> PAGEREF _Toc405131709 \h </w:instrText>
+              <w:instrText xml:space="preserve"> PAGEREF _Toc405136819 \h </w:instrText>
             </w:r>
             <w:r>
               <w:rPr>
@@ -3298,7 +3326,7 @@
                 <w:sz w:val="28"/>
                 <w:szCs w:val="28"/>
               </w:rPr>
-              <w:t>22</w:t>
+              <w:t>25</w:t>
             </w:r>
             <w:r>
               <w:rPr>
@@ -3325,7 +3353,7 @@
               <w:lang w:eastAsia="es-AR"/>
             </w:rPr>
           </w:pPr>
-          <w:hyperlink w:anchor="_Toc405131710" w:history="1">
+          <w:hyperlink w:anchor="_Toc405136820" w:history="1">
             <w:r>
               <w:rPr>
                 <w:rStyle w:val="Hipervnculo"/>
@@ -3360,7 +3388,7 @@
                 <w:sz w:val="28"/>
                 <w:szCs w:val="28"/>
               </w:rPr>
-              <w:instrText xml:space="preserve"> PAGEREF _Toc405131710 \h </w:instrText>
+              <w:instrText xml:space="preserve"> PAGEREF _Toc405136820 \h </w:instrText>
             </w:r>
             <w:r>
               <w:rPr>
@@ -3386,7 +3414,7 @@
                 <w:sz w:val="28"/>
                 <w:szCs w:val="28"/>
               </w:rPr>
-              <w:t>23</w:t>
+              <w:t>26</w:t>
             </w:r>
             <w:r>
               <w:rPr>
@@ -3413,7 +3441,7 @@
               <w:lang w:eastAsia="es-AR"/>
             </w:rPr>
           </w:pPr>
-          <w:hyperlink w:anchor="_Toc405131711" w:history="1">
+          <w:hyperlink w:anchor="_Toc405136821" w:history="1">
             <w:r>
               <w:rPr>
                 <w:rStyle w:val="Hipervnculo"/>
@@ -3448,7 +3476,7 @@
                 <w:sz w:val="28"/>
                 <w:szCs w:val="28"/>
               </w:rPr>
-              <w:instrText xml:space="preserve"> PAGEREF _Toc405131711 \h </w:instrText>
+              <w:instrText xml:space="preserve"> PAGEREF _Toc405136821 \h </w:instrText>
             </w:r>
             <w:r>
               <w:rPr>
@@ -3474,7 +3502,7 @@
                 <w:sz w:val="28"/>
                 <w:szCs w:val="28"/>
               </w:rPr>
-              <w:t>23</w:t>
+              <w:t>26</w:t>
             </w:r>
             <w:r>
               <w:rPr>
@@ -3501,7 +3529,7 @@
               <w:lang w:eastAsia="es-AR"/>
             </w:rPr>
           </w:pPr>
-          <w:hyperlink w:anchor="_Toc405131712" w:history="1">
+          <w:hyperlink w:anchor="_Toc405136822" w:history="1">
             <w:r>
               <w:rPr>
                 <w:rStyle w:val="Hipervnculo"/>
@@ -3536,7 +3564,7 @@
                 <w:sz w:val="28"/>
                 <w:szCs w:val="28"/>
               </w:rPr>
-              <w:instrText xml:space="preserve"> PAGEREF _Toc405131712 \h </w:instrText>
+              <w:instrText xml:space="preserve"> PAGEREF _Toc405136822 \h </w:instrText>
             </w:r>
             <w:r>
               <w:rPr>
@@ -3562,7 +3590,7 @@
                 <w:sz w:val="28"/>
                 <w:szCs w:val="28"/>
               </w:rPr>
-              <w:t>25</w:t>
+              <w:t>28</w:t>
             </w:r>
             <w:r>
               <w:rPr>
@@ -3589,7 +3617,7 @@
               <w:lang w:eastAsia="es-AR"/>
             </w:rPr>
           </w:pPr>
-          <w:hyperlink w:anchor="_Toc405131713" w:history="1">
+          <w:hyperlink w:anchor="_Toc405136823" w:history="1">
             <w:r>
               <w:rPr>
                 <w:rStyle w:val="Hipervnculo"/>
@@ -3624,7 +3652,7 @@
                 <w:sz w:val="28"/>
                 <w:szCs w:val="28"/>
               </w:rPr>
-              <w:instrText xml:space="preserve"> PAGEREF _Toc405131713 \h </w:instrText>
+              <w:instrText xml:space="preserve"> PAGEREF _Toc405136823 \h </w:instrText>
             </w:r>
             <w:r>
               <w:rPr>
@@ -3650,7 +3678,7 @@
                 <w:sz w:val="28"/>
                 <w:szCs w:val="28"/>
               </w:rPr>
-              <w:t>25</w:t>
+              <w:t>28</w:t>
             </w:r>
             <w:r>
               <w:rPr>
@@ -3677,7 +3705,7 @@
               <w:lang w:eastAsia="es-AR"/>
             </w:rPr>
           </w:pPr>
-          <w:hyperlink w:anchor="_Toc405131714" w:history="1">
+          <w:hyperlink w:anchor="_Toc405136824" w:history="1">
             <w:r>
               <w:rPr>
                 <w:rStyle w:val="Hipervnculo"/>
@@ -3712,7 +3740,7 @@
                 <w:sz w:val="28"/>
                 <w:szCs w:val="28"/>
               </w:rPr>
-              <w:instrText xml:space="preserve"> PAGEREF _Toc405131714 \h </w:instrText>
+              <w:instrText xml:space="preserve"> PAGEREF _Toc405136824 \h </w:instrText>
             </w:r>
             <w:r>
               <w:rPr>
@@ -3738,7 +3766,7 @@
                 <w:sz w:val="28"/>
                 <w:szCs w:val="28"/>
               </w:rPr>
-              <w:t>26</w:t>
+              <w:t>29</w:t>
             </w:r>
             <w:r>
               <w:rPr>
@@ -3763,7 +3791,7 @@
               <w:lang w:eastAsia="es-AR"/>
             </w:rPr>
           </w:pPr>
-          <w:hyperlink w:anchor="_Toc405131715" w:history="1">
+          <w:hyperlink w:anchor="_Toc405136825" w:history="1">
             <w:r>
               <w:rPr>
                 <w:rStyle w:val="Hipervnculo"/>
@@ -3798,7 +3826,7 @@
                 <w:sz w:val="28"/>
                 <w:szCs w:val="28"/>
               </w:rPr>
-              <w:instrText xml:space="preserve"> PAGEREF _Toc405131715 \h </w:instrText>
+              <w:instrText xml:space="preserve"> PAGEREF _Toc405136825 \h </w:instrText>
             </w:r>
             <w:r>
               <w:rPr>
@@ -3824,7 +3852,7 @@
                 <w:sz w:val="28"/>
                 <w:szCs w:val="28"/>
               </w:rPr>
-              <w:t>26</w:t>
+              <w:t>29</w:t>
             </w:r>
             <w:r>
               <w:rPr>
@@ -3845,8 +3873,8 @@
           </w:pPr>
           <w:r>
             <w:rPr>
-              <w:sz w:val="32"/>
-              <w:szCs w:val="32"/>
+              <w:sz w:val="28"/>
+              <w:szCs w:val="28"/>
               <w:lang w:val="es-ES"/>
             </w:rPr>
             <w:fldChar w:fldCharType="end"/>
@@ -3879,7 +3907,7 @@
           <w:szCs w:val="48"/>
         </w:rPr>
       </w:pPr>
-      <w:bookmarkStart w:id="0" w:name="_Toc405131679"/>
+      <w:bookmarkStart w:id="0" w:name="_Toc405136788"/>
       <w:r>
         <w:rPr>
           <w:sz w:val="48"/>
@@ -3913,7 +3941,7 @@
           <w:szCs w:val="32"/>
         </w:rPr>
       </w:pPr>
-      <w:bookmarkStart w:id="1" w:name="_Toc405131680"/>
+      <w:bookmarkStart w:id="1" w:name="_Toc405136789"/>
       <w:r>
         <w:rPr>
           <w:sz w:val="32"/>
@@ -4005,7 +4033,7 @@
           <w:szCs w:val="32"/>
         </w:rPr>
       </w:pPr>
-      <w:bookmarkStart w:id="2" w:name="_Toc405131681"/>
+      <w:bookmarkStart w:id="2" w:name="_Toc405136790"/>
       <w:r>
         <w:rPr>
           <w:sz w:val="32"/>
@@ -4097,7 +4125,7 @@
           <w:szCs w:val="48"/>
         </w:rPr>
       </w:pPr>
-      <w:bookmarkStart w:id="3" w:name="_Toc405131682"/>
+      <w:bookmarkStart w:id="3" w:name="_Toc405136791"/>
       <w:r>
         <w:rPr>
           <w:sz w:val="48"/>
@@ -4557,7 +4585,7 @@
           <w:szCs w:val="48"/>
         </w:rPr>
       </w:pPr>
-      <w:bookmarkStart w:id="4" w:name="_Toc405131683"/>
+      <w:bookmarkStart w:id="4" w:name="_Toc405136792"/>
       <w:r>
         <w:rPr>
           <w:sz w:val="48"/>
@@ -4788,7 +4816,7 @@
           <w:szCs w:val="48"/>
         </w:rPr>
       </w:pPr>
-      <w:bookmarkStart w:id="5" w:name="_Toc405131684"/>
+      <w:bookmarkStart w:id="5" w:name="_Toc405136793"/>
       <w:r>
         <w:rPr>
           <w:sz w:val="48"/>
@@ -4808,7 +4836,7 @@
           <w:szCs w:val="32"/>
         </w:rPr>
       </w:pPr>
-      <w:bookmarkStart w:id="6" w:name="_Toc405131685"/>
+      <w:bookmarkStart w:id="6" w:name="_Toc405136794"/>
       <w:r>
         <w:rPr>
           <w:sz w:val="32"/>
@@ -4861,7 +4889,7 @@
           <w:szCs w:val="28"/>
         </w:rPr>
       </w:pPr>
-      <w:bookmarkStart w:id="7" w:name="_Toc405131686"/>
+      <w:bookmarkStart w:id="7" w:name="_Toc405136795"/>
       <w:r>
         <w:rPr>
           <w:sz w:val="28"/>
@@ -4946,7 +4974,7 @@
           <w:szCs w:val="28"/>
         </w:rPr>
       </w:pPr>
-      <w:bookmarkStart w:id="8" w:name="_Toc405131687"/>
+      <w:bookmarkStart w:id="8" w:name="_Toc405136796"/>
       <w:r>
         <w:rPr>
           <w:sz w:val="28"/>
@@ -5125,7 +5153,7 @@
           <w:szCs w:val="32"/>
         </w:rPr>
       </w:pPr>
-      <w:bookmarkStart w:id="9" w:name="_Toc405131688"/>
+      <w:bookmarkStart w:id="9" w:name="_Toc405136797"/>
       <w:r>
         <w:rPr>
           <w:sz w:val="32"/>
@@ -5196,7 +5224,7 @@
           <w:szCs w:val="28"/>
         </w:rPr>
       </w:pPr>
-      <w:bookmarkStart w:id="10" w:name="_Toc405131689"/>
+      <w:bookmarkStart w:id="10" w:name="_Toc405136798"/>
       <w:r>
         <w:rPr>
           <w:sz w:val="28"/>
@@ -5295,7 +5323,7 @@
           <w:szCs w:val="28"/>
         </w:rPr>
       </w:pPr>
-      <w:bookmarkStart w:id="11" w:name="_Toc405131690"/>
+      <w:bookmarkStart w:id="11" w:name="_Toc405136799"/>
       <w:r>
         <w:rPr>
           <w:sz w:val="28"/>
@@ -5366,6 +5394,14 @@
         </w:rPr>
         <w:t>. La siguiente imagen pertenece una placa Arduino Mega2650.</w:t>
       </w:r>
+    </w:p>
+    <w:p>
+      <w:pPr>
+        <w:rPr>
+          <w:sz w:val="28"/>
+          <w:szCs w:val="28"/>
+        </w:rPr>
+      </w:pPr>
     </w:p>
     <w:p>
       <w:pPr>
@@ -5483,14 +5519,6 @@
         </w:rPr>
       </w:pPr>
     </w:p>
-    <w:p>
-      <w:pPr>
-        <w:rPr>
-          <w:sz w:val="28"/>
-          <w:szCs w:val="28"/>
-        </w:rPr>
-      </w:pPr>
-    </w:p>
     <w:p/>
     <w:p>
       <w:pPr>
@@ -5500,7 +5528,7 @@
           <w:szCs w:val="28"/>
         </w:rPr>
       </w:pPr>
-      <w:bookmarkStart w:id="12" w:name="_Toc405131691"/>
+      <w:bookmarkStart w:id="12" w:name="_Toc405136800"/>
       <w:r>
         <w:rPr>
           <w:sz w:val="28"/>
@@ -5586,7 +5614,7 @@
           <w:szCs w:val="28"/>
         </w:rPr>
       </w:pPr>
-      <w:bookmarkStart w:id="13" w:name="_Toc405131692"/>
+      <w:bookmarkStart w:id="13" w:name="_Toc405136801"/>
       <w:r>
         <w:rPr>
           <w:sz w:val="28"/>
@@ -5754,13 +5782,27 @@
       <w:pPr>
         <w:pStyle w:val="Ttulo3"/>
       </w:pPr>
-      <w:bookmarkStart w:id="14" w:name="_Toc405131693"/>
-      <w:r>
-        <w:rPr>
-          <w:sz w:val="28"/>
-          <w:szCs w:val="28"/>
-        </w:rPr>
-        <w:t>Sensoresespecíficos</w:t>
+      <w:bookmarkStart w:id="14" w:name="_Toc405136802"/>
+      <w:r>
+        <w:rPr>
+          <w:sz w:val="28"/>
+          <w:szCs w:val="28"/>
+        </w:rPr>
+        <w:t>Sensores</w:t>
+      </w:r>
+      <w:r>
+        <w:rPr>
+          <w:sz w:val="28"/>
+          <w:szCs w:val="28"/>
+        </w:rPr>
+        <w:t xml:space="preserve"> </w:t>
+      </w:r>
+      <w:r>
+        <w:rPr>
+          <w:sz w:val="28"/>
+          <w:szCs w:val="28"/>
+        </w:rPr>
+        <w:t>específicos</w:t>
       </w:r>
       <w:bookmarkEnd w:id="14"/>
     </w:p>
@@ -5901,7 +5943,7 @@
           <w:szCs w:val="28"/>
         </w:rPr>
       </w:pPr>
-      <w:bookmarkStart w:id="15" w:name="_Toc405131694"/>
+      <w:bookmarkStart w:id="15" w:name="_Toc405136803"/>
       <w:r>
         <w:rPr>
           <w:sz w:val="28"/>
@@ -6138,7 +6180,7 @@
           <w:szCs w:val="28"/>
         </w:rPr>
       </w:pPr>
-      <w:bookmarkStart w:id="16" w:name="_Toc405131695"/>
+      <w:bookmarkStart w:id="16" w:name="_Toc405136804"/>
       <w:r>
         <w:rPr>
           <w:sz w:val="28"/>
@@ -6368,7 +6410,7 @@
           <w:szCs w:val="32"/>
         </w:rPr>
       </w:pPr>
-      <w:bookmarkStart w:id="17" w:name="_Toc405131696"/>
+      <w:bookmarkStart w:id="17" w:name="_Toc405136805"/>
       <w:r>
         <w:rPr>
           <w:sz w:val="32"/>
@@ -6538,7 +6580,7 @@
           <w:szCs w:val="30"/>
         </w:rPr>
       </w:pPr>
-      <w:bookmarkStart w:id="18" w:name="_Toc405131697"/>
+      <w:bookmarkStart w:id="18" w:name="_Toc405136806"/>
       <w:r>
         <w:rPr>
           <w:sz w:val="30"/>
@@ -6860,7 +6902,7 @@
           <w:szCs w:val="30"/>
         </w:rPr>
       </w:pPr>
-      <w:bookmarkStart w:id="19" w:name="_Toc405131698"/>
+      <w:bookmarkStart w:id="19" w:name="_Toc405136807"/>
       <w:r>
         <w:rPr>
           <w:sz w:val="30"/>
@@ -7102,7 +7144,7 @@
           <w:lang w:val="es-ES"/>
         </w:rPr>
       </w:pPr>
-      <w:bookmarkStart w:id="20" w:name="_Toc405131699"/>
+      <w:bookmarkStart w:id="20" w:name="_Toc405136808"/>
       <w:r>
         <w:rPr>
           <w:sz w:val="30"/>
@@ -7330,7 +7372,7 @@
           <w:szCs w:val="30"/>
         </w:rPr>
       </w:pPr>
-      <w:bookmarkStart w:id="21" w:name="_Toc405131700"/>
+      <w:bookmarkStart w:id="21" w:name="_Toc405136809"/>
       <w:r>
         <w:rPr>
           <w:sz w:val="30"/>
@@ -7465,7 +7507,7 @@
           <w:szCs w:val="30"/>
         </w:rPr>
       </w:pPr>
-      <w:bookmarkStart w:id="22" w:name="_Toc405131701"/>
+      <w:bookmarkStart w:id="22" w:name="_Toc405136810"/>
       <w:r>
         <w:rPr>
           <w:sz w:val="30"/>
@@ -7600,26 +7642,19 @@
     </w:p>
     <w:p>
       <w:pPr>
-        <w:rPr>
-          <w:sz w:val="28"/>
-          <w:szCs w:val="28"/>
-        </w:rPr>
-      </w:pPr>
-    </w:p>
-    <w:p>
-      <w:pPr>
         <w:pStyle w:val="Ttulo3"/>
         <w:rPr>
           <w:sz w:val="30"/>
           <w:szCs w:val="30"/>
         </w:rPr>
       </w:pPr>
-      <w:bookmarkStart w:id="23" w:name="_Toc405131702"/>
+      <w:bookmarkStart w:id="23" w:name="_Toc405136811"/>
       <w:r>
         <w:rPr>
           <w:sz w:val="30"/>
           <w:szCs w:val="30"/>
         </w:rPr>
+        <w:lastRenderedPageBreak/>
         <w:t>Socket.IO</w:t>
       </w:r>
       <w:bookmarkEnd w:id="23"/>
@@ -8012,7 +8047,7 @@
           <w:szCs w:val="32"/>
         </w:rPr>
       </w:pPr>
-      <w:bookmarkStart w:id="24" w:name="_Toc405131703"/>
+      <w:bookmarkStart w:id="24" w:name="_Toc405136812"/>
       <w:r>
         <w:rPr>
           <w:sz w:val="32"/>
@@ -8153,13 +8188,21 @@
     </w:p>
     <w:p>
       <w:pPr>
+        <w:rPr>
+          <w:sz w:val="28"/>
+          <w:szCs w:val="28"/>
+        </w:rPr>
+      </w:pPr>
+    </w:p>
+    <w:p>
+      <w:pPr>
         <w:pStyle w:val="Ttulo3"/>
         <w:rPr>
           <w:sz w:val="30"/>
           <w:szCs w:val="30"/>
         </w:rPr>
       </w:pPr>
-      <w:bookmarkStart w:id="25" w:name="_Toc405131704"/>
+      <w:bookmarkStart w:id="25" w:name="_Toc405136813"/>
       <w:r>
         <w:rPr>
           <w:sz w:val="30"/>
@@ -8234,7 +8277,7 @@
           <w:szCs w:val="30"/>
         </w:rPr>
       </w:pPr>
-      <w:bookmarkStart w:id="26" w:name="_Toc405131705"/>
+      <w:bookmarkStart w:id="26" w:name="_Toc405136814"/>
       <w:r>
         <w:rPr>
           <w:sz w:val="30"/>
@@ -8293,7 +8336,7 @@
           <w:szCs w:val="32"/>
         </w:rPr>
       </w:pPr>
-      <w:bookmarkStart w:id="27" w:name="_Toc405131706"/>
+      <w:bookmarkStart w:id="27" w:name="_Toc405136815"/>
       <w:r>
         <w:rPr>
           <w:sz w:val="32"/>
@@ -8393,7 +8436,7 @@
           <w:szCs w:val="32"/>
         </w:rPr>
       </w:pPr>
-      <w:bookmarkStart w:id="28" w:name="_Toc405131707"/>
+      <w:bookmarkStart w:id="28" w:name="_Toc405136816"/>
       <w:r>
         <w:rPr>
           <w:sz w:val="32"/>
@@ -8991,7 +9034,14 @@
           <w:sz w:val="28"/>
           <w:szCs w:val="28"/>
         </w:rPr>
-        <w:t> es parecida a una cadena de caracteres C o Java.</w:t>
+        <w:t xml:space="preserve"> es parecida a una </w:t>
+      </w:r>
+      <w:r>
+        <w:rPr>
+          <w:sz w:val="28"/>
+          <w:szCs w:val="28"/>
+        </w:rPr>
+        <w:t>cadena de caracteres C o Java.</w:t>
       </w:r>
     </w:p>
     <w:p>
@@ -9023,6 +9073,28 @@
           <w:szCs w:val="28"/>
         </w:rPr>
         <w:t> es similar a un número C o Java, excepto que no se usan los formatos octales y hexadecimales.</w:t>
+      </w:r>
+    </w:p>
+    <w:p>
+      <w:pPr>
+        <w:spacing w:before="100" w:beforeAutospacing="1" w:after="100" w:afterAutospacing="1" w:line="240" w:lineRule="auto"/>
+        <w:rPr>
+          <w:rFonts w:eastAsia="Times New Roman" w:cs="Times New Roman"/>
+          <w:color w:val="000000"/>
+          <w:sz w:val="28"/>
+          <w:szCs w:val="28"/>
+          <w:lang w:eastAsia="es-AR"/>
+        </w:rPr>
+      </w:pPr>
+      <w:r>
+        <w:rPr>
+          <w:rFonts w:eastAsia="Times New Roman" w:cs="Times New Roman"/>
+          <w:color w:val="000000"/>
+          <w:sz w:val="28"/>
+          <w:szCs w:val="28"/>
+          <w:lang w:eastAsia="es-AR"/>
+        </w:rPr>
+        <w:t>Los espacios en blanco pueden insertarse entre cualquier par de símbolos.</w:t>
       </w:r>
     </w:p>
     <w:p>
@@ -9036,7 +9108,10 @@
           <w:lang w:eastAsia="es-AR"/>
         </w:rPr>
       </w:pPr>
-      <w:r>
+    </w:p>
+    <w:p>
+      <w:pPr>
+        <w:spacing w:before="100" w:beforeAutospacing="1" w:after="100" w:afterAutospacing="1" w:line="240" w:lineRule="auto"/>
         <w:rPr>
           <w:rFonts w:ascii="Times New Roman" w:eastAsia="Times New Roman" w:hAnsi="Times New Roman" w:cs="Times New Roman"/>
           <w:color w:val="000000"/>
@@ -9044,8 +9119,7 @@
           <w:szCs w:val="27"/>
           <w:lang w:eastAsia="es-AR"/>
         </w:rPr>
-        <w:t>Los espacios en blanco pueden insertarse entre cualquier par de símbolos.</w:t>
-      </w:r>
+      </w:pPr>
     </w:p>
     <w:p>
       <w:pPr>
@@ -9075,43 +9149,19 @@
       <w:pPr>
         <w:spacing w:before="100" w:beforeAutospacing="1" w:after="100" w:afterAutospacing="1" w:line="240" w:lineRule="auto"/>
         <w:rPr>
-          <w:rFonts w:ascii="Times New Roman" w:eastAsia="Times New Roman" w:hAnsi="Times New Roman" w:cs="Times New Roman"/>
+          <w:rFonts w:eastAsia="Times New Roman" w:cs="Times New Roman"/>
           <w:color w:val="000000"/>
-          <w:sz w:val="27"/>
-          <w:szCs w:val="27"/>
+          <w:sz w:val="28"/>
+          <w:szCs w:val="28"/>
           <w:lang w:eastAsia="es-AR"/>
         </w:rPr>
       </w:pPr>
-    </w:p>
-    <w:p>
-      <w:pPr>
-        <w:spacing w:before="100" w:beforeAutospacing="1" w:after="100" w:afterAutospacing="1" w:line="240" w:lineRule="auto"/>
-        <w:rPr>
-          <w:rFonts w:ascii="Times New Roman" w:eastAsia="Times New Roman" w:hAnsi="Times New Roman" w:cs="Times New Roman"/>
+      <w:r>
+        <w:rPr>
+          <w:rFonts w:eastAsia="Times New Roman" w:cs="Times New Roman"/>
           <w:color w:val="000000"/>
-          <w:sz w:val="27"/>
-          <w:szCs w:val="27"/>
-          <w:lang w:eastAsia="es-AR"/>
-        </w:rPr>
-      </w:pPr>
-    </w:p>
-    <w:p>
-      <w:pPr>
-        <w:spacing w:before="100" w:beforeAutospacing="1" w:after="100" w:afterAutospacing="1" w:line="240" w:lineRule="auto"/>
-        <w:rPr>
-          <w:rFonts w:ascii="Times New Roman" w:eastAsia="Times New Roman" w:hAnsi="Times New Roman" w:cs="Times New Roman"/>
-          <w:color w:val="000000"/>
-          <w:sz w:val="27"/>
-          <w:szCs w:val="27"/>
-          <w:lang w:eastAsia="es-AR"/>
-        </w:rPr>
-      </w:pPr>
-      <w:r>
-        <w:rPr>
-          <w:rFonts w:ascii="Times New Roman" w:eastAsia="Times New Roman" w:hAnsi="Times New Roman" w:cs="Times New Roman"/>
-          <w:color w:val="000000"/>
-          <w:sz w:val="27"/>
-          <w:szCs w:val="27"/>
+          <w:sz w:val="28"/>
+          <w:szCs w:val="28"/>
           <w:lang w:eastAsia="es-AR"/>
         </w:rPr>
         <w:lastRenderedPageBreak/>
@@ -9122,19 +9172,19 @@
       <w:pPr>
         <w:spacing w:before="100" w:beforeAutospacing="1" w:after="100" w:afterAutospacing="1" w:line="240" w:lineRule="auto"/>
         <w:rPr>
-          <w:rFonts w:ascii="Times New Roman" w:eastAsia="Times New Roman" w:hAnsi="Times New Roman" w:cs="Times New Roman"/>
+          <w:rFonts w:eastAsia="Times New Roman" w:cs="Times New Roman"/>
           <w:color w:val="000000"/>
-          <w:sz w:val="27"/>
-          <w:szCs w:val="27"/>
+          <w:sz w:val="28"/>
+          <w:szCs w:val="28"/>
           <w:lang w:eastAsia="es-AR"/>
         </w:rPr>
       </w:pPr>
       <w:r>
         <w:rPr>
-          <w:rFonts w:ascii="Times New Roman" w:eastAsia="Times New Roman" w:hAnsi="Times New Roman" w:cs="Times New Roman"/>
+          <w:rFonts w:eastAsia="Times New Roman" w:cs="Times New Roman"/>
           <w:color w:val="000000"/>
-          <w:sz w:val="27"/>
-          <w:szCs w:val="27"/>
+          <w:sz w:val="28"/>
+          <w:szCs w:val="28"/>
           <w:lang w:eastAsia="es-AR"/>
         </w:rPr>
         <w:t>{</w:t>
@@ -9144,19 +9194,19 @@
       <w:pPr>
         <w:spacing w:before="100" w:beforeAutospacing="1" w:after="100" w:afterAutospacing="1" w:line="240" w:lineRule="auto"/>
         <w:rPr>
-          <w:rFonts w:ascii="Times New Roman" w:eastAsia="Times New Roman" w:hAnsi="Times New Roman" w:cs="Times New Roman"/>
+          <w:rFonts w:eastAsia="Times New Roman" w:cs="Times New Roman"/>
           <w:color w:val="000000"/>
-          <w:sz w:val="27"/>
-          <w:szCs w:val="27"/>
+          <w:sz w:val="28"/>
+          <w:szCs w:val="28"/>
           <w:lang w:eastAsia="es-AR"/>
         </w:rPr>
       </w:pPr>
       <w:r>
         <w:rPr>
-          <w:rFonts w:ascii="Times New Roman" w:eastAsia="Times New Roman" w:hAnsi="Times New Roman" w:cs="Times New Roman"/>
+          <w:rFonts w:eastAsia="Times New Roman" w:cs="Times New Roman"/>
           <w:color w:val="000000"/>
-          <w:sz w:val="27"/>
-          <w:szCs w:val="27"/>
+          <w:sz w:val="28"/>
+          <w:szCs w:val="28"/>
           <w:lang w:eastAsia="es-AR"/>
         </w:rPr>
         <w:t xml:space="preserve">    "nombre": "cofre simple",</w:t>
@@ -9166,19 +9216,19 @@
       <w:pPr>
         <w:spacing w:before="100" w:beforeAutospacing="1" w:after="100" w:afterAutospacing="1" w:line="240" w:lineRule="auto"/>
         <w:rPr>
-          <w:rFonts w:ascii="Times New Roman" w:eastAsia="Times New Roman" w:hAnsi="Times New Roman" w:cs="Times New Roman"/>
+          <w:rFonts w:eastAsia="Times New Roman" w:cs="Times New Roman"/>
           <w:color w:val="000000"/>
-          <w:sz w:val="27"/>
-          <w:szCs w:val="27"/>
+          <w:sz w:val="28"/>
+          <w:szCs w:val="28"/>
           <w:lang w:eastAsia="es-AR"/>
         </w:rPr>
       </w:pPr>
       <w:r>
         <w:rPr>
-          <w:rFonts w:ascii="Times New Roman" w:eastAsia="Times New Roman" w:hAnsi="Times New Roman" w:cs="Times New Roman"/>
+          <w:rFonts w:eastAsia="Times New Roman" w:cs="Times New Roman"/>
           <w:color w:val="000000"/>
-          <w:sz w:val="27"/>
-          <w:szCs w:val="27"/>
+          <w:sz w:val="28"/>
+          <w:szCs w:val="28"/>
           <w:lang w:eastAsia="es-AR"/>
         </w:rPr>
         <w:t xml:space="preserve">    "descripcion": "soy un cofre simple de madera",</w:t>
@@ -9188,370 +9238,1748 @@
       <w:pPr>
         <w:spacing w:before="100" w:beforeAutospacing="1" w:after="100" w:afterAutospacing="1" w:line="240" w:lineRule="auto"/>
         <w:rPr>
-          <w:rFonts w:ascii="Times New Roman" w:eastAsia="Times New Roman" w:hAnsi="Times New Roman" w:cs="Times New Roman"/>
+          <w:rFonts w:eastAsia="Times New Roman" w:cs="Times New Roman"/>
           <w:color w:val="000000"/>
-          <w:sz w:val="27"/>
-          <w:szCs w:val="27"/>
+          <w:sz w:val="28"/>
+          <w:szCs w:val="28"/>
           <w:lang w:eastAsia="es-AR"/>
         </w:rPr>
       </w:pPr>
       <w:r>
         <w:rPr>
-          <w:rFonts w:ascii="Times New Roman" w:eastAsia="Times New Roman" w:hAnsi="Times New Roman" w:cs="Times New Roman"/>
+          <w:rFonts w:eastAsia="Times New Roman" w:cs="Times New Roman"/>
           <w:color w:val="000000"/>
-          <w:sz w:val="27"/>
-          <w:szCs w:val="27"/>
+          <w:sz w:val="28"/>
+          <w:szCs w:val="28"/>
           <w:lang w:eastAsia="es-AR"/>
         </w:rPr>
-        <w:t xml:space="preserve">    "cantidad": </w:t>
-      </w:r>
-      <w:r>
-        <w:rPr>
-          <w:rFonts w:ascii="Times New Roman" w:eastAsia="Times New Roman" w:hAnsi="Times New Roman" w:cs="Times New Roman"/>
+        <w:t xml:space="preserve">    "cantidad": 3,</w:t>
+      </w:r>
+    </w:p>
+    <w:p>
+      <w:pPr>
+        <w:spacing w:before="100" w:beforeAutospacing="1" w:after="100" w:afterAutospacing="1" w:line="240" w:lineRule="auto"/>
+        <w:rPr>
+          <w:rFonts w:eastAsia="Times New Roman" w:cs="Times New Roman"/>
           <w:color w:val="000000"/>
-          <w:sz w:val="27"/>
-          <w:szCs w:val="27"/>
+          <w:sz w:val="28"/>
+          <w:szCs w:val="28"/>
           <w:lang w:eastAsia="es-AR"/>
         </w:rPr>
-        <w:t>3</w:t>
-      </w:r>
-      <w:r>
-        <w:rPr>
-          <w:rFonts w:ascii="Times New Roman" w:eastAsia="Times New Roman" w:hAnsi="Times New Roman" w:cs="Times New Roman"/>
+      </w:pPr>
+      <w:r>
+        <w:rPr>
+          <w:rFonts w:eastAsia="Times New Roman" w:cs="Times New Roman"/>
           <w:color w:val="000000"/>
-          <w:sz w:val="27"/>
-          <w:szCs w:val="27"/>
+          <w:sz w:val="28"/>
+          <w:szCs w:val="28"/>
           <w:lang w:eastAsia="es-AR"/>
         </w:rPr>
+        <w:t xml:space="preserve">    "elementos": [</w:t>
+      </w:r>
+    </w:p>
+    <w:p>
+      <w:pPr>
+        <w:spacing w:before="100" w:beforeAutospacing="1" w:after="100" w:afterAutospacing="1" w:line="240" w:lineRule="auto"/>
+        <w:rPr>
+          <w:rFonts w:eastAsia="Times New Roman" w:cs="Times New Roman"/>
+          <w:color w:val="000000"/>
+          <w:sz w:val="28"/>
+          <w:szCs w:val="28"/>
+          <w:lang w:eastAsia="es-AR"/>
+        </w:rPr>
+      </w:pPr>
+      <w:r>
+        <w:rPr>
+          <w:rFonts w:eastAsia="Times New Roman" w:cs="Times New Roman"/>
+          <w:color w:val="000000"/>
+          <w:sz w:val="28"/>
+          <w:szCs w:val="28"/>
+          <w:lang w:eastAsia="es-AR"/>
+        </w:rPr>
+        <w:t xml:space="preserve">        {</w:t>
+      </w:r>
+    </w:p>
+    <w:p>
+      <w:pPr>
+        <w:spacing w:before="100" w:beforeAutospacing="1" w:after="100" w:afterAutospacing="1" w:line="240" w:lineRule="auto"/>
+        <w:rPr>
+          <w:rFonts w:eastAsia="Times New Roman" w:cs="Times New Roman"/>
+          <w:color w:val="000000"/>
+          <w:sz w:val="28"/>
+          <w:szCs w:val="28"/>
+          <w:lang w:eastAsia="es-AR"/>
+        </w:rPr>
+      </w:pPr>
+      <w:r>
+        <w:rPr>
+          <w:rFonts w:eastAsia="Times New Roman" w:cs="Times New Roman"/>
+          <w:color w:val="000000"/>
+          <w:sz w:val="28"/>
+          <w:szCs w:val="28"/>
+          <w:lang w:eastAsia="es-AR"/>
+        </w:rPr>
+        <w:t xml:space="preserve">            "nombre": "Espada de diamantes",</w:t>
+      </w:r>
+    </w:p>
+    <w:p>
+      <w:pPr>
+        <w:spacing w:before="100" w:beforeAutospacing="1" w:after="100" w:afterAutospacing="1" w:line="240" w:lineRule="auto"/>
+        <w:rPr>
+          <w:rFonts w:eastAsia="Times New Roman" w:cs="Times New Roman"/>
+          <w:color w:val="000000"/>
+          <w:sz w:val="28"/>
+          <w:szCs w:val="28"/>
+          <w:lang w:eastAsia="es-AR"/>
+        </w:rPr>
+      </w:pPr>
+      <w:r>
+        <w:rPr>
+          <w:rFonts w:eastAsia="Times New Roman" w:cs="Times New Roman"/>
+          <w:color w:val="000000"/>
+          <w:sz w:val="28"/>
+          <w:szCs w:val="28"/>
+          <w:lang w:eastAsia="es-AR"/>
+        </w:rPr>
+        <w:t xml:space="preserve">            "id": 276</w:t>
+      </w:r>
+    </w:p>
+    <w:p>
+      <w:pPr>
+        <w:spacing w:before="100" w:beforeAutospacing="1" w:after="100" w:afterAutospacing="1" w:line="240" w:lineRule="auto"/>
+        <w:rPr>
+          <w:rFonts w:eastAsia="Times New Roman" w:cs="Times New Roman"/>
+          <w:color w:val="000000"/>
+          <w:sz w:val="28"/>
+          <w:szCs w:val="28"/>
+          <w:lang w:eastAsia="es-AR"/>
+        </w:rPr>
+      </w:pPr>
+      <w:r>
+        <w:rPr>
+          <w:rFonts w:eastAsia="Times New Roman" w:cs="Times New Roman"/>
+          <w:color w:val="000000"/>
+          <w:sz w:val="28"/>
+          <w:szCs w:val="28"/>
+          <w:lang w:eastAsia="es-AR"/>
+        </w:rPr>
+        <w:t xml:space="preserve">        },</w:t>
+      </w:r>
+    </w:p>
+    <w:p>
+      <w:pPr>
+        <w:spacing w:before="100" w:beforeAutospacing="1" w:after="100" w:afterAutospacing="1" w:line="240" w:lineRule="auto"/>
+        <w:rPr>
+          <w:rFonts w:eastAsia="Times New Roman" w:cs="Times New Roman"/>
+          <w:color w:val="000000"/>
+          <w:sz w:val="28"/>
+          <w:szCs w:val="28"/>
+          <w:lang w:eastAsia="es-AR"/>
+        </w:rPr>
+      </w:pPr>
+      <w:r>
+        <w:rPr>
+          <w:rFonts w:eastAsia="Times New Roman" w:cs="Times New Roman"/>
+          <w:color w:val="000000"/>
+          <w:sz w:val="28"/>
+          <w:szCs w:val="28"/>
+          <w:lang w:eastAsia="es-AR"/>
+        </w:rPr>
+        <w:t xml:space="preserve">        {</w:t>
+      </w:r>
+    </w:p>
+    <w:p>
+      <w:pPr>
+        <w:spacing w:before="100" w:beforeAutospacing="1" w:after="100" w:afterAutospacing="1" w:line="240" w:lineRule="auto"/>
+        <w:rPr>
+          <w:rFonts w:eastAsia="Times New Roman" w:cs="Times New Roman"/>
+          <w:color w:val="000000"/>
+          <w:sz w:val="28"/>
+          <w:szCs w:val="28"/>
+          <w:lang w:eastAsia="es-AR"/>
+        </w:rPr>
+      </w:pPr>
+      <w:r>
+        <w:rPr>
+          <w:rFonts w:eastAsia="Times New Roman" w:cs="Times New Roman"/>
+          <w:color w:val="000000"/>
+          <w:sz w:val="28"/>
+          <w:szCs w:val="28"/>
+          <w:lang w:eastAsia="es-AR"/>
+        </w:rPr>
+        <w:t xml:space="preserve">            "nombre": "Disco Strad",</w:t>
+      </w:r>
+    </w:p>
+    <w:p>
+      <w:pPr>
+        <w:spacing w:before="100" w:beforeAutospacing="1" w:after="100" w:afterAutospacing="1" w:line="240" w:lineRule="auto"/>
+        <w:rPr>
+          <w:rFonts w:eastAsia="Times New Roman" w:cs="Times New Roman"/>
+          <w:color w:val="000000"/>
+          <w:sz w:val="28"/>
+          <w:szCs w:val="28"/>
+          <w:lang w:eastAsia="es-AR"/>
+        </w:rPr>
+      </w:pPr>
+      <w:r>
+        <w:rPr>
+          <w:rFonts w:eastAsia="Times New Roman" w:cs="Times New Roman"/>
+          <w:color w:val="000000"/>
+          <w:sz w:val="28"/>
+          <w:szCs w:val="28"/>
+          <w:lang w:eastAsia="es-AR"/>
+        </w:rPr>
+        <w:t xml:space="preserve">            "id": 2264</w:t>
+      </w:r>
+    </w:p>
+    <w:p>
+      <w:pPr>
+        <w:spacing w:before="100" w:beforeAutospacing="1" w:after="100" w:afterAutospacing="1" w:line="240" w:lineRule="auto"/>
+        <w:rPr>
+          <w:rFonts w:eastAsia="Times New Roman" w:cs="Times New Roman"/>
+          <w:color w:val="000000"/>
+          <w:sz w:val="28"/>
+          <w:szCs w:val="28"/>
+          <w:lang w:eastAsia="es-AR"/>
+        </w:rPr>
+      </w:pPr>
+      <w:r>
+        <w:rPr>
+          <w:rFonts w:eastAsia="Times New Roman" w:cs="Times New Roman"/>
+          <w:color w:val="000000"/>
+          <w:sz w:val="28"/>
+          <w:szCs w:val="28"/>
+          <w:lang w:eastAsia="es-AR"/>
+        </w:rPr>
+        <w:t xml:space="preserve">        },</w:t>
+      </w:r>
+    </w:p>
+    <w:p>
+      <w:pPr>
+        <w:spacing w:before="100" w:beforeAutospacing="1" w:after="100" w:afterAutospacing="1" w:line="240" w:lineRule="auto"/>
+        <w:rPr>
+          <w:rFonts w:eastAsia="Times New Roman" w:cs="Times New Roman"/>
+          <w:color w:val="000000"/>
+          <w:sz w:val="28"/>
+          <w:szCs w:val="28"/>
+          <w:lang w:eastAsia="es-AR"/>
+        </w:rPr>
+      </w:pPr>
+      <w:r>
+        <w:rPr>
+          <w:rFonts w:eastAsia="Times New Roman" w:cs="Times New Roman"/>
+          <w:color w:val="000000"/>
+          <w:sz w:val="28"/>
+          <w:szCs w:val="28"/>
+          <w:lang w:eastAsia="es-AR"/>
+        </w:rPr>
+        <w:t xml:space="preserve">        {</w:t>
+      </w:r>
+    </w:p>
+    <w:p>
+      <w:pPr>
+        <w:spacing w:before="100" w:beforeAutospacing="1" w:after="100" w:afterAutospacing="1" w:line="240" w:lineRule="auto"/>
+        <w:rPr>
+          <w:rFonts w:eastAsia="Times New Roman" w:cs="Times New Roman"/>
+          <w:color w:val="000000"/>
+          <w:sz w:val="28"/>
+          <w:szCs w:val="28"/>
+          <w:lang w:eastAsia="es-AR"/>
+        </w:rPr>
+      </w:pPr>
+      <w:r>
+        <w:rPr>
+          <w:rFonts w:eastAsia="Times New Roman" w:cs="Times New Roman"/>
+          <w:color w:val="000000"/>
+          <w:sz w:val="28"/>
+          <w:szCs w:val="28"/>
+          <w:lang w:eastAsia="es-AR"/>
+        </w:rPr>
+        <w:t xml:space="preserve">            "nombre": "mesa de encantamiento",</w:t>
+      </w:r>
+    </w:p>
+    <w:p>
+      <w:pPr>
+        <w:spacing w:before="100" w:beforeAutospacing="1" w:after="100" w:afterAutospacing="1" w:line="240" w:lineRule="auto"/>
+        <w:rPr>
+          <w:rFonts w:eastAsia="Times New Roman" w:cs="Times New Roman"/>
+          <w:color w:val="000000"/>
+          <w:sz w:val="28"/>
+          <w:szCs w:val="28"/>
+          <w:lang w:eastAsia="es-AR"/>
+        </w:rPr>
+      </w:pPr>
+      <w:r>
+        <w:rPr>
+          <w:rFonts w:eastAsia="Times New Roman" w:cs="Times New Roman"/>
+          <w:color w:val="000000"/>
+          <w:sz w:val="28"/>
+          <w:szCs w:val="28"/>
+          <w:lang w:eastAsia="es-AR"/>
+        </w:rPr>
+        <w:t xml:space="preserve">            "id": 116</w:t>
+      </w:r>
+    </w:p>
+    <w:p>
+      <w:pPr>
+        <w:spacing w:before="100" w:beforeAutospacing="1" w:after="100" w:afterAutospacing="1" w:line="240" w:lineRule="auto"/>
+        <w:rPr>
+          <w:rFonts w:eastAsia="Times New Roman" w:cs="Times New Roman"/>
+          <w:color w:val="000000"/>
+          <w:sz w:val="28"/>
+          <w:szCs w:val="28"/>
+          <w:lang w:eastAsia="es-AR"/>
+        </w:rPr>
+      </w:pPr>
+      <w:r>
+        <w:rPr>
+          <w:rFonts w:eastAsia="Times New Roman" w:cs="Times New Roman"/>
+          <w:color w:val="000000"/>
+          <w:sz w:val="28"/>
+          <w:szCs w:val="28"/>
+          <w:lang w:eastAsia="es-AR"/>
+        </w:rPr>
+        <w:t xml:space="preserve">        }</w:t>
+      </w:r>
+    </w:p>
+    <w:p>
+      <w:pPr>
+        <w:spacing w:before="100" w:beforeAutospacing="1" w:after="100" w:afterAutospacing="1" w:line="240" w:lineRule="auto"/>
+        <w:rPr>
+          <w:rFonts w:eastAsia="Times New Roman" w:cs="Times New Roman"/>
+          <w:color w:val="000000"/>
+          <w:sz w:val="28"/>
+          <w:szCs w:val="28"/>
+          <w:lang w:eastAsia="es-AR"/>
+        </w:rPr>
+      </w:pPr>
+      <w:r>
+        <w:rPr>
+          <w:rFonts w:eastAsia="Times New Roman" w:cs="Times New Roman"/>
+          <w:color w:val="000000"/>
+          <w:sz w:val="28"/>
+          <w:szCs w:val="28"/>
+          <w:lang w:eastAsia="es-AR"/>
+        </w:rPr>
+        <w:t xml:space="preserve">    ]</w:t>
+      </w:r>
+    </w:p>
+    <w:p>
+      <w:pPr>
+        <w:spacing w:before="100" w:beforeAutospacing="1" w:after="100" w:afterAutospacing="1" w:line="240" w:lineRule="auto"/>
+        <w:rPr>
+          <w:rFonts w:eastAsia="Times New Roman" w:cs="Times New Roman"/>
+          <w:color w:val="000000"/>
+          <w:sz w:val="28"/>
+          <w:szCs w:val="28"/>
+          <w:lang w:eastAsia="es-AR"/>
+        </w:rPr>
+      </w:pPr>
+      <w:r>
+        <w:rPr>
+          <w:rFonts w:eastAsia="Times New Roman" w:cs="Times New Roman"/>
+          <w:color w:val="000000"/>
+          <w:sz w:val="28"/>
+          <w:szCs w:val="28"/>
+          <w:lang w:eastAsia="es-AR"/>
+        </w:rPr>
+        <w:t>}</w:t>
+      </w:r>
+    </w:p>
+    <w:p>
+      <w:pPr>
+        <w:rPr>
+          <w:sz w:val="28"/>
+          <w:szCs w:val="28"/>
+        </w:rPr>
+      </w:pPr>
+    </w:p>
+    <w:p>
+      <w:pPr>
+        <w:rPr>
+          <w:sz w:val="28"/>
+          <w:szCs w:val="28"/>
+          <w:u w:val="single"/>
+        </w:rPr>
+      </w:pPr>
+    </w:p>
+    <w:p>
+      <w:pPr>
+        <w:pStyle w:val="Ttulo3"/>
+        <w:rPr>
+          <w:sz w:val="28"/>
+          <w:szCs w:val="28"/>
+        </w:rPr>
+      </w:pPr>
+      <w:bookmarkStart w:id="29" w:name="_Toc405136817"/>
+      <w:r>
+        <w:rPr>
+          <w:sz w:val="28"/>
+          <w:szCs w:val="28"/>
+        </w:rPr>
+        <w:t>Contenidos de los mensajes</w:t>
+      </w:r>
+      <w:bookmarkEnd w:id="29"/>
+    </w:p>
+    <w:p/>
+    <w:p>
+      <w:pPr>
+        <w:rPr>
+          <w:sz w:val="28"/>
+          <w:szCs w:val="28"/>
+        </w:rPr>
+      </w:pPr>
+      <w:r>
+        <w:tab/>
+      </w:r>
+      <w:r>
+        <w:rPr>
+          <w:sz w:val="28"/>
+          <w:szCs w:val="28"/>
+        </w:rPr>
+        <w:t>Para esta aplicación s</w:t>
+      </w:r>
+      <w:r>
+        <w:rPr>
+          <w:sz w:val="28"/>
+          <w:szCs w:val="28"/>
+        </w:rPr>
+        <w:t>e</w:t>
+      </w:r>
+      <w:r>
+        <w:rPr>
+          <w:sz w:val="28"/>
+          <w:szCs w:val="28"/>
+        </w:rPr>
+        <w:t xml:space="preserve"> creó una estructura básica </w:t>
+      </w:r>
+      <w:r>
+        <w:rPr>
+          <w:sz w:val="28"/>
+          <w:szCs w:val="28"/>
+        </w:rPr>
+        <w:t xml:space="preserve">y sencilla </w:t>
+      </w:r>
+      <w:r>
+        <w:rPr>
+          <w:sz w:val="28"/>
+          <w:szCs w:val="28"/>
+        </w:rPr>
+        <w:t xml:space="preserve">para poder comunicarse e interactuar con los dispositivos </w:t>
+      </w:r>
+      <w:r>
+        <w:rPr>
+          <w:sz w:val="28"/>
+          <w:szCs w:val="28"/>
+        </w:rPr>
+        <w:t>y viceversa</w:t>
+      </w:r>
+      <w:r>
+        <w:rPr>
+          <w:sz w:val="28"/>
+          <w:szCs w:val="28"/>
+        </w:rPr>
+        <w:t>.</w:t>
+      </w:r>
+    </w:p>
+    <w:p>
+      <w:pPr>
+        <w:rPr>
+          <w:sz w:val="28"/>
+          <w:szCs w:val="28"/>
+        </w:rPr>
+      </w:pPr>
+      <w:r>
+        <w:rPr>
+          <w:sz w:val="28"/>
+          <w:szCs w:val="28"/>
+        </w:rPr>
+        <w:t>La</w:t>
+      </w:r>
+      <w:r>
+        <w:rPr>
+          <w:sz w:val="28"/>
+          <w:szCs w:val="28"/>
+        </w:rPr>
+        <w:t xml:space="preserve"> estructura </w:t>
+      </w:r>
+      <w:r>
+        <w:rPr>
+          <w:sz w:val="28"/>
+          <w:szCs w:val="28"/>
+        </w:rPr>
+        <w:t xml:space="preserve">para comunicarse con los dispositivo </w:t>
+      </w:r>
+      <w:r>
+        <w:rPr>
+          <w:sz w:val="28"/>
+          <w:szCs w:val="28"/>
+        </w:rPr>
+        <w:t>está</w:t>
+      </w:r>
+      <w:r>
+        <w:rPr>
+          <w:sz w:val="28"/>
+          <w:szCs w:val="28"/>
+        </w:rPr>
+        <w:t xml:space="preserve"> formada de la siguiente manera:</w:t>
+      </w:r>
+    </w:p>
+    <w:p>
+      <w:pPr>
+        <w:rPr>
+          <w:sz w:val="28"/>
+          <w:szCs w:val="28"/>
+        </w:rPr>
+      </w:pPr>
+      <w:r>
+        <w:rPr>
+          <w:sz w:val="28"/>
+          <w:szCs w:val="28"/>
+        </w:rPr>
+        <w:t>{</w:t>
+      </w:r>
+    </w:p>
+    <w:p>
+      <w:pPr>
+        <w:rPr>
+          <w:sz w:val="28"/>
+          <w:szCs w:val="28"/>
+        </w:rPr>
+      </w:pPr>
+      <w:r>
+        <w:rPr>
+          <w:sz w:val="28"/>
+          <w:szCs w:val="28"/>
+        </w:rPr>
+        <w:t>"</w:t>
+      </w:r>
+      <w:r>
+        <w:rPr>
+          <w:sz w:val="28"/>
+          <w:szCs w:val="28"/>
+        </w:rPr>
+        <w:t>com</w:t>
+      </w:r>
+      <w:r>
+        <w:rPr>
+          <w:sz w:val="28"/>
+          <w:szCs w:val="28"/>
+        </w:rPr>
+        <w:t>m</w:t>
+      </w:r>
+      <w:r>
+        <w:rPr>
+          <w:sz w:val="28"/>
+          <w:szCs w:val="28"/>
+        </w:rPr>
+        <w:t>and</w:t>
+      </w:r>
+      <w:r>
+        <w:rPr>
+          <w:sz w:val="28"/>
+          <w:szCs w:val="28"/>
+        </w:rPr>
+        <w:t>"</w:t>
+      </w:r>
+      <w:r>
+        <w:rPr>
+          <w:sz w:val="28"/>
+          <w:szCs w:val="28"/>
+        </w:rPr>
+        <w:t xml:space="preserve">: </w:t>
+      </w:r>
+      <w:r>
+        <w:rPr>
+          <w:sz w:val="28"/>
+          <w:szCs w:val="28"/>
+        </w:rPr>
+        <w:t xml:space="preserve"> "comando"</w:t>
+      </w:r>
+      <w:r>
+        <w:rPr>
+          <w:sz w:val="28"/>
+          <w:szCs w:val="28"/>
+        </w:rPr>
         <w:t>,</w:t>
       </w:r>
     </w:p>
     <w:p>
       <w:pPr>
-        <w:spacing w:before="100" w:beforeAutospacing="1" w:after="100" w:afterAutospacing="1" w:line="240" w:lineRule="auto"/>
-        <w:rPr>
-          <w:rFonts w:ascii="Times New Roman" w:eastAsia="Times New Roman" w:hAnsi="Times New Roman" w:cs="Times New Roman"/>
-          <w:color w:val="000000"/>
-          <w:sz w:val="27"/>
-          <w:szCs w:val="27"/>
-          <w:lang w:eastAsia="es-AR"/>
-        </w:rPr>
-      </w:pPr>
-      <w:r>
-        <w:rPr>
-          <w:rFonts w:ascii="Times New Roman" w:eastAsia="Times New Roman" w:hAnsi="Times New Roman" w:cs="Times New Roman"/>
-          <w:color w:val="000000"/>
-          <w:sz w:val="27"/>
-          <w:szCs w:val="27"/>
-          <w:lang w:eastAsia="es-AR"/>
-        </w:rPr>
-        <w:t xml:space="preserve">    "elementos": [</w:t>
-      </w:r>
-    </w:p>
-    <w:p>
-      <w:pPr>
-        <w:spacing w:before="100" w:beforeAutospacing="1" w:after="100" w:afterAutospacing="1" w:line="240" w:lineRule="auto"/>
-        <w:rPr>
-          <w:rFonts w:ascii="Times New Roman" w:eastAsia="Times New Roman" w:hAnsi="Times New Roman" w:cs="Times New Roman"/>
-          <w:color w:val="000000"/>
-          <w:sz w:val="27"/>
-          <w:szCs w:val="27"/>
-          <w:lang w:eastAsia="es-AR"/>
-        </w:rPr>
-      </w:pPr>
-      <w:r>
-        <w:rPr>
-          <w:rFonts w:ascii="Times New Roman" w:eastAsia="Times New Roman" w:hAnsi="Times New Roman" w:cs="Times New Roman"/>
-          <w:color w:val="000000"/>
-          <w:sz w:val="27"/>
-          <w:szCs w:val="27"/>
-          <w:lang w:eastAsia="es-AR"/>
+        <w:rPr>
+          <w:sz w:val="28"/>
+          <w:szCs w:val="28"/>
+        </w:rPr>
+      </w:pPr>
+      <w:r>
+        <w:rPr>
+          <w:sz w:val="28"/>
+          <w:szCs w:val="28"/>
+        </w:rPr>
+        <w:t>"destino":  "destino"</w:t>
+      </w:r>
+      <w:r>
+        <w:rPr>
+          <w:sz w:val="28"/>
+          <w:szCs w:val="28"/>
+        </w:rPr>
+        <w:t>,</w:t>
+      </w:r>
+    </w:p>
+    <w:p>
+      <w:pPr>
+        <w:rPr>
+          <w:sz w:val="28"/>
+          <w:szCs w:val="28"/>
+        </w:rPr>
+      </w:pPr>
+      <w:r>
+        <w:rPr>
+          <w:sz w:val="28"/>
+          <w:szCs w:val="28"/>
+        </w:rPr>
+        <w:t>"</w:t>
+      </w:r>
+      <w:r>
+        <w:rPr>
+          <w:sz w:val="28"/>
+          <w:szCs w:val="28"/>
+        </w:rPr>
+        <w:t>datos</w:t>
+      </w:r>
+      <w:r>
+        <w:rPr>
+          <w:sz w:val="28"/>
+          <w:szCs w:val="28"/>
+        </w:rPr>
+        <w:t>"</w:t>
+      </w:r>
+      <w:r>
+        <w:rPr>
+          <w:sz w:val="28"/>
+          <w:szCs w:val="28"/>
+        </w:rPr>
+        <w:t xml:space="preserve">: </w:t>
+      </w:r>
+      <w:r>
+        <w:rPr>
+          <w:sz w:val="28"/>
+          <w:szCs w:val="28"/>
+        </w:rPr>
+        <w:tab/>
+        <w:t>{}</w:t>
+      </w:r>
+    </w:p>
+    <w:p>
+      <w:pPr>
+        <w:rPr>
+          <w:sz w:val="28"/>
+          <w:szCs w:val="28"/>
+        </w:rPr>
+      </w:pPr>
+      <w:r>
+        <w:rPr>
+          <w:sz w:val="28"/>
+          <w:szCs w:val="28"/>
+        </w:rPr>
+        <w:t>}</w:t>
+      </w:r>
+    </w:p>
+    <w:p>
+      <w:pPr>
+        <w:rPr>
+          <w:sz w:val="28"/>
+          <w:szCs w:val="28"/>
+        </w:rPr>
+      </w:pPr>
+      <w:r>
+        <w:rPr>
+          <w:sz w:val="28"/>
+          <w:szCs w:val="28"/>
+        </w:rPr>
+        <w:t>Donde el "</w:t>
+      </w:r>
+      <w:r>
+        <w:rPr>
+          <w:sz w:val="28"/>
+          <w:szCs w:val="28"/>
+        </w:rPr>
+        <w:t xml:space="preserve"> </w:t>
+      </w:r>
+      <w:r>
+        <w:rPr>
+          <w:sz w:val="28"/>
+          <w:szCs w:val="28"/>
+        </w:rPr>
+        <w:t xml:space="preserve">comando " es el tipo de </w:t>
+      </w:r>
+      <w:r>
+        <w:rPr>
+          <w:sz w:val="28"/>
+          <w:szCs w:val="28"/>
+        </w:rPr>
+        <w:t>petición a realizar, pudiendo ser "accion" o  "</w:t>
+      </w:r>
+      <w:r>
+        <w:rPr>
+          <w:bCs/>
+          <w:sz w:val="28"/>
+          <w:szCs w:val="28"/>
+        </w:rPr>
+        <w:t>exponerServicios</w:t>
+      </w:r>
+      <w:r>
+        <w:rPr>
+          <w:sz w:val="28"/>
+          <w:szCs w:val="28"/>
+        </w:rPr>
+        <w:t>".  Siendo la primera la cual informa que el dispositivo va a tener que realizar una accion como por ejemplo encender una luz o enviar información de un sensor, Y la segunda para que el dispositivo envié la información de los servicios que provee el mismo.</w:t>
+      </w:r>
+    </w:p>
+    <w:p>
+      <w:pPr>
+        <w:rPr>
+          <w:sz w:val="28"/>
+          <w:szCs w:val="28"/>
+        </w:rPr>
+      </w:pPr>
+      <w:r>
+        <w:rPr>
+          <w:sz w:val="28"/>
+          <w:szCs w:val="28"/>
+        </w:rPr>
+        <w:t>El "destino" es para marcar que tipo de petición se desea como por ejemplo si es iluminación, sensor</w:t>
+      </w:r>
+      <w:r>
+        <w:rPr>
+          <w:sz w:val="28"/>
+          <w:szCs w:val="28"/>
+        </w:rPr>
+        <w:t>es</w:t>
+      </w:r>
+      <w:r>
+        <w:rPr>
+          <w:sz w:val="28"/>
+          <w:szCs w:val="28"/>
+        </w:rPr>
+        <w:t xml:space="preserve"> o climatización.</w:t>
+      </w:r>
+      <w:r>
+        <w:rPr>
+          <w:sz w:val="28"/>
+          <w:szCs w:val="28"/>
+        </w:rPr>
+        <w:t xml:space="preserve"> Si el comando fue "exponerServicios" este campo sirve para denotar por cual servicio se </w:t>
+      </w:r>
+      <w:proofErr w:type="spellStart"/>
+      <w:r>
+        <w:rPr>
+          <w:sz w:val="28"/>
+          <w:szCs w:val="28"/>
+        </w:rPr>
+        <w:t>esta</w:t>
+      </w:r>
+      <w:proofErr w:type="spellEnd"/>
+      <w:r>
+        <w:rPr>
+          <w:sz w:val="28"/>
+          <w:szCs w:val="28"/>
+        </w:rPr>
+        <w:t xml:space="preserve"> preguntando, para este comando el campo puede tener los siguientes valores:  "</w:t>
+      </w:r>
+      <w:r>
+        <w:rPr>
+          <w:sz w:val="28"/>
+          <w:szCs w:val="28"/>
+        </w:rPr>
+        <w:t>luz</w:t>
+      </w:r>
+      <w:r>
+        <w:rPr>
+          <w:sz w:val="28"/>
+          <w:szCs w:val="28"/>
+        </w:rPr>
+        <w:t>", "sensor" y "todo".</w:t>
+      </w:r>
+    </w:p>
+    <w:p>
+      <w:pPr>
+        <w:rPr>
+          <w:sz w:val="28"/>
+          <w:szCs w:val="28"/>
+        </w:rPr>
+      </w:pPr>
+      <w:r>
+        <w:rPr>
+          <w:sz w:val="28"/>
+          <w:szCs w:val="28"/>
+        </w:rPr>
+        <w:t>El campo datos es otro json que depende de la sección de destino, ya que la información es diferente para cada sección. Para la sección "Iluminacion" el campo "datos" tendrá la siguiente estructura:</w:t>
+      </w:r>
+    </w:p>
+    <w:p>
+      <w:pPr>
+        <w:rPr>
+          <w:bCs/>
+          <w:sz w:val="28"/>
+          <w:szCs w:val="28"/>
+        </w:rPr>
+      </w:pPr>
+      <w:r>
+        <w:rPr>
+          <w:bCs/>
+          <w:sz w:val="28"/>
+          <w:szCs w:val="28"/>
+        </w:rPr>
+        <w:t>{</w:t>
+      </w:r>
+    </w:p>
+    <w:p>
+      <w:pPr>
+        <w:rPr>
+          <w:bCs/>
+          <w:sz w:val="28"/>
+          <w:szCs w:val="28"/>
+        </w:rPr>
+      </w:pPr>
+      <w:r>
+        <w:rPr>
+          <w:bCs/>
+          <w:sz w:val="28"/>
+          <w:szCs w:val="28"/>
+        </w:rPr>
+        <w:t>"</w:t>
+      </w:r>
+      <w:r>
+        <w:rPr>
+          <w:bCs/>
+          <w:sz w:val="28"/>
+          <w:szCs w:val="28"/>
+        </w:rPr>
+        <w:t>id</w:t>
+      </w:r>
+      <w:r>
+        <w:rPr>
+          <w:bCs/>
+          <w:sz w:val="28"/>
+          <w:szCs w:val="28"/>
+        </w:rPr>
+        <w:t>"</w:t>
+      </w:r>
+      <w:r>
+        <w:rPr>
+          <w:bCs/>
+          <w:sz w:val="28"/>
+          <w:szCs w:val="28"/>
+        </w:rPr>
+        <w:t>:</w:t>
+      </w:r>
+      <w:r>
+        <w:rPr>
+          <w:bCs/>
+          <w:sz w:val="28"/>
+          <w:szCs w:val="28"/>
+        </w:rPr>
+        <w:t xml:space="preserve"> "numero de luz",</w:t>
+      </w:r>
+    </w:p>
+    <w:p>
+      <w:pPr>
+        <w:rPr>
+          <w:bCs/>
+          <w:sz w:val="28"/>
+          <w:szCs w:val="28"/>
+        </w:rPr>
+      </w:pPr>
+      <w:r>
+        <w:rPr>
+          <w:bCs/>
+          <w:sz w:val="28"/>
+          <w:szCs w:val="28"/>
+        </w:rPr>
+        <w:t>"estado": "valor"</w:t>
+      </w:r>
+    </w:p>
+    <w:p>
+      <w:pPr>
+        <w:rPr>
+          <w:sz w:val="28"/>
+          <w:szCs w:val="28"/>
+        </w:rPr>
+      </w:pPr>
+      <w:r>
+        <w:rPr>
+          <w:bCs/>
+          <w:sz w:val="28"/>
+          <w:szCs w:val="28"/>
+        </w:rPr>
+        <w:t>}</w:t>
+      </w:r>
+    </w:p>
+    <w:p>
+      <w:pPr>
+        <w:rPr>
+          <w:sz w:val="28"/>
+          <w:szCs w:val="28"/>
+        </w:rPr>
+      </w:pPr>
+      <w:r>
+        <w:rPr>
+          <w:sz w:val="28"/>
+          <w:szCs w:val="28"/>
+        </w:rPr>
+        <w:lastRenderedPageBreak/>
+        <w:t xml:space="preserve">Donde "id" </w:t>
+      </w:r>
+      <w:r>
+        <w:rPr>
+          <w:sz w:val="28"/>
+          <w:szCs w:val="28"/>
+        </w:rPr>
+        <w:t>tendrá</w:t>
+      </w:r>
+      <w:r>
+        <w:rPr>
+          <w:sz w:val="28"/>
+          <w:szCs w:val="28"/>
+        </w:rPr>
+        <w:t xml:space="preserve"> el numero que pertenece a una luz que el dispositivo tiene asignado. Y "estado" </w:t>
+      </w:r>
+      <w:r>
+        <w:rPr>
+          <w:sz w:val="28"/>
+          <w:szCs w:val="28"/>
+        </w:rPr>
+        <w:t>será</w:t>
+      </w:r>
+      <w:r>
+        <w:rPr>
+          <w:sz w:val="28"/>
+          <w:szCs w:val="28"/>
+        </w:rPr>
+        <w:t xml:space="preserve"> "on" o "off" siendo el primero para denotar el encendido y el segundo para denotar el apagado de la luz.</w:t>
+      </w:r>
+    </w:p>
+    <w:p>
+      <w:pPr>
+        <w:rPr>
+          <w:sz w:val="28"/>
+          <w:szCs w:val="28"/>
+        </w:rPr>
+      </w:pPr>
+    </w:p>
+    <w:p>
+      <w:pPr>
+        <w:rPr>
+          <w:sz w:val="28"/>
+          <w:szCs w:val="28"/>
+        </w:rPr>
+      </w:pPr>
+      <w:r>
+        <w:rPr>
+          <w:sz w:val="28"/>
+          <w:szCs w:val="28"/>
+        </w:rPr>
+        <w:t xml:space="preserve">Para la sección "sensores" el campo "datos" </w:t>
+      </w:r>
+      <w:r>
+        <w:rPr>
+          <w:sz w:val="28"/>
+          <w:szCs w:val="28"/>
+        </w:rPr>
+        <w:t xml:space="preserve"> tendrá la siguiente estructura:</w:t>
+      </w:r>
+    </w:p>
+    <w:p>
+      <w:pPr>
+        <w:rPr>
+          <w:sz w:val="28"/>
+          <w:szCs w:val="28"/>
+        </w:rPr>
+      </w:pPr>
+    </w:p>
+    <w:p>
+      <w:pPr>
+        <w:rPr>
+          <w:bCs/>
+          <w:sz w:val="28"/>
+          <w:szCs w:val="28"/>
+        </w:rPr>
+      </w:pPr>
+      <w:r>
+        <w:rPr>
+          <w:bCs/>
+          <w:sz w:val="28"/>
+          <w:szCs w:val="28"/>
+        </w:rPr>
+        <w:t>{</w:t>
+      </w:r>
+    </w:p>
+    <w:p>
+      <w:pPr>
+        <w:rPr>
+          <w:bCs/>
+          <w:sz w:val="28"/>
+          <w:szCs w:val="28"/>
+        </w:rPr>
+      </w:pPr>
+      <w:r>
+        <w:rPr>
+          <w:bCs/>
+          <w:sz w:val="28"/>
+          <w:szCs w:val="28"/>
+        </w:rPr>
+        <w:t>"</w:t>
+      </w:r>
+      <w:r>
+        <w:rPr>
+          <w:bCs/>
+          <w:sz w:val="28"/>
+          <w:szCs w:val="28"/>
+        </w:rPr>
+        <w:t>id</w:t>
+      </w:r>
+      <w:r>
+        <w:rPr>
+          <w:bCs/>
+          <w:sz w:val="28"/>
+          <w:szCs w:val="28"/>
+        </w:rPr>
+        <w:t>"</w:t>
+      </w:r>
+      <w:r>
+        <w:rPr>
+          <w:bCs/>
+          <w:sz w:val="28"/>
+          <w:szCs w:val="28"/>
+        </w:rPr>
+        <w:t>:</w:t>
+      </w:r>
+      <w:r>
+        <w:rPr>
+          <w:bCs/>
+          <w:sz w:val="28"/>
+          <w:szCs w:val="28"/>
+        </w:rPr>
+        <w:t xml:space="preserve"> "tipo de sensor",</w:t>
+      </w:r>
+    </w:p>
+    <w:p>
+      <w:pPr>
+        <w:rPr>
+          <w:bCs/>
+          <w:sz w:val="28"/>
+          <w:szCs w:val="28"/>
+        </w:rPr>
+      </w:pPr>
+      <w:r>
+        <w:rPr>
+          <w:bCs/>
+          <w:sz w:val="28"/>
+          <w:szCs w:val="28"/>
+        </w:rPr>
+        <w:t>"posicion": "nombre de la posición"</w:t>
+      </w:r>
+    </w:p>
+    <w:p>
+      <w:pPr>
+        <w:rPr>
+          <w:bCs/>
+          <w:sz w:val="28"/>
+          <w:szCs w:val="28"/>
+        </w:rPr>
+      </w:pPr>
+      <w:r>
+        <w:rPr>
+          <w:bCs/>
+          <w:sz w:val="28"/>
+          <w:szCs w:val="28"/>
+        </w:rPr>
+        <w:t>}</w:t>
+      </w:r>
+    </w:p>
+    <w:p>
+      <w:pPr>
+        <w:rPr>
+          <w:sz w:val="28"/>
+          <w:szCs w:val="28"/>
+        </w:rPr>
+      </w:pPr>
+    </w:p>
+    <w:p>
+      <w:pPr>
+        <w:rPr>
+          <w:sz w:val="28"/>
+          <w:szCs w:val="28"/>
+        </w:rPr>
+      </w:pPr>
+      <w:r>
+        <w:rPr>
+          <w:sz w:val="28"/>
+          <w:szCs w:val="28"/>
+        </w:rPr>
+        <w:t>Donde "id" pueden ser "temperatura" o "</w:t>
+      </w:r>
+      <w:r>
+        <w:rPr>
+          <w:sz w:val="28"/>
+          <w:szCs w:val="28"/>
+        </w:rPr>
+        <w:t>puertas</w:t>
+      </w:r>
+      <w:r>
+        <w:rPr>
+          <w:sz w:val="28"/>
+          <w:szCs w:val="28"/>
+        </w:rPr>
+        <w:t>", siendo el primero para pedir información de sensores que son numéricos(por ejemplo un sensor de temperatura ambiental con un rango de valores entre -50 y 150 grados Celsius) y el segundo para sensores que estados de forma booleana,  por ejemplo un sensor de apertura donde se desea tener solo 2 valores posibles(true para denotar un estado y false para denotar otro, pudiendo ser el primero para puerta cerrada y el segundo para puerta abierta).</w:t>
+      </w:r>
+    </w:p>
+    <w:p>
+      <w:pPr>
+        <w:rPr>
+          <w:sz w:val="28"/>
+          <w:szCs w:val="28"/>
+        </w:rPr>
+      </w:pPr>
+    </w:p>
+    <w:p>
+      <w:pPr>
+        <w:rPr>
+          <w:sz w:val="28"/>
+          <w:szCs w:val="28"/>
+        </w:rPr>
+      </w:pPr>
+      <w:r>
+        <w:rPr>
+          <w:sz w:val="28"/>
+          <w:szCs w:val="28"/>
+        </w:rPr>
+        <w:t xml:space="preserve">El campo "posicion" se utiliza para denotar el sensor del cual </w:t>
+      </w:r>
+      <w:r>
+        <w:rPr>
+          <w:sz w:val="28"/>
+          <w:szCs w:val="28"/>
+        </w:rPr>
+        <w:t xml:space="preserve">se desea obtener la información. </w:t>
+      </w:r>
+    </w:p>
+    <w:p>
+      <w:pPr>
+        <w:rPr>
+          <w:sz w:val="28"/>
+          <w:szCs w:val="28"/>
+        </w:rPr>
+      </w:pPr>
+    </w:p>
+    <w:p>
+      <w:pPr>
+        <w:rPr>
+          <w:sz w:val="28"/>
+          <w:szCs w:val="28"/>
+        </w:rPr>
+      </w:pPr>
+      <w:r>
+        <w:rPr>
+          <w:sz w:val="28"/>
+          <w:szCs w:val="28"/>
+        </w:rPr>
+        <w:t>La respuesta de los dispositivos son únicamente 2, siendo una de ellas para responder a las peticiones de información de un sensor donde el valor de la respuesta es el valor re</w:t>
+      </w:r>
+      <w:r>
+        <w:rPr>
+          <w:sz w:val="28"/>
+          <w:szCs w:val="28"/>
+        </w:rPr>
+        <w:t>sultado(un numero o un boolean).</w:t>
+      </w:r>
+    </w:p>
+    <w:p>
+      <w:pPr>
+        <w:rPr>
+          <w:sz w:val="28"/>
+          <w:szCs w:val="28"/>
+        </w:rPr>
+      </w:pPr>
+    </w:p>
+    <w:p>
+      <w:pPr>
+        <w:rPr>
+          <w:sz w:val="28"/>
+          <w:szCs w:val="28"/>
+        </w:rPr>
+      </w:pPr>
+    </w:p>
+    <w:p>
+      <w:pPr>
+        <w:rPr>
+          <w:sz w:val="28"/>
+          <w:szCs w:val="28"/>
+        </w:rPr>
+      </w:pPr>
+    </w:p>
+    <w:p>
+      <w:pPr>
+        <w:rPr>
+          <w:sz w:val="28"/>
+          <w:szCs w:val="28"/>
+        </w:rPr>
+      </w:pPr>
+      <w:r>
+        <w:rPr>
+          <w:sz w:val="28"/>
+          <w:szCs w:val="28"/>
+        </w:rPr>
+        <w:lastRenderedPageBreak/>
+        <w:t>L</w:t>
+      </w:r>
+      <w:r>
+        <w:rPr>
+          <w:sz w:val="28"/>
+          <w:szCs w:val="28"/>
+        </w:rPr>
+        <w:t xml:space="preserve">a segunda respuesta es a la petición de exponer los servicios. Esta ultima </w:t>
+      </w:r>
+      <w:r>
+        <w:rPr>
+          <w:sz w:val="28"/>
+          <w:szCs w:val="28"/>
+        </w:rPr>
+        <w:t>puede tener 3 formas diferentes dependiendo la petición realizada al dispositivo.  La primera forma es en respuesta a la petición con el valor de sección "todo" la cual si bien esta implementado no se utiliza, y tendrá la siguiente estructura:</w:t>
+      </w:r>
+    </w:p>
+    <w:p>
+      <w:pPr>
+        <w:rPr>
+          <w:sz w:val="28"/>
+          <w:szCs w:val="28"/>
+        </w:rPr>
+      </w:pPr>
+      <w:r>
+        <w:rPr>
+          <w:sz w:val="28"/>
+          <w:szCs w:val="28"/>
+        </w:rPr>
+        <w:t>{</w:t>
+      </w:r>
+    </w:p>
+    <w:p>
+      <w:pPr>
+        <w:rPr>
+          <w:sz w:val="28"/>
+          <w:szCs w:val="28"/>
+        </w:rPr>
+      </w:pPr>
+      <w:r>
+        <w:rPr>
+          <w:sz w:val="28"/>
+          <w:szCs w:val="28"/>
+        </w:rPr>
+        <w:t xml:space="preserve">    "suscripto": "</w:t>
+      </w:r>
+      <w:r>
+        <w:rPr>
+          <w:sz w:val="28"/>
+          <w:szCs w:val="28"/>
+        </w:rPr>
+        <w:t>nombre del dispositivo</w:t>
+      </w:r>
+      <w:r>
+        <w:rPr>
+          <w:sz w:val="28"/>
+          <w:szCs w:val="28"/>
+        </w:rPr>
+        <w:t>",</w:t>
+      </w:r>
+    </w:p>
+    <w:p>
+      <w:pPr>
+        <w:rPr>
+          <w:sz w:val="28"/>
+          <w:szCs w:val="28"/>
+        </w:rPr>
+      </w:pPr>
+      <w:r>
+        <w:rPr>
+          <w:sz w:val="28"/>
+          <w:szCs w:val="28"/>
+        </w:rPr>
+        <w:t xml:space="preserve">    "tipos": [</w:t>
+      </w:r>
+    </w:p>
+    <w:p>
+      <w:pPr>
+        <w:rPr>
+          <w:sz w:val="28"/>
+          <w:szCs w:val="28"/>
+        </w:rPr>
+      </w:pPr>
+      <w:r>
+        <w:rPr>
+          <w:sz w:val="28"/>
+          <w:szCs w:val="28"/>
         </w:rPr>
         <w:t xml:space="preserve">        {</w:t>
       </w:r>
     </w:p>
     <w:p>
       <w:pPr>
-        <w:spacing w:before="100" w:beforeAutospacing="1" w:after="100" w:afterAutospacing="1" w:line="240" w:lineRule="auto"/>
-        <w:rPr>
-          <w:rFonts w:ascii="Times New Roman" w:eastAsia="Times New Roman" w:hAnsi="Times New Roman" w:cs="Times New Roman"/>
-          <w:color w:val="000000"/>
-          <w:sz w:val="27"/>
-          <w:szCs w:val="27"/>
-          <w:lang w:eastAsia="es-AR"/>
-        </w:rPr>
-      </w:pPr>
-      <w:r>
-        <w:rPr>
-          <w:rFonts w:ascii="Times New Roman" w:eastAsia="Times New Roman" w:hAnsi="Times New Roman" w:cs="Times New Roman"/>
-          <w:color w:val="000000"/>
-          <w:sz w:val="27"/>
-          <w:szCs w:val="27"/>
-          <w:lang w:eastAsia="es-AR"/>
-        </w:rPr>
-        <w:t xml:space="preserve">            "nombre": "Espada de diamantes",</w:t>
-      </w:r>
-    </w:p>
-    <w:p>
-      <w:pPr>
-        <w:spacing w:before="100" w:beforeAutospacing="1" w:after="100" w:afterAutospacing="1" w:line="240" w:lineRule="auto"/>
-        <w:rPr>
-          <w:rFonts w:ascii="Times New Roman" w:eastAsia="Times New Roman" w:hAnsi="Times New Roman" w:cs="Times New Roman"/>
-          <w:color w:val="000000"/>
-          <w:sz w:val="27"/>
-          <w:szCs w:val="27"/>
-          <w:lang w:eastAsia="es-AR"/>
-        </w:rPr>
-      </w:pPr>
-      <w:r>
-        <w:rPr>
-          <w:rFonts w:ascii="Times New Roman" w:eastAsia="Times New Roman" w:hAnsi="Times New Roman" w:cs="Times New Roman"/>
-          <w:color w:val="000000"/>
-          <w:sz w:val="27"/>
-          <w:szCs w:val="27"/>
-          <w:lang w:eastAsia="es-AR"/>
-        </w:rPr>
-        <w:t xml:space="preserve">            "id": 276</w:t>
-      </w:r>
-    </w:p>
-    <w:p>
-      <w:pPr>
-        <w:spacing w:before="100" w:beforeAutospacing="1" w:after="100" w:afterAutospacing="1" w:line="240" w:lineRule="auto"/>
-        <w:rPr>
-          <w:rFonts w:ascii="Times New Roman" w:eastAsia="Times New Roman" w:hAnsi="Times New Roman" w:cs="Times New Roman"/>
-          <w:color w:val="000000"/>
-          <w:sz w:val="27"/>
-          <w:szCs w:val="27"/>
-          <w:lang w:eastAsia="es-AR"/>
-        </w:rPr>
-      </w:pPr>
-      <w:r>
-        <w:rPr>
-          <w:rFonts w:ascii="Times New Roman" w:eastAsia="Times New Roman" w:hAnsi="Times New Roman" w:cs="Times New Roman"/>
-          <w:color w:val="000000"/>
-          <w:sz w:val="27"/>
-          <w:szCs w:val="27"/>
-          <w:lang w:eastAsia="es-AR"/>
+        <w:rPr>
+          <w:sz w:val="28"/>
+          <w:szCs w:val="28"/>
+        </w:rPr>
+      </w:pPr>
+      <w:r>
+        <w:rPr>
+          <w:sz w:val="28"/>
+          <w:szCs w:val="28"/>
+        </w:rPr>
+        <w:t xml:space="preserve">            "nombre": "luz"</w:t>
+      </w:r>
+    </w:p>
+    <w:p>
+      <w:pPr>
+        <w:rPr>
+          <w:sz w:val="28"/>
+          <w:szCs w:val="28"/>
+        </w:rPr>
+      </w:pPr>
+      <w:r>
+        <w:rPr>
+          <w:sz w:val="28"/>
+          <w:szCs w:val="28"/>
         </w:rPr>
         <w:t xml:space="preserve">        },</w:t>
       </w:r>
     </w:p>
     <w:p>
       <w:pPr>
-        <w:spacing w:before="100" w:beforeAutospacing="1" w:after="100" w:afterAutospacing="1" w:line="240" w:lineRule="auto"/>
-        <w:rPr>
-          <w:rFonts w:ascii="Times New Roman" w:eastAsia="Times New Roman" w:hAnsi="Times New Roman" w:cs="Times New Roman"/>
-          <w:color w:val="000000"/>
-          <w:sz w:val="27"/>
-          <w:szCs w:val="27"/>
-          <w:lang w:eastAsia="es-AR"/>
-        </w:rPr>
-      </w:pPr>
-      <w:r>
-        <w:rPr>
-          <w:rFonts w:ascii="Times New Roman" w:eastAsia="Times New Roman" w:hAnsi="Times New Roman" w:cs="Times New Roman"/>
-          <w:color w:val="000000"/>
-          <w:sz w:val="27"/>
-          <w:szCs w:val="27"/>
-          <w:lang w:eastAsia="es-AR"/>
+        <w:rPr>
+          <w:sz w:val="28"/>
+          <w:szCs w:val="28"/>
+        </w:rPr>
+      </w:pPr>
+      <w:r>
+        <w:rPr>
+          <w:sz w:val="28"/>
+          <w:szCs w:val="28"/>
         </w:rPr>
         <w:t xml:space="preserve">        {</w:t>
       </w:r>
     </w:p>
     <w:p>
       <w:pPr>
-        <w:spacing w:before="100" w:beforeAutospacing="1" w:after="100" w:afterAutospacing="1" w:line="240" w:lineRule="auto"/>
-        <w:rPr>
-          <w:rFonts w:ascii="Times New Roman" w:eastAsia="Times New Roman" w:hAnsi="Times New Roman" w:cs="Times New Roman"/>
-          <w:color w:val="000000"/>
-          <w:sz w:val="27"/>
-          <w:szCs w:val="27"/>
-          <w:lang w:eastAsia="es-AR"/>
-        </w:rPr>
-      </w:pPr>
-      <w:r>
-        <w:rPr>
-          <w:rFonts w:ascii="Times New Roman" w:eastAsia="Times New Roman" w:hAnsi="Times New Roman" w:cs="Times New Roman"/>
-          <w:color w:val="000000"/>
-          <w:sz w:val="27"/>
-          <w:szCs w:val="27"/>
-          <w:lang w:eastAsia="es-AR"/>
-        </w:rPr>
-        <w:t xml:space="preserve">            "nombre": "Disco Strad",</w:t>
-      </w:r>
-    </w:p>
-    <w:p>
-      <w:pPr>
-        <w:spacing w:before="100" w:beforeAutospacing="1" w:after="100" w:afterAutospacing="1" w:line="240" w:lineRule="auto"/>
-        <w:rPr>
-          <w:rFonts w:ascii="Times New Roman" w:eastAsia="Times New Roman" w:hAnsi="Times New Roman" w:cs="Times New Roman"/>
-          <w:color w:val="000000"/>
-          <w:sz w:val="27"/>
-          <w:szCs w:val="27"/>
-          <w:lang w:eastAsia="es-AR"/>
-        </w:rPr>
-      </w:pPr>
-      <w:r>
-        <w:rPr>
-          <w:rFonts w:ascii="Times New Roman" w:eastAsia="Times New Roman" w:hAnsi="Times New Roman" w:cs="Times New Roman"/>
-          <w:color w:val="000000"/>
-          <w:sz w:val="27"/>
-          <w:szCs w:val="27"/>
-          <w:lang w:eastAsia="es-AR"/>
-        </w:rPr>
-        <w:t xml:space="preserve">            "id": 2264</w:t>
-      </w:r>
-    </w:p>
-    <w:p>
-      <w:pPr>
-        <w:spacing w:before="100" w:beforeAutospacing="1" w:after="100" w:afterAutospacing="1" w:line="240" w:lineRule="auto"/>
-        <w:rPr>
-          <w:rFonts w:ascii="Times New Roman" w:eastAsia="Times New Roman" w:hAnsi="Times New Roman" w:cs="Times New Roman"/>
-          <w:color w:val="000000"/>
-          <w:sz w:val="27"/>
-          <w:szCs w:val="27"/>
-          <w:lang w:eastAsia="es-AR"/>
-        </w:rPr>
-      </w:pPr>
-      <w:r>
-        <w:rPr>
-          <w:rFonts w:ascii="Times New Roman" w:eastAsia="Times New Roman" w:hAnsi="Times New Roman" w:cs="Times New Roman"/>
-          <w:color w:val="000000"/>
-          <w:sz w:val="27"/>
-          <w:szCs w:val="27"/>
-          <w:lang w:eastAsia="es-AR"/>
+        <w:rPr>
+          <w:sz w:val="28"/>
+          <w:szCs w:val="28"/>
+        </w:rPr>
+      </w:pPr>
+      <w:r>
+        <w:rPr>
+          <w:sz w:val="28"/>
+          <w:szCs w:val="28"/>
+        </w:rPr>
+        <w:t xml:space="preserve">            "nombre": "sensor"</w:t>
+      </w:r>
+    </w:p>
+    <w:p>
+      <w:pPr>
+        <w:rPr>
+          <w:sz w:val="28"/>
+          <w:szCs w:val="28"/>
+        </w:rPr>
+      </w:pPr>
+      <w:r>
+        <w:rPr>
+          <w:sz w:val="28"/>
+          <w:szCs w:val="28"/>
+        </w:rPr>
+        <w:t xml:space="preserve">        }</w:t>
+      </w:r>
+    </w:p>
+    <w:p>
+      <w:pPr>
+        <w:rPr>
+          <w:sz w:val="28"/>
+          <w:szCs w:val="28"/>
+        </w:rPr>
+      </w:pPr>
+      <w:r>
+        <w:rPr>
+          <w:sz w:val="28"/>
+          <w:szCs w:val="28"/>
+        </w:rPr>
+        <w:t xml:space="preserve">    ]</w:t>
+      </w:r>
+    </w:p>
+    <w:p>
+      <w:pPr>
+        <w:rPr>
+          <w:sz w:val="28"/>
+          <w:szCs w:val="28"/>
+        </w:rPr>
+      </w:pPr>
+      <w:r>
+        <w:rPr>
+          <w:sz w:val="28"/>
+          <w:szCs w:val="28"/>
+        </w:rPr>
+        <w:t>}</w:t>
+      </w:r>
+    </w:p>
+    <w:p>
+      <w:pPr>
+        <w:rPr>
+          <w:sz w:val="28"/>
+          <w:szCs w:val="28"/>
+        </w:rPr>
+      </w:pPr>
+      <w:r>
+        <w:rPr>
+          <w:sz w:val="28"/>
+          <w:szCs w:val="28"/>
+        </w:rPr>
+        <w:t>La segunda forma es en respuesta a la petición con el valor de sección "luz" y tendrá la siguiente estructura:</w:t>
+      </w:r>
+    </w:p>
+    <w:p>
+      <w:pPr>
+        <w:rPr>
+          <w:sz w:val="28"/>
+          <w:szCs w:val="28"/>
+        </w:rPr>
+      </w:pPr>
+      <w:r>
+        <w:rPr>
+          <w:sz w:val="28"/>
+          <w:szCs w:val="28"/>
+        </w:rPr>
+        <w:t>{</w:t>
+      </w:r>
+    </w:p>
+    <w:p>
+      <w:pPr>
+        <w:rPr>
+          <w:sz w:val="28"/>
+          <w:szCs w:val="28"/>
+        </w:rPr>
+      </w:pPr>
+      <w:r>
+        <w:rPr>
+          <w:sz w:val="28"/>
+          <w:szCs w:val="28"/>
+        </w:rPr>
+        <w:t xml:space="preserve">    "luz": [</w:t>
+      </w:r>
+    </w:p>
+    <w:p>
+      <w:pPr>
+        <w:rPr>
+          <w:sz w:val="28"/>
+          <w:szCs w:val="28"/>
+        </w:rPr>
+      </w:pPr>
+      <w:r>
+        <w:rPr>
+          <w:sz w:val="28"/>
+          <w:szCs w:val="28"/>
+        </w:rPr>
+        <w:t xml:space="preserve">        {</w:t>
+      </w:r>
+    </w:p>
+    <w:p>
+      <w:pPr>
+        <w:rPr>
+          <w:sz w:val="28"/>
+          <w:szCs w:val="28"/>
+        </w:rPr>
+      </w:pPr>
+      <w:r>
+        <w:rPr>
+          <w:sz w:val="28"/>
+          <w:szCs w:val="28"/>
+        </w:rPr>
+        <w:t xml:space="preserve">            "nombre": "</w:t>
+      </w:r>
+      <w:r>
+        <w:rPr>
+          <w:sz w:val="28"/>
+          <w:szCs w:val="28"/>
+        </w:rPr>
+        <w:t>nombre que identifica la luz</w:t>
+      </w:r>
+      <w:r>
+        <w:rPr>
+          <w:sz w:val="28"/>
+          <w:szCs w:val="28"/>
+        </w:rPr>
+        <w:t>",</w:t>
+      </w:r>
+    </w:p>
+    <w:p>
+      <w:pPr>
+        <w:rPr>
+          <w:sz w:val="28"/>
+          <w:szCs w:val="28"/>
+        </w:rPr>
+      </w:pPr>
+      <w:r>
+        <w:rPr>
+          <w:sz w:val="28"/>
+          <w:szCs w:val="28"/>
+        </w:rPr>
+        <w:t xml:space="preserve">            "topico": "valor </w:t>
+      </w:r>
+      <w:r>
+        <w:rPr>
+          <w:sz w:val="28"/>
+          <w:szCs w:val="28"/>
+        </w:rPr>
+        <w:t>numérico</w:t>
+      </w:r>
+      <w:r>
+        <w:rPr>
+          <w:sz w:val="28"/>
+          <w:szCs w:val="28"/>
+        </w:rPr>
+        <w:t xml:space="preserve"> correspondiente a la luz"</w:t>
+      </w:r>
+    </w:p>
+    <w:p>
+      <w:pPr>
+        <w:rPr>
+          <w:sz w:val="28"/>
+          <w:szCs w:val="28"/>
+        </w:rPr>
+      </w:pPr>
+      <w:r>
+        <w:rPr>
+          <w:sz w:val="28"/>
+          <w:szCs w:val="28"/>
         </w:rPr>
         <w:t xml:space="preserve">        },</w:t>
       </w:r>
     </w:p>
     <w:p>
       <w:pPr>
-        <w:spacing w:before="100" w:beforeAutospacing="1" w:after="100" w:afterAutospacing="1" w:line="240" w:lineRule="auto"/>
-        <w:rPr>
-          <w:rFonts w:ascii="Times New Roman" w:eastAsia="Times New Roman" w:hAnsi="Times New Roman" w:cs="Times New Roman"/>
-          <w:color w:val="000000"/>
-          <w:sz w:val="27"/>
-          <w:szCs w:val="27"/>
-          <w:lang w:eastAsia="es-AR"/>
-        </w:rPr>
-      </w:pPr>
-      <w:r>
-        <w:rPr>
-          <w:rFonts w:ascii="Times New Roman" w:eastAsia="Times New Roman" w:hAnsi="Times New Roman" w:cs="Times New Roman"/>
-          <w:color w:val="000000"/>
-          <w:sz w:val="27"/>
-          <w:szCs w:val="27"/>
-          <w:lang w:eastAsia="es-AR"/>
+        <w:rPr>
+          <w:sz w:val="28"/>
+          <w:szCs w:val="28"/>
+        </w:rPr>
+      </w:pPr>
+      <w:r>
+        <w:rPr>
+          <w:sz w:val="28"/>
+          <w:szCs w:val="28"/>
+        </w:rPr>
+        <w:t xml:space="preserve">    ]</w:t>
+      </w:r>
+    </w:p>
+    <w:p>
+      <w:pPr>
+        <w:rPr>
+          <w:sz w:val="28"/>
+          <w:szCs w:val="28"/>
+        </w:rPr>
+      </w:pPr>
+      <w:r>
+        <w:rPr>
+          <w:sz w:val="28"/>
+          <w:szCs w:val="28"/>
+        </w:rPr>
+        <w:t>}</w:t>
+      </w:r>
+    </w:p>
+    <w:p>
+      <w:pPr>
+        <w:rPr>
+          <w:sz w:val="28"/>
+          <w:szCs w:val="28"/>
+        </w:rPr>
+      </w:pPr>
+      <w:r>
+        <w:rPr>
+          <w:sz w:val="28"/>
+          <w:szCs w:val="28"/>
+        </w:rPr>
+        <w:lastRenderedPageBreak/>
+        <w:t>La tercer forma es en respuesta a la petición con el valor de sección "sensor" y tendrá la siguiente estructura:</w:t>
+      </w:r>
+    </w:p>
+    <w:p>
+      <w:pPr>
+        <w:rPr>
+          <w:sz w:val="28"/>
+          <w:szCs w:val="28"/>
+        </w:rPr>
+      </w:pPr>
+      <w:r>
+        <w:rPr>
+          <w:sz w:val="28"/>
+          <w:szCs w:val="28"/>
+        </w:rPr>
+        <w:t>{</w:t>
+      </w:r>
+    </w:p>
+    <w:p>
+      <w:pPr>
+        <w:rPr>
+          <w:sz w:val="28"/>
+          <w:szCs w:val="28"/>
+        </w:rPr>
+      </w:pPr>
+      <w:r>
+        <w:rPr>
+          <w:sz w:val="28"/>
+          <w:szCs w:val="28"/>
+        </w:rPr>
+        <w:t xml:space="preserve">    "sensor": [</w:t>
+      </w:r>
+    </w:p>
+    <w:p>
+      <w:pPr>
+        <w:rPr>
+          <w:sz w:val="28"/>
+          <w:szCs w:val="28"/>
+        </w:rPr>
+      </w:pPr>
+      <w:r>
+        <w:rPr>
+          <w:sz w:val="28"/>
+          <w:szCs w:val="28"/>
         </w:rPr>
         <w:t xml:space="preserve">        {</w:t>
       </w:r>
     </w:p>
     <w:p>
       <w:pPr>
-        <w:spacing w:before="100" w:beforeAutospacing="1" w:after="100" w:afterAutospacing="1" w:line="240" w:lineRule="auto"/>
-        <w:rPr>
-          <w:rFonts w:ascii="Times New Roman" w:eastAsia="Times New Roman" w:hAnsi="Times New Roman" w:cs="Times New Roman"/>
-          <w:color w:val="000000"/>
-          <w:sz w:val="27"/>
-          <w:szCs w:val="27"/>
-          <w:lang w:eastAsia="es-AR"/>
-        </w:rPr>
-      </w:pPr>
-      <w:r>
-        <w:rPr>
-          <w:rFonts w:ascii="Times New Roman" w:eastAsia="Times New Roman" w:hAnsi="Times New Roman" w:cs="Times New Roman"/>
-          <w:color w:val="000000"/>
-          <w:sz w:val="27"/>
-          <w:szCs w:val="27"/>
-          <w:lang w:eastAsia="es-AR"/>
-        </w:rPr>
-        <w:t xml:space="preserve">            "nombre": "mesa de encantamiento",</w:t>
-      </w:r>
-    </w:p>
-    <w:p>
-      <w:pPr>
-        <w:spacing w:before="100" w:beforeAutospacing="1" w:after="100" w:afterAutospacing="1" w:line="240" w:lineRule="auto"/>
-        <w:rPr>
-          <w:rFonts w:ascii="Times New Roman" w:eastAsia="Times New Roman" w:hAnsi="Times New Roman" w:cs="Times New Roman"/>
-          <w:color w:val="000000"/>
-          <w:sz w:val="27"/>
-          <w:szCs w:val="27"/>
-          <w:lang w:eastAsia="es-AR"/>
-        </w:rPr>
-      </w:pPr>
-      <w:r>
-        <w:rPr>
-          <w:rFonts w:ascii="Times New Roman" w:eastAsia="Times New Roman" w:hAnsi="Times New Roman" w:cs="Times New Roman"/>
-          <w:color w:val="000000"/>
-          <w:sz w:val="27"/>
-          <w:szCs w:val="27"/>
-          <w:lang w:eastAsia="es-AR"/>
-        </w:rPr>
-        <w:t xml:space="preserve">            "id": 116</w:t>
-      </w:r>
-    </w:p>
-    <w:p>
-      <w:pPr>
-        <w:spacing w:before="100" w:beforeAutospacing="1" w:after="100" w:afterAutospacing="1" w:line="240" w:lineRule="auto"/>
-        <w:rPr>
-          <w:rFonts w:ascii="Times New Roman" w:eastAsia="Times New Roman" w:hAnsi="Times New Roman" w:cs="Times New Roman"/>
-          <w:color w:val="000000"/>
-          <w:sz w:val="27"/>
-          <w:szCs w:val="27"/>
-          <w:lang w:eastAsia="es-AR"/>
-        </w:rPr>
-      </w:pPr>
-      <w:r>
-        <w:rPr>
-          <w:rFonts w:ascii="Times New Roman" w:eastAsia="Times New Roman" w:hAnsi="Times New Roman" w:cs="Times New Roman"/>
-          <w:color w:val="000000"/>
-          <w:sz w:val="27"/>
-          <w:szCs w:val="27"/>
-          <w:lang w:eastAsia="es-AR"/>
+        <w:rPr>
+          <w:sz w:val="28"/>
+          <w:szCs w:val="28"/>
+        </w:rPr>
+      </w:pPr>
+      <w:r>
+        <w:rPr>
+          <w:sz w:val="28"/>
+          <w:szCs w:val="28"/>
+        </w:rPr>
+        <w:t xml:space="preserve">            "nombre": "</w:t>
+      </w:r>
+      <w:r>
+        <w:rPr>
+          <w:sz w:val="28"/>
+          <w:szCs w:val="28"/>
+        </w:rPr>
+        <w:t>nombre del sensor</w:t>
+      </w:r>
+      <w:r>
+        <w:rPr>
+          <w:sz w:val="28"/>
+          <w:szCs w:val="28"/>
+        </w:rPr>
+        <w:t>",</w:t>
+      </w:r>
+    </w:p>
+    <w:p>
+      <w:pPr>
+        <w:rPr>
+          <w:sz w:val="28"/>
+          <w:szCs w:val="28"/>
+        </w:rPr>
+      </w:pPr>
+      <w:r>
+        <w:rPr>
+          <w:sz w:val="28"/>
+          <w:szCs w:val="28"/>
+        </w:rPr>
+        <w:t xml:space="preserve">            "topico": "</w:t>
+      </w:r>
+      <w:r>
+        <w:rPr>
+          <w:sz w:val="28"/>
+          <w:szCs w:val="28"/>
+        </w:rPr>
+        <w:t>tópico</w:t>
+      </w:r>
+      <w:r>
+        <w:rPr>
+          <w:sz w:val="28"/>
+          <w:szCs w:val="28"/>
+        </w:rPr>
+        <w:t xml:space="preserve"> destino</w:t>
+      </w:r>
+      <w:r>
+        <w:rPr>
+          <w:sz w:val="28"/>
+          <w:szCs w:val="28"/>
+        </w:rPr>
+        <w:t>",</w:t>
+      </w:r>
+    </w:p>
+    <w:p>
+      <w:pPr>
+        <w:rPr>
+          <w:sz w:val="28"/>
+          <w:szCs w:val="28"/>
+        </w:rPr>
+      </w:pPr>
+      <w:r>
+        <w:rPr>
+          <w:sz w:val="28"/>
+          <w:szCs w:val="28"/>
+        </w:rPr>
+        <w:t xml:space="preserve">            "tipo": "tipo de datos que se obtiene del sensor</w:t>
+      </w:r>
+      <w:r>
+        <w:rPr>
+          <w:sz w:val="28"/>
+          <w:szCs w:val="28"/>
+        </w:rPr>
+        <w:t>"</w:t>
+      </w:r>
+    </w:p>
+    <w:p>
+      <w:pPr>
+        <w:rPr>
+          <w:sz w:val="28"/>
+          <w:szCs w:val="28"/>
+        </w:rPr>
+      </w:pPr>
+      <w:r>
+        <w:rPr>
+          <w:sz w:val="28"/>
+          <w:szCs w:val="28"/>
         </w:rPr>
         <w:t xml:space="preserve">        }</w:t>
       </w:r>
     </w:p>
     <w:p>
       <w:pPr>
-        <w:spacing w:before="100" w:beforeAutospacing="1" w:after="100" w:afterAutospacing="1" w:line="240" w:lineRule="auto"/>
-        <w:rPr>
-          <w:rFonts w:ascii="Times New Roman" w:eastAsia="Times New Roman" w:hAnsi="Times New Roman" w:cs="Times New Roman"/>
-          <w:color w:val="000000"/>
-          <w:sz w:val="27"/>
-          <w:szCs w:val="27"/>
-          <w:lang w:eastAsia="es-AR"/>
-        </w:rPr>
-      </w:pPr>
-      <w:r>
-        <w:rPr>
-          <w:rFonts w:ascii="Times New Roman" w:eastAsia="Times New Roman" w:hAnsi="Times New Roman" w:cs="Times New Roman"/>
-          <w:color w:val="000000"/>
-          <w:sz w:val="27"/>
-          <w:szCs w:val="27"/>
-          <w:lang w:eastAsia="es-AR"/>
+        <w:rPr>
+          <w:sz w:val="28"/>
+          <w:szCs w:val="28"/>
+        </w:rPr>
+      </w:pPr>
+      <w:r>
+        <w:rPr>
+          <w:sz w:val="28"/>
+          <w:szCs w:val="28"/>
         </w:rPr>
         <w:t xml:space="preserve">    ]</w:t>
       </w:r>
     </w:p>
     <w:p>
       <w:pPr>
-        <w:spacing w:before="100" w:beforeAutospacing="1" w:after="100" w:afterAutospacing="1" w:line="240" w:lineRule="auto"/>
-        <w:rPr>
-          <w:rFonts w:ascii="Times New Roman" w:eastAsia="Times New Roman" w:hAnsi="Times New Roman" w:cs="Times New Roman"/>
-          <w:color w:val="000000"/>
-          <w:sz w:val="27"/>
-          <w:szCs w:val="27"/>
-          <w:lang w:eastAsia="es-AR"/>
-        </w:rPr>
-      </w:pPr>
-      <w:r>
-        <w:rPr>
-          <w:rFonts w:ascii="Times New Roman" w:eastAsia="Times New Roman" w:hAnsi="Times New Roman" w:cs="Times New Roman"/>
-          <w:color w:val="000000"/>
-          <w:sz w:val="27"/>
-          <w:szCs w:val="27"/>
-          <w:lang w:eastAsia="es-AR"/>
+        <w:rPr>
+          <w:sz w:val="28"/>
+          <w:szCs w:val="28"/>
+        </w:rPr>
+      </w:pPr>
+      <w:r>
+        <w:rPr>
+          <w:sz w:val="28"/>
+          <w:szCs w:val="28"/>
         </w:rPr>
         <w:t>}</w:t>
       </w:r>
@@ -9569,7 +10997,29 @@
         <w:rPr>
           <w:sz w:val="28"/>
           <w:szCs w:val="28"/>
-          <w:u w:val="single"/>
+        </w:rPr>
+      </w:pPr>
+      <w:r>
+        <w:rPr>
+          <w:sz w:val="28"/>
+          <w:szCs w:val="28"/>
+        </w:rPr>
+        <w:t>La información obtenida de las respuesta a la petición de exponer servicios se utiliza para saber cómo interactuar con el dispositivo.</w:t>
+      </w:r>
+    </w:p>
+    <w:p>
+      <w:pPr>
+        <w:rPr>
+          <w:sz w:val="28"/>
+          <w:szCs w:val="28"/>
+        </w:rPr>
+      </w:pPr>
+    </w:p>
+    <w:p>
+      <w:pPr>
+        <w:rPr>
+          <w:sz w:val="28"/>
+          <w:szCs w:val="28"/>
         </w:rPr>
       </w:pPr>
     </w:p>
@@ -9581,16 +11031,15 @@
           <w:szCs w:val="48"/>
         </w:rPr>
       </w:pPr>
-      <w:bookmarkStart w:id="29" w:name="_Toc405131708"/>
+      <w:bookmarkStart w:id="30" w:name="_Toc405136818"/>
       <w:r>
         <w:rPr>
           <w:sz w:val="48"/>
           <w:szCs w:val="48"/>
         </w:rPr>
-        <w:lastRenderedPageBreak/>
         <w:t>Conclusiones</w:t>
       </w:r>
-      <w:bookmarkEnd w:id="29"/>
+      <w:bookmarkEnd w:id="30"/>
     </w:p>
     <w:p>
       <w:pPr>
@@ -9606,7 +11055,7 @@
           <w:szCs w:val="32"/>
         </w:rPr>
       </w:pPr>
-      <w:bookmarkStart w:id="30" w:name="_Toc405131709"/>
+      <w:bookmarkStart w:id="31" w:name="_Toc405136819"/>
       <w:r>
         <w:rPr>
           <w:rStyle w:val="Ttulo2Car"/>
@@ -9631,7 +11080,7 @@
         </w:rPr>
         <w:t>Obtenidos</w:t>
       </w:r>
-      <w:bookmarkEnd w:id="30"/>
+      <w:bookmarkEnd w:id="31"/>
     </w:p>
     <w:p/>
     <w:p/>
@@ -9650,187 +11099,27 @@
     </w:p>
     <w:p>
       <w:pPr>
-        <w:rPr>
-          <w:noProof/>
-          <w:sz w:val="28"/>
-          <w:szCs w:val="28"/>
-          <w:lang w:eastAsia="es-AR"/>
-        </w:rPr>
-      </w:pPr>
-    </w:p>
-    <w:p>
-      <w:pPr>
-        <w:rPr>
-          <w:noProof/>
-          <w:sz w:val="28"/>
-          <w:szCs w:val="28"/>
-          <w:lang w:eastAsia="es-AR"/>
-        </w:rPr>
-      </w:pPr>
-    </w:p>
-    <w:p>
-      <w:pPr>
-        <w:rPr>
-          <w:noProof/>
-          <w:sz w:val="28"/>
-          <w:szCs w:val="28"/>
-          <w:lang w:eastAsia="es-AR"/>
-        </w:rPr>
-      </w:pPr>
-    </w:p>
-    <w:p>
-      <w:pPr>
-        <w:rPr>
-          <w:noProof/>
-          <w:sz w:val="28"/>
-          <w:szCs w:val="28"/>
-          <w:lang w:eastAsia="es-AR"/>
-        </w:rPr>
-      </w:pPr>
-    </w:p>
-    <w:p>
-      <w:pPr>
-        <w:rPr>
-          <w:noProof/>
-          <w:sz w:val="28"/>
-          <w:szCs w:val="28"/>
-          <w:lang w:eastAsia="es-AR"/>
-        </w:rPr>
-      </w:pPr>
-    </w:p>
-    <w:p>
-      <w:pPr>
-        <w:rPr>
-          <w:noProof/>
-          <w:sz w:val="28"/>
-          <w:szCs w:val="28"/>
-          <w:lang w:eastAsia="es-AR"/>
-        </w:rPr>
-      </w:pPr>
-    </w:p>
-    <w:p>
-      <w:pPr>
-        <w:rPr>
-          <w:noProof/>
-          <w:sz w:val="28"/>
-          <w:szCs w:val="28"/>
-          <w:lang w:eastAsia="es-AR"/>
-        </w:rPr>
-      </w:pPr>
-    </w:p>
-    <w:p>
-      <w:pPr>
-        <w:rPr>
-          <w:noProof/>
-          <w:sz w:val="28"/>
-          <w:szCs w:val="28"/>
-          <w:lang w:eastAsia="es-AR"/>
-        </w:rPr>
-      </w:pPr>
-    </w:p>
-    <w:p>
-      <w:pPr>
-        <w:rPr>
-          <w:noProof/>
-          <w:sz w:val="28"/>
-          <w:szCs w:val="28"/>
-          <w:lang w:eastAsia="es-AR"/>
-        </w:rPr>
-      </w:pPr>
-    </w:p>
-    <w:p>
-      <w:pPr>
-        <w:rPr>
-          <w:noProof/>
-          <w:sz w:val="28"/>
-          <w:szCs w:val="28"/>
-          <w:lang w:eastAsia="es-AR"/>
-        </w:rPr>
-      </w:pPr>
-    </w:p>
-    <w:p>
-      <w:pPr>
-        <w:rPr>
-          <w:noProof/>
-          <w:sz w:val="28"/>
-          <w:szCs w:val="28"/>
-          <w:lang w:eastAsia="es-AR"/>
-        </w:rPr>
-      </w:pPr>
-    </w:p>
-    <w:p>
-      <w:pPr>
-        <w:rPr>
-          <w:noProof/>
-          <w:sz w:val="28"/>
-          <w:szCs w:val="28"/>
-          <w:lang w:eastAsia="es-AR"/>
-        </w:rPr>
-      </w:pPr>
-    </w:p>
-    <w:p>
-      <w:pPr>
-        <w:rPr>
-          <w:noProof/>
-          <w:sz w:val="28"/>
-          <w:szCs w:val="28"/>
-          <w:lang w:eastAsia="es-AR"/>
-        </w:rPr>
-      </w:pPr>
-    </w:p>
-    <w:p>
-      <w:pPr>
-        <w:rPr>
-          <w:noProof/>
-          <w:sz w:val="28"/>
-          <w:szCs w:val="28"/>
-          <w:lang w:eastAsia="es-AR"/>
-        </w:rPr>
-      </w:pPr>
-    </w:p>
-    <w:p>
-      <w:pPr>
-        <w:rPr>
-          <w:noProof/>
-          <w:sz w:val="28"/>
-          <w:szCs w:val="28"/>
-          <w:lang w:eastAsia="es-AR"/>
-        </w:rPr>
-      </w:pPr>
-    </w:p>
-    <w:p>
-      <w:pPr>
-        <w:rPr>
-          <w:noProof/>
-          <w:sz w:val="28"/>
-          <w:szCs w:val="28"/>
-          <w:lang w:eastAsia="es-AR"/>
-        </w:rPr>
-      </w:pPr>
-    </w:p>
-    <w:p>
-      <w:pPr>
         <w:pStyle w:val="Ttulo1"/>
       </w:pPr>
-      <w:bookmarkStart w:id="31" w:name="_Toc405131710"/>
+      <w:bookmarkStart w:id="32" w:name="_Toc405136820"/>
       <w:r>
         <w:lastRenderedPageBreak/>
         <w:t>Anexos</w:t>
       </w:r>
-      <w:bookmarkEnd w:id="31"/>
+      <w:bookmarkEnd w:id="32"/>
     </w:p>
     <w:p/>
     <w:p>
       <w:pPr>
         <w:pStyle w:val="Ttulo2"/>
       </w:pPr>
-      <w:bookmarkStart w:id="32" w:name="_Diagramas_del_Hardware"/>
-      <w:bookmarkStart w:id="33" w:name="_Toc405131711"/>
-      <w:bookmarkEnd w:id="32"/>
+      <w:bookmarkStart w:id="33" w:name="_Diagramas_del_Hardware"/>
+      <w:bookmarkStart w:id="34" w:name="_Toc405136821"/>
+      <w:bookmarkEnd w:id="33"/>
       <w:r>
         <w:t>Diagramas del Hardware</w:t>
       </w:r>
-      <w:bookmarkEnd w:id="33"/>
+      <w:bookmarkEnd w:id="34"/>
     </w:p>
     <w:p>
       <w:pPr>
@@ -9931,74 +11220,69 @@
         </w:drawing>
       </w:r>
     </w:p>
+    <w:p>
+      <w:r>
+        <w:br w:type="page"/>
+      </w:r>
+    </w:p>
+    <w:p>
+      <w:pPr>
+        <w:pStyle w:val="Ttulo2"/>
+        <w:rPr>
+          <w:sz w:val="28"/>
+          <w:szCs w:val="28"/>
+        </w:rPr>
+      </w:pPr>
+      <w:bookmarkStart w:id="35" w:name="_Toc405136822"/>
+      <w:r>
+        <w:rPr>
+          <w:sz w:val="28"/>
+          <w:szCs w:val="28"/>
+        </w:rPr>
+        <w:lastRenderedPageBreak/>
+        <w:t>M2M</w:t>
+      </w:r>
+      <w:bookmarkEnd w:id="35"/>
+    </w:p>
     <w:p/>
     <w:p>
       <w:pPr>
+        <w:rPr>
+          <w:sz w:val="28"/>
+          <w:szCs w:val="28"/>
+        </w:rPr>
+      </w:pPr>
+      <w:r>
+        <w:rPr>
+          <w:sz w:val="28"/>
+          <w:szCs w:val="28"/>
+        </w:rPr>
+        <w:t>M2M (Machine to</w:t>
+      </w:r>
+      <w:bookmarkStart w:id="36" w:name="_GoBack"/>
+      <w:bookmarkEnd w:id="36"/>
+      <w:r>
+        <w:rPr>
+          <w:sz w:val="28"/>
+          <w:szCs w:val="28"/>
+        </w:rPr>
+        <w:t xml:space="preserve"> Machine o Máquina a Máquina) es un concepto genérico que se refiere al intercambio de información o comunicación en formato de datos entre dos máquinas remotas.</w:t>
+      </w:r>
+    </w:p>
+    <w:p>
+      <w:pPr>
         <w:pStyle w:val="Ttulo2"/>
       </w:pPr>
     </w:p>
     <w:p>
       <w:pPr>
         <w:pStyle w:val="Ttulo2"/>
-      </w:pPr>
-    </w:p>
-    <w:p>
-      <w:pPr>
-        <w:pStyle w:val="Ttulo2"/>
-        <w:rPr>
-          <w:sz w:val="28"/>
-          <w:szCs w:val="28"/>
-        </w:rPr>
-      </w:pPr>
-      <w:bookmarkStart w:id="34" w:name="_Toc405131712"/>
-      <w:r>
-        <w:rPr>
-          <w:sz w:val="28"/>
-          <w:szCs w:val="28"/>
-        </w:rPr>
-        <w:t>M2M</w:t>
-      </w:r>
-      <w:bookmarkEnd w:id="34"/>
-    </w:p>
-    <w:p/>
-    <w:p>
-      <w:pPr>
-        <w:rPr>
-          <w:sz w:val="28"/>
-          <w:szCs w:val="28"/>
-        </w:rPr>
-      </w:pPr>
-      <w:r>
-        <w:rPr>
-          <w:sz w:val="28"/>
-          <w:szCs w:val="28"/>
-        </w:rPr>
-        <w:t>M2M (Machine to</w:t>
-      </w:r>
-      <w:bookmarkStart w:id="35" w:name="_GoBack"/>
-      <w:bookmarkEnd w:id="35"/>
-      <w:r>
-        <w:rPr>
-          <w:sz w:val="28"/>
-          <w:szCs w:val="28"/>
-        </w:rPr>
-        <w:t xml:space="preserve"> Machine o Máquina a Máquina) es un concepto genérico que se refiere al intercambio de información o comunicación en formato de datos entre dos máquinas remotas.</w:t>
-      </w:r>
-    </w:p>
-    <w:p>
-      <w:pPr>
-        <w:pStyle w:val="Ttulo2"/>
-      </w:pPr>
-    </w:p>
-    <w:p>
-      <w:pPr>
-        <w:pStyle w:val="Ttulo2"/>
-        <w:rPr>
-          <w:sz w:val="28"/>
-          <w:szCs w:val="28"/>
-        </w:rPr>
-      </w:pPr>
-      <w:bookmarkStart w:id="36" w:name="_Toc405131713"/>
+        <w:rPr>
+          <w:sz w:val="28"/>
+          <w:szCs w:val="28"/>
+        </w:rPr>
+      </w:pPr>
+      <w:bookmarkStart w:id="37" w:name="_Toc405136823"/>
       <w:r>
         <w:rPr>
           <w:sz w:val="28"/>
@@ -10006,7 +11290,7 @@
         </w:rPr>
         <w:t>Licencia MIT</w:t>
       </w:r>
-      <w:bookmarkEnd w:id="36"/>
+      <w:bookmarkEnd w:id="37"/>
     </w:p>
     <w:p/>
     <w:p>
@@ -10173,16 +11457,16 @@
         <w:br w:type="page"/>
       </w:r>
     </w:p>
-    <w:p/>
     <w:p>
       <w:pPr>
         <w:pStyle w:val="Ttulo1"/>
       </w:pPr>
-      <w:bookmarkStart w:id="37" w:name="_Toc405131714"/>
-      <w:r>
+      <w:bookmarkStart w:id="38" w:name="_Toc405136824"/>
+      <w:r>
+        <w:lastRenderedPageBreak/>
         <w:t>Referencias</w:t>
       </w:r>
-      <w:bookmarkEnd w:id="37"/>
+      <w:bookmarkEnd w:id="38"/>
     </w:p>
     <w:p/>
     <w:p>
@@ -10244,15 +11528,7 @@
       </w:r>
       <w:proofErr w:type="spellEnd"/>
       <w:r>
-        <w:t xml:space="preserve"> </w:t>
-      </w:r>
-      <w:proofErr w:type="spellStart"/>
-      <w:r>
-        <w:t>on</w:t>
-      </w:r>
-      <w:proofErr w:type="spellEnd"/>
-      <w:r>
-        <w:t xml:space="preserve"> </w:t>
+        <w:t xml:space="preserve"> on </w:t>
       </w:r>
       <w:proofErr w:type="spellStart"/>
       <w:r>
@@ -10681,11 +11957,11 @@
       <w:pPr>
         <w:pStyle w:val="Ttulo2"/>
       </w:pPr>
-      <w:bookmarkStart w:id="38" w:name="_Toc405131715"/>
+      <w:bookmarkStart w:id="39" w:name="_Toc405136825"/>
       <w:r>
         <w:t>Referencias Adicionales</w:t>
       </w:r>
-      <w:bookmarkEnd w:id="38"/>
+      <w:bookmarkEnd w:id="39"/>
     </w:p>
     <w:p/>
     <w:p>
@@ -12760,6 +14036,36 @@
       <w:color w:val="2E74B5" w:themeColor="accent1" w:themeShade="BF"/>
     </w:rPr>
   </w:style>
+  <w:style w:type="paragraph" w:styleId="HTMLconformatoprevio">
+    <w:name w:val="HTML Preformatted"/>
+    <w:basedOn w:val="Normal"/>
+    <w:link w:val="HTMLconformatoprevioCar"/>
+    <w:uiPriority w:val="99"/>
+    <w:semiHidden/>
+    <w:unhideWhenUsed/>
+    <w:rsid w:val="00584BDF"/>
+    <w:pPr>
+      <w:spacing w:after="0" w:line="240" w:lineRule="auto"/>
+    </w:pPr>
+    <w:rPr>
+      <w:rFonts w:ascii="Consolas" w:hAnsi="Consolas" w:cs="Consolas"/>
+      <w:sz w:val="20"/>
+      <w:szCs w:val="20"/>
+    </w:rPr>
+  </w:style>
+  <w:style w:type="character" w:customStyle="1" w:styleId="HTMLconformatoprevioCar">
+    <w:name w:val="HTML con formato previo Car"/>
+    <w:basedOn w:val="Fuentedeprrafopredeter"/>
+    <w:link w:val="HTMLconformatoprevio"/>
+    <w:uiPriority w:val="99"/>
+    <w:semiHidden/>
+    <w:rsid w:val="00584BDF"/>
+    <w:rPr>
+      <w:rFonts w:ascii="Consolas" w:hAnsi="Consolas" w:cs="Consolas"/>
+      <w:sz w:val="20"/>
+      <w:szCs w:val="20"/>
+    </w:rPr>
+  </w:style>
 </w:styles>
 </file>
 
@@ -13018,7 +14324,7 @@
   <a:extraClrSchemeLst/>
   <a:extLst>
     <a:ext uri="{05A4C25C-085E-4340-85A3-A5531E510DB2}">
-      <thm15:themeFamily xmlns="" xmlns:thm15="http://schemas.microsoft.com/office/thememl/2012/main" name="Office Theme" id="{62F939B6-93AF-4DB8-9C6B-D6C7DFDC589F}" vid="{4A3C46E8-61CC-4603-A589-7422A47A8E4A}"/>
+      <thm15:themeFamily xmlns:thm15="http://schemas.microsoft.com/office/thememl/2012/main" xmlns="" name="Office Theme" id="{62F939B6-93AF-4DB8-9C6B-D6C7DFDC589F}" vid="{4A3C46E8-61CC-4603-A589-7422A47A8E4A}"/>
     </a:ext>
   </a:extLst>
 </a:theme>

</xml_diff>

<commit_message>
Quite el comentario para editar de la pagina 19. Y modifique unas dependecias para settear todas a versiones fijas, Falta probar que travis y heroku corran bien
</commit_message>
<xml_diff>
--- a/Documentacion/Informe Final.docx
+++ b/Documentacion/Informe Final.docx
@@ -4608,6 +4608,7 @@
           <w:sz w:val="56"/>
           <w:szCs w:val="56"/>
         </w:rPr>
+        <w:lastRenderedPageBreak/>
         <w:t>Introducci</w:t>
       </w:r>
       <w:r>
@@ -5000,6 +5001,7 @@
           <w:sz w:val="56"/>
           <w:szCs w:val="56"/>
         </w:rPr>
+        <w:lastRenderedPageBreak/>
         <w:t>Objetivos</w:t>
       </w:r>
       <w:bookmarkEnd w:id="4"/>
@@ -5322,6 +5324,7 @@
           <w:sz w:val="28"/>
           <w:szCs w:val="28"/>
         </w:rPr>
+        <w:lastRenderedPageBreak/>
         <w:t>Estos 4 controles principales se llevan a cabo diariamente y son de una importancia  vital para la empresa.</w:t>
       </w:r>
     </w:p>
@@ -5472,6 +5475,7 @@
           <w:sz w:val="56"/>
           <w:szCs w:val="56"/>
         </w:rPr>
+        <w:lastRenderedPageBreak/>
         <w:t>Resumen</w:t>
       </w:r>
       <w:bookmarkEnd w:id="5"/>
@@ -5789,6 +5793,7 @@
           <w:sz w:val="56"/>
           <w:szCs w:val="56"/>
         </w:rPr>
+        <w:lastRenderedPageBreak/>
         <w:t>Desarrollo de la solución propuesta</w:t>
       </w:r>
       <w:bookmarkEnd w:id="6"/>
@@ -5998,6 +6003,7 @@
           <w:sz w:val="44"/>
           <w:szCs w:val="44"/>
         </w:rPr>
+        <w:lastRenderedPageBreak/>
         <w:t>Características</w:t>
       </w:r>
       <w:r>
@@ -6397,6 +6403,7 @@
           <w:sz w:val="28"/>
           <w:szCs w:val="28"/>
         </w:rPr>
+        <w:lastRenderedPageBreak/>
         <w:t>Personalizar la pagina principal con los distintos widgets.</w:t>
       </w:r>
     </w:p>
@@ -6782,6 +6789,7 @@
           <w:sz w:val="36"/>
           <w:szCs w:val="36"/>
         </w:rPr>
+        <w:lastRenderedPageBreak/>
         <w:t>Componente b</w:t>
       </w:r>
       <w:r>
@@ -7052,6 +7060,7 @@
           <w:sz w:val="36"/>
           <w:szCs w:val="36"/>
         </w:rPr>
+        <w:lastRenderedPageBreak/>
         <w:t>Sensores</w:t>
       </w:r>
       <w:r>
@@ -7429,6 +7438,7 @@
           <w:sz w:val="36"/>
           <w:szCs w:val="36"/>
         </w:rPr>
+        <w:lastRenderedPageBreak/>
         <w:t>Diagramas de conexión</w:t>
       </w:r>
       <w:bookmarkEnd w:id="13"/>
@@ -7771,6 +7781,7 @@
           <w:sz w:val="36"/>
           <w:szCs w:val="36"/>
         </w:rPr>
+        <w:lastRenderedPageBreak/>
         <w:t>PubSubClient</w:t>
       </w:r>
       <w:bookmarkEnd w:id="15"/>
@@ -8268,6 +8279,7 @@
           <w:sz w:val="36"/>
           <w:szCs w:val="36"/>
         </w:rPr>
+        <w:lastRenderedPageBreak/>
         <w:t>Front-End</w:t>
       </w:r>
       <w:bookmarkEnd w:id="18"/>
@@ -8796,6 +8808,7 @@
           <w:sz w:val="36"/>
           <w:szCs w:val="36"/>
         </w:rPr>
+        <w:lastRenderedPageBreak/>
         <w:t>Back-End</w:t>
       </w:r>
       <w:bookmarkEnd w:id="19"/>
@@ -9197,6 +9210,7 @@
           <w:szCs w:val="36"/>
           <w:lang w:val="es-ES"/>
         </w:rPr>
+        <w:lastRenderedPageBreak/>
         <w:t>Middleware</w:t>
       </w:r>
       <w:bookmarkEnd w:id="20"/>
@@ -9607,6 +9621,7 @@
           <w:sz w:val="44"/>
           <w:szCs w:val="44"/>
         </w:rPr>
+        <w:lastRenderedPageBreak/>
         <w:t>Interconexión</w:t>
       </w:r>
       <w:bookmarkEnd w:id="21"/>
@@ -9904,6 +9919,7 @@
           <w:sz w:val="36"/>
           <w:szCs w:val="36"/>
         </w:rPr>
+        <w:lastRenderedPageBreak/>
         <w:t>Protocolo de comunicación</w:t>
       </w:r>
       <w:bookmarkEnd w:id="22"/>
@@ -9959,43 +9975,6 @@
           <w:szCs w:val="28"/>
         </w:rPr>
         <w:t xml:space="preserve"> Que contienen pequeña información de las acciones que se desean realizar.</w:t>
-      </w:r>
-    </w:p>
-    <w:p>
-      <w:pPr>
-        <w:rPr>
-          <w:sz w:val="28"/>
-          <w:szCs w:val="28"/>
-        </w:rPr>
-      </w:pPr>
-    </w:p>
-    <w:p>
-      <w:pPr>
-        <w:rPr>
-          <w:sz w:val="28"/>
-          <w:szCs w:val="28"/>
-        </w:rPr>
-      </w:pPr>
-      <w:r>
-        <w:rPr>
-          <w:sz w:val="28"/>
-          <w:szCs w:val="28"/>
-        </w:rPr>
-        <w:t>Descripci</w:t>
-      </w:r>
-      <w:r>
-        <w:rPr>
-          <w:sz w:val="28"/>
-          <w:szCs w:val="28"/>
-        </w:rPr>
-        <w:t>ó</w:t>
-      </w:r>
-      <w:r>
-        <w:rPr>
-          <w:sz w:val="28"/>
-          <w:szCs w:val="28"/>
-        </w:rPr>
-        <w:t>n breve de JSON y poner que en el anexo se encuentra una descripción especifica con ejemplos del mismo.</w:t>
       </w:r>
     </w:p>
     <w:p>
@@ -10160,6 +10139,14 @@
           <w:szCs w:val="28"/>
         </w:rPr>
       </w:pPr>
+    </w:p>
+    <w:p>
+      <w:pPr>
+        <w:rPr>
+          <w:sz w:val="28"/>
+          <w:szCs w:val="28"/>
+        </w:rPr>
+      </w:pPr>
       <w:r>
         <w:rPr>
           <w:sz w:val="28"/>
@@ -10320,6 +10307,14 @@
           <w:szCs w:val="28"/>
         </w:rPr>
       </w:pPr>
+    </w:p>
+    <w:p>
+      <w:pPr>
+        <w:rPr>
+          <w:sz w:val="28"/>
+          <w:szCs w:val="28"/>
+        </w:rPr>
+      </w:pPr>
       <w:r>
         <w:rPr>
           <w:sz w:val="28"/>
@@ -10332,23 +10327,7 @@
           <w:sz w:val="28"/>
           <w:szCs w:val="28"/>
         </w:rPr>
-        <w:t>petición a realizar, pudiendo ser "</w:t>
-      </w:r>
-      <w:proofErr w:type="spellStart"/>
-      <w:r>
-        <w:rPr>
-          <w:sz w:val="28"/>
-          <w:szCs w:val="28"/>
-        </w:rPr>
-        <w:t>accion</w:t>
-      </w:r>
-      <w:proofErr w:type="spellEnd"/>
-      <w:r>
-        <w:rPr>
-          <w:sz w:val="28"/>
-          <w:szCs w:val="28"/>
-        </w:rPr>
-        <w:t>" o  "</w:t>
+        <w:t>petición a realizar, pudiendo ser "accion" o  "</w:t>
       </w:r>
       <w:r>
         <w:rPr>
@@ -10407,6 +10386,7 @@
           <w:sz w:val="28"/>
           <w:szCs w:val="28"/>
         </w:rPr>
+        <w:lastRenderedPageBreak/>
         <w:t>El "destino" es para marcar que tipo de petición se desea como por ejemplo si es iluminación, sensor</w:t>
       </w:r>
       <w:r>
@@ -10806,41 +10786,23 @@
           <w:sz w:val="28"/>
           <w:szCs w:val="28"/>
         </w:rPr>
-        <w:t>"</w:t>
-      </w:r>
-      <w:proofErr w:type="spellStart"/>
-      <w:r>
+        <w:t>"posicion": "nombre de la posición"</w:t>
+      </w:r>
+    </w:p>
+    <w:p>
+      <w:pPr>
         <w:rPr>
           <w:bCs/>
           <w:sz w:val="28"/>
           <w:szCs w:val="28"/>
         </w:rPr>
-        <w:t>posicion</w:t>
-      </w:r>
-      <w:proofErr w:type="spellEnd"/>
+      </w:pPr>
       <w:r>
         <w:rPr>
           <w:bCs/>
           <w:sz w:val="28"/>
           <w:szCs w:val="28"/>
         </w:rPr>
-        <w:t>": "nombre de la posición"</w:t>
-      </w:r>
-    </w:p>
-    <w:p>
-      <w:pPr>
-        <w:rPr>
-          <w:bCs/>
-          <w:sz w:val="28"/>
-          <w:szCs w:val="28"/>
-        </w:rPr>
-      </w:pPr>
-      <w:r>
-        <w:rPr>
-          <w:bCs/>
-          <w:sz w:val="28"/>
-          <w:szCs w:val="28"/>
-        </w:rPr>
         <w:t>}</w:t>
       </w:r>
     </w:p>
@@ -10871,6 +10833,7 @@
           <w:sz w:val="28"/>
           <w:szCs w:val="28"/>
         </w:rPr>
+        <w:lastRenderedPageBreak/>
         <w:t>Donde "id" pueden ser "temperatura" o "</w:t>
       </w:r>
       <w:r>
@@ -10900,23 +10863,7 @@
           <w:sz w:val="28"/>
           <w:szCs w:val="28"/>
         </w:rPr>
-        <w:t>El campo "</w:t>
-      </w:r>
-      <w:proofErr w:type="spellStart"/>
-      <w:r>
-        <w:rPr>
-          <w:sz w:val="28"/>
-          <w:szCs w:val="28"/>
-        </w:rPr>
-        <w:t>posicion</w:t>
-      </w:r>
-      <w:proofErr w:type="spellEnd"/>
-      <w:r>
-        <w:rPr>
-          <w:sz w:val="28"/>
-          <w:szCs w:val="28"/>
-        </w:rPr>
-        <w:t xml:space="preserve">" se utiliza para denotar el sensor del cual </w:t>
+        <w:t xml:space="preserve">El campo "posicion" se utiliza para denotar el sensor del cual </w:t>
       </w:r>
       <w:r>
         <w:rPr>
@@ -11203,6 +11150,7 @@
           <w:sz w:val="28"/>
           <w:szCs w:val="28"/>
         </w:rPr>
+        <w:lastRenderedPageBreak/>
         <w:t>La segunda forma es en respuesta a la petición con el valor de sección "luz" y tendrá la siguiente estructura:</w:t>
       </w:r>
     </w:p>
@@ -11292,23 +11240,7 @@
           <w:sz w:val="28"/>
           <w:szCs w:val="28"/>
         </w:rPr>
-        <w:t xml:space="preserve">            "</w:t>
-      </w:r>
-      <w:proofErr w:type="spellStart"/>
-      <w:r>
-        <w:rPr>
-          <w:sz w:val="28"/>
-          <w:szCs w:val="28"/>
-        </w:rPr>
-        <w:t>topico</w:t>
-      </w:r>
-      <w:proofErr w:type="spellEnd"/>
-      <w:r>
-        <w:rPr>
-          <w:sz w:val="28"/>
-          <w:szCs w:val="28"/>
-        </w:rPr>
-        <w:t xml:space="preserve">": "valor </w:t>
+        <w:t xml:space="preserve">            "topico": "valor </w:t>
       </w:r>
       <w:r>
         <w:rPr>
@@ -11471,23 +11403,7 @@
           <w:sz w:val="28"/>
           <w:szCs w:val="28"/>
         </w:rPr>
-        <w:t xml:space="preserve">            "</w:t>
-      </w:r>
-      <w:proofErr w:type="spellStart"/>
-      <w:r>
-        <w:rPr>
-          <w:sz w:val="28"/>
-          <w:szCs w:val="28"/>
-        </w:rPr>
-        <w:t>topico</w:t>
-      </w:r>
-      <w:proofErr w:type="spellEnd"/>
-      <w:r>
-        <w:rPr>
-          <w:sz w:val="28"/>
-          <w:szCs w:val="28"/>
-        </w:rPr>
-        <w:t>": "</w:t>
+        <w:t xml:space="preserve">            "topico": "</w:t>
       </w:r>
       <w:r>
         <w:rPr>
@@ -11639,6 +11555,7 @@
           <w:sz w:val="56"/>
           <w:szCs w:val="56"/>
         </w:rPr>
+        <w:lastRenderedPageBreak/>
         <w:t>Conclusiones</w:t>
       </w:r>
       <w:bookmarkEnd w:id="23"/>
@@ -11887,6 +11804,7 @@
           <w:sz w:val="56"/>
           <w:szCs w:val="56"/>
         </w:rPr>
+        <w:lastRenderedPageBreak/>
         <w:t>Anexos</w:t>
       </w:r>
       <w:bookmarkEnd w:id="24"/>
@@ -12104,6 +12022,7 @@
           <w:sz w:val="28"/>
           <w:szCs w:val="28"/>
         </w:rPr>
+        <w:lastRenderedPageBreak/>
         <w:t>El hardware consiste en una placa con un micro</w:t>
       </w:r>
       <w:r>
@@ -12364,6 +12283,7 @@
           <w:sz w:val="36"/>
           <w:szCs w:val="36"/>
         </w:rPr>
+        <w:lastRenderedPageBreak/>
         <w:t>Diagramas del Hardware</w:t>
       </w:r>
       <w:bookmarkEnd w:id="28"/>
@@ -12429,6 +12349,7 @@
           <w:noProof/>
           <w:lang w:eastAsia="es-AR"/>
         </w:rPr>
+        <w:lastRenderedPageBreak/>
         <w:drawing>
           <wp:inline distT="0" distB="0" distL="0" distR="0">
             <wp:extent cx="7089127" cy="4991114"/>
@@ -12488,6 +12409,7 @@
           <w:sz w:val="40"/>
           <w:szCs w:val="40"/>
         </w:rPr>
+        <w:lastRenderedPageBreak/>
         <w:t>Sensor de temperatura</w:t>
       </w:r>
       <w:bookmarkEnd w:id="29"/>
@@ -12874,6 +12796,7 @@
           <w:sz w:val="36"/>
           <w:szCs w:val="36"/>
         </w:rPr>
+        <w:lastRenderedPageBreak/>
         <w:t>Mosca</w:t>
       </w:r>
       <w:bookmarkEnd w:id="33"/>
@@ -13166,6 +13089,7 @@
           <w:sz w:val="36"/>
           <w:szCs w:val="36"/>
         </w:rPr>
+        <w:lastRenderedPageBreak/>
         <w:t>¿Qué es JSON?</w:t>
       </w:r>
       <w:bookmarkEnd w:id="35"/>
@@ -13426,6 +13350,7 @@
           <w:sz w:val="28"/>
           <w:szCs w:val="28"/>
         </w:rPr>
+        <w:lastRenderedPageBreak/>
         <w:t>En JSON, se presentan de estas formas:</w:t>
       </w:r>
     </w:p>
@@ -13765,6 +13690,7 @@
           <w:szCs w:val="28"/>
           <w:lang w:eastAsia="es-AR"/>
         </w:rPr>
+        <w:lastRenderedPageBreak/>
         <w:t>Un pequeño ejemplo de json es el siguiente:</w:t>
       </w:r>
     </w:p>
@@ -13831,29 +13757,7 @@
           <w:szCs w:val="28"/>
           <w:lang w:eastAsia="es-AR"/>
         </w:rPr>
-        <w:t xml:space="preserve">    "</w:t>
-      </w:r>
-      <w:proofErr w:type="spellStart"/>
-      <w:r>
-        <w:rPr>
-          <w:rFonts w:eastAsia="Times New Roman" w:cs="Times New Roman"/>
-          <w:color w:val="000000"/>
-          <w:sz w:val="28"/>
-          <w:szCs w:val="28"/>
-          <w:lang w:eastAsia="es-AR"/>
-        </w:rPr>
-        <w:t>descripcion</w:t>
-      </w:r>
-      <w:proofErr w:type="spellEnd"/>
-      <w:r>
-        <w:rPr>
-          <w:rFonts w:eastAsia="Times New Roman" w:cs="Times New Roman"/>
-          <w:color w:val="000000"/>
-          <w:sz w:val="28"/>
-          <w:szCs w:val="28"/>
-          <w:lang w:eastAsia="es-AR"/>
-        </w:rPr>
-        <w:t>": "soy un cofre simple de madera",</w:t>
+        <w:t xml:space="preserve">    "descripcion": "soy un cofre simple de madera",</w:t>
       </w:r>
     </w:p>
     <w:p>
@@ -14226,6 +14130,7 @@
           <w:sz w:val="36"/>
           <w:szCs w:val="36"/>
         </w:rPr>
+        <w:lastRenderedPageBreak/>
         <w:t>MongoDB</w:t>
       </w:r>
       <w:bookmarkEnd w:id="36"/>
@@ -14735,6 +14640,7 @@
           <w:sz w:val="36"/>
           <w:szCs w:val="36"/>
         </w:rPr>
+        <w:lastRenderedPageBreak/>
         <w:t>NodeJS</w:t>
       </w:r>
       <w:bookmarkEnd w:id="40"/>
@@ -15050,6 +14956,7 @@
           <w:sz w:val="44"/>
           <w:szCs w:val="44"/>
         </w:rPr>
+        <w:lastRenderedPageBreak/>
         <w:t>Anexo Extra</w:t>
       </w:r>
       <w:bookmarkEnd w:id="42"/>
@@ -15269,6 +15176,7 @@
           <w:sz w:val="36"/>
           <w:szCs w:val="36"/>
         </w:rPr>
+        <w:lastRenderedPageBreak/>
         <w:t>Internet Of Things</w:t>
       </w:r>
       <w:bookmarkEnd w:id="44"/>
@@ -15387,6 +15295,14 @@
           <w:szCs w:val="28"/>
         </w:rPr>
         <w:br/>
+      </w:r>
+      <w:r>
+        <w:rPr>
+          <w:bCs/>
+          <w:sz w:val="28"/>
+          <w:szCs w:val="28"/>
+        </w:rPr>
+        <w:lastRenderedPageBreak/>
         <w:t>El Internet de las cosas potencia objetos que antiguamente se conectaban mediante circuito cerrado, como comunicadores, cámaras, sensores, y demás, y les permite comunicarse globalmente mediante el uso de la red de redes.</w:t>
       </w:r>
       <w:r>
@@ -15498,6 +15414,7 @@
           <w:sz w:val="56"/>
           <w:szCs w:val="56"/>
         </w:rPr>
+        <w:lastRenderedPageBreak/>
         <w:t>Referencias</w:t>
       </w:r>
       <w:bookmarkEnd w:id="46"/>
@@ -15526,17 +15443,8 @@
           <w:sz w:val="28"/>
           <w:szCs w:val="28"/>
         </w:rPr>
-        <w:t xml:space="preserve">Ambient </w:t>
-      </w:r>
-      <w:proofErr w:type="spellStart"/>
-      <w:r>
-        <w:rPr>
-          <w:sz w:val="28"/>
-          <w:szCs w:val="28"/>
-        </w:rPr>
-        <w:t>Intelligence</w:t>
-      </w:r>
-      <w:proofErr w:type="spellEnd"/>
+        <w:t>Ambient Intelligence</w:t>
+      </w:r>
       <w:r>
         <w:rPr>
           <w:sz w:val="28"/>
@@ -15563,17 +15471,8 @@
           <w:sz w:val="28"/>
           <w:szCs w:val="28"/>
         </w:rPr>
-        <w:t xml:space="preserve"> </w:t>
-      </w:r>
-      <w:proofErr w:type="spellStart"/>
-      <w:r>
-        <w:rPr>
-          <w:sz w:val="28"/>
-          <w:szCs w:val="28"/>
-        </w:rPr>
-        <w:t>Intelligence</w:t>
-      </w:r>
-      <w:proofErr w:type="spellEnd"/>
+        <w:t xml:space="preserve"> Intelligence</w:t>
+      </w:r>
       <w:r>
         <w:rPr>
           <w:sz w:val="28"/>
@@ -15645,25 +15544,7 @@
           <w:szCs w:val="28"/>
           <w:lang w:val="en-US"/>
         </w:rPr>
-        <w:t xml:space="preserve">[4] </w:t>
-      </w:r>
-      <w:proofErr w:type="spellStart"/>
-      <w:r>
-        <w:rPr>
-          <w:sz w:val="28"/>
-          <w:szCs w:val="28"/>
-          <w:lang w:val="en-US"/>
-        </w:rPr>
-        <w:t>Jamari</w:t>
-      </w:r>
-      <w:proofErr w:type="spellEnd"/>
-      <w:r>
-        <w:rPr>
-          <w:sz w:val="28"/>
-          <w:szCs w:val="28"/>
-          <w:lang w:val="en-US"/>
-        </w:rPr>
-        <w:t xml:space="preserve"> Harmon, The Home Automation,  Bookpubber, 2014</w:t>
+        <w:t>[4] Jamari Harmon, The Home Automation,  Bookpubber, 2014</w:t>
       </w:r>
       <w:r>
         <w:rPr>
@@ -15904,6 +15785,7 @@
           <w:sz w:val="44"/>
           <w:szCs w:val="44"/>
         </w:rPr>
+        <w:lastRenderedPageBreak/>
         <w:t>Referencias Adicionales</w:t>
       </w:r>
       <w:bookmarkStart w:id="48" w:name="_GoBack"/>
@@ -16152,23 +16034,7 @@
           <w:sz w:val="20"/>
           <w:szCs w:val="20"/>
         </w:rPr>
-        <w:t xml:space="preserve"> un tablero con orificios conectados eléctricamente entre sí, en el cual se pueden insertar componentes electrónicos y cables para el armado y </w:t>
-      </w:r>
-      <w:proofErr w:type="spellStart"/>
-      <w:r>
-        <w:rPr>
-          <w:sz w:val="20"/>
-          <w:szCs w:val="20"/>
-        </w:rPr>
-        <w:t>prototipado</w:t>
-      </w:r>
-      <w:proofErr w:type="spellEnd"/>
-      <w:r>
-        <w:rPr>
-          <w:sz w:val="20"/>
-          <w:szCs w:val="20"/>
-        </w:rPr>
-        <w:t xml:space="preserve"> de circuitos electrónicos y sistemas similares.</w:t>
+        <w:t xml:space="preserve"> un tablero con orificios conectados eléctricamente entre sí, en el cual se pueden insertar componentes electrónicos y cables para el armado y prototipado de circuitos electrónicos y sistemas similares.</w:t>
       </w:r>
     </w:p>
     <w:p>
@@ -19461,7 +19327,7 @@
   <a:extraClrSchemeLst/>
   <a:extLst>
     <a:ext uri="{05A4C25C-085E-4340-85A3-A5531E510DB2}">
-      <thm15:themeFamily xmlns:thm15="http://schemas.microsoft.com/office/thememl/2012/main" xmlns="" name="Office Theme" id="{62F939B6-93AF-4DB8-9C6B-D6C7DFDC589F}" vid="{4A3C46E8-61CC-4603-A589-7422A47A8E4A}"/>
+      <thm15:themeFamily xmlns="" xmlns:thm15="http://schemas.microsoft.com/office/thememl/2012/main" name="Office Theme" id="{62F939B6-93AF-4DB8-9C6B-D6C7DFDC589F}" vid="{4A3C46E8-61CC-4603-A589-7422A47A8E4A}"/>
     </a:ext>
   </a:extLst>
 </a:theme>

</xml_diff>

<commit_message>
Agregue la seccion de problemas resueltos
</commit_message>
<xml_diff>
--- a/Documentacion/Informe Final.docx
+++ b/Documentacion/Informe Final.docx
@@ -11573,7 +11573,6 @@
           <w:szCs w:val="56"/>
         </w:rPr>
       </w:pPr>
-      <w:bookmarkStart w:id="23" w:name="_Toc410745915"/>
       <w:r>
         <w:rPr>
           <w:rFonts w:ascii="Consolas" w:hAnsi="Consolas" w:cs="Consolas"/>
@@ -11584,10 +11583,107 @@
           <w:szCs w:val="56"/>
         </w:rPr>
         <w:lastRenderedPageBreak/>
+        <w:t>Problemas resueltos</w:t>
+      </w:r>
+    </w:p>
+    <w:p/>
+    <w:p>
+      <w:r>
+        <w:tab/>
+        <w:t>Durante el desarrollo temprano de la aplicación es donde tuve más problemas relacionados a la forma de uso de las distintas herramientas que forman la aplicación.</w:t>
+      </w:r>
+    </w:p>
+    <w:p>
+      <w:r>
+        <w:t>La forma de comunicación entre la</w:t>
+      </w:r>
+      <w:r>
+        <w:t>s distintas partes de la</w:t>
+      </w:r>
+      <w:r>
+        <w:t xml:space="preserve"> aplicación y los distintos dispositivos</w:t>
+      </w:r>
+      <w:r>
+        <w:t xml:space="preserve"> fue un problema bastante complicado de resolver, ya que al no tener una misma herramienta para comunicar todas las partes que forman la aplicación hizo que sea necesario un punto de unión para llevar a cabo la comunicación. Esta unión la lleva a cabo el Middleware.</w:t>
+      </w:r>
+    </w:p>
+    <w:p>
+      <w:r>
+        <w:t xml:space="preserve">Por </w:t>
+      </w:r>
+      <w:r>
+        <w:t>último</w:t>
+      </w:r>
+      <w:r>
+        <w:t xml:space="preserve">, no </w:t>
+      </w:r>
+      <w:r>
+        <w:t>lo</w:t>
+      </w:r>
+      <w:r>
+        <w:t xml:space="preserve"> considero un problema, </w:t>
+      </w:r>
+      <w:r>
+        <w:t xml:space="preserve">pero </w:t>
+      </w:r>
+      <w:r>
+        <w:t xml:space="preserve">todas las herramientas utilizadas en la aplicación fueron completamente nuevas para </w:t>
+      </w:r>
+      <w:r>
+        <w:t>mí</w:t>
+      </w:r>
+      <w:r>
+        <w:t xml:space="preserve">. Esto hizo que sea un poco </w:t>
+      </w:r>
+      <w:r>
+        <w:t>más</w:t>
+      </w:r>
+      <w:r>
+        <w:t xml:space="preserve"> </w:t>
+      </w:r>
+      <w:r>
+        <w:t>complejo desarrollar, haciendo que quizás existan cosas que se hubieran podido desarrollar en menos tiempo o de manera más sencilla.</w:t>
+      </w:r>
+    </w:p>
+    <w:p>
+      <w:pPr>
+        <w:pStyle w:val="Prrafodelista"/>
+      </w:pPr>
+    </w:p>
+    <w:p/>
+    <w:p/>
+    <w:p>
+      <w:r>
+        <w:br w:type="page"/>
+      </w:r>
+    </w:p>
+    <w:p>
+      <w:pPr>
+        <w:pStyle w:val="Ttulo1"/>
+        <w:jc w:val="center"/>
+        <w:rPr>
+          <w:rFonts w:ascii="Consolas" w:hAnsi="Consolas" w:cs="Consolas"/>
+          <w:b/>
+          <w:i/>
+          <w:color w:val="5B9BD5" w:themeColor="accent1"/>
+          <w:sz w:val="56"/>
+          <w:szCs w:val="56"/>
+        </w:rPr>
+      </w:pPr>
+      <w:r>
+        <w:rPr>
+          <w:rFonts w:ascii="Consolas" w:hAnsi="Consolas" w:cs="Consolas"/>
+          <w:b/>
+          <w:i/>
+          <w:color w:val="5B9BD5" w:themeColor="accent1"/>
+          <w:sz w:val="56"/>
+          <w:szCs w:val="56"/>
+        </w:rPr>
+        <w:lastRenderedPageBreak/>
         <w:t>Conclusiones</w:t>
       </w:r>
-      <w:bookmarkEnd w:id="23"/>
-    </w:p>
+    </w:p>
+    <w:p/>
     <w:p/>
     <w:p>
       <w:pPr>
@@ -11681,6 +11777,16 @@
         </w:rPr>
         <w:t xml:space="preserve"> proyecto sirvió para mostrar un prototipo usable e innovador, movilizando pocos recursos. Igualmente mencionaron detalles para mejorar la usabilidad de la interfaz, de todas formas desde el desarrollo se hizo hincapié en mostrar un prototipo funcional de la aplicación.</w:t>
       </w:r>
+    </w:p>
+    <w:p>
+      <w:pPr>
+        <w:pStyle w:val="Prrafodelista"/>
+        <w:ind w:left="765"/>
+        <w:rPr>
+          <w:sz w:val="28"/>
+          <w:szCs w:val="28"/>
+        </w:rPr>
+      </w:pPr>
     </w:p>
     <w:p>
       <w:pPr>
@@ -11822,7 +11928,7 @@
           <w:szCs w:val="56"/>
         </w:rPr>
       </w:pPr>
-      <w:bookmarkStart w:id="24" w:name="_Toc410745916"/>
+      <w:bookmarkStart w:id="23" w:name="_Toc410745916"/>
       <w:r>
         <w:rPr>
           <w:rFonts w:ascii="Consolas" w:hAnsi="Consolas" w:cs="Consolas"/>
@@ -11835,7 +11941,7 @@
         <w:lastRenderedPageBreak/>
         <w:t>Anexos</w:t>
       </w:r>
-      <w:bookmarkEnd w:id="24"/>
+      <w:bookmarkEnd w:id="23"/>
     </w:p>
     <w:p/>
     <w:p/>
@@ -11849,7 +11955,7 @@
           <w:szCs w:val="44"/>
         </w:rPr>
       </w:pPr>
-      <w:bookmarkStart w:id="25" w:name="_Toc410745917"/>
+      <w:bookmarkStart w:id="24" w:name="_Toc410745917"/>
       <w:r>
         <w:rPr>
           <w:rFonts w:ascii="Arial" w:hAnsi="Arial" w:cs="Arial"/>
@@ -11858,7 +11964,7 @@
         </w:rPr>
         <w:t>Anexo Hardware</w:t>
       </w:r>
-      <w:bookmarkEnd w:id="25"/>
+      <w:bookmarkEnd w:id="24"/>
     </w:p>
     <w:p/>
     <w:p/>
@@ -11871,7 +11977,7 @@
           <w:szCs w:val="40"/>
         </w:rPr>
       </w:pPr>
-      <w:bookmarkStart w:id="26" w:name="_Toc410745918"/>
+      <w:bookmarkStart w:id="25" w:name="_Toc410745918"/>
       <w:r>
         <w:rPr>
           <w:rFonts w:ascii="Comic Sans MS" w:hAnsi="Comic Sans MS"/>
@@ -11881,7 +11987,7 @@
         </w:rPr>
         <w:t>Arduino</w:t>
       </w:r>
-      <w:bookmarkEnd w:id="26"/>
+      <w:bookmarkEnd w:id="25"/>
     </w:p>
     <w:p>
       <w:pPr>
@@ -12301,9 +12407,9 @@
           <w:szCs w:val="36"/>
         </w:rPr>
       </w:pPr>
-      <w:bookmarkStart w:id="27" w:name="_Diagramas_del_Hardware"/>
-      <w:bookmarkStart w:id="28" w:name="_Toc410745919"/>
-      <w:bookmarkEnd w:id="27"/>
+      <w:bookmarkStart w:id="26" w:name="_Diagramas_del_Hardware"/>
+      <w:bookmarkStart w:id="27" w:name="_Toc410745919"/>
+      <w:bookmarkEnd w:id="26"/>
       <w:r>
         <w:rPr>
           <w:rFonts w:ascii="Comic Sans MS" w:hAnsi="Comic Sans MS"/>
@@ -12314,7 +12420,7 @@
         <w:lastRenderedPageBreak/>
         <w:t>Diagramas del Hardware</w:t>
       </w:r>
-      <w:bookmarkEnd w:id="28"/>
+      <w:bookmarkEnd w:id="27"/>
     </w:p>
     <w:p>
       <w:pPr>
@@ -12429,7 +12535,7 @@
           <w:szCs w:val="40"/>
         </w:rPr>
       </w:pPr>
-      <w:bookmarkStart w:id="29" w:name="_Toc410745920"/>
+      <w:bookmarkStart w:id="28" w:name="_Toc410745920"/>
       <w:r>
         <w:rPr>
           <w:rFonts w:ascii="Comic Sans MS" w:hAnsi="Comic Sans MS"/>
@@ -12440,7 +12546,7 @@
         <w:lastRenderedPageBreak/>
         <w:t>Sensor de temperatura</w:t>
       </w:r>
-      <w:bookmarkEnd w:id="29"/>
+      <w:bookmarkEnd w:id="28"/>
     </w:p>
     <w:p/>
     <w:p>
@@ -12552,7 +12658,7 @@
           <w:szCs w:val="44"/>
         </w:rPr>
       </w:pPr>
-      <w:bookmarkStart w:id="30" w:name="_Toc410745921"/>
+      <w:bookmarkStart w:id="29" w:name="_Toc410745921"/>
       <w:r>
         <w:rPr>
           <w:rFonts w:ascii="Arial" w:hAnsi="Arial" w:cs="Arial"/>
@@ -12561,7 +12667,7 @@
         </w:rPr>
         <w:t>Anexo Software</w:t>
       </w:r>
-      <w:bookmarkEnd w:id="30"/>
+      <w:bookmarkEnd w:id="29"/>
     </w:p>
     <w:p/>
     <w:p>
@@ -12581,7 +12687,7 @@
           <w:szCs w:val="36"/>
         </w:rPr>
       </w:pPr>
-      <w:bookmarkStart w:id="31" w:name="_Toc410745922"/>
+      <w:bookmarkStart w:id="30" w:name="_Toc410745922"/>
       <w:r>
         <w:rPr>
           <w:rFonts w:ascii="Comic Sans MS" w:hAnsi="Comic Sans MS"/>
@@ -12591,7 +12697,7 @@
         </w:rPr>
         <w:t>M2M</w:t>
       </w:r>
-      <w:bookmarkEnd w:id="31"/>
+      <w:bookmarkEnd w:id="30"/>
     </w:p>
     <w:p/>
     <w:p>
@@ -12619,7 +12725,7 @@
           <w:szCs w:val="30"/>
         </w:rPr>
       </w:pPr>
-      <w:bookmarkStart w:id="32" w:name="_Toc410745923"/>
+      <w:bookmarkStart w:id="31" w:name="_Toc410745923"/>
       <w:r>
         <w:rPr>
           <w:rFonts w:ascii="Comic Sans MS" w:hAnsi="Comic Sans MS"/>
@@ -12629,7 +12735,7 @@
         </w:rPr>
         <w:t>MQTT</w:t>
       </w:r>
-      <w:bookmarkEnd w:id="32"/>
+      <w:bookmarkEnd w:id="31"/>
     </w:p>
     <w:p/>
     <w:p>
@@ -12816,7 +12922,7 @@
           <w:szCs w:val="30"/>
         </w:rPr>
       </w:pPr>
-      <w:bookmarkStart w:id="33" w:name="_Toc410745924"/>
+      <w:bookmarkStart w:id="32" w:name="_Toc410745924"/>
       <w:r>
         <w:rPr>
           <w:rFonts w:ascii="Comic Sans MS" w:hAnsi="Comic Sans MS"/>
@@ -12827,7 +12933,7 @@
         <w:lastRenderedPageBreak/>
         <w:t>Mosca</w:t>
       </w:r>
-      <w:bookmarkEnd w:id="33"/>
+      <w:bookmarkEnd w:id="32"/>
     </w:p>
     <w:p/>
     <w:p>
@@ -12955,7 +13061,7 @@
           <w:szCs w:val="36"/>
         </w:rPr>
       </w:pPr>
-      <w:bookmarkStart w:id="34" w:name="_Toc410745925"/>
+      <w:bookmarkStart w:id="33" w:name="_Toc410745925"/>
       <w:r>
         <w:rPr>
           <w:rFonts w:ascii="Comic Sans MS" w:hAnsi="Comic Sans MS"/>
@@ -12965,7 +13071,7 @@
         </w:rPr>
         <w:t>Socket.IO</w:t>
       </w:r>
-      <w:bookmarkEnd w:id="34"/>
+      <w:bookmarkEnd w:id="33"/>
     </w:p>
     <w:p/>
     <w:p>
@@ -13109,7 +13215,7 @@
           <w:szCs w:val="36"/>
         </w:rPr>
       </w:pPr>
-      <w:bookmarkStart w:id="35" w:name="_Toc410745926"/>
+      <w:bookmarkStart w:id="34" w:name="_Toc410745926"/>
       <w:r>
         <w:rPr>
           <w:rFonts w:ascii="Comic Sans MS" w:hAnsi="Comic Sans MS"/>
@@ -13120,7 +13226,7 @@
         <w:lastRenderedPageBreak/>
         <w:t>¿Qué es JSON?</w:t>
       </w:r>
-      <w:bookmarkEnd w:id="35"/>
+      <w:bookmarkEnd w:id="34"/>
     </w:p>
     <w:p/>
     <w:p>
@@ -14150,7 +14256,7 @@
           <w:szCs w:val="36"/>
         </w:rPr>
       </w:pPr>
-      <w:bookmarkStart w:id="36" w:name="_Toc410745927"/>
+      <w:bookmarkStart w:id="35" w:name="_Toc410745927"/>
       <w:r>
         <w:rPr>
           <w:rFonts w:ascii="Comic Sans MS" w:hAnsi="Comic Sans MS"/>
@@ -14161,7 +14267,7 @@
         <w:lastRenderedPageBreak/>
         <w:t>MongoDB</w:t>
       </w:r>
-      <w:bookmarkEnd w:id="36"/>
+      <w:bookmarkEnd w:id="35"/>
     </w:p>
     <w:p>
       <w:r>
@@ -14311,7 +14417,7 @@
           <w:szCs w:val="36"/>
         </w:rPr>
       </w:pPr>
-      <w:bookmarkStart w:id="37" w:name="_Toc410745928"/>
+      <w:bookmarkStart w:id="36" w:name="_Toc410745928"/>
       <w:r>
         <w:rPr>
           <w:rFonts w:ascii="Comic Sans MS" w:hAnsi="Comic Sans MS"/>
@@ -14321,7 +14427,7 @@
         </w:rPr>
         <w:t>Express</w:t>
       </w:r>
-      <w:bookmarkEnd w:id="37"/>
+      <w:bookmarkEnd w:id="36"/>
     </w:p>
     <w:p>
       <w:pPr>
@@ -14353,7 +14459,7 @@
           <w:szCs w:val="36"/>
         </w:rPr>
       </w:pPr>
-      <w:bookmarkStart w:id="38" w:name="_Toc410745929"/>
+      <w:bookmarkStart w:id="37" w:name="_Toc410745929"/>
       <w:r>
         <w:rPr>
           <w:rFonts w:ascii="Comic Sans MS" w:hAnsi="Comic Sans MS"/>
@@ -14363,7 +14469,7 @@
         </w:rPr>
         <w:t>Node-Schedule</w:t>
       </w:r>
-      <w:bookmarkEnd w:id="38"/>
+      <w:bookmarkEnd w:id="37"/>
     </w:p>
     <w:p/>
     <w:p>
@@ -14558,7 +14664,7 @@
           <w:szCs w:val="36"/>
         </w:rPr>
       </w:pPr>
-      <w:bookmarkStart w:id="39" w:name="_Toc410745930"/>
+      <w:bookmarkStart w:id="38" w:name="_Toc410745930"/>
       <w:r>
         <w:rPr>
           <w:rFonts w:ascii="Comic Sans MS" w:hAnsi="Comic Sans MS"/>
@@ -14568,7 +14674,7 @@
         </w:rPr>
         <w:t>Malhar-angular</w:t>
       </w:r>
-      <w:bookmarkEnd w:id="39"/>
+      <w:bookmarkEnd w:id="38"/>
     </w:p>
     <w:p/>
     <w:p>
@@ -14660,7 +14766,7 @@
           <w:szCs w:val="36"/>
         </w:rPr>
       </w:pPr>
-      <w:bookmarkStart w:id="40" w:name="_Toc410745931"/>
+      <w:bookmarkStart w:id="39" w:name="_Toc410745931"/>
       <w:r>
         <w:rPr>
           <w:rFonts w:ascii="Comic Sans MS" w:hAnsi="Comic Sans MS"/>
@@ -14671,7 +14777,7 @@
         <w:lastRenderedPageBreak/>
         <w:t>NodeJS</w:t>
       </w:r>
-      <w:bookmarkEnd w:id="40"/>
+      <w:bookmarkEnd w:id="39"/>
     </w:p>
     <w:p/>
     <w:p>
@@ -14861,7 +14967,7 @@
           <w:szCs w:val="36"/>
         </w:rPr>
       </w:pPr>
-      <w:bookmarkStart w:id="41" w:name="_Toc410745932"/>
+      <w:bookmarkStart w:id="40" w:name="_Toc410745932"/>
       <w:r>
         <w:rPr>
           <w:rFonts w:ascii="Comic Sans MS" w:hAnsi="Comic Sans MS"/>
@@ -14880,7 +14986,7 @@
         </w:rPr>
         <w:t>S</w:t>
       </w:r>
-      <w:bookmarkEnd w:id="41"/>
+      <w:bookmarkEnd w:id="40"/>
     </w:p>
     <w:p/>
     <w:p>
@@ -14977,7 +15083,7 @@
           <w:szCs w:val="44"/>
         </w:rPr>
       </w:pPr>
-      <w:bookmarkStart w:id="42" w:name="_Toc410745933"/>
+      <w:bookmarkStart w:id="41" w:name="_Toc410745933"/>
       <w:r>
         <w:rPr>
           <w:rFonts w:ascii="Arial" w:hAnsi="Arial" w:cs="Arial"/>
@@ -14987,7 +15093,7 @@
         <w:lastRenderedPageBreak/>
         <w:t>Anexo Extra</w:t>
       </w:r>
-      <w:bookmarkEnd w:id="42"/>
+      <w:bookmarkEnd w:id="41"/>
     </w:p>
     <w:p>
       <w:pPr>
@@ -15009,7 +15115,7 @@
           <w:szCs w:val="36"/>
         </w:rPr>
       </w:pPr>
-      <w:bookmarkStart w:id="43" w:name="_Toc410745934"/>
+      <w:bookmarkStart w:id="42" w:name="_Toc410745934"/>
       <w:r>
         <w:rPr>
           <w:rFonts w:ascii="Comic Sans MS" w:hAnsi="Comic Sans MS"/>
@@ -15019,7 +15125,7 @@
         </w:rPr>
         <w:t>Licencia MIT</w:t>
       </w:r>
-      <w:bookmarkEnd w:id="43"/>
+      <w:bookmarkEnd w:id="42"/>
     </w:p>
     <w:p/>
     <w:p>
@@ -15196,7 +15302,7 @@
           <w:szCs w:val="36"/>
         </w:rPr>
       </w:pPr>
-      <w:bookmarkStart w:id="44" w:name="_Toc410745935"/>
+      <w:bookmarkStart w:id="43" w:name="_Toc410745935"/>
       <w:r>
         <w:rPr>
           <w:rFonts w:ascii="Comic Sans MS" w:hAnsi="Comic Sans MS"/>
@@ -15207,7 +15313,7 @@
         <w:lastRenderedPageBreak/>
         <w:t>Internet Of Things</w:t>
       </w:r>
-      <w:bookmarkEnd w:id="44"/>
+      <w:bookmarkEnd w:id="43"/>
     </w:p>
     <w:p/>
     <w:p>
@@ -15363,7 +15469,7 @@
           <w:szCs w:val="36"/>
         </w:rPr>
       </w:pPr>
-      <w:bookmarkStart w:id="45" w:name="_Toc410745936"/>
+      <w:bookmarkStart w:id="44" w:name="_Toc410745936"/>
       <w:r>
         <w:rPr>
           <w:rFonts w:ascii="Comic Sans MS" w:hAnsi="Comic Sans MS"/>
@@ -15373,7 +15479,7 @@
         </w:rPr>
         <w:t>Automatización y control de los espacios físicos</w:t>
       </w:r>
-      <w:bookmarkEnd w:id="45"/>
+      <w:bookmarkEnd w:id="44"/>
     </w:p>
     <w:p/>
     <w:p>
@@ -15432,7 +15538,7 @@
           <w:szCs w:val="56"/>
         </w:rPr>
       </w:pPr>
-      <w:bookmarkStart w:id="46" w:name="_Toc410745937"/>
+      <w:bookmarkStart w:id="45" w:name="_Toc410745937"/>
       <w:r>
         <w:rPr>
           <w:rFonts w:ascii="Consolas" w:hAnsi="Consolas" w:cs="Consolas"/>
@@ -15445,7 +15551,7 @@
         <w:lastRenderedPageBreak/>
         <w:t>Referencias</w:t>
       </w:r>
-      <w:bookmarkEnd w:id="46"/>
+      <w:bookmarkEnd w:id="45"/>
     </w:p>
     <w:p/>
     <w:p/>
@@ -15806,7 +15912,7 @@
           <w:szCs w:val="44"/>
         </w:rPr>
       </w:pPr>
-      <w:bookmarkStart w:id="47" w:name="_Toc410745938"/>
+      <w:bookmarkStart w:id="46" w:name="_Toc410745938"/>
       <w:r>
         <w:rPr>
           <w:rFonts w:ascii="Arial" w:hAnsi="Arial" w:cs="Arial"/>
@@ -15816,9 +15922,9 @@
         <w:lastRenderedPageBreak/>
         <w:t>Referencias Adicionales</w:t>
       </w:r>
-      <w:bookmarkStart w:id="48" w:name="_GoBack"/>
+      <w:bookmarkStart w:id="47" w:name="_GoBack"/>
+      <w:bookmarkEnd w:id="46"/>
       <w:bookmarkEnd w:id="47"/>
-      <w:bookmarkEnd w:id="48"/>
     </w:p>
     <w:p/>
     <w:p>
@@ -16758,16 +16864,16 @@
     </w:lvl>
   </w:abstractNum>
   <w:abstractNum w:abstractNumId="6">
-    <w:nsid w:val="20867CA2"/>
+    <w:nsid w:val="1F26204D"/>
     <w:multiLevelType w:val="hybridMultilevel"/>
-    <w:tmpl w:val="3086E25A"/>
+    <w:tmpl w:val="B83C7608"/>
     <w:lvl w:ilvl="0" w:tplc="2C0A0001">
       <w:start w:val="1"/>
       <w:numFmt w:val="bullet"/>
       <w:lvlText w:val=""/>
       <w:lvlJc w:val="left"/>
       <w:pPr>
-        <w:ind w:left="763" w:hanging="360"/>
+        <w:ind w:left="720" w:hanging="360"/>
       </w:pPr>
       <w:rPr>
         <w:rFonts w:ascii="Symbol" w:hAnsi="Symbol" w:hint="default"/>
@@ -16779,7 +16885,7 @@
       <w:lvlText w:val="o"/>
       <w:lvlJc w:val="left"/>
       <w:pPr>
-        <w:ind w:left="1483" w:hanging="360"/>
+        <w:ind w:left="1440" w:hanging="360"/>
       </w:pPr>
       <w:rPr>
         <w:rFonts w:ascii="Courier New" w:hAnsi="Courier New" w:cs="Courier New" w:hint="default"/>
@@ -16791,7 +16897,7 @@
       <w:lvlText w:val=""/>
       <w:lvlJc w:val="left"/>
       <w:pPr>
-        <w:ind w:left="2203" w:hanging="360"/>
+        <w:ind w:left="2160" w:hanging="360"/>
       </w:pPr>
       <w:rPr>
         <w:rFonts w:ascii="Wingdings" w:hAnsi="Wingdings" w:hint="default"/>
@@ -16803,7 +16909,7 @@
       <w:lvlText w:val=""/>
       <w:lvlJc w:val="left"/>
       <w:pPr>
-        <w:ind w:left="2923" w:hanging="360"/>
+        <w:ind w:left="2880" w:hanging="360"/>
       </w:pPr>
       <w:rPr>
         <w:rFonts w:ascii="Symbol" w:hAnsi="Symbol" w:hint="default"/>
@@ -16815,7 +16921,7 @@
       <w:lvlText w:val="o"/>
       <w:lvlJc w:val="left"/>
       <w:pPr>
-        <w:ind w:left="3643" w:hanging="360"/>
+        <w:ind w:left="3600" w:hanging="360"/>
       </w:pPr>
       <w:rPr>
         <w:rFonts w:ascii="Courier New" w:hAnsi="Courier New" w:cs="Courier New" w:hint="default"/>
@@ -16827,7 +16933,7 @@
       <w:lvlText w:val=""/>
       <w:lvlJc w:val="left"/>
       <w:pPr>
-        <w:ind w:left="4363" w:hanging="360"/>
+        <w:ind w:left="4320" w:hanging="360"/>
       </w:pPr>
       <w:rPr>
         <w:rFonts w:ascii="Wingdings" w:hAnsi="Wingdings" w:hint="default"/>
@@ -16839,7 +16945,7 @@
       <w:lvlText w:val=""/>
       <w:lvlJc w:val="left"/>
       <w:pPr>
-        <w:ind w:left="5083" w:hanging="360"/>
+        <w:ind w:left="5040" w:hanging="360"/>
       </w:pPr>
       <w:rPr>
         <w:rFonts w:ascii="Symbol" w:hAnsi="Symbol" w:hint="default"/>
@@ -16851,7 +16957,7 @@
       <w:lvlText w:val="o"/>
       <w:lvlJc w:val="left"/>
       <w:pPr>
-        <w:ind w:left="5803" w:hanging="360"/>
+        <w:ind w:left="5760" w:hanging="360"/>
       </w:pPr>
       <w:rPr>
         <w:rFonts w:ascii="Courier New" w:hAnsi="Courier New" w:cs="Courier New" w:hint="default"/>
@@ -16863,7 +16969,7 @@
       <w:lvlText w:val=""/>
       <w:lvlJc w:val="left"/>
       <w:pPr>
-        <w:ind w:left="6523" w:hanging="360"/>
+        <w:ind w:left="6480" w:hanging="360"/>
       </w:pPr>
       <w:rPr>
         <w:rFonts w:ascii="Wingdings" w:hAnsi="Wingdings" w:hint="default"/>
@@ -16871,16 +16977,16 @@
     </w:lvl>
   </w:abstractNum>
   <w:abstractNum w:abstractNumId="7">
-    <w:nsid w:val="30C0020F"/>
+    <w:nsid w:val="20867CA2"/>
     <w:multiLevelType w:val="hybridMultilevel"/>
-    <w:tmpl w:val="48821130"/>
+    <w:tmpl w:val="3086E25A"/>
     <w:lvl w:ilvl="0" w:tplc="2C0A0001">
       <w:start w:val="1"/>
       <w:numFmt w:val="bullet"/>
       <w:lvlText w:val=""/>
       <w:lvlJc w:val="left"/>
       <w:pPr>
-        <w:ind w:left="720" w:hanging="360"/>
+        <w:ind w:left="763" w:hanging="360"/>
       </w:pPr>
       <w:rPr>
         <w:rFonts w:ascii="Symbol" w:hAnsi="Symbol" w:hint="default"/>
@@ -16892,7 +16998,7 @@
       <w:lvlText w:val="o"/>
       <w:lvlJc w:val="left"/>
       <w:pPr>
-        <w:ind w:left="1440" w:hanging="360"/>
+        <w:ind w:left="1483" w:hanging="360"/>
       </w:pPr>
       <w:rPr>
         <w:rFonts w:ascii="Courier New" w:hAnsi="Courier New" w:cs="Courier New" w:hint="default"/>
@@ -16904,7 +17010,7 @@
       <w:lvlText w:val=""/>
       <w:lvlJc w:val="left"/>
       <w:pPr>
-        <w:ind w:left="2160" w:hanging="360"/>
+        <w:ind w:left="2203" w:hanging="360"/>
       </w:pPr>
       <w:rPr>
         <w:rFonts w:ascii="Wingdings" w:hAnsi="Wingdings" w:hint="default"/>
@@ -16916,7 +17022,7 @@
       <w:lvlText w:val=""/>
       <w:lvlJc w:val="left"/>
       <w:pPr>
-        <w:ind w:left="2880" w:hanging="360"/>
+        <w:ind w:left="2923" w:hanging="360"/>
       </w:pPr>
       <w:rPr>
         <w:rFonts w:ascii="Symbol" w:hAnsi="Symbol" w:hint="default"/>
@@ -16928,7 +17034,7 @@
       <w:lvlText w:val="o"/>
       <w:lvlJc w:val="left"/>
       <w:pPr>
-        <w:ind w:left="3600" w:hanging="360"/>
+        <w:ind w:left="3643" w:hanging="360"/>
       </w:pPr>
       <w:rPr>
         <w:rFonts w:ascii="Courier New" w:hAnsi="Courier New" w:cs="Courier New" w:hint="default"/>
@@ -16940,7 +17046,7 @@
       <w:lvlText w:val=""/>
       <w:lvlJc w:val="left"/>
       <w:pPr>
-        <w:ind w:left="4320" w:hanging="360"/>
+        <w:ind w:left="4363" w:hanging="360"/>
       </w:pPr>
       <w:rPr>
         <w:rFonts w:ascii="Wingdings" w:hAnsi="Wingdings" w:hint="default"/>
@@ -16952,7 +17058,7 @@
       <w:lvlText w:val=""/>
       <w:lvlJc w:val="left"/>
       <w:pPr>
-        <w:ind w:left="5040" w:hanging="360"/>
+        <w:ind w:left="5083" w:hanging="360"/>
       </w:pPr>
       <w:rPr>
         <w:rFonts w:ascii="Symbol" w:hAnsi="Symbol" w:hint="default"/>
@@ -16964,7 +17070,7 @@
       <w:lvlText w:val="o"/>
       <w:lvlJc w:val="left"/>
       <w:pPr>
-        <w:ind w:left="5760" w:hanging="360"/>
+        <w:ind w:left="5803" w:hanging="360"/>
       </w:pPr>
       <w:rPr>
         <w:rFonts w:ascii="Courier New" w:hAnsi="Courier New" w:cs="Courier New" w:hint="default"/>
@@ -16976,7 +17082,7 @@
       <w:lvlText w:val=""/>
       <w:lvlJc w:val="left"/>
       <w:pPr>
-        <w:ind w:left="6480" w:hanging="360"/>
+        <w:ind w:left="6523" w:hanging="360"/>
       </w:pPr>
       <w:rPr>
         <w:rFonts w:ascii="Wingdings" w:hAnsi="Wingdings" w:hint="default"/>
@@ -16984,9 +17090,9 @@
     </w:lvl>
   </w:abstractNum>
   <w:abstractNum w:abstractNumId="8">
-    <w:nsid w:val="33B31E45"/>
+    <w:nsid w:val="30C0020F"/>
     <w:multiLevelType w:val="hybridMultilevel"/>
-    <w:tmpl w:val="ED9AAEBE"/>
+    <w:tmpl w:val="48821130"/>
     <w:lvl w:ilvl="0" w:tplc="2C0A0001">
       <w:start w:val="1"/>
       <w:numFmt w:val="bullet"/>
@@ -17097,9 +17203,9 @@
     </w:lvl>
   </w:abstractNum>
   <w:abstractNum w:abstractNumId="9">
-    <w:nsid w:val="3EDA614D"/>
+    <w:nsid w:val="33B31E45"/>
     <w:multiLevelType w:val="hybridMultilevel"/>
-    <w:tmpl w:val="2A7092DA"/>
+    <w:tmpl w:val="ED9AAEBE"/>
     <w:lvl w:ilvl="0" w:tplc="2C0A0001">
       <w:start w:val="1"/>
       <w:numFmt w:val="bullet"/>
@@ -17210,9 +17316,9 @@
     </w:lvl>
   </w:abstractNum>
   <w:abstractNum w:abstractNumId="10">
-    <w:nsid w:val="49F21BBC"/>
+    <w:nsid w:val="3EDA614D"/>
     <w:multiLevelType w:val="hybridMultilevel"/>
-    <w:tmpl w:val="E36074FE"/>
+    <w:tmpl w:val="2A7092DA"/>
     <w:lvl w:ilvl="0" w:tplc="2C0A0001">
       <w:start w:val="1"/>
       <w:numFmt w:val="bullet"/>
@@ -17323,9 +17429,9 @@
     </w:lvl>
   </w:abstractNum>
   <w:abstractNum w:abstractNumId="11">
-    <w:nsid w:val="4E4E5AE4"/>
+    <w:nsid w:val="49F21BBC"/>
     <w:multiLevelType w:val="hybridMultilevel"/>
-    <w:tmpl w:val="3C6C4EF6"/>
+    <w:tmpl w:val="E36074FE"/>
     <w:lvl w:ilvl="0" w:tplc="2C0A0001">
       <w:start w:val="1"/>
       <w:numFmt w:val="bullet"/>
@@ -17436,9 +17542,9 @@
     </w:lvl>
   </w:abstractNum>
   <w:abstractNum w:abstractNumId="12">
-    <w:nsid w:val="51AB65FC"/>
+    <w:nsid w:val="4E4E5AE4"/>
     <w:multiLevelType w:val="hybridMultilevel"/>
-    <w:tmpl w:val="6D722D9A"/>
+    <w:tmpl w:val="3C6C4EF6"/>
     <w:lvl w:ilvl="0" w:tplc="2C0A0001">
       <w:start w:val="1"/>
       <w:numFmt w:val="bullet"/>
@@ -17549,9 +17655,9 @@
     </w:lvl>
   </w:abstractNum>
   <w:abstractNum w:abstractNumId="13">
-    <w:nsid w:val="55765BF4"/>
+    <w:nsid w:val="51AB65FC"/>
     <w:multiLevelType w:val="hybridMultilevel"/>
-    <w:tmpl w:val="EB884F8E"/>
+    <w:tmpl w:val="6D722D9A"/>
     <w:lvl w:ilvl="0" w:tplc="2C0A0001">
       <w:start w:val="1"/>
       <w:numFmt w:val="bullet"/>
@@ -17662,9 +17768,9 @@
     </w:lvl>
   </w:abstractNum>
   <w:abstractNum w:abstractNumId="14">
-    <w:nsid w:val="578D0B44"/>
+    <w:nsid w:val="55765BF4"/>
     <w:multiLevelType w:val="hybridMultilevel"/>
-    <w:tmpl w:val="DF8A4CDC"/>
+    <w:tmpl w:val="EB884F8E"/>
     <w:lvl w:ilvl="0" w:tplc="2C0A0001">
       <w:start w:val="1"/>
       <w:numFmt w:val="bullet"/>
@@ -17775,6 +17881,119 @@
     </w:lvl>
   </w:abstractNum>
   <w:abstractNum w:abstractNumId="15">
+    <w:nsid w:val="578D0B44"/>
+    <w:multiLevelType w:val="hybridMultilevel"/>
+    <w:tmpl w:val="DF8A4CDC"/>
+    <w:lvl w:ilvl="0" w:tplc="2C0A0001">
+      <w:start w:val="1"/>
+      <w:numFmt w:val="bullet"/>
+      <w:lvlText w:val=""/>
+      <w:lvlJc w:val="left"/>
+      <w:pPr>
+        <w:ind w:left="720" w:hanging="360"/>
+      </w:pPr>
+      <w:rPr>
+        <w:rFonts w:ascii="Symbol" w:hAnsi="Symbol" w:hint="default"/>
+      </w:rPr>
+    </w:lvl>
+    <w:lvl w:ilvl="1" w:tplc="2C0A0003" w:tentative="1">
+      <w:start w:val="1"/>
+      <w:numFmt w:val="bullet"/>
+      <w:lvlText w:val="o"/>
+      <w:lvlJc w:val="left"/>
+      <w:pPr>
+        <w:ind w:left="1440" w:hanging="360"/>
+      </w:pPr>
+      <w:rPr>
+        <w:rFonts w:ascii="Courier New" w:hAnsi="Courier New" w:cs="Courier New" w:hint="default"/>
+      </w:rPr>
+    </w:lvl>
+    <w:lvl w:ilvl="2" w:tplc="2C0A0005" w:tentative="1">
+      <w:start w:val="1"/>
+      <w:numFmt w:val="bullet"/>
+      <w:lvlText w:val=""/>
+      <w:lvlJc w:val="left"/>
+      <w:pPr>
+        <w:ind w:left="2160" w:hanging="360"/>
+      </w:pPr>
+      <w:rPr>
+        <w:rFonts w:ascii="Wingdings" w:hAnsi="Wingdings" w:hint="default"/>
+      </w:rPr>
+    </w:lvl>
+    <w:lvl w:ilvl="3" w:tplc="2C0A0001" w:tentative="1">
+      <w:start w:val="1"/>
+      <w:numFmt w:val="bullet"/>
+      <w:lvlText w:val=""/>
+      <w:lvlJc w:val="left"/>
+      <w:pPr>
+        <w:ind w:left="2880" w:hanging="360"/>
+      </w:pPr>
+      <w:rPr>
+        <w:rFonts w:ascii="Symbol" w:hAnsi="Symbol" w:hint="default"/>
+      </w:rPr>
+    </w:lvl>
+    <w:lvl w:ilvl="4" w:tplc="2C0A0003" w:tentative="1">
+      <w:start w:val="1"/>
+      <w:numFmt w:val="bullet"/>
+      <w:lvlText w:val="o"/>
+      <w:lvlJc w:val="left"/>
+      <w:pPr>
+        <w:ind w:left="3600" w:hanging="360"/>
+      </w:pPr>
+      <w:rPr>
+        <w:rFonts w:ascii="Courier New" w:hAnsi="Courier New" w:cs="Courier New" w:hint="default"/>
+      </w:rPr>
+    </w:lvl>
+    <w:lvl w:ilvl="5" w:tplc="2C0A0005" w:tentative="1">
+      <w:start w:val="1"/>
+      <w:numFmt w:val="bullet"/>
+      <w:lvlText w:val=""/>
+      <w:lvlJc w:val="left"/>
+      <w:pPr>
+        <w:ind w:left="4320" w:hanging="360"/>
+      </w:pPr>
+      <w:rPr>
+        <w:rFonts w:ascii="Wingdings" w:hAnsi="Wingdings" w:hint="default"/>
+      </w:rPr>
+    </w:lvl>
+    <w:lvl w:ilvl="6" w:tplc="2C0A0001" w:tentative="1">
+      <w:start w:val="1"/>
+      <w:numFmt w:val="bullet"/>
+      <w:lvlText w:val=""/>
+      <w:lvlJc w:val="left"/>
+      <w:pPr>
+        <w:ind w:left="5040" w:hanging="360"/>
+      </w:pPr>
+      <w:rPr>
+        <w:rFonts w:ascii="Symbol" w:hAnsi="Symbol" w:hint="default"/>
+      </w:rPr>
+    </w:lvl>
+    <w:lvl w:ilvl="7" w:tplc="2C0A0003" w:tentative="1">
+      <w:start w:val="1"/>
+      <w:numFmt w:val="bullet"/>
+      <w:lvlText w:val="o"/>
+      <w:lvlJc w:val="left"/>
+      <w:pPr>
+        <w:ind w:left="5760" w:hanging="360"/>
+      </w:pPr>
+      <w:rPr>
+        <w:rFonts w:ascii="Courier New" w:hAnsi="Courier New" w:cs="Courier New" w:hint="default"/>
+      </w:rPr>
+    </w:lvl>
+    <w:lvl w:ilvl="8" w:tplc="2C0A0005" w:tentative="1">
+      <w:start w:val="1"/>
+      <w:numFmt w:val="bullet"/>
+      <w:lvlText w:val=""/>
+      <w:lvlJc w:val="left"/>
+      <w:pPr>
+        <w:ind w:left="6480" w:hanging="360"/>
+      </w:pPr>
+      <w:rPr>
+        <w:rFonts w:ascii="Wingdings" w:hAnsi="Wingdings" w:hint="default"/>
+      </w:rPr>
+    </w:lvl>
+  </w:abstractNum>
+  <w:abstractNum w:abstractNumId="16">
     <w:nsid w:val="5B4375EF"/>
     <w:multiLevelType w:val="multilevel"/>
     <w:tmpl w:val="530C48D2"/>
@@ -17923,7 +18142,7 @@
       </w:rPr>
     </w:lvl>
   </w:abstractNum>
-  <w:abstractNum w:abstractNumId="16">
+  <w:abstractNum w:abstractNumId="17">
     <w:nsid w:val="60473F53"/>
     <w:multiLevelType w:val="hybridMultilevel"/>
     <w:tmpl w:val="08365A42"/>
@@ -18036,7 +18255,7 @@
       </w:rPr>
     </w:lvl>
   </w:abstractNum>
-  <w:abstractNum w:abstractNumId="17">
+  <w:abstractNum w:abstractNumId="18">
     <w:nsid w:val="605B3F89"/>
     <w:multiLevelType w:val="hybridMultilevel"/>
     <w:tmpl w:val="38625B94"/>
@@ -18149,7 +18368,7 @@
       </w:rPr>
     </w:lvl>
   </w:abstractNum>
-  <w:abstractNum w:abstractNumId="18">
+  <w:abstractNum w:abstractNumId="19">
     <w:nsid w:val="6D9776FC"/>
     <w:multiLevelType w:val="hybridMultilevel"/>
     <w:tmpl w:val="0B24E6A6"/>
@@ -18262,7 +18481,7 @@
       </w:rPr>
     </w:lvl>
   </w:abstractNum>
-  <w:abstractNum w:abstractNumId="19">
+  <w:abstractNum w:abstractNumId="20">
     <w:nsid w:val="73F7151E"/>
     <w:multiLevelType w:val="hybridMultilevel"/>
     <w:tmpl w:val="BCD84C6C"/>
@@ -18376,43 +18595,43 @@
     </w:lvl>
   </w:abstractNum>
   <w:num w:numId="1">
-    <w:abstractNumId w:val="18"/>
+    <w:abstractNumId w:val="19"/>
   </w:num>
   <w:num w:numId="2">
-    <w:abstractNumId w:val="10"/>
+    <w:abstractNumId w:val="11"/>
   </w:num>
   <w:num w:numId="3">
     <w:abstractNumId w:val="2"/>
   </w:num>
   <w:num w:numId="4">
-    <w:abstractNumId w:val="16"/>
+    <w:abstractNumId w:val="17"/>
   </w:num>
   <w:num w:numId="5">
-    <w:abstractNumId w:val="7"/>
+    <w:abstractNumId w:val="8"/>
   </w:num>
   <w:num w:numId="6">
-    <w:abstractNumId w:val="8"/>
+    <w:abstractNumId w:val="9"/>
   </w:num>
   <w:num w:numId="7">
-    <w:abstractNumId w:val="14"/>
+    <w:abstractNumId w:val="15"/>
   </w:num>
   <w:num w:numId="8">
     <w:abstractNumId w:val="4"/>
   </w:num>
   <w:num w:numId="9">
-    <w:abstractNumId w:val="17"/>
+    <w:abstractNumId w:val="18"/>
   </w:num>
   <w:num w:numId="10">
+    <w:abstractNumId w:val="14"/>
+  </w:num>
+  <w:num w:numId="11">
     <w:abstractNumId w:val="13"/>
   </w:num>
-  <w:num w:numId="11">
-    <w:abstractNumId w:val="12"/>
-  </w:num>
   <w:num w:numId="12">
-    <w:abstractNumId w:val="6"/>
+    <w:abstractNumId w:val="7"/>
   </w:num>
   <w:num w:numId="13">
-    <w:abstractNumId w:val="15"/>
+    <w:abstractNumId w:val="16"/>
   </w:num>
   <w:num w:numId="14">
     <w:abstractNumId w:val="3"/>
@@ -18424,16 +18643,19 @@
     <w:abstractNumId w:val="5"/>
   </w:num>
   <w:num w:numId="17">
-    <w:abstractNumId w:val="9"/>
+    <w:abstractNumId w:val="10"/>
   </w:num>
   <w:num w:numId="18">
-    <w:abstractNumId w:val="11"/>
+    <w:abstractNumId w:val="12"/>
   </w:num>
   <w:num w:numId="19">
-    <w:abstractNumId w:val="19"/>
+    <w:abstractNumId w:val="20"/>
   </w:num>
   <w:num w:numId="20">
     <w:abstractNumId w:val="0"/>
+  </w:num>
+  <w:num w:numId="21">
+    <w:abstractNumId w:val="6"/>
   </w:num>
 </w:numbering>
 </file>
@@ -19355,7 +19577,7 @@
   <a:extraClrSchemeLst/>
   <a:extLst>
     <a:ext uri="{05A4C25C-085E-4340-85A3-A5531E510DB2}">
-      <thm15:themeFamily xmlns:thm15="http://schemas.microsoft.com/office/thememl/2012/main" xmlns="" name="Office Theme" id="{62F939B6-93AF-4DB8-9C6B-D6C7DFDC589F}" vid="{4A3C46E8-61CC-4603-A589-7422A47A8E4A}"/>
+      <thm15:themeFamily xmlns="" xmlns:thm15="http://schemas.microsoft.com/office/thememl/2012/main" name="Office Theme" id="{62F939B6-93AF-4DB8-9C6B-D6C7DFDC589F}" vid="{4A3C46E8-61CC-4603-A589-7422A47A8E4A}"/>
     </a:ext>
   </a:extLst>
 </a:theme>

</xml_diff>